<commit_message>
Adicionadas seções 2 e 3 e o capítulo sobre TDD
</commit_message>
<xml_diff>
--- a/monografia.docx
+++ b/monografia.docx
@@ -1609,17 +1609,47 @@
       </w:r>
     </w:p>
     <w:p>
+      <w:pPr>
+        <w:rPr>
+          <w:i/>
+        </w:rPr>
+      </w:pPr>
       <w:r>
         <w:t xml:space="preserve">AOP – </w:t>
       </w:r>
-      <w:bookmarkStart w:id="0" w:name="_GoBack"/>
       <w:r>
         <w:rPr>
           <w:i/>
         </w:rPr>
         <w:t>Aspect Oriented Programming</w:t>
       </w:r>
-      <w:bookmarkEnd w:id="0"/>
+    </w:p>
+    <w:p>
+      <w:pPr>
+        <w:rPr>
+          <w:i/>
+        </w:rPr>
+      </w:pPr>
+      <w:r>
+        <w:t xml:space="preserve">CST – </w:t>
+      </w:r>
+      <w:r>
+        <w:rPr>
+          <w:i/>
+        </w:rPr>
+        <w:t>Concrete Syntax Tree</w:t>
+      </w:r>
+    </w:p>
+    <w:p>
+      <w:r>
+        <w:t xml:space="preserve">AST – </w:t>
+      </w:r>
+      <w:r>
+        <w:rPr>
+          <w:i/>
+        </w:rPr>
+        <w:t>Abstract Syntax Tree</w:t>
+      </w:r>
     </w:p>
     <w:p>
       <w:pPr>
@@ -3469,37 +3499,101 @@
         <w:ind w:firstLine="709"/>
       </w:pPr>
       <w:r>
-        <w:t>asdsd</w:t>
-      </w:r>
-      <w:r>
-        <w:rPr>
-          <w:color w:val="FF0000"/>
-        </w:rPr>
+        <w:t xml:space="preserve">Há uma série de ferramentas que tem como propósito tornar </w:t>
+      </w:r>
+      <w:r>
+        <w:t xml:space="preserve">o </w:t>
+      </w:r>
+      <w:r>
+        <w:t xml:space="preserve">conhecimento sistemático computável. Alguns </w:t>
+      </w:r>
+      <w:r>
+        <w:rPr>
+          <w:i/>
+        </w:rPr>
+        <w:t>softwares</w:t>
+      </w:r>
+      <w:r>
+        <w:t xml:space="preserve"> são mais voltados para conhecimento </w:t>
+      </w:r>
+      <w:r>
+        <w:t>algébrico</w:t>
+      </w:r>
+      <w:r>
         <w:t xml:space="preserve"> </w:t>
       </w:r>
       <w:r>
-        <w:rPr>
-          <w:color w:val="FF0000"/>
-        </w:rPr>
-        <w:t>Aqui começa o texto</w:t>
-      </w:r>
-      <w:r>
-        <w:rPr>
-          <w:color w:val="FF0000"/>
-        </w:rPr>
-        <w:t xml:space="preserve"> (fonte Times Roman 12pt)</w:t>
-      </w:r>
-      <w:r>
-        <w:rPr>
-          <w:color w:val="FF0000"/>
+        <w:t>(</w:t>
+      </w:r>
+      <w:r>
+        <w:t xml:space="preserve">como o </w:t>
+      </w:r>
+      <w:r>
+        <w:rPr>
+          <w:i/>
+        </w:rPr>
+        <w:t>Derive</w:t>
+      </w:r>
+      <w:r>
+        <w:rPr>
+          <w:i/>
         </w:rPr>
         <w:t xml:space="preserve"> </w:t>
       </w:r>
       <w:r>
-        <w:t>.... asdsd asd asd asd asd asd asd asd asd asd asd asd Asd  sdasdasd asd asd adasdasd asd asd asdasd asda dasdasdasd asd asd asda sdas dasd asdasdasd asdasdas dasdasd asd asd asd asd asd asd asd asd asdasd asd asdasd asd as</w:t>
-      </w:r>
-      <w:r>
-        <w:t xml:space="preserve">  asdasdasd asdas]d a]sdasda sdas das d</w:t>
+        <w:t xml:space="preserve">ou </w:t>
+      </w:r>
+      <w:r>
+        <w:rPr>
+          <w:i/>
+          <w:iCs/>
+        </w:rPr>
+        <w:t>TI-Nspire</w:t>
+      </w:r>
+      <w:r>
+        <w:t xml:space="preserve"> da </w:t>
+      </w:r>
+      <w:r>
+        <w:rPr>
+          <w:i/>
+        </w:rPr>
+        <w:t>Texas Instruments</w:t>
+      </w:r>
+      <w:r>
+        <w:rPr>
+          <w:i/>
+        </w:rPr>
+        <w:t>)</w:t>
+      </w:r>
+      <w:r>
+        <w:t>, outros vão além</w:t>
+      </w:r>
+      <w:r>
+        <w:t>, tentando tornar todo o conhecimento sistemático computáveis acessível fornecendo</w:t>
+      </w:r>
+      <w:r>
+        <w:t xml:space="preserve"> respostas para consultas factuais (como o </w:t>
+      </w:r>
+      <w:r>
+        <w:rPr>
+          <w:i/>
+        </w:rPr>
+        <w:t>Wolfra</w:t>
+      </w:r>
+      <w:r>
+        <w:rPr>
+          <w:i/>
+        </w:rPr>
+        <w:t>m</w:t>
+      </w:r>
+      <w:r>
+        <w:rPr>
+          <w:i/>
+        </w:rPr>
+        <w:t>alpha</w:t>
+      </w:r>
+      <w:r>
+        <w:t>).</w:t>
       </w:r>
     </w:p>
     <w:p>
@@ -3509,40 +3603,31 @@
         <w:ind w:firstLine="709"/>
       </w:pPr>
       <w:r>
-        <w:t>asdsd</w:t>
-      </w:r>
-      <w:r>
-        <w:rPr>
-          <w:color w:val="FF0000"/>
-        </w:rPr>
+        <w:t>Por conta do caráter complexo dessas ferramentas, muitas são pagas</w:t>
+      </w:r>
+      <w:r>
         <w:t xml:space="preserve"> </w:t>
       </w:r>
       <w:r>
-        <w:rPr>
-          <w:color w:val="FF0000"/>
-        </w:rPr>
-        <w:t xml:space="preserve">Atenção para o espaçamento entre </w:t>
-      </w:r>
-      <w:r>
-        <w:rPr>
-          <w:color w:val="FF0000"/>
-        </w:rPr>
-        <w:t>linhas</w:t>
-      </w:r>
-      <w:r>
-        <w:rPr>
-          <w:color w:val="FF0000"/>
-        </w:rPr>
+        <w:t>e não estão disponíveis a todo tipo de público (principalmente para os discentes de cursos de gradu</w:t>
+      </w:r>
+      <w:r>
+        <w:t>a</w:t>
+      </w:r>
+      <w:r>
+        <w:t xml:space="preserve">ção, uma vez que licenciar ferramentas do gênero tem elevado custo). Outro problema dessas ferramentas fica por conta do suporte, seja por questões de </w:t>
+      </w:r>
+      <w:r>
+        <w:t>internacionalização</w:t>
+      </w:r>
+      <w:r>
         <w:t xml:space="preserve"> </w:t>
       </w:r>
       <w:r>
-        <w:rPr>
-          <w:color w:val="FF0000"/>
-        </w:rPr>
-        <w:t>(ESPAÇAMENTO SIMPLES)</w:t>
-      </w:r>
-      <w:r>
-        <w:t xml:space="preserve">..sd asd asdasd asd asdsad as asd asdas dasd as das dasda sdasd asdasd </w:t>
+        <w:t>ou pela descontinuidade da ferramenta.</w:t>
+      </w:r>
+      <w:r>
+        <w:t xml:space="preserve"> Também, os algoritmos (tampouco o código-fonte) por trás dessas ferramentas não estão acessíveis ao público.</w:t>
       </w:r>
     </w:p>
     <w:p>
@@ -3552,50 +3637,29 @@
         <w:ind w:firstLine="709"/>
       </w:pPr>
       <w:r>
-        <w:t>asdsd</w:t>
-      </w:r>
-      <w:r>
-        <w:rPr>
-          <w:color w:val="FF0000"/>
-        </w:rPr>
-        <w:t xml:space="preserve"> </w:t>
-      </w:r>
-      <w:r>
-        <w:rPr>
-          <w:color w:val="FF0000"/>
-        </w:rPr>
-        <w:t xml:space="preserve">Atenção para o espaçamento entre </w:t>
-      </w:r>
-      <w:r>
-        <w:rPr>
-          <w:color w:val="FF0000"/>
-        </w:rPr>
-        <w:t>paragrafos</w:t>
-      </w:r>
-      <w:r>
-        <w:rPr>
-          <w:color w:val="FF0000"/>
-        </w:rPr>
-        <w:t xml:space="preserve"> </w:t>
-      </w:r>
-      <w:r>
-        <w:rPr>
-          <w:color w:val="FF0000"/>
-        </w:rPr>
-        <w:t>(ESPAÇAMENTO 12 pt)</w:t>
-      </w:r>
-      <w:r>
-        <w:t>..</w:t>
-      </w:r>
-      <w:r>
-        <w:t>As dasd asd asd asd asd  asdasd asd asdasd asda sdasd as daSdasd asd a dasd asd as</w:t>
+        <w:t xml:space="preserve">Este projeto tem como propósito desenvolver </w:t>
+      </w:r>
+      <w:r>
+        <w:t>um software de código aberto</w:t>
+      </w:r>
+      <w:r>
+        <w:t xml:space="preserve"> que possa ser utilizado como mecanismo de conhecimento computacional matemático</w:t>
+      </w:r>
+      <w:r>
+        <w:t xml:space="preserve">, </w:t>
+      </w:r>
+      <w:r>
+        <w:t>cujo objetivo principal é analisar, interpretar, simplificar e resolver de forma iterativa expressões algébricas</w:t>
+      </w:r>
+      <w:r>
+        <w:t>.</w:t>
       </w:r>
     </w:p>
     <w:p>
       <w:pPr>
         <w:suppressAutoHyphens w:val="0"/>
-        <w:spacing w:line="276" w:lineRule="auto"/>
-        <w:jc w:val="left"/>
+        <w:spacing w:after="240" w:line="240" w:lineRule="auto"/>
+        <w:ind w:firstLine="709"/>
       </w:pPr>
       <w:r>
         <w:br w:type="page"/>
@@ -3635,6 +3699,7 @@
       <w:pPr>
         <w:suppressAutoHyphens w:val="0"/>
         <w:spacing w:line="276" w:lineRule="auto"/>
+        <w:ind w:firstLine="709"/>
         <w:jc w:val="left"/>
       </w:pPr>
       <w:r>
@@ -3682,6 +3747,9 @@
     </w:p>
     <w:p/>
     <w:p>
+      <w:pPr>
+        <w:ind w:firstLine="709"/>
+      </w:pPr>
       <w:r>
         <w:t>Desenvolver um software de código aberto que possa ser utilizado como mecanismo de conhecimento computacional matemático com o intuito de ajudar os discentes nos estudos dos mais variados temas relacionados às disciplinas de exatas, uma vez que a maioria das ferramentas disponíveis são proprietárias.</w:t>
       </w:r>
@@ -3860,15 +3928,34 @@
       </w:r>
     </w:p>
     <w:p/>
-    <w:p/>
-    <w:p/>
+    <w:p>
+      <w:pPr>
+        <w:ind w:firstLine="709"/>
+      </w:pPr>
+      <w:r>
+        <w:t>Neste capítulo são apresentados os recursos utilizados para realizar o desenvolvimento da aplicação proposta, que inclui especificação de usuários e requisitos, artefatos de análise e projeto e custo do projeto.</w:t>
+      </w:r>
+    </w:p>
     <w:p>
       <w:pPr>
         <w:suppressAutoHyphens w:val="0"/>
         <w:spacing w:line="276" w:lineRule="auto"/>
         <w:jc w:val="left"/>
-      </w:pPr>
-      <w:r>
+        <w:rPr>
+          <w:rFonts w:asciiTheme="majorHAnsi" w:eastAsiaTheme="majorEastAsia" w:hAnsiTheme="majorHAnsi" w:cstheme="majorBidi"/>
+          <w:b/>
+          <w:spacing w:val="5"/>
+          <w:kern w:val="28"/>
+          <w:sz w:val="32"/>
+          <w:szCs w:val="40"/>
+        </w:rPr>
+      </w:pPr>
+      <w:r>
+        <w:rPr>
+          <w:b/>
+          <w:sz w:val="32"/>
+          <w:szCs w:val="40"/>
+        </w:rPr>
         <w:br w:type="page"/>
       </w:r>
     </w:p>
@@ -3894,32 +3981,1671 @@
           <w:szCs w:val="40"/>
         </w:rPr>
         <w:lastRenderedPageBreak/>
-        <w:t xml:space="preserve">2.2.  </w:t>
-      </w:r>
-      <w:r>
-        <w:rPr>
-          <w:b/>
-          <w:color w:val="FF0000"/>
+        <w:t>2.2</w:t>
+      </w:r>
+      <w:r>
+        <w:rPr>
+          <w:b/>
+          <w:color w:val="auto"/>
           <w:sz w:val="32"/>
           <w:szCs w:val="40"/>
         </w:rPr>
-        <w:t>Tópico AAAAAAA</w:t>
+        <w:t xml:space="preserve">.  </w:t>
+      </w:r>
+      <w:r>
+        <w:rPr>
+          <w:b/>
+          <w:color w:val="auto"/>
+          <w:sz w:val="32"/>
+          <w:szCs w:val="40"/>
+        </w:rPr>
+        <w:t>Álgebra</w:t>
       </w:r>
     </w:p>
     <w:p/>
-    <w:p/>
-    <w:p/>
-    <w:p/>
-    <w:p/>
-    <w:p/>
-    <w:p/>
+    <w:p>
+      <w:pPr>
+        <w:ind w:firstLine="709"/>
+      </w:pPr>
+      <w:r>
+        <w:t>aaaa.</w:t>
+      </w:r>
+    </w:p>
+    <w:p>
+      <w:pPr>
+        <w:rPr>
+          <w:rFonts w:asciiTheme="majorHAnsi" w:hAnsiTheme="majorHAnsi"/>
+          <w:b/>
+          <w:sz w:val="32"/>
+          <w:szCs w:val="32"/>
+        </w:rPr>
+      </w:pPr>
+      <w:r>
+        <w:rPr>
+          <w:rFonts w:asciiTheme="majorHAnsi" w:hAnsiTheme="majorHAnsi"/>
+          <w:b/>
+          <w:sz w:val="32"/>
+          <w:szCs w:val="32"/>
+        </w:rPr>
+        <w:t>2.2.1. Algoritmo E</w:t>
+      </w:r>
+      <w:r>
+        <w:rPr>
+          <w:rFonts w:asciiTheme="majorHAnsi" w:hAnsiTheme="majorHAnsi"/>
+          <w:b/>
+          <w:sz w:val="32"/>
+          <w:szCs w:val="32"/>
+        </w:rPr>
+        <w:t>uclidiano</w:t>
+      </w:r>
+    </w:p>
+    <w:p>
+      <w:pPr>
+        <w:ind w:firstLine="709"/>
+      </w:pPr>
+      <w:r>
+        <w:t>aaaa.</w:t>
+      </w:r>
+    </w:p>
     <w:p>
       <w:pPr>
         <w:suppressAutoHyphens w:val="0"/>
         <w:spacing w:line="276" w:lineRule="auto"/>
         <w:jc w:val="left"/>
-      </w:pPr>
-      <w:r>
+        <w:rPr>
+          <w:rFonts w:asciiTheme="majorHAnsi" w:eastAsiaTheme="majorEastAsia" w:hAnsiTheme="majorHAnsi" w:cstheme="majorBidi"/>
+          <w:b/>
+          <w:spacing w:val="5"/>
+          <w:kern w:val="28"/>
+          <w:sz w:val="32"/>
+          <w:szCs w:val="40"/>
+        </w:rPr>
+      </w:pPr>
+      <w:r>
+        <w:rPr>
+          <w:b/>
+          <w:sz w:val="32"/>
+          <w:szCs w:val="40"/>
+        </w:rPr>
+        <w:br w:type="page"/>
+      </w:r>
+    </w:p>
+    <w:p>
+      <w:pPr>
+        <w:pStyle w:val="Ttulo"/>
+        <w:pBdr>
+          <w:bottom w:val="single" w:sz="4" w:space="1" w:color="auto"/>
+        </w:pBdr>
+        <w:spacing w:after="0" w:line="360" w:lineRule="auto"/>
+        <w:rPr>
+          <w:b/>
+          <w:color w:val="auto"/>
+          <w:sz w:val="32"/>
+          <w:szCs w:val="40"/>
+        </w:rPr>
+      </w:pPr>
+      <w:r>
+        <w:rPr>
+          <w:b/>
+          <w:color w:val="auto"/>
+          <w:sz w:val="32"/>
+          <w:szCs w:val="40"/>
+        </w:rPr>
+        <w:lastRenderedPageBreak/>
+        <w:t>2.3</w:t>
+      </w:r>
+      <w:r>
+        <w:rPr>
+          <w:b/>
+          <w:color w:val="auto"/>
+          <w:sz w:val="32"/>
+          <w:szCs w:val="40"/>
+        </w:rPr>
+        <w:t xml:space="preserve">.  </w:t>
+      </w:r>
+      <w:r>
+        <w:rPr>
+          <w:b/>
+          <w:color w:val="auto"/>
+          <w:sz w:val="32"/>
+          <w:szCs w:val="40"/>
+        </w:rPr>
+        <w:t>Compiladores</w:t>
+      </w:r>
+    </w:p>
+    <w:p/>
+    <w:p>
+      <w:pPr>
+        <w:ind w:firstLine="709"/>
+      </w:pPr>
+      <w:r>
+        <w:t>aaaa.</w:t>
+      </w:r>
+    </w:p>
+    <w:p>
+      <w:pPr>
+        <w:rPr>
+          <w:rFonts w:asciiTheme="majorHAnsi" w:hAnsiTheme="majorHAnsi"/>
+          <w:b/>
+          <w:sz w:val="32"/>
+          <w:szCs w:val="32"/>
+        </w:rPr>
+      </w:pPr>
+      <w:r>
+        <w:rPr>
+          <w:rFonts w:asciiTheme="majorHAnsi" w:hAnsiTheme="majorHAnsi"/>
+          <w:b/>
+          <w:sz w:val="32"/>
+          <w:szCs w:val="32"/>
+        </w:rPr>
+        <w:t>2.3.1. Análise Léxica</w:t>
+      </w:r>
+    </w:p>
+    <w:p>
+      <w:pPr>
+        <w:ind w:firstLine="709"/>
+      </w:pPr>
+      <w:r>
+        <w:t>Aaaa.</w:t>
+      </w:r>
+    </w:p>
+    <w:p>
+      <w:pPr>
+        <w:rPr>
+          <w:rFonts w:asciiTheme="majorHAnsi" w:hAnsiTheme="majorHAnsi"/>
+          <w:b/>
+          <w:sz w:val="32"/>
+          <w:szCs w:val="32"/>
+        </w:rPr>
+      </w:pPr>
+      <w:r>
+        <w:rPr>
+          <w:rFonts w:asciiTheme="majorHAnsi" w:hAnsiTheme="majorHAnsi"/>
+          <w:b/>
+          <w:sz w:val="32"/>
+          <w:szCs w:val="32"/>
+        </w:rPr>
+        <w:t>2.3.2. Análise Sintática</w:t>
+      </w:r>
+    </w:p>
+    <w:p>
+      <w:pPr>
+        <w:ind w:firstLine="709"/>
+      </w:pPr>
+      <w:r>
+        <w:t>Aaaa.</w:t>
+      </w:r>
+    </w:p>
+    <w:p>
+      <w:pPr>
+        <w:rPr>
+          <w:rFonts w:asciiTheme="majorHAnsi" w:hAnsiTheme="majorHAnsi"/>
+          <w:b/>
+          <w:sz w:val="32"/>
+          <w:szCs w:val="32"/>
+        </w:rPr>
+      </w:pPr>
+      <w:r>
+        <w:rPr>
+          <w:rFonts w:asciiTheme="majorHAnsi" w:hAnsiTheme="majorHAnsi"/>
+          <w:b/>
+          <w:sz w:val="32"/>
+          <w:szCs w:val="32"/>
+        </w:rPr>
+        <w:t>2.3.3. Análise Semântica</w:t>
+      </w:r>
+    </w:p>
+    <w:p>
+      <w:pPr>
+        <w:ind w:firstLine="709"/>
+      </w:pPr>
+      <w:r>
+        <w:t>Aaaa.</w:t>
+      </w:r>
+    </w:p>
+    <w:p>
+      <w:pPr>
+        <w:suppressAutoHyphens w:val="0"/>
+        <w:spacing w:line="276" w:lineRule="auto"/>
+        <w:jc w:val="left"/>
+        <w:rPr>
+          <w:rFonts w:asciiTheme="majorHAnsi" w:eastAsiaTheme="majorEastAsia" w:hAnsiTheme="majorHAnsi" w:cstheme="majorBidi"/>
+          <w:b/>
+          <w:spacing w:val="5"/>
+          <w:kern w:val="28"/>
+          <w:sz w:val="32"/>
+          <w:szCs w:val="40"/>
+        </w:rPr>
+      </w:pPr>
+      <w:r>
+        <w:rPr>
+          <w:b/>
+          <w:sz w:val="32"/>
+          <w:szCs w:val="40"/>
+        </w:rPr>
+        <w:br w:type="page"/>
+      </w:r>
+    </w:p>
+    <w:p>
+      <w:pPr>
+        <w:pStyle w:val="Ttulo"/>
+        <w:pBdr>
+          <w:bottom w:val="single" w:sz="4" w:space="1" w:color="auto"/>
+        </w:pBdr>
+        <w:spacing w:after="0" w:line="360" w:lineRule="auto"/>
+        <w:rPr>
+          <w:b/>
+          <w:color w:val="auto"/>
+          <w:sz w:val="32"/>
+          <w:szCs w:val="40"/>
+        </w:rPr>
+      </w:pPr>
+      <w:r>
+        <w:rPr>
+          <w:b/>
+          <w:color w:val="auto"/>
+          <w:sz w:val="32"/>
+          <w:szCs w:val="40"/>
+        </w:rPr>
+        <w:lastRenderedPageBreak/>
+        <w:t xml:space="preserve">2.4.  </w:t>
+      </w:r>
+      <w:r>
+        <w:rPr>
+          <w:b/>
+          <w:color w:val="auto"/>
+          <w:sz w:val="32"/>
+          <w:szCs w:val="40"/>
+        </w:rPr>
+        <w:t>Design Patterns</w:t>
+      </w:r>
+    </w:p>
+    <w:p/>
+    <w:p>
+      <w:pPr>
+        <w:ind w:firstLine="709"/>
+      </w:pPr>
+      <w:r>
+        <w:t>A</w:t>
+      </w:r>
+      <w:r>
+        <w:t>aaa.</w:t>
+      </w:r>
+    </w:p>
+    <w:p>
+      <w:pPr>
+        <w:rPr>
+          <w:rFonts w:asciiTheme="majorHAnsi" w:hAnsiTheme="majorHAnsi"/>
+          <w:b/>
+          <w:sz w:val="32"/>
+          <w:szCs w:val="32"/>
+        </w:rPr>
+      </w:pPr>
+      <w:r>
+        <w:rPr>
+          <w:rFonts w:asciiTheme="majorHAnsi" w:hAnsiTheme="majorHAnsi"/>
+          <w:b/>
+          <w:sz w:val="32"/>
+          <w:szCs w:val="32"/>
+        </w:rPr>
+        <w:t>2.4.1. Inversion of Control</w:t>
+      </w:r>
+    </w:p>
+    <w:p>
+      <w:pPr>
+        <w:ind w:firstLine="709"/>
+      </w:pPr>
+      <w:r>
+        <w:t>Aaaa.</w:t>
+      </w:r>
+    </w:p>
+    <w:p>
+      <w:pPr>
+        <w:rPr>
+          <w:rFonts w:asciiTheme="majorHAnsi" w:hAnsiTheme="majorHAnsi"/>
+          <w:b/>
+          <w:sz w:val="32"/>
+          <w:szCs w:val="32"/>
+        </w:rPr>
+      </w:pPr>
+      <w:r>
+        <w:rPr>
+          <w:rFonts w:asciiTheme="majorHAnsi" w:hAnsiTheme="majorHAnsi"/>
+          <w:b/>
+          <w:sz w:val="32"/>
+          <w:szCs w:val="32"/>
+        </w:rPr>
+        <w:t xml:space="preserve">2.4.1. </w:t>
+      </w:r>
+      <w:r>
+        <w:rPr>
+          <w:rFonts w:asciiTheme="majorHAnsi" w:hAnsiTheme="majorHAnsi"/>
+          <w:b/>
+          <w:sz w:val="32"/>
+          <w:szCs w:val="32"/>
+        </w:rPr>
+        <w:t>Dependency Injection</w:t>
+      </w:r>
+    </w:p>
+    <w:p>
+      <w:pPr>
+        <w:ind w:firstLine="709"/>
+      </w:pPr>
+      <w:r>
+        <w:t>Aaaa.</w:t>
+      </w:r>
+    </w:p>
+    <w:p>
+      <w:pPr>
+        <w:rPr>
+          <w:rFonts w:asciiTheme="majorHAnsi" w:hAnsiTheme="majorHAnsi"/>
+          <w:b/>
+          <w:sz w:val="32"/>
+          <w:szCs w:val="32"/>
+        </w:rPr>
+      </w:pPr>
+      <w:r>
+        <w:rPr>
+          <w:rFonts w:asciiTheme="majorHAnsi" w:hAnsiTheme="majorHAnsi"/>
+          <w:b/>
+          <w:sz w:val="32"/>
+          <w:szCs w:val="32"/>
+        </w:rPr>
+        <w:t xml:space="preserve">2.4.1. </w:t>
+      </w:r>
+      <w:r>
+        <w:rPr>
+          <w:rFonts w:asciiTheme="majorHAnsi" w:hAnsiTheme="majorHAnsi"/>
+          <w:b/>
+          <w:sz w:val="32"/>
+          <w:szCs w:val="32"/>
+        </w:rPr>
+        <w:t>Visitor</w:t>
+      </w:r>
+    </w:p>
+    <w:p>
+      <w:pPr>
+        <w:ind w:firstLine="709"/>
+      </w:pPr>
+      <w:r>
+        <w:t>Aaaa.</w:t>
+      </w:r>
+      <w:r>
+        <w:rPr>
+          <w:b/>
+          <w:sz w:val="32"/>
+          <w:szCs w:val="40"/>
+        </w:rPr>
+        <w:br w:type="page"/>
+      </w:r>
+    </w:p>
+    <w:p>
+      <w:pPr>
+        <w:pStyle w:val="Ttulo"/>
+        <w:pBdr>
+          <w:bottom w:val="single" w:sz="4" w:space="1" w:color="auto"/>
+        </w:pBdr>
+        <w:spacing w:after="0" w:line="360" w:lineRule="auto"/>
+        <w:rPr>
+          <w:b/>
+          <w:color w:val="auto"/>
+          <w:sz w:val="32"/>
+          <w:szCs w:val="40"/>
+        </w:rPr>
+      </w:pPr>
+      <w:r>
+        <w:rPr>
+          <w:b/>
+          <w:color w:val="auto"/>
+          <w:sz w:val="32"/>
+          <w:szCs w:val="40"/>
+        </w:rPr>
+        <w:lastRenderedPageBreak/>
+        <w:t xml:space="preserve">2.5.  </w:t>
+      </w:r>
+      <w:r>
+        <w:rPr>
+          <w:b/>
+          <w:color w:val="auto"/>
+          <w:sz w:val="32"/>
+          <w:szCs w:val="40"/>
+        </w:rPr>
+        <w:t>Domain Driven Design</w:t>
+      </w:r>
+    </w:p>
+    <w:p/>
+    <w:p>
+      <w:pPr>
+        <w:ind w:firstLine="709"/>
+      </w:pPr>
+      <w:r>
+        <w:t>aaaa.</w:t>
+      </w:r>
+    </w:p>
+    <w:p>
+      <w:pPr>
+        <w:suppressAutoHyphens w:val="0"/>
+        <w:spacing w:line="276" w:lineRule="auto"/>
+        <w:jc w:val="left"/>
+        <w:rPr>
+          <w:rFonts w:asciiTheme="majorHAnsi" w:eastAsiaTheme="majorEastAsia" w:hAnsiTheme="majorHAnsi" w:cstheme="majorBidi"/>
+          <w:b/>
+          <w:spacing w:val="5"/>
+          <w:kern w:val="28"/>
+          <w:sz w:val="32"/>
+          <w:szCs w:val="40"/>
+        </w:rPr>
+      </w:pPr>
+      <w:r>
+        <w:rPr>
+          <w:b/>
+          <w:sz w:val="32"/>
+          <w:szCs w:val="40"/>
+        </w:rPr>
+        <w:br w:type="page"/>
+      </w:r>
+    </w:p>
+    <w:p>
+      <w:pPr>
+        <w:pStyle w:val="Ttulo"/>
+        <w:pBdr>
+          <w:bottom w:val="single" w:sz="4" w:space="1" w:color="auto"/>
+        </w:pBdr>
+        <w:spacing w:after="0" w:line="360" w:lineRule="auto"/>
+        <w:rPr>
+          <w:b/>
+          <w:color w:val="auto"/>
+          <w:sz w:val="32"/>
+          <w:szCs w:val="40"/>
+        </w:rPr>
+      </w:pPr>
+      <w:r>
+        <w:rPr>
+          <w:b/>
+          <w:color w:val="auto"/>
+          <w:sz w:val="32"/>
+          <w:szCs w:val="40"/>
+        </w:rPr>
+        <w:lastRenderedPageBreak/>
+        <w:t xml:space="preserve">2.6.  </w:t>
+      </w:r>
+      <w:r>
+        <w:rPr>
+          <w:b/>
+          <w:color w:val="auto"/>
+          <w:sz w:val="32"/>
+          <w:szCs w:val="40"/>
+        </w:rPr>
+        <w:t>Test Driven Development</w:t>
+      </w:r>
+    </w:p>
+    <w:p/>
+    <w:p>
+      <w:pPr>
+        <w:ind w:firstLine="709"/>
+      </w:pPr>
+      <w:r>
+        <w:rPr>
+          <w:i/>
+        </w:rPr>
+        <w:t>Test Driven Development</w:t>
+      </w:r>
+      <w:r>
+        <w:t xml:space="preserve"> (Desenvolvimento Dirigido por Testes), é uma técnica de desenvolvimento de software que tem como princípio a criação de testes automatizados antes de qualquer código de produção, com o objetivo de confirmar o funcionamento de uma implementação feita pelo programador. Essa técnica </w:t>
+      </w:r>
+      <w:r>
+        <w:t>foi desenvolvida</w:t>
+      </w:r>
+      <w:r>
+        <w:t xml:space="preserve"> por Kent Beck (BECK, 1999), e é um dos pilares do </w:t>
+      </w:r>
+      <w:r>
+        <w:rPr>
+          <w:i/>
+        </w:rPr>
+        <w:t>Extreme Programming</w:t>
+      </w:r>
+      <w:r>
+        <w:t xml:space="preserve"> (Programação Extrema). Segundo o autor, há uma série de benefícios nesse estilo de programação que acabam melhorando o produto final e principalmente, a filosofia de trabalho do programador, como: </w:t>
+      </w:r>
+    </w:p>
+    <w:p>
+      <w:pPr>
+        <w:pStyle w:val="PargrafodaLista"/>
+        <w:numPr>
+          <w:ilvl w:val="0"/>
+          <w:numId w:val="11"/>
+        </w:numPr>
+        <w:ind w:hanging="436"/>
+      </w:pPr>
+      <w:r>
+        <w:t xml:space="preserve">Código limpo que funciona, que acaba ajudando na simplicidade, clareza, eliminação de duplicação em várias partes da aplicação, </w:t>
+      </w:r>
+      <w:r>
+        <w:rPr>
+          <w:i/>
+        </w:rPr>
+        <w:t>design</w:t>
+      </w:r>
+      <w:r>
+        <w:t xml:space="preserve"> coeso onde cada parte do código tem apenas uma responsabilidade, baixo acoplamento das partes do código reduzindo a alta dependência entre os módulos;</w:t>
+      </w:r>
+    </w:p>
+    <w:p>
+      <w:pPr>
+        <w:pStyle w:val="PargrafodaLista"/>
+        <w:numPr>
+          <w:ilvl w:val="0"/>
+          <w:numId w:val="11"/>
+        </w:numPr>
+        <w:ind w:hanging="436"/>
+      </w:pPr>
+      <w:r>
+        <w:t xml:space="preserve">O número de surpresas desagradáveis e a densidade de defeitos pode ser suficientemente reduzida, contribuindo para ter </w:t>
+      </w:r>
+      <w:r>
+        <w:rPr>
+          <w:i/>
+        </w:rPr>
+        <w:t>software</w:t>
+      </w:r>
+      <w:r>
+        <w:t xml:space="preserve"> pronto e com novas funcionalidades a cada dia.</w:t>
+      </w:r>
+    </w:p>
+    <w:p>
+      <w:pPr>
+        <w:pStyle w:val="PargrafodaLista"/>
+        <w:numPr>
+          <w:ilvl w:val="0"/>
+          <w:numId w:val="11"/>
+        </w:numPr>
+        <w:ind w:hanging="436"/>
+      </w:pPr>
+      <w:r>
+        <w:t>Os testes anteriormente criados servem como atestados de que o código funciona, e também como documentação de como esse código deve ser utilizado.</w:t>
+      </w:r>
+    </w:p>
+    <w:p>
+      <w:pPr>
+        <w:pStyle w:val="PargrafodaLista"/>
+        <w:numPr>
+          <w:ilvl w:val="0"/>
+          <w:numId w:val="11"/>
+        </w:numPr>
+        <w:ind w:left="709" w:hanging="425"/>
+      </w:pPr>
+      <w:r>
+        <w:t>É uma forma de administrar o medo do programador pois tem-se maior segurança ao realizar alterações num código que tem um teste automatizado que comprova seu correto funcionamento.</w:t>
+      </w:r>
+    </w:p>
+    <w:p>
+      <w:pPr>
+        <w:ind w:firstLine="709"/>
+      </w:pPr>
+      <w:r>
+        <w:t>De acordo com os autores Beck (2010), Freeman e Pryce (2012), entre outros, a técnica utiliza um ciclo de desenvolvimento que consiste em identificar uma funcionalidade a se desenvolver, acrescentando uma tarefa à lista de tarefas, e então:</w:t>
+      </w:r>
+    </w:p>
+    <w:p>
+      <w:pPr>
+        <w:pStyle w:val="PargrafodaLista"/>
+        <w:numPr>
+          <w:ilvl w:val="0"/>
+          <w:numId w:val="14"/>
+        </w:numPr>
+        <w:ind w:left="709" w:hanging="425"/>
+      </w:pPr>
+      <w:r>
+        <w:t>Criar um teste automatizado que verifique uma pequena porção dessa funcionalidade. Uma vez definido o teste, implementa-se o código de produção que atenda à necessidade (o código deve ser simples o bastante para compilar). Roda-se o teste, e o mesmo deve falhar (alguns ambientes de desenvolvimento integrado que possuem integração com ferramentas de testes automatizados emitem uma barra vermelha como indicativo de falha).</w:t>
+      </w:r>
+    </w:p>
+    <w:p>
+      <w:pPr>
+        <w:pStyle w:val="PargrafodaLista"/>
+        <w:numPr>
+          <w:ilvl w:val="0"/>
+          <w:numId w:val="14"/>
+        </w:numPr>
+        <w:ind w:left="709" w:hanging="425"/>
+      </w:pPr>
+      <w:r>
+        <w:lastRenderedPageBreak/>
+        <w:t>Identificado que o teste falhou, deve-se partir para a implementação mais simples possível do código de produção que faça esse teste passar (obtendo assim, uma barra verde).</w:t>
+      </w:r>
+    </w:p>
+    <w:p>
+      <w:pPr>
+        <w:pStyle w:val="PargrafodaLista"/>
+        <w:numPr>
+          <w:ilvl w:val="0"/>
+          <w:numId w:val="14"/>
+        </w:numPr>
+        <w:ind w:left="709" w:hanging="425"/>
+      </w:pPr>
+      <w:r>
+        <w:t>Por fim, deve-se refatorar o código, eliminando redundâncias, porém, sem alterar seu comportamento (há diversas técnicas de refatoração como: eliminar duplicação, deixar clara a intenção com nomes mais sugestivos para identificadores, extrair classes, interfaces, métodos, etc.). Feita a refatoração, roda-se o teste novamente para garantir que que o código ainda funciona, caso contrário, recomeçamos o processo até fazer o teste passar novamente.</w:t>
+      </w:r>
+    </w:p>
+    <w:p>
+      <w:pPr>
+        <w:ind w:left="567"/>
+      </w:pPr>
+      <w:r>
+        <w:t>Figura 1: Clico de desenvolvimento do T</w:t>
+      </w:r>
+      <w:r>
+        <w:t>DD (Vermelho, Verde, Refatorar)</w:t>
+      </w:r>
+    </w:p>
+    <w:p>
+      <w:pPr>
+        <w:ind w:left="284"/>
+      </w:pPr>
+      <w:r>
+        <w:rPr>
+          <w:noProof/>
+          <w:lang w:eastAsia="pt-BR"/>
+        </w:rPr>
+        <w:drawing>
+          <wp:inline distT="0" distB="0" distL="0" distR="0" wp14:anchorId="06A49886" wp14:editId="6CBFAB75">
+            <wp:extent cx="5400040" cy="2116455"/>
+            <wp:effectExtent l="0" t="0" r="0" b="0"/>
+            <wp:docPr id="1" name="Imagem 1"/>
+            <wp:cNvGraphicFramePr>
+              <a:graphicFrameLocks xmlns:a="http://schemas.openxmlformats.org/drawingml/2006/main" noChangeAspect="1"/>
+            </wp:cNvGraphicFramePr>
+            <a:graphic xmlns:a="http://schemas.openxmlformats.org/drawingml/2006/main">
+              <a:graphicData uri="http://schemas.openxmlformats.org/drawingml/2006/picture">
+                <pic:pic xmlns:pic="http://schemas.openxmlformats.org/drawingml/2006/picture">
+                  <pic:nvPicPr>
+                    <pic:cNvPr id="1" name=""/>
+                    <pic:cNvPicPr/>
+                  </pic:nvPicPr>
+                  <pic:blipFill>
+                    <a:blip r:embed="rId11"/>
+                    <a:stretch>
+                      <a:fillRect/>
+                    </a:stretch>
+                  </pic:blipFill>
+                  <pic:spPr>
+                    <a:xfrm>
+                      <a:off x="0" y="0"/>
+                      <a:ext cx="5400040" cy="2116455"/>
+                    </a:xfrm>
+                    <a:prstGeom prst="rect">
+                      <a:avLst/>
+                    </a:prstGeom>
+                  </pic:spPr>
+                </pic:pic>
+              </a:graphicData>
+            </a:graphic>
+          </wp:inline>
+        </w:drawing>
+      </w:r>
+    </w:p>
+    <w:p>
+      <w:pPr>
+        <w:ind w:left="567"/>
+      </w:pPr>
+      <w:r>
+        <w:t>Fonte: Próprio autor</w:t>
+      </w:r>
+    </w:p>
+    <w:p>
+      <w:pPr>
+        <w:ind w:firstLine="709"/>
+      </w:pPr>
+      <w:r>
+        <w:t xml:space="preserve">Há diversos tipos de testes automatizados passíveis de implementação com o TDD, como o Unit Test (teste unitário), que tem como objetivo testar pequenas porções de código independentes, o </w:t>
+      </w:r>
+      <w:r>
+        <w:rPr>
+          <w:i/>
+        </w:rPr>
+        <w:t>Integration test</w:t>
+      </w:r>
+      <w:r>
+        <w:t xml:space="preserve"> (teste de integração), que compreende vários módulos que possuem algum tipo de dependência, o </w:t>
+      </w:r>
+      <w:r>
+        <w:rPr>
+          <w:i/>
+        </w:rPr>
+        <w:t>System Test</w:t>
+      </w:r>
+      <w:r>
+        <w:t xml:space="preserve"> (teste de sistema) e o </w:t>
+      </w:r>
+      <w:r>
+        <w:rPr>
+          <w:i/>
+        </w:rPr>
+        <w:t>Acceptance Test</w:t>
+      </w:r>
+      <w:r>
+        <w:t xml:space="preserve"> (teste de aceitação), que tem como função testar as camadas mais externas ao </w:t>
+      </w:r>
+      <w:r>
+        <w:rPr>
+          <w:i/>
+        </w:rPr>
+        <w:t>software</w:t>
+      </w:r>
+      <w:r>
+        <w:t xml:space="preserve">, entre outros. A Figura 2 e a Figura 3 demonstram um exemplo de </w:t>
+      </w:r>
+      <w:r>
+        <w:rPr>
+          <w:i/>
+        </w:rPr>
+        <w:t>Unit Test</w:t>
+      </w:r>
+      <w:r>
+        <w:t xml:space="preserve"> (teste unitário) utilizando a linguagem de programação Java em conjunto com as bibliotecas JUnit (facilita a criação de código para automatização de testes, e possui integração com vários ambientes de desenvolvimento integrado) e Hamcrest (melhora a legibilidade dos testes):</w:t>
+      </w:r>
+    </w:p>
+    <w:p>
+      <w:r>
+        <w:t>Figur</w:t>
+      </w:r>
+      <w:r>
+        <w:t>a 2: Exemplo de classe “Usuario”</w:t>
+      </w:r>
+      <w:r>
+        <w:br w:type="page"/>
+      </w:r>
+    </w:p>
+    <w:p>
+      <w:pPr>
+        <w:shd w:val="clear" w:color="auto" w:fill="D9D9D9" w:themeFill="background1" w:themeFillShade="D9"/>
+        <w:spacing w:line="240" w:lineRule="auto"/>
+        <w:rPr>
+          <w:rFonts w:ascii="Courier New" w:hAnsi="Courier New" w:cs="Courier New"/>
+          <w:sz w:val="20"/>
+          <w:szCs w:val="20"/>
+        </w:rPr>
+      </w:pPr>
+      <w:r>
+        <w:rPr>
+          <w:rFonts w:ascii="Courier New" w:hAnsi="Courier New" w:cs="Courier New"/>
+          <w:b/>
+          <w:bCs/>
+          <w:sz w:val="20"/>
+          <w:szCs w:val="20"/>
+        </w:rPr>
+        <w:lastRenderedPageBreak/>
+        <w:t xml:space="preserve">public class </w:t>
+      </w:r>
+      <w:r>
+        <w:rPr>
+          <w:rFonts w:ascii="Courier New" w:hAnsi="Courier New" w:cs="Courier New"/>
+          <w:sz w:val="20"/>
+          <w:szCs w:val="20"/>
+        </w:rPr>
+        <w:t>Usuario{</w:t>
+      </w:r>
+    </w:p>
+    <w:p>
+      <w:pPr>
+        <w:shd w:val="clear" w:color="auto" w:fill="D9D9D9" w:themeFill="background1" w:themeFillShade="D9"/>
+        <w:spacing w:line="240" w:lineRule="auto"/>
+        <w:rPr>
+          <w:rFonts w:ascii="Courier New" w:hAnsi="Courier New" w:cs="Courier New"/>
+          <w:sz w:val="20"/>
+          <w:szCs w:val="20"/>
+        </w:rPr>
+      </w:pPr>
+      <w:r>
+        <w:rPr>
+          <w:rFonts w:ascii="Courier New" w:hAnsi="Courier New" w:cs="Courier New"/>
+          <w:sz w:val="20"/>
+          <w:szCs w:val="20"/>
+        </w:rPr>
+        <w:t xml:space="preserve">    </w:t>
+      </w:r>
+      <w:r>
+        <w:rPr>
+          <w:rFonts w:ascii="Courier New" w:hAnsi="Courier New" w:cs="Courier New"/>
+          <w:b/>
+          <w:bCs/>
+          <w:sz w:val="20"/>
+          <w:szCs w:val="20"/>
+        </w:rPr>
+        <w:t>private</w:t>
+      </w:r>
+      <w:r>
+        <w:rPr>
+          <w:rFonts w:ascii="Courier New" w:hAnsi="Courier New" w:cs="Courier New"/>
+          <w:sz w:val="20"/>
+          <w:szCs w:val="20"/>
+        </w:rPr>
+        <w:t xml:space="preserve"> String nome;</w:t>
+      </w:r>
+    </w:p>
+    <w:p>
+      <w:pPr>
+        <w:shd w:val="clear" w:color="auto" w:fill="D9D9D9" w:themeFill="background1" w:themeFillShade="D9"/>
+        <w:spacing w:line="240" w:lineRule="auto"/>
+        <w:rPr>
+          <w:rFonts w:ascii="Courier New" w:hAnsi="Courier New" w:cs="Courier New"/>
+          <w:sz w:val="20"/>
+          <w:szCs w:val="20"/>
+        </w:rPr>
+      </w:pPr>
+      <w:r>
+        <w:rPr>
+          <w:rFonts w:ascii="Courier New" w:hAnsi="Courier New" w:cs="Courier New"/>
+          <w:sz w:val="20"/>
+          <w:szCs w:val="20"/>
+        </w:rPr>
+        <w:t xml:space="preserve">    </w:t>
+      </w:r>
+      <w:r>
+        <w:rPr>
+          <w:rFonts w:ascii="Courier New" w:hAnsi="Courier New" w:cs="Courier New"/>
+          <w:b/>
+          <w:bCs/>
+          <w:sz w:val="20"/>
+          <w:szCs w:val="20"/>
+        </w:rPr>
+        <w:t>private</w:t>
+      </w:r>
+      <w:r>
+        <w:rPr>
+          <w:rFonts w:ascii="Courier New" w:hAnsi="Courier New" w:cs="Courier New"/>
+          <w:sz w:val="20"/>
+          <w:szCs w:val="20"/>
+        </w:rPr>
+        <w:t xml:space="preserve"> String login;</w:t>
+      </w:r>
+    </w:p>
+    <w:p>
+      <w:pPr>
+        <w:shd w:val="clear" w:color="auto" w:fill="D9D9D9" w:themeFill="background1" w:themeFillShade="D9"/>
+        <w:spacing w:line="240" w:lineRule="auto"/>
+        <w:rPr>
+          <w:rFonts w:ascii="Courier New" w:hAnsi="Courier New" w:cs="Courier New"/>
+          <w:sz w:val="20"/>
+          <w:szCs w:val="20"/>
+        </w:rPr>
+      </w:pPr>
+      <w:r>
+        <w:rPr>
+          <w:rFonts w:ascii="Courier New" w:hAnsi="Courier New" w:cs="Courier New"/>
+          <w:sz w:val="20"/>
+          <w:szCs w:val="20"/>
+        </w:rPr>
+        <w:t xml:space="preserve">    </w:t>
+      </w:r>
+      <w:r>
+        <w:rPr>
+          <w:rFonts w:ascii="Courier New" w:hAnsi="Courier New" w:cs="Courier New"/>
+          <w:b/>
+          <w:bCs/>
+          <w:sz w:val="20"/>
+          <w:szCs w:val="20"/>
+        </w:rPr>
+        <w:t>private</w:t>
+      </w:r>
+      <w:r>
+        <w:rPr>
+          <w:rFonts w:ascii="Courier New" w:hAnsi="Courier New" w:cs="Courier New"/>
+          <w:sz w:val="20"/>
+          <w:szCs w:val="20"/>
+        </w:rPr>
+        <w:t xml:space="preserve"> String email;</w:t>
+      </w:r>
+    </w:p>
+    <w:p>
+      <w:pPr>
+        <w:shd w:val="clear" w:color="auto" w:fill="D9D9D9" w:themeFill="background1" w:themeFillShade="D9"/>
+        <w:spacing w:line="240" w:lineRule="auto"/>
+        <w:rPr>
+          <w:rFonts w:ascii="Courier New" w:hAnsi="Courier New" w:cs="Courier New"/>
+          <w:sz w:val="20"/>
+          <w:szCs w:val="20"/>
+        </w:rPr>
+      </w:pPr>
+      <w:r>
+        <w:rPr>
+          <w:rFonts w:ascii="Courier New" w:hAnsi="Courier New" w:cs="Courier New"/>
+          <w:sz w:val="20"/>
+          <w:szCs w:val="20"/>
+        </w:rPr>
+        <w:t xml:space="preserve">    </w:t>
+      </w:r>
+      <w:r>
+        <w:rPr>
+          <w:rFonts w:ascii="Courier New" w:hAnsi="Courier New" w:cs="Courier New"/>
+          <w:b/>
+          <w:bCs/>
+          <w:sz w:val="20"/>
+          <w:szCs w:val="20"/>
+        </w:rPr>
+        <w:t>public</w:t>
+      </w:r>
+      <w:r>
+        <w:rPr>
+          <w:rFonts w:ascii="Courier New" w:hAnsi="Courier New" w:cs="Courier New"/>
+          <w:sz w:val="20"/>
+          <w:szCs w:val="20"/>
+        </w:rPr>
+        <w:t xml:space="preserve"> Usuario(String nome, String login, String email){</w:t>
+      </w:r>
+    </w:p>
+    <w:p>
+      <w:pPr>
+        <w:shd w:val="clear" w:color="auto" w:fill="D9D9D9" w:themeFill="background1" w:themeFillShade="D9"/>
+        <w:spacing w:line="240" w:lineRule="auto"/>
+        <w:rPr>
+          <w:rFonts w:ascii="Courier New" w:hAnsi="Courier New" w:cs="Courier New"/>
+          <w:sz w:val="20"/>
+          <w:szCs w:val="20"/>
+        </w:rPr>
+      </w:pPr>
+      <w:r>
+        <w:rPr>
+          <w:rFonts w:ascii="Courier New" w:hAnsi="Courier New" w:cs="Courier New"/>
+          <w:sz w:val="20"/>
+          <w:szCs w:val="20"/>
+        </w:rPr>
+        <w:t xml:space="preserve">        this.nome = nome;</w:t>
+      </w:r>
+    </w:p>
+    <w:p>
+      <w:pPr>
+        <w:shd w:val="clear" w:color="auto" w:fill="D9D9D9" w:themeFill="background1" w:themeFillShade="D9"/>
+        <w:spacing w:line="240" w:lineRule="auto"/>
+        <w:rPr>
+          <w:rFonts w:ascii="Courier New" w:hAnsi="Courier New" w:cs="Courier New"/>
+          <w:sz w:val="20"/>
+          <w:szCs w:val="20"/>
+        </w:rPr>
+      </w:pPr>
+      <w:r>
+        <w:rPr>
+          <w:rFonts w:ascii="Courier New" w:hAnsi="Courier New" w:cs="Courier New"/>
+          <w:sz w:val="20"/>
+          <w:szCs w:val="20"/>
+        </w:rPr>
+        <w:t xml:space="preserve">        this.login = login;</w:t>
+      </w:r>
+    </w:p>
+    <w:p>
+      <w:pPr>
+        <w:shd w:val="clear" w:color="auto" w:fill="D9D9D9" w:themeFill="background1" w:themeFillShade="D9"/>
+        <w:spacing w:line="240" w:lineRule="auto"/>
+        <w:rPr>
+          <w:rFonts w:ascii="Courier New" w:hAnsi="Courier New" w:cs="Courier New"/>
+          <w:sz w:val="20"/>
+          <w:szCs w:val="20"/>
+        </w:rPr>
+      </w:pPr>
+      <w:r>
+        <w:rPr>
+          <w:rFonts w:ascii="Courier New" w:hAnsi="Courier New" w:cs="Courier New"/>
+          <w:sz w:val="20"/>
+          <w:szCs w:val="20"/>
+        </w:rPr>
+        <w:t xml:space="preserve">        this.email = email;</w:t>
+      </w:r>
+    </w:p>
+    <w:p>
+      <w:pPr>
+        <w:shd w:val="clear" w:color="auto" w:fill="D9D9D9" w:themeFill="background1" w:themeFillShade="D9"/>
+        <w:spacing w:line="240" w:lineRule="auto"/>
+        <w:rPr>
+          <w:rFonts w:ascii="Courier New" w:hAnsi="Courier New" w:cs="Courier New"/>
+          <w:sz w:val="20"/>
+          <w:szCs w:val="20"/>
+        </w:rPr>
+      </w:pPr>
+      <w:r>
+        <w:rPr>
+          <w:rFonts w:ascii="Courier New" w:hAnsi="Courier New" w:cs="Courier New"/>
+          <w:sz w:val="20"/>
+          <w:szCs w:val="20"/>
+        </w:rPr>
+        <w:t xml:space="preserve">    }</w:t>
+      </w:r>
+    </w:p>
+    <w:p>
+      <w:pPr>
+        <w:shd w:val="clear" w:color="auto" w:fill="D9D9D9" w:themeFill="background1" w:themeFillShade="D9"/>
+        <w:spacing w:line="240" w:lineRule="auto"/>
+        <w:rPr>
+          <w:rFonts w:ascii="Courier New" w:hAnsi="Courier New" w:cs="Courier New"/>
+          <w:sz w:val="20"/>
+          <w:szCs w:val="20"/>
+        </w:rPr>
+      </w:pPr>
+      <w:r>
+        <w:rPr>
+          <w:rFonts w:ascii="Courier New" w:hAnsi="Courier New" w:cs="Courier New"/>
+          <w:sz w:val="20"/>
+          <w:szCs w:val="20"/>
+        </w:rPr>
+        <w:t xml:space="preserve">    </w:t>
+      </w:r>
+      <w:r>
+        <w:rPr>
+          <w:rFonts w:ascii="Courier New" w:hAnsi="Courier New" w:cs="Courier New"/>
+          <w:b/>
+          <w:bCs/>
+          <w:sz w:val="20"/>
+          <w:szCs w:val="20"/>
+        </w:rPr>
+        <w:t>public</w:t>
+      </w:r>
+      <w:r>
+        <w:rPr>
+          <w:rFonts w:ascii="Courier New" w:hAnsi="Courier New" w:cs="Courier New"/>
+          <w:sz w:val="20"/>
+          <w:szCs w:val="20"/>
+        </w:rPr>
+        <w:t xml:space="preserve"> String descricao(){</w:t>
+      </w:r>
+    </w:p>
+    <w:p>
+      <w:pPr>
+        <w:shd w:val="clear" w:color="auto" w:fill="D9D9D9" w:themeFill="background1" w:themeFillShade="D9"/>
+        <w:spacing w:line="240" w:lineRule="auto"/>
+        <w:rPr>
+          <w:rFonts w:ascii="Courier New" w:hAnsi="Courier New" w:cs="Courier New"/>
+          <w:sz w:val="20"/>
+          <w:szCs w:val="20"/>
+        </w:rPr>
+      </w:pPr>
+      <w:r>
+        <w:rPr>
+          <w:rFonts w:ascii="Courier New" w:hAnsi="Courier New" w:cs="Courier New"/>
+          <w:sz w:val="20"/>
+          <w:szCs w:val="20"/>
+        </w:rPr>
+        <w:t xml:space="preserve">        </w:t>
+      </w:r>
+      <w:r>
+        <w:rPr>
+          <w:rFonts w:ascii="Courier New" w:hAnsi="Courier New" w:cs="Courier New"/>
+          <w:b/>
+          <w:bCs/>
+          <w:sz w:val="20"/>
+          <w:szCs w:val="20"/>
+        </w:rPr>
+        <w:t>return</w:t>
+      </w:r>
+      <w:r>
+        <w:rPr>
+          <w:rFonts w:ascii="Courier New" w:hAnsi="Courier New" w:cs="Courier New"/>
+          <w:sz w:val="20"/>
+          <w:szCs w:val="20"/>
+        </w:rPr>
+        <w:t xml:space="preserve"> nome + " &lt;" + this.email + "&gt;";</w:t>
+      </w:r>
+    </w:p>
+    <w:p>
+      <w:pPr>
+        <w:shd w:val="clear" w:color="auto" w:fill="D9D9D9" w:themeFill="background1" w:themeFillShade="D9"/>
+        <w:spacing w:line="240" w:lineRule="auto"/>
+        <w:rPr>
+          <w:rFonts w:ascii="Courier New" w:hAnsi="Courier New" w:cs="Courier New"/>
+          <w:sz w:val="20"/>
+          <w:szCs w:val="20"/>
+        </w:rPr>
+      </w:pPr>
+      <w:r>
+        <w:rPr>
+          <w:rFonts w:ascii="Courier New" w:hAnsi="Courier New" w:cs="Courier New"/>
+          <w:sz w:val="20"/>
+          <w:szCs w:val="20"/>
+        </w:rPr>
+        <w:t xml:space="preserve">    }</w:t>
+      </w:r>
+    </w:p>
+    <w:p>
+      <w:pPr>
+        <w:shd w:val="clear" w:color="auto" w:fill="D9D9D9" w:themeFill="background1" w:themeFillShade="D9"/>
+        <w:rPr>
+          <w:rFonts w:ascii="Courier New" w:hAnsi="Courier New" w:cs="Courier New"/>
+          <w:sz w:val="20"/>
+          <w:szCs w:val="20"/>
+        </w:rPr>
+      </w:pPr>
+      <w:r>
+        <w:rPr>
+          <w:rFonts w:ascii="Courier New" w:hAnsi="Courier New" w:cs="Courier New"/>
+          <w:sz w:val="20"/>
+          <w:szCs w:val="20"/>
+        </w:rPr>
+        <w:t>}</w:t>
+      </w:r>
+    </w:p>
+    <w:p>
+      <w:r>
+        <w:t>Fonte: Próprio autor</w:t>
+      </w:r>
+      <w:bookmarkStart w:id="0" w:name="_GoBack"/>
+      <w:bookmarkEnd w:id="0"/>
+    </w:p>
+    <w:p>
+      <w:r>
+        <w:t>Figura 3: Teste unitário da classe “Usuario”</w:t>
+      </w:r>
+    </w:p>
+    <w:p>
+      <w:pPr>
+        <w:shd w:val="clear" w:color="auto" w:fill="D9D9D9" w:themeFill="background1" w:themeFillShade="D9"/>
+        <w:spacing w:line="240" w:lineRule="auto"/>
+        <w:rPr>
+          <w:rFonts w:ascii="Courier New" w:hAnsi="Courier New" w:cs="Courier New"/>
+          <w:sz w:val="20"/>
+          <w:szCs w:val="20"/>
+        </w:rPr>
+      </w:pPr>
+      <w:r>
+        <w:rPr>
+          <w:rFonts w:ascii="Courier New" w:hAnsi="Courier New" w:cs="Courier New"/>
+          <w:b/>
+          <w:bCs/>
+          <w:sz w:val="20"/>
+          <w:szCs w:val="20"/>
+        </w:rPr>
+        <w:t xml:space="preserve">public class </w:t>
+      </w:r>
+      <w:r>
+        <w:rPr>
+          <w:rFonts w:ascii="Courier New" w:hAnsi="Courier New" w:cs="Courier New"/>
+          <w:sz w:val="20"/>
+          <w:szCs w:val="20"/>
+        </w:rPr>
+        <w:t>UsuarioTest{</w:t>
+      </w:r>
+    </w:p>
+    <w:p>
+      <w:pPr>
+        <w:shd w:val="clear" w:color="auto" w:fill="D9D9D9" w:themeFill="background1" w:themeFillShade="D9"/>
+        <w:spacing w:line="240" w:lineRule="auto"/>
+        <w:rPr>
+          <w:rFonts w:ascii="Courier New" w:hAnsi="Courier New" w:cs="Courier New"/>
+          <w:sz w:val="20"/>
+          <w:szCs w:val="20"/>
+        </w:rPr>
+      </w:pPr>
+      <w:r>
+        <w:rPr>
+          <w:rFonts w:ascii="Courier New" w:hAnsi="Courier New" w:cs="Courier New"/>
+          <w:sz w:val="20"/>
+          <w:szCs w:val="20"/>
+        </w:rPr>
+        <w:t xml:space="preserve">    // O nome do método deve descrever o que o teste faz</w:t>
+      </w:r>
+    </w:p>
+    <w:p>
+      <w:pPr>
+        <w:shd w:val="clear" w:color="auto" w:fill="D9D9D9" w:themeFill="background1" w:themeFillShade="D9"/>
+        <w:spacing w:line="240" w:lineRule="auto"/>
+        <w:rPr>
+          <w:rFonts w:ascii="Courier New" w:hAnsi="Courier New" w:cs="Courier New"/>
+          <w:sz w:val="20"/>
+          <w:szCs w:val="20"/>
+        </w:rPr>
+      </w:pPr>
+      <w:r>
+        <w:rPr>
+          <w:rFonts w:ascii="Courier New" w:hAnsi="Courier New" w:cs="Courier New"/>
+          <w:sz w:val="20"/>
+          <w:szCs w:val="20"/>
+        </w:rPr>
+        <w:t xml:space="preserve">    </w:t>
+      </w:r>
+      <w:r>
+        <w:rPr>
+          <w:rFonts w:ascii="Courier New" w:hAnsi="Courier New" w:cs="Courier New"/>
+          <w:i/>
+          <w:iCs/>
+          <w:sz w:val="20"/>
+          <w:szCs w:val="20"/>
+        </w:rPr>
+        <w:t xml:space="preserve">@Test    </w:t>
+      </w:r>
+    </w:p>
+    <w:p>
+      <w:pPr>
+        <w:shd w:val="clear" w:color="auto" w:fill="D9D9D9" w:themeFill="background1" w:themeFillShade="D9"/>
+        <w:spacing w:line="240" w:lineRule="auto"/>
+        <w:rPr>
+          <w:rFonts w:ascii="Courier New" w:hAnsi="Courier New" w:cs="Courier New"/>
+          <w:sz w:val="20"/>
+          <w:szCs w:val="20"/>
+        </w:rPr>
+      </w:pPr>
+      <w:r>
+        <w:rPr>
+          <w:rFonts w:ascii="Courier New" w:hAnsi="Courier New" w:cs="Courier New"/>
+          <w:sz w:val="20"/>
+          <w:szCs w:val="20"/>
+        </w:rPr>
+        <w:t xml:space="preserve">    </w:t>
+      </w:r>
+      <w:r>
+        <w:rPr>
+          <w:rFonts w:ascii="Courier New" w:hAnsi="Courier New" w:cs="Courier New"/>
+          <w:b/>
+          <w:bCs/>
+          <w:sz w:val="20"/>
+          <w:szCs w:val="20"/>
+        </w:rPr>
+        <w:t xml:space="preserve">public void </w:t>
+      </w:r>
+      <w:r>
+        <w:rPr>
+          <w:rFonts w:ascii="Courier New" w:hAnsi="Courier New" w:cs="Courier New"/>
+          <w:sz w:val="20"/>
+          <w:szCs w:val="20"/>
+        </w:rPr>
+        <w:t>descricaoDeveTerNomeEmail(){</w:t>
+      </w:r>
+    </w:p>
+    <w:p>
+      <w:pPr>
+        <w:shd w:val="clear" w:color="auto" w:fill="D9D9D9" w:themeFill="background1" w:themeFillShade="D9"/>
+        <w:spacing w:line="240" w:lineRule="auto"/>
+        <w:rPr>
+          <w:rFonts w:ascii="Courier New" w:hAnsi="Courier New" w:cs="Courier New"/>
+          <w:sz w:val="20"/>
+          <w:szCs w:val="20"/>
+        </w:rPr>
+      </w:pPr>
+      <w:r>
+        <w:rPr>
+          <w:rFonts w:ascii="Courier New" w:hAnsi="Courier New" w:cs="Courier New"/>
+          <w:sz w:val="20"/>
+          <w:szCs w:val="20"/>
+        </w:rPr>
+        <w:t xml:space="preserve">        Usuario u = </w:t>
+      </w:r>
+      <w:r>
+        <w:rPr>
+          <w:rFonts w:ascii="Courier New" w:hAnsi="Courier New" w:cs="Courier New"/>
+          <w:b/>
+          <w:bCs/>
+          <w:sz w:val="20"/>
+          <w:szCs w:val="20"/>
+        </w:rPr>
+        <w:t>new</w:t>
+      </w:r>
+      <w:r>
+        <w:rPr>
+          <w:rFonts w:ascii="Courier New" w:hAnsi="Courier New" w:cs="Courier New"/>
+          <w:sz w:val="20"/>
+          <w:szCs w:val="20"/>
+        </w:rPr>
+        <w:t xml:space="preserve"> Usuario("Raphael Basso", "arabasso",</w:t>
+      </w:r>
+    </w:p>
+    <w:p>
+      <w:pPr>
+        <w:shd w:val="clear" w:color="auto" w:fill="D9D9D9" w:themeFill="background1" w:themeFillShade="D9"/>
+        <w:spacing w:line="240" w:lineRule="auto"/>
+        <w:rPr>
+          <w:rFonts w:ascii="Courier New" w:hAnsi="Courier New" w:cs="Courier New"/>
+          <w:sz w:val="20"/>
+          <w:szCs w:val="20"/>
+        </w:rPr>
+      </w:pPr>
+      <w:r>
+        <w:rPr>
+          <w:rFonts w:ascii="Courier New" w:hAnsi="Courier New" w:cs="Courier New"/>
+          <w:sz w:val="20"/>
+          <w:szCs w:val="20"/>
+        </w:rPr>
+        <w:t xml:space="preserve">                                "arabasso@yahoo.com.br");</w:t>
+      </w:r>
+    </w:p>
+    <w:p>
+      <w:pPr>
+        <w:shd w:val="clear" w:color="auto" w:fill="D9D9D9" w:themeFill="background1" w:themeFillShade="D9"/>
+        <w:spacing w:line="240" w:lineRule="auto"/>
+        <w:rPr>
+          <w:rFonts w:ascii="Courier New" w:hAnsi="Courier New" w:cs="Courier New"/>
+          <w:sz w:val="20"/>
+          <w:szCs w:val="20"/>
+        </w:rPr>
+      </w:pPr>
+      <w:r>
+        <w:rPr>
+          <w:rFonts w:ascii="Courier New" w:hAnsi="Courier New" w:cs="Courier New"/>
+          <w:sz w:val="20"/>
+          <w:szCs w:val="20"/>
+        </w:rPr>
+        <w:t xml:space="preserve">        String descrição = "Raphael Basso &lt;arabasso@yahoo.com.br&gt;";</w:t>
+      </w:r>
+    </w:p>
+    <w:p>
+      <w:pPr>
+        <w:shd w:val="clear" w:color="auto" w:fill="D9D9D9" w:themeFill="background1" w:themeFillShade="D9"/>
+        <w:spacing w:line="240" w:lineRule="auto"/>
+        <w:rPr>
+          <w:rFonts w:ascii="Courier New" w:hAnsi="Courier New" w:cs="Courier New"/>
+          <w:sz w:val="20"/>
+          <w:szCs w:val="20"/>
+        </w:rPr>
+      </w:pPr>
+      <w:r>
+        <w:rPr>
+          <w:rFonts w:ascii="Courier New" w:hAnsi="Courier New" w:cs="Courier New"/>
+          <w:sz w:val="20"/>
+          <w:szCs w:val="20"/>
+        </w:rPr>
+        <w:t xml:space="preserve">        // Aqui é feita a validação</w:t>
+      </w:r>
+    </w:p>
+    <w:p>
+      <w:pPr>
+        <w:shd w:val="clear" w:color="auto" w:fill="D9D9D9" w:themeFill="background1" w:themeFillShade="D9"/>
+        <w:spacing w:line="240" w:lineRule="auto"/>
+        <w:rPr>
+          <w:rFonts w:ascii="Courier New" w:hAnsi="Courier New" w:cs="Courier New"/>
+          <w:sz w:val="20"/>
+          <w:szCs w:val="20"/>
+        </w:rPr>
+      </w:pPr>
+      <w:r>
+        <w:rPr>
+          <w:rFonts w:ascii="Courier New" w:hAnsi="Courier New" w:cs="Courier New"/>
+          <w:sz w:val="20"/>
+          <w:szCs w:val="20"/>
+        </w:rPr>
+        <w:t xml:space="preserve">        assertThat(u.descricao(), is(equalTo(descricao)));</w:t>
+      </w:r>
+    </w:p>
+    <w:p>
+      <w:pPr>
+        <w:shd w:val="clear" w:color="auto" w:fill="D9D9D9" w:themeFill="background1" w:themeFillShade="D9"/>
+        <w:spacing w:line="240" w:lineRule="auto"/>
+        <w:rPr>
+          <w:rFonts w:ascii="Courier New" w:hAnsi="Courier New" w:cs="Courier New"/>
+          <w:sz w:val="20"/>
+          <w:szCs w:val="20"/>
+        </w:rPr>
+      </w:pPr>
+      <w:r>
+        <w:rPr>
+          <w:rFonts w:ascii="Courier New" w:hAnsi="Courier New" w:cs="Courier New"/>
+          <w:sz w:val="20"/>
+          <w:szCs w:val="20"/>
+        </w:rPr>
+        <w:t xml:space="preserve">    }</w:t>
+      </w:r>
+    </w:p>
+    <w:p>
+      <w:pPr>
+        <w:shd w:val="clear" w:color="auto" w:fill="D9D9D9" w:themeFill="background1" w:themeFillShade="D9"/>
+        <w:rPr>
+          <w:rFonts w:ascii="Courier New" w:hAnsi="Courier New" w:cs="Courier New"/>
+          <w:sz w:val="20"/>
+          <w:szCs w:val="20"/>
+        </w:rPr>
+      </w:pPr>
+      <w:r>
+        <w:rPr>
+          <w:rFonts w:ascii="Courier New" w:hAnsi="Courier New" w:cs="Courier New"/>
+          <w:sz w:val="20"/>
+          <w:szCs w:val="20"/>
+        </w:rPr>
+        <w:t>}</w:t>
+      </w:r>
+    </w:p>
+    <w:p>
+      <w:r>
+        <w:t>Fonte: Pr</w:t>
+      </w:r>
+      <w:r>
+        <w:t>óprio autor</w:t>
+      </w:r>
+    </w:p>
+    <w:p>
+      <w:pPr>
+        <w:suppressAutoHyphens w:val="0"/>
+        <w:spacing w:line="276" w:lineRule="auto"/>
+        <w:jc w:val="left"/>
+      </w:pPr>
+      <w:r>
+        <w:br w:type="page"/>
+      </w:r>
+    </w:p>
+    <w:p>
+      <w:pPr>
+        <w:pStyle w:val="Ttulo"/>
+        <w:pBdr>
+          <w:bottom w:val="single" w:sz="4" w:space="1" w:color="auto"/>
+        </w:pBdr>
+        <w:spacing w:after="0" w:line="360" w:lineRule="auto"/>
+        <w:rPr>
+          <w:b/>
+          <w:color w:val="auto"/>
+          <w:sz w:val="32"/>
+          <w:szCs w:val="40"/>
+        </w:rPr>
+      </w:pPr>
+      <w:r>
+        <w:rPr>
+          <w:b/>
+          <w:color w:val="auto"/>
+          <w:sz w:val="32"/>
+          <w:szCs w:val="40"/>
+        </w:rPr>
+        <w:lastRenderedPageBreak/>
+        <w:t>2.7</w:t>
+      </w:r>
+      <w:r>
+        <w:rPr>
+          <w:b/>
+          <w:color w:val="auto"/>
+          <w:sz w:val="32"/>
+          <w:szCs w:val="40"/>
+        </w:rPr>
+        <w:t xml:space="preserve">.  </w:t>
+      </w:r>
+      <w:r>
+        <w:rPr>
+          <w:b/>
+          <w:color w:val="auto"/>
+          <w:sz w:val="32"/>
+          <w:szCs w:val="40"/>
+        </w:rPr>
+        <w:t>Agile Development</w:t>
+      </w:r>
+    </w:p>
+    <w:p/>
+    <w:p>
+      <w:r>
+        <w:t>aaaa.</w:t>
+      </w:r>
+    </w:p>
+    <w:p>
+      <w:r>
+        <w:br w:type="page"/>
+      </w:r>
+    </w:p>
+    <w:p>
+      <w:pPr>
+        <w:pStyle w:val="Ttulo"/>
+        <w:pBdr>
+          <w:bottom w:val="none" w:sz="0" w:space="0" w:color="auto"/>
+        </w:pBdr>
+        <w:spacing w:after="0" w:line="360" w:lineRule="auto"/>
+        <w:jc w:val="right"/>
+        <w:rPr>
+          <w:b/>
+          <w:color w:val="auto"/>
+          <w:sz w:val="44"/>
+          <w:szCs w:val="40"/>
+        </w:rPr>
+      </w:pPr>
+      <w:r>
+        <w:rPr>
+          <w:b/>
+          <w:color w:val="auto"/>
+          <w:sz w:val="44"/>
+          <w:szCs w:val="40"/>
+        </w:rPr>
+        <w:lastRenderedPageBreak/>
+        <w:t>Capítulo 3</w:t>
+      </w:r>
+      <w:r>
+        <w:rPr>
+          <w:b/>
+          <w:color w:val="auto"/>
+          <w:sz w:val="44"/>
+          <w:szCs w:val="40"/>
+        </w:rPr>
+        <w:t xml:space="preserve"> </w:t>
+      </w:r>
+    </w:p>
+    <w:p>
+      <w:pPr>
+        <w:pStyle w:val="Ttulo"/>
+        <w:pBdr>
+          <w:bottom w:val="none" w:sz="0" w:space="0" w:color="auto"/>
+        </w:pBdr>
+        <w:spacing w:after="0" w:line="360" w:lineRule="auto"/>
+        <w:jc w:val="right"/>
+        <w:rPr>
+          <w:b/>
+          <w:color w:val="auto"/>
+          <w:sz w:val="44"/>
+          <w:szCs w:val="40"/>
+        </w:rPr>
+      </w:pPr>
+      <w:r>
+        <w:rPr>
+          <w:b/>
+          <w:color w:val="auto"/>
+          <w:sz w:val="44"/>
+          <w:szCs w:val="40"/>
+        </w:rPr>
+        <w:t>Projeto</w:t>
+      </w:r>
+    </w:p>
+    <w:p/>
+    <w:p>
+      <w:pPr>
+        <w:pStyle w:val="Ttulo"/>
+        <w:pBdr>
+          <w:bottom w:val="single" w:sz="4" w:space="1" w:color="auto"/>
+        </w:pBdr>
+        <w:spacing w:after="0" w:line="360" w:lineRule="auto"/>
+        <w:rPr>
+          <w:b/>
+          <w:color w:val="auto"/>
+          <w:sz w:val="32"/>
+          <w:szCs w:val="40"/>
+        </w:rPr>
+      </w:pPr>
+      <w:r>
+        <w:rPr>
+          <w:b/>
+          <w:color w:val="auto"/>
+          <w:sz w:val="32"/>
+          <w:szCs w:val="40"/>
+        </w:rPr>
+        <w:t>3.1.  Considerações Iniciais</w:t>
+      </w:r>
+    </w:p>
+    <w:p/>
+    <w:p>
+      <w:r>
+        <w:t>Neste capítulo são apresentados os recursos utilizados para realizar o desenvolvimento da aplicação proposta, que inclui especificação de usuários e requisitos, artefatos de análise e projeto e custo do projeto.</w:t>
+      </w:r>
+    </w:p>
+    <w:p>
+      <w:pPr>
+        <w:suppressAutoHyphens w:val="0"/>
+        <w:spacing w:line="276" w:lineRule="auto"/>
+        <w:jc w:val="left"/>
+        <w:rPr>
+          <w:b/>
+          <w:sz w:val="44"/>
+          <w:szCs w:val="40"/>
+        </w:rPr>
+      </w:pPr>
+    </w:p>
+    <w:p>
+      <w:pPr>
+        <w:suppressAutoHyphens w:val="0"/>
+        <w:spacing w:line="276" w:lineRule="auto"/>
+        <w:jc w:val="left"/>
+        <w:rPr>
+          <w:rFonts w:asciiTheme="majorHAnsi" w:eastAsiaTheme="majorEastAsia" w:hAnsiTheme="majorHAnsi" w:cstheme="majorBidi"/>
+          <w:b/>
+          <w:spacing w:val="5"/>
+          <w:kern w:val="28"/>
+          <w:sz w:val="32"/>
+          <w:szCs w:val="40"/>
+        </w:rPr>
+      </w:pPr>
+      <w:r>
+        <w:rPr>
+          <w:b/>
+          <w:sz w:val="32"/>
+          <w:szCs w:val="40"/>
+        </w:rPr>
+        <w:br w:type="page"/>
+      </w:r>
+    </w:p>
+    <w:p>
+      <w:pPr>
+        <w:pStyle w:val="Ttulo"/>
+        <w:pBdr>
+          <w:bottom w:val="single" w:sz="4" w:space="1" w:color="auto"/>
+        </w:pBdr>
+        <w:spacing w:after="0" w:line="360" w:lineRule="auto"/>
+        <w:rPr>
+          <w:b/>
+          <w:color w:val="auto"/>
+          <w:sz w:val="32"/>
+          <w:szCs w:val="40"/>
+        </w:rPr>
+      </w:pPr>
+      <w:r>
+        <w:rPr>
+          <w:b/>
+          <w:color w:val="auto"/>
+          <w:sz w:val="32"/>
+          <w:szCs w:val="40"/>
+        </w:rPr>
+        <w:lastRenderedPageBreak/>
+        <w:t>3.6.  Considerações Parciais</w:t>
+      </w:r>
+    </w:p>
+    <w:p/>
+    <w:p>
+      <w:r>
+        <w:t>Neste capítulo são apresentados os recursos utilizados para realizar o desenvolvimento da aplicação proposta, que inclui especificação de usuários e requisitos, artefatos de análise e projeto e custo do projeto.</w:t>
+      </w:r>
+    </w:p>
+    <w:p>
+      <w:pPr>
+        <w:suppressAutoHyphens w:val="0"/>
+        <w:spacing w:line="276" w:lineRule="auto"/>
+        <w:jc w:val="left"/>
+        <w:rPr>
+          <w:rFonts w:asciiTheme="majorHAnsi" w:eastAsiaTheme="majorEastAsia" w:hAnsiTheme="majorHAnsi" w:cstheme="majorBidi"/>
+          <w:b/>
+          <w:spacing w:val="5"/>
+          <w:kern w:val="28"/>
+          <w:sz w:val="44"/>
+          <w:szCs w:val="40"/>
+        </w:rPr>
+      </w:pPr>
+      <w:r>
+        <w:rPr>
+          <w:b/>
+          <w:sz w:val="44"/>
+          <w:szCs w:val="40"/>
+        </w:rPr>
         <w:br w:type="page"/>
       </w:r>
     </w:p>
@@ -3994,20 +5720,20 @@
         <w:rPr>
           <w:lang w:val="en-US"/>
         </w:rPr>
-        <w:t>GAMMA, Erich; HELM, Richard; JOHNSON, Ralph; VLISSIDES, John. Padrões de projetos: soluções reutilizáveis de software orientado a objetos. Porto Alegre: Bookman, 2000.</w:t>
-      </w:r>
-    </w:p>
-    <w:p>
-      <w:pPr>
-        <w:rPr>
+        <w:t xml:space="preserve">GAMMA, Erich; HELM, Richard; JOHNSON, Ralph; VLISSIDES, John. </w:t>
+      </w:r>
+      <w:r>
+        <w:rPr>
+          <w:b/>
           <w:lang w:val="en-US"/>
         </w:rPr>
-      </w:pPr>
+        <w:t>Padrões de projetos: soluções reutilizáveis de software orientado a objetos</w:t>
+      </w:r>
       <w:r>
         <w:rPr>
           <w:lang w:val="en-US"/>
         </w:rPr>
-        <w:t>FREEMAN, Eric; FREEMAN, Elisabeth. Use a cabeça: padrões de projetos. Rio de Janeiro: Alta Books, 2009.</w:t>
+        <w:t>. Porto Alegre: Bookman, 2000.</w:t>
       </w:r>
     </w:p>
     <w:p>
@@ -4020,7 +5746,112 @@
         <w:rPr>
           <w:lang w:val="en-US"/>
         </w:rPr>
-        <w:t>EVANS, Eric. Domain-driven design: atacando as complexidades no coração do software. Rio de Janeiro: Alta Books, 2010.</w:t>
+        <w:t xml:space="preserve">FREEMAN, Eric; FREEMAN, Elisabeth. </w:t>
+      </w:r>
+      <w:r>
+        <w:rPr>
+          <w:b/>
+          <w:lang w:val="en-US"/>
+        </w:rPr>
+        <w:t>Use a cabeça: padrões de projetos. Rio de Janeiro: Alta Books</w:t>
+      </w:r>
+      <w:r>
+        <w:rPr>
+          <w:lang w:val="en-US"/>
+        </w:rPr>
+        <w:t>, 2009.</w:t>
+      </w:r>
+    </w:p>
+    <w:p>
+      <w:pPr>
+        <w:rPr>
+          <w:lang w:val="en-US"/>
+        </w:rPr>
+      </w:pPr>
+      <w:r>
+        <w:rPr>
+          <w:lang w:val="en-US"/>
+        </w:rPr>
+        <w:t xml:space="preserve">EVANS, Eric. </w:t>
+      </w:r>
+      <w:r>
+        <w:rPr>
+          <w:b/>
+          <w:lang w:val="en-US"/>
+        </w:rPr>
+        <w:t>Domain-driven design: atacando as complexidades no coração do software</w:t>
+      </w:r>
+      <w:r>
+        <w:rPr>
+          <w:lang w:val="en-US"/>
+        </w:rPr>
+        <w:t>. Rio de Janeiro: Alta Books, 2010.</w:t>
+      </w:r>
+    </w:p>
+    <w:p>
+      <w:pPr>
+        <w:rPr>
+          <w:lang w:val="en-US"/>
+        </w:rPr>
+      </w:pPr>
+      <w:r>
+        <w:rPr>
+          <w:lang w:val="en-US"/>
+        </w:rPr>
+        <w:t xml:space="preserve">BECK, Kent. </w:t>
+      </w:r>
+      <w:r>
+        <w:rPr>
+          <w:b/>
+          <w:lang w:val="en-US"/>
+        </w:rPr>
+        <w:t>TDD</w:t>
+      </w:r>
+      <w:r>
+        <w:rPr>
+          <w:b/>
+          <w:lang w:val="en-US"/>
+        </w:rPr>
+        <w:t>:</w:t>
+      </w:r>
+      <w:r>
+        <w:rPr>
+          <w:b/>
+          <w:lang w:val="en-US"/>
+        </w:rPr>
+        <w:t xml:space="preserve"> desenvolvimento guiado por testes</w:t>
+      </w:r>
+      <w:r>
+        <w:rPr>
+          <w:lang w:val="en-US"/>
+        </w:rPr>
+        <w:t>. Porto Alegre: Bookman, 2010.</w:t>
+      </w:r>
+    </w:p>
+    <w:p>
+      <w:pPr>
+        <w:rPr>
+          <w:lang w:val="en-US"/>
+        </w:rPr>
+      </w:pPr>
+      <w:r>
+        <w:rPr>
+          <w:lang w:val="en-US"/>
+        </w:rPr>
+        <w:t xml:space="preserve">FREEMAN, Steve; PRYCE, Nat. </w:t>
+      </w:r>
+      <w:r>
+        <w:rPr>
+          <w:b/>
+          <w:lang w:val="en-US"/>
+        </w:rPr>
+        <w:t>Desenvolvimento de software orientado a objetos, guiado por testes</w:t>
+      </w:r>
+      <w:r>
+        <w:rPr>
+          <w:lang w:val="en-US"/>
+        </w:rPr>
+        <w:t>. Rio de Janeiro: Alta Books, 2012.</w:t>
       </w:r>
     </w:p>
     <w:p>
@@ -4282,8 +6113,8 @@
     <w:p/>
     <w:p/>
     <w:sectPr>
-      <w:headerReference w:type="default" r:id="rId11"/>
-      <w:footerReference w:type="default" r:id="rId12"/>
+      <w:headerReference w:type="default" r:id="rId12"/>
+      <w:footerReference w:type="default" r:id="rId13"/>
       <w:pgSz w:w="11906" w:h="16838" w:code="9"/>
       <w:pgMar w:top="1701" w:right="1701" w:bottom="1701" w:left="1701" w:header="709" w:footer="709" w:gutter="0"/>
       <w:pgNumType w:start="1"/>
@@ -4453,7 +6284,7 @@
           <w:rPr>
             <w:noProof/>
           </w:rPr>
-          <w:t>10</w:t>
+          <w:t>13</w:t>
         </w:r>
         <w:r>
           <w:rPr>
@@ -4488,6 +6319,120 @@
 <file path=word/numbering.xml><?xml version="1.0" encoding="utf-8"?>
 <w:numbering xmlns:wpc="http://schemas.microsoft.com/office/word/2010/wordprocessingCanvas" xmlns:mc="http://schemas.openxmlformats.org/markup-compatibility/2006" xmlns:o="urn:schemas-microsoft-com:office:office" xmlns:r="http://schemas.openxmlformats.org/officeDocument/2006/relationships" xmlns:m="http://schemas.openxmlformats.org/officeDocument/2006/math" xmlns:v="urn:schemas-microsoft-com:vml" xmlns:wp14="http://schemas.microsoft.com/office/word/2010/wordprocessingDrawing" xmlns:wp="http://schemas.openxmlformats.org/drawingml/2006/wordprocessingDrawing" xmlns:w10="urn:schemas-microsoft-com:office:word" xmlns:w="http://schemas.openxmlformats.org/wordprocessingml/2006/main" xmlns:w14="http://schemas.microsoft.com/office/word/2010/wordml" xmlns:w15="http://schemas.microsoft.com/office/word/2012/wordml" xmlns:wpg="http://schemas.microsoft.com/office/word/2010/wordprocessingGroup" xmlns:wpi="http://schemas.microsoft.com/office/word/2010/wordprocessingInk" xmlns:wne="http://schemas.microsoft.com/office/word/2006/wordml" xmlns:wps="http://schemas.microsoft.com/office/word/2010/wordprocessingShape" mc:Ignorable="w14 w15 wp14">
   <w:abstractNum w:abstractNumId="0" w15:restartNumberingAfterBreak="0">
+    <w:nsid w:val="0301790D"/>
+    <w:multiLevelType w:val="multilevel"/>
+    <w:tmpl w:val="BE962522"/>
+    <w:lvl w:ilvl="0">
+      <w:start w:val="1"/>
+      <w:numFmt w:val="decimal"/>
+      <w:lvlText w:val="%1."/>
+      <w:lvlJc w:val="left"/>
+      <w:pPr>
+        <w:ind w:left="2802" w:hanging="675"/>
+      </w:pPr>
+      <w:rPr>
+        <w:rFonts w:hint="default"/>
+      </w:rPr>
+    </w:lvl>
+    <w:lvl w:ilvl="1">
+      <w:start w:val="4"/>
+      <w:numFmt w:val="decimal"/>
+      <w:lvlText w:val="%1.%2."/>
+      <w:lvlJc w:val="left"/>
+      <w:pPr>
+        <w:ind w:left="3207" w:hanging="720"/>
+      </w:pPr>
+      <w:rPr>
+        <w:rFonts w:hint="default"/>
+      </w:rPr>
+    </w:lvl>
+    <w:lvl w:ilvl="2">
+      <w:start w:val="1"/>
+      <w:numFmt w:val="decimal"/>
+      <w:lvlText w:val="%1.%2.%3."/>
+      <w:lvlJc w:val="left"/>
+      <w:pPr>
+        <w:ind w:left="3567" w:hanging="720"/>
+      </w:pPr>
+      <w:rPr>
+        <w:rFonts w:hint="default"/>
+        <w:color w:val="FF0000"/>
+      </w:rPr>
+    </w:lvl>
+    <w:lvl w:ilvl="3">
+      <w:start w:val="1"/>
+      <w:numFmt w:val="decimal"/>
+      <w:lvlText w:val="%1.%2.%3.%4."/>
+      <w:lvlJc w:val="left"/>
+      <w:pPr>
+        <w:ind w:left="4287" w:hanging="1080"/>
+      </w:pPr>
+      <w:rPr>
+        <w:rFonts w:hint="default"/>
+      </w:rPr>
+    </w:lvl>
+    <w:lvl w:ilvl="4">
+      <w:start w:val="1"/>
+      <w:numFmt w:val="decimal"/>
+      <w:lvlText w:val="%1.%2.%3.%4.%5."/>
+      <w:lvlJc w:val="left"/>
+      <w:pPr>
+        <w:ind w:left="5007" w:hanging="1440"/>
+      </w:pPr>
+      <w:rPr>
+        <w:rFonts w:hint="default"/>
+      </w:rPr>
+    </w:lvl>
+    <w:lvl w:ilvl="5">
+      <w:start w:val="1"/>
+      <w:numFmt w:val="decimal"/>
+      <w:lvlText w:val="%1.%2.%3.%4.%5.%6."/>
+      <w:lvlJc w:val="left"/>
+      <w:pPr>
+        <w:ind w:left="5367" w:hanging="1440"/>
+      </w:pPr>
+      <w:rPr>
+        <w:rFonts w:hint="default"/>
+      </w:rPr>
+    </w:lvl>
+    <w:lvl w:ilvl="6">
+      <w:start w:val="1"/>
+      <w:numFmt w:val="decimal"/>
+      <w:lvlText w:val="%1.%2.%3.%4.%5.%6.%7."/>
+      <w:lvlJc w:val="left"/>
+      <w:pPr>
+        <w:ind w:left="6087" w:hanging="1800"/>
+      </w:pPr>
+      <w:rPr>
+        <w:rFonts w:hint="default"/>
+      </w:rPr>
+    </w:lvl>
+    <w:lvl w:ilvl="7">
+      <w:start w:val="1"/>
+      <w:numFmt w:val="decimal"/>
+      <w:lvlText w:val="%1.%2.%3.%4.%5.%6.%7.%8."/>
+      <w:lvlJc w:val="left"/>
+      <w:pPr>
+        <w:ind w:left="6447" w:hanging="1800"/>
+      </w:pPr>
+      <w:rPr>
+        <w:rFonts w:hint="default"/>
+      </w:rPr>
+    </w:lvl>
+    <w:lvl w:ilvl="8">
+      <w:start w:val="1"/>
+      <w:numFmt w:val="decimal"/>
+      <w:lvlText w:val="%1.%2.%3.%4.%5.%6.%7.%8.%9."/>
+      <w:lvlJc w:val="left"/>
+      <w:pPr>
+        <w:ind w:left="7167" w:hanging="2160"/>
+      </w:pPr>
+      <w:rPr>
+        <w:rFonts w:hint="default"/>
+      </w:rPr>
+    </w:lvl>
+  </w:abstractNum>
+  <w:abstractNum w:abstractNumId="1" w15:restartNumberingAfterBreak="0">
     <w:nsid w:val="09B21CBE"/>
     <w:multiLevelType w:val="hybridMultilevel"/>
     <w:tmpl w:val="D9BA6490"/>
@@ -4573,7 +6518,7 @@
       </w:pPr>
     </w:lvl>
   </w:abstractNum>
-  <w:abstractNum w:abstractNumId="1" w15:restartNumberingAfterBreak="0">
+  <w:abstractNum w:abstractNumId="2" w15:restartNumberingAfterBreak="0">
     <w:nsid w:val="15EB0FDF"/>
     <w:multiLevelType w:val="multilevel"/>
     <w:tmpl w:val="FCC848A0"/>
@@ -4687,7 +6632,120 @@
       </w:rPr>
     </w:lvl>
   </w:abstractNum>
-  <w:abstractNum w:abstractNumId="2" w15:restartNumberingAfterBreak="0">
+  <w:abstractNum w:abstractNumId="3" w15:restartNumberingAfterBreak="0">
+    <w:nsid w:val="1A84654F"/>
+    <w:multiLevelType w:val="hybridMultilevel"/>
+    <w:tmpl w:val="A230A8F8"/>
+    <w:lvl w:ilvl="0" w:tplc="04160001">
+      <w:start w:val="1"/>
+      <w:numFmt w:val="bullet"/>
+      <w:lvlText w:val=""/>
+      <w:lvlJc w:val="left"/>
+      <w:pPr>
+        <w:ind w:left="720" w:hanging="360"/>
+      </w:pPr>
+      <w:rPr>
+        <w:rFonts w:ascii="Symbol" w:hAnsi="Symbol" w:hint="default"/>
+      </w:rPr>
+    </w:lvl>
+    <w:lvl w:ilvl="1" w:tplc="04160003" w:tentative="1">
+      <w:start w:val="1"/>
+      <w:numFmt w:val="bullet"/>
+      <w:lvlText w:val="o"/>
+      <w:lvlJc w:val="left"/>
+      <w:pPr>
+        <w:ind w:left="1440" w:hanging="360"/>
+      </w:pPr>
+      <w:rPr>
+        <w:rFonts w:ascii="Courier New" w:hAnsi="Courier New" w:cs="Courier New" w:hint="default"/>
+      </w:rPr>
+    </w:lvl>
+    <w:lvl w:ilvl="2" w:tplc="04160005" w:tentative="1">
+      <w:start w:val="1"/>
+      <w:numFmt w:val="bullet"/>
+      <w:lvlText w:val=""/>
+      <w:lvlJc w:val="left"/>
+      <w:pPr>
+        <w:ind w:left="2160" w:hanging="360"/>
+      </w:pPr>
+      <w:rPr>
+        <w:rFonts w:ascii="Wingdings" w:hAnsi="Wingdings" w:hint="default"/>
+      </w:rPr>
+    </w:lvl>
+    <w:lvl w:ilvl="3" w:tplc="04160001" w:tentative="1">
+      <w:start w:val="1"/>
+      <w:numFmt w:val="bullet"/>
+      <w:lvlText w:val=""/>
+      <w:lvlJc w:val="left"/>
+      <w:pPr>
+        <w:ind w:left="2880" w:hanging="360"/>
+      </w:pPr>
+      <w:rPr>
+        <w:rFonts w:ascii="Symbol" w:hAnsi="Symbol" w:hint="default"/>
+      </w:rPr>
+    </w:lvl>
+    <w:lvl w:ilvl="4" w:tplc="04160003" w:tentative="1">
+      <w:start w:val="1"/>
+      <w:numFmt w:val="bullet"/>
+      <w:lvlText w:val="o"/>
+      <w:lvlJc w:val="left"/>
+      <w:pPr>
+        <w:ind w:left="3600" w:hanging="360"/>
+      </w:pPr>
+      <w:rPr>
+        <w:rFonts w:ascii="Courier New" w:hAnsi="Courier New" w:cs="Courier New" w:hint="default"/>
+      </w:rPr>
+    </w:lvl>
+    <w:lvl w:ilvl="5" w:tplc="04160005" w:tentative="1">
+      <w:start w:val="1"/>
+      <w:numFmt w:val="bullet"/>
+      <w:lvlText w:val=""/>
+      <w:lvlJc w:val="left"/>
+      <w:pPr>
+        <w:ind w:left="4320" w:hanging="360"/>
+      </w:pPr>
+      <w:rPr>
+        <w:rFonts w:ascii="Wingdings" w:hAnsi="Wingdings" w:hint="default"/>
+      </w:rPr>
+    </w:lvl>
+    <w:lvl w:ilvl="6" w:tplc="04160001" w:tentative="1">
+      <w:start w:val="1"/>
+      <w:numFmt w:val="bullet"/>
+      <w:lvlText w:val=""/>
+      <w:lvlJc w:val="left"/>
+      <w:pPr>
+        <w:ind w:left="5040" w:hanging="360"/>
+      </w:pPr>
+      <w:rPr>
+        <w:rFonts w:ascii="Symbol" w:hAnsi="Symbol" w:hint="default"/>
+      </w:rPr>
+    </w:lvl>
+    <w:lvl w:ilvl="7" w:tplc="04160003" w:tentative="1">
+      <w:start w:val="1"/>
+      <w:numFmt w:val="bullet"/>
+      <w:lvlText w:val="o"/>
+      <w:lvlJc w:val="left"/>
+      <w:pPr>
+        <w:ind w:left="5760" w:hanging="360"/>
+      </w:pPr>
+      <w:rPr>
+        <w:rFonts w:ascii="Courier New" w:hAnsi="Courier New" w:cs="Courier New" w:hint="default"/>
+      </w:rPr>
+    </w:lvl>
+    <w:lvl w:ilvl="8" w:tplc="04160005" w:tentative="1">
+      <w:start w:val="1"/>
+      <w:numFmt w:val="bullet"/>
+      <w:lvlText w:val=""/>
+      <w:lvlJc w:val="left"/>
+      <w:pPr>
+        <w:ind w:left="6480" w:hanging="360"/>
+      </w:pPr>
+      <w:rPr>
+        <w:rFonts w:ascii="Wingdings" w:hAnsi="Wingdings" w:hint="default"/>
+      </w:rPr>
+    </w:lvl>
+  </w:abstractNum>
+  <w:abstractNum w:abstractNumId="4" w15:restartNumberingAfterBreak="0">
     <w:nsid w:val="2B453210"/>
     <w:multiLevelType w:val="hybridMultilevel"/>
     <w:tmpl w:val="9F4006B8"/>
@@ -4777,7 +6835,7 @@
       </w:pPr>
     </w:lvl>
   </w:abstractNum>
-  <w:abstractNum w:abstractNumId="3" w15:restartNumberingAfterBreak="0">
+  <w:abstractNum w:abstractNumId="5" w15:restartNumberingAfterBreak="0">
     <w:nsid w:val="32180F3B"/>
     <w:multiLevelType w:val="multilevel"/>
     <w:tmpl w:val="32FC33EC"/>
@@ -4891,7 +6949,120 @@
       </w:rPr>
     </w:lvl>
   </w:abstractNum>
-  <w:abstractNum w:abstractNumId="4" w15:restartNumberingAfterBreak="0">
+  <w:abstractNum w:abstractNumId="6" w15:restartNumberingAfterBreak="0">
+    <w:nsid w:val="34974D75"/>
+    <w:multiLevelType w:val="hybridMultilevel"/>
+    <w:tmpl w:val="7898F200"/>
+    <w:lvl w:ilvl="0" w:tplc="04160001">
+      <w:start w:val="1"/>
+      <w:numFmt w:val="bullet"/>
+      <w:lvlText w:val=""/>
+      <w:lvlJc w:val="left"/>
+      <w:pPr>
+        <w:ind w:left="720" w:hanging="360"/>
+      </w:pPr>
+      <w:rPr>
+        <w:rFonts w:ascii="Symbol" w:hAnsi="Symbol" w:hint="default"/>
+      </w:rPr>
+    </w:lvl>
+    <w:lvl w:ilvl="1" w:tplc="04160003" w:tentative="1">
+      <w:start w:val="1"/>
+      <w:numFmt w:val="bullet"/>
+      <w:lvlText w:val="o"/>
+      <w:lvlJc w:val="left"/>
+      <w:pPr>
+        <w:ind w:left="1440" w:hanging="360"/>
+      </w:pPr>
+      <w:rPr>
+        <w:rFonts w:ascii="Courier New" w:hAnsi="Courier New" w:cs="Courier New" w:hint="default"/>
+      </w:rPr>
+    </w:lvl>
+    <w:lvl w:ilvl="2" w:tplc="04160005" w:tentative="1">
+      <w:start w:val="1"/>
+      <w:numFmt w:val="bullet"/>
+      <w:lvlText w:val=""/>
+      <w:lvlJc w:val="left"/>
+      <w:pPr>
+        <w:ind w:left="2160" w:hanging="360"/>
+      </w:pPr>
+      <w:rPr>
+        <w:rFonts w:ascii="Wingdings" w:hAnsi="Wingdings" w:hint="default"/>
+      </w:rPr>
+    </w:lvl>
+    <w:lvl w:ilvl="3" w:tplc="04160001" w:tentative="1">
+      <w:start w:val="1"/>
+      <w:numFmt w:val="bullet"/>
+      <w:lvlText w:val=""/>
+      <w:lvlJc w:val="left"/>
+      <w:pPr>
+        <w:ind w:left="2880" w:hanging="360"/>
+      </w:pPr>
+      <w:rPr>
+        <w:rFonts w:ascii="Symbol" w:hAnsi="Symbol" w:hint="default"/>
+      </w:rPr>
+    </w:lvl>
+    <w:lvl w:ilvl="4" w:tplc="04160003" w:tentative="1">
+      <w:start w:val="1"/>
+      <w:numFmt w:val="bullet"/>
+      <w:lvlText w:val="o"/>
+      <w:lvlJc w:val="left"/>
+      <w:pPr>
+        <w:ind w:left="3600" w:hanging="360"/>
+      </w:pPr>
+      <w:rPr>
+        <w:rFonts w:ascii="Courier New" w:hAnsi="Courier New" w:cs="Courier New" w:hint="default"/>
+      </w:rPr>
+    </w:lvl>
+    <w:lvl w:ilvl="5" w:tplc="04160005" w:tentative="1">
+      <w:start w:val="1"/>
+      <w:numFmt w:val="bullet"/>
+      <w:lvlText w:val=""/>
+      <w:lvlJc w:val="left"/>
+      <w:pPr>
+        <w:ind w:left="4320" w:hanging="360"/>
+      </w:pPr>
+      <w:rPr>
+        <w:rFonts w:ascii="Wingdings" w:hAnsi="Wingdings" w:hint="default"/>
+      </w:rPr>
+    </w:lvl>
+    <w:lvl w:ilvl="6" w:tplc="04160001" w:tentative="1">
+      <w:start w:val="1"/>
+      <w:numFmt w:val="bullet"/>
+      <w:lvlText w:val=""/>
+      <w:lvlJc w:val="left"/>
+      <w:pPr>
+        <w:ind w:left="5040" w:hanging="360"/>
+      </w:pPr>
+      <w:rPr>
+        <w:rFonts w:ascii="Symbol" w:hAnsi="Symbol" w:hint="default"/>
+      </w:rPr>
+    </w:lvl>
+    <w:lvl w:ilvl="7" w:tplc="04160003" w:tentative="1">
+      <w:start w:val="1"/>
+      <w:numFmt w:val="bullet"/>
+      <w:lvlText w:val="o"/>
+      <w:lvlJc w:val="left"/>
+      <w:pPr>
+        <w:ind w:left="5760" w:hanging="360"/>
+      </w:pPr>
+      <w:rPr>
+        <w:rFonts w:ascii="Courier New" w:hAnsi="Courier New" w:cs="Courier New" w:hint="default"/>
+      </w:rPr>
+    </w:lvl>
+    <w:lvl w:ilvl="8" w:tplc="04160005" w:tentative="1">
+      <w:start w:val="1"/>
+      <w:numFmt w:val="bullet"/>
+      <w:lvlText w:val=""/>
+      <w:lvlJc w:val="left"/>
+      <w:pPr>
+        <w:ind w:left="6480" w:hanging="360"/>
+      </w:pPr>
+      <w:rPr>
+        <w:rFonts w:ascii="Wingdings" w:hAnsi="Wingdings" w:hint="default"/>
+      </w:rPr>
+    </w:lvl>
+  </w:abstractNum>
+  <w:abstractNum w:abstractNumId="7" w15:restartNumberingAfterBreak="0">
     <w:nsid w:val="34EF60A1"/>
     <w:multiLevelType w:val="hybridMultilevel"/>
     <w:tmpl w:val="92D80868"/>
@@ -4977,7 +7148,7 @@
       </w:pPr>
     </w:lvl>
   </w:abstractNum>
-  <w:abstractNum w:abstractNumId="5" w15:restartNumberingAfterBreak="0">
+  <w:abstractNum w:abstractNumId="8" w15:restartNumberingAfterBreak="0">
     <w:nsid w:val="415E6F42"/>
     <w:multiLevelType w:val="hybridMultilevel"/>
     <w:tmpl w:val="295AD970"/>
@@ -5063,7 +7234,7 @@
       </w:pPr>
     </w:lvl>
   </w:abstractNum>
-  <w:abstractNum w:abstractNumId="6" w15:restartNumberingAfterBreak="0">
+  <w:abstractNum w:abstractNumId="9" w15:restartNumberingAfterBreak="0">
     <w:nsid w:val="4C6E5944"/>
     <w:multiLevelType w:val="multilevel"/>
     <w:tmpl w:val="83968A28"/>
@@ -5176,7 +7347,7 @@
       </w:rPr>
     </w:lvl>
   </w:abstractNum>
-  <w:abstractNum w:abstractNumId="7" w15:restartNumberingAfterBreak="0">
+  <w:abstractNum w:abstractNumId="10" w15:restartNumberingAfterBreak="0">
     <w:nsid w:val="6ADB1B6C"/>
     <w:multiLevelType w:val="hybridMultilevel"/>
     <w:tmpl w:val="5BC2B324"/>
@@ -5262,7 +7433,121 @@
       </w:pPr>
     </w:lvl>
   </w:abstractNum>
-  <w:abstractNum w:abstractNumId="8" w15:restartNumberingAfterBreak="0">
+  <w:abstractNum w:abstractNumId="11" w15:restartNumberingAfterBreak="0">
+    <w:nsid w:val="6FB70BD9"/>
+    <w:multiLevelType w:val="multilevel"/>
+    <w:tmpl w:val="BE962522"/>
+    <w:lvl w:ilvl="0">
+      <w:start w:val="1"/>
+      <w:numFmt w:val="decimal"/>
+      <w:lvlText w:val="%1."/>
+      <w:lvlJc w:val="left"/>
+      <w:pPr>
+        <w:ind w:left="1384" w:hanging="675"/>
+      </w:pPr>
+      <w:rPr>
+        <w:rFonts w:hint="default"/>
+      </w:rPr>
+    </w:lvl>
+    <w:lvl w:ilvl="1">
+      <w:start w:val="4"/>
+      <w:numFmt w:val="decimal"/>
+      <w:lvlText w:val="%1.%2."/>
+      <w:lvlJc w:val="left"/>
+      <w:pPr>
+        <w:ind w:left="1789" w:hanging="720"/>
+      </w:pPr>
+      <w:rPr>
+        <w:rFonts w:hint="default"/>
+      </w:rPr>
+    </w:lvl>
+    <w:lvl w:ilvl="2">
+      <w:start w:val="1"/>
+      <w:numFmt w:val="decimal"/>
+      <w:lvlText w:val="%1.%2.%3."/>
+      <w:lvlJc w:val="left"/>
+      <w:pPr>
+        <w:ind w:left="2149" w:hanging="720"/>
+      </w:pPr>
+      <w:rPr>
+        <w:rFonts w:hint="default"/>
+        <w:color w:val="FF0000"/>
+      </w:rPr>
+    </w:lvl>
+    <w:lvl w:ilvl="3">
+      <w:start w:val="1"/>
+      <w:numFmt w:val="decimal"/>
+      <w:lvlText w:val="%1.%2.%3.%4."/>
+      <w:lvlJc w:val="left"/>
+      <w:pPr>
+        <w:ind w:left="2869" w:hanging="1080"/>
+      </w:pPr>
+      <w:rPr>
+        <w:rFonts w:hint="default"/>
+      </w:rPr>
+    </w:lvl>
+    <w:lvl w:ilvl="4">
+      <w:start w:val="1"/>
+      <w:numFmt w:val="decimal"/>
+      <w:lvlText w:val="%1.%2.%3.%4.%5."/>
+      <w:lvlJc w:val="left"/>
+      <w:pPr>
+        <w:ind w:left="3589" w:hanging="1440"/>
+      </w:pPr>
+      <w:rPr>
+        <w:rFonts w:hint="default"/>
+      </w:rPr>
+    </w:lvl>
+    <w:lvl w:ilvl="5">
+      <w:start w:val="1"/>
+      <w:numFmt w:val="decimal"/>
+      <w:lvlText w:val="%1.%2.%3.%4.%5.%6."/>
+      <w:lvlJc w:val="left"/>
+      <w:pPr>
+        <w:ind w:left="3949" w:hanging="1440"/>
+      </w:pPr>
+      <w:rPr>
+        <w:rFonts w:hint="default"/>
+      </w:rPr>
+    </w:lvl>
+    <w:lvl w:ilvl="6">
+      <w:start w:val="1"/>
+      <w:numFmt w:val="decimal"/>
+      <w:lvlText w:val="%1.%2.%3.%4.%5.%6.%7."/>
+      <w:lvlJc w:val="left"/>
+      <w:pPr>
+        <w:ind w:left="4669" w:hanging="1800"/>
+      </w:pPr>
+      <w:rPr>
+        <w:rFonts w:hint="default"/>
+      </w:rPr>
+    </w:lvl>
+    <w:lvl w:ilvl="7">
+      <w:start w:val="1"/>
+      <w:numFmt w:val="decimal"/>
+      <w:lvlText w:val="%1.%2.%3.%4.%5.%6.%7.%8."/>
+      <w:lvlJc w:val="left"/>
+      <w:pPr>
+        <w:ind w:left="5029" w:hanging="1800"/>
+      </w:pPr>
+      <w:rPr>
+        <w:rFonts w:hint="default"/>
+      </w:rPr>
+    </w:lvl>
+    <w:lvl w:ilvl="8">
+      <w:start w:val="1"/>
+      <w:numFmt w:val="decimal"/>
+      <w:lvlText w:val="%1.%2.%3.%4.%5.%6.%7.%8.%9."/>
+      <w:lvlJc w:val="left"/>
+      <w:pPr>
+        <w:ind w:left="5749" w:hanging="2160"/>
+      </w:pPr>
+      <w:rPr>
+        <w:rFonts w:hint="default"/>
+      </w:rPr>
+    </w:lvl>
+  </w:abstractNum>
+  <w:abstractNum w:abstractNumId="12" w15:restartNumberingAfterBreak="0">
     <w:nsid w:val="76DF1491"/>
     <w:multiLevelType w:val="multilevel"/>
     <w:tmpl w:val="7556F62E"/>
@@ -5375,7 +7660,7 @@
       </w:rPr>
     </w:lvl>
   </w:abstractNum>
-  <w:abstractNum w:abstractNumId="9" w15:restartNumberingAfterBreak="0">
+  <w:abstractNum w:abstractNumId="13" w15:restartNumberingAfterBreak="0">
     <w:nsid w:val="7B803866"/>
     <w:multiLevelType w:val="hybridMultilevel"/>
     <w:tmpl w:val="B53A17F6"/>
@@ -5462,34 +7747,46 @@
     </w:lvl>
   </w:abstractNum>
   <w:num w:numId="1">
+    <w:abstractNumId w:val="12"/>
+  </w:num>
+  <w:num w:numId="2">
+    <w:abstractNumId w:val="2"/>
+  </w:num>
+  <w:num w:numId="3">
+    <w:abstractNumId w:val="5"/>
+  </w:num>
+  <w:num w:numId="4">
     <w:abstractNumId w:val="8"/>
   </w:num>
-  <w:num w:numId="2">
+  <w:num w:numId="5">
+    <w:abstractNumId w:val="4"/>
+  </w:num>
+  <w:num w:numId="6">
     <w:abstractNumId w:val="1"/>
   </w:num>
-  <w:num w:numId="3">
+  <w:num w:numId="7">
+    <w:abstractNumId w:val="7"/>
+  </w:num>
+  <w:num w:numId="8">
+    <w:abstractNumId w:val="10"/>
+  </w:num>
+  <w:num w:numId="9">
+    <w:abstractNumId w:val="13"/>
+  </w:num>
+  <w:num w:numId="10">
+    <w:abstractNumId w:val="9"/>
+  </w:num>
+  <w:num w:numId="11">
+    <w:abstractNumId w:val="6"/>
+  </w:num>
+  <w:num w:numId="12">
+    <w:abstractNumId w:val="11"/>
+  </w:num>
+  <w:num w:numId="13">
     <w:abstractNumId w:val="3"/>
   </w:num>
-  <w:num w:numId="4">
-    <w:abstractNumId w:val="5"/>
-  </w:num>
-  <w:num w:numId="5">
-    <w:abstractNumId w:val="2"/>
-  </w:num>
-  <w:num w:numId="6">
+  <w:num w:numId="14">
     <w:abstractNumId w:val="0"/>
-  </w:num>
-  <w:num w:numId="7">
-    <w:abstractNumId w:val="4"/>
-  </w:num>
-  <w:num w:numId="8">
-    <w:abstractNumId w:val="7"/>
-  </w:num>
-  <w:num w:numId="9">
-    <w:abstractNumId w:val="9"/>
-  </w:num>
-  <w:num w:numId="10">
-    <w:abstractNumId w:val="6"/>
   </w:num>
 </w:numbering>
 </file>
@@ -5903,7 +8200,6 @@
   <w:style w:type="character" w:default="1" w:styleId="Fontepargpadro">
     <w:name w:val="Default Paragraph Font"/>
     <w:uiPriority w:val="1"/>
-    <w:semiHidden/>
     <w:unhideWhenUsed/>
   </w:style>
   <w:style w:type="table" w:default="1" w:styleId="Tabelanormal">
@@ -6443,7 +8739,7 @@
 </file>
 
 <file path=customXml/itemProps1.xml><?xml version="1.0" encoding="utf-8"?>
-<ds:datastoreItem xmlns:ds="http://schemas.openxmlformats.org/officeDocument/2006/customXml" ds:itemID="{4101496A-BCF3-4040-9A9D-7F8FF10B087C}">
+<ds:datastoreItem xmlns:ds="http://schemas.openxmlformats.org/officeDocument/2006/customXml" ds:itemID="{AC6102F9-C6F7-4E5F-83DC-E920A8654958}">
   <ds:schemaRefs>
     <ds:schemaRef ds:uri="http://schemas.openxmlformats.org/officeDocument/2006/bibliography"/>
   </ds:schemaRefs>

</xml_diff>

<commit_message>
Acrescentada seção de DDD
</commit_message>
<xml_diff>
--- a/monografia.docx
+++ b/monografia.docx
@@ -5217,7 +5217,10 @@
         <w:t>C</w:t>
       </w:r>
       <w:r>
-        <w:t xml:space="preserve">ontrole) é o nome do padrão de projeto de </w:t>
+        <w:t>ontrole) é o</w:t>
+      </w:r>
+      <w:r>
+        <w:t xml:space="preserve"> padrão de projeto de </w:t>
       </w:r>
       <w:r>
         <w:rPr>
@@ -5281,7 +5284,16 @@
           <w:sz w:val="32"/>
           <w:szCs w:val="32"/>
         </w:rPr>
-        <w:t>2.4.1. Dependency Injection</w:t>
+        <w:t>2.4.2</w:t>
+      </w:r>
+      <w:r>
+        <w:rPr>
+          <w:rFonts w:asciiTheme="majorHAnsi" w:hAnsiTheme="majorHAnsi"/>
+          <w:b/>
+          <w:sz w:val="32"/>
+          <w:szCs w:val="32"/>
+        </w:rPr>
+        <w:t>. Dependency Injection</w:t>
       </w:r>
     </w:p>
     <w:p>
@@ -5367,7 +5379,16 @@
           <w:sz w:val="32"/>
           <w:szCs w:val="32"/>
         </w:rPr>
-        <w:t>2.4.1. Visitor</w:t>
+        <w:t>2.4.3</w:t>
+      </w:r>
+      <w:r>
+        <w:rPr>
+          <w:rFonts w:asciiTheme="majorHAnsi" w:hAnsiTheme="majorHAnsi"/>
+          <w:b/>
+          <w:sz w:val="32"/>
+          <w:szCs w:val="32"/>
+        </w:rPr>
+        <w:t>. Visitor</w:t>
       </w:r>
     </w:p>
     <w:p>
@@ -5375,8 +5396,128 @@
         <w:ind w:firstLine="709"/>
       </w:pPr>
       <w:r>
-        <w:t>Aaaa.</w:t>
-      </w:r>
+        <w:t xml:space="preserve">Segundo Gama (2000), o padrão </w:t>
+      </w:r>
+      <w:r>
+        <w:rPr>
+          <w:i/>
+        </w:rPr>
+        <w:t>visitor</w:t>
+      </w:r>
+      <w:r>
+        <w:t xml:space="preserve"> (visitante) representa</w:t>
+      </w:r>
+      <w:r>
+        <w:t xml:space="preserve"> uma operação a ser executada nos elementos de uma estrutura de objetos</w:t>
+      </w:r>
+      <w:r>
+        <w:t>, permitindo assim</w:t>
+      </w:r>
+      <w:r>
+        <w:t xml:space="preserve"> definir uma nova operação sem mudar as classes dos elementos sobre os quais opera</w:t>
+      </w:r>
+      <w:r>
+        <w:t>.</w:t>
+      </w:r>
+      <w:r>
+        <w:t xml:space="preserve"> </w:t>
+      </w:r>
+      <w:r>
+        <w:t xml:space="preserve">A sua ideia é separar as operações que serão executadas em determinada estrutura de sua </w:t>
+      </w:r>
+      <w:r>
+        <w:lastRenderedPageBreak/>
+        <w:t>representação. Assim, incluir ou remover operações não terá nenhum efeito sobre a interface da estrutura, permitindo que o resto do sistema funcione sem depender de operações específicas.</w:t>
+      </w:r>
+    </w:p>
+    <w:p>
+      <w:pPr>
+        <w:ind w:firstLine="709"/>
+      </w:pPr>
+      <w:r>
+        <w:t>É comumente utilizado em conjunto com estruturas de dados em árvore.</w:t>
+      </w:r>
+    </w:p>
+    <w:p>
+      <w:pPr>
+        <w:rPr>
+          <w:rFonts w:asciiTheme="majorHAnsi" w:hAnsiTheme="majorHAnsi"/>
+          <w:b/>
+          <w:sz w:val="32"/>
+          <w:szCs w:val="32"/>
+        </w:rPr>
+      </w:pPr>
+      <w:r>
+        <w:rPr>
+          <w:rFonts w:asciiTheme="majorHAnsi" w:hAnsiTheme="majorHAnsi"/>
+          <w:b/>
+          <w:sz w:val="32"/>
+          <w:szCs w:val="32"/>
+        </w:rPr>
+        <w:t>2.4.4</w:t>
+      </w:r>
+      <w:r>
+        <w:rPr>
+          <w:rFonts w:asciiTheme="majorHAnsi" w:hAnsiTheme="majorHAnsi"/>
+          <w:b/>
+          <w:sz w:val="32"/>
+          <w:szCs w:val="32"/>
+        </w:rPr>
+        <w:t xml:space="preserve">. </w:t>
+      </w:r>
+      <w:r>
+        <w:rPr>
+          <w:rFonts w:asciiTheme="majorHAnsi" w:hAnsiTheme="majorHAnsi"/>
+          <w:b/>
+          <w:sz w:val="32"/>
+          <w:szCs w:val="32"/>
+        </w:rPr>
+        <w:t>Composite</w:t>
+      </w:r>
+    </w:p>
+    <w:p>
+      <w:pPr>
+        <w:ind w:firstLine="709"/>
+      </w:pPr>
+      <w:r>
+        <w:t xml:space="preserve">Segundo o autor (Gama, 2000), o padrão </w:t>
+      </w:r>
+      <w:r>
+        <w:rPr>
+          <w:i/>
+        </w:rPr>
+        <w:t>composite</w:t>
+      </w:r>
+      <w:r>
+        <w:t xml:space="preserve"> (composição) tem por objetivo c</w:t>
+      </w:r>
+      <w:r>
+        <w:t>ompor objetos em estruturas de árvore para representar hierarquia partes-todo</w:t>
+      </w:r>
+      <w:r>
+        <w:t>, permitindo</w:t>
+      </w:r>
+      <w:r>
+        <w:t xml:space="preserve"> aos clientes tratarem de maneira uniforme objetos individuais e composições de objetos</w:t>
+      </w:r>
+      <w:r>
+        <w:t>.</w:t>
+      </w:r>
+    </w:p>
+    <w:p>
+      <w:pPr>
+        <w:suppressAutoHyphens w:val="0"/>
+        <w:spacing w:line="276" w:lineRule="auto"/>
+        <w:jc w:val="left"/>
+        <w:rPr>
+          <w:rFonts w:asciiTheme="majorHAnsi" w:eastAsiaTheme="majorEastAsia" w:hAnsiTheme="majorHAnsi" w:cstheme="majorBidi"/>
+          <w:b/>
+          <w:spacing w:val="5"/>
+          <w:kern w:val="28"/>
+          <w:sz w:val="32"/>
+          <w:szCs w:val="40"/>
+        </w:rPr>
+      </w:pPr>
       <w:r>
         <w:rPr>
           <w:b/>
@@ -5435,8 +5576,1086 @@
         <w:ind w:firstLine="709"/>
       </w:pPr>
       <w:r>
-        <w:t>Aaaa.</w:t>
-      </w:r>
+        <w:t xml:space="preserve">Segundo Evans (2010), </w:t>
+      </w:r>
+      <w:r>
+        <w:t>Domain-Driven Design</w:t>
+      </w:r>
+      <w:r>
+        <w:t xml:space="preserve"> (modelagem dirigida pelo domínio)</w:t>
+      </w:r>
+      <w:r>
+        <w:t xml:space="preserve"> é um conjunto de práticas que tem por objetivo a construção de um software que expresse de forma </w:t>
+      </w:r>
+      <w:r>
+        <w:t xml:space="preserve">bem clara um problema em questão, </w:t>
+      </w:r>
+      <w:r>
+        <w:t xml:space="preserve">auxiliando os desenvolvedores e os </w:t>
+      </w:r>
+      <w:r>
+        <w:t>analistas de domínio</w:t>
+      </w:r>
+      <w:r>
+        <w:t xml:space="preserve"> a produzir</w:t>
+      </w:r>
+      <w:r>
+        <w:t xml:space="preserve"> software mais coerente com o negócio</w:t>
+      </w:r>
+      <w:r>
+        <w:t xml:space="preserve"> utilizando para isso </w:t>
+      </w:r>
+      <w:r>
+        <w:t>desenvolvimento iterativo e a comunicação constante</w:t>
+      </w:r>
+      <w:r>
+        <w:t xml:space="preserve">. </w:t>
+      </w:r>
+      <w:r>
+        <w:t xml:space="preserve"> </w:t>
+      </w:r>
+      <w:r>
+        <w:t xml:space="preserve">Fornece práticas em nível tático, na criação de um </w:t>
+      </w:r>
+      <w:r>
+        <w:t>modelo</w:t>
+      </w:r>
+      <w:r>
+        <w:t xml:space="preserve"> de domínio</w:t>
+      </w:r>
+      <w:r>
+        <w:t xml:space="preserve"> sólido, e em nível estratégico, auxiliando na identificação das áreas mais importantes a serem atacadas e como essas áreas se comunicam.</w:t>
+      </w:r>
+      <w:r>
+        <w:t xml:space="preserve"> </w:t>
+      </w:r>
+      <w:r>
+        <w:t xml:space="preserve">Um </w:t>
+      </w:r>
+      <w:r>
+        <w:t>modelo de domínio</w:t>
+      </w:r>
+      <w:r>
+        <w:t xml:space="preserve"> é um conjunto de objetos interconectados, projetados para atender regras de negócio complexas, onde cada um deles tem um significado próprio dentro da área de negócio a ser atendida.</w:t>
+      </w:r>
+      <w:r>
+        <w:t xml:space="preserve"> Dentre as principais vantagens, pode-se destacar:</w:t>
+      </w:r>
+    </w:p>
+    <w:p>
+      <w:pPr>
+        <w:pStyle w:val="PargrafodaLista"/>
+        <w:numPr>
+          <w:ilvl w:val="0"/>
+          <w:numId w:val="18"/>
+        </w:numPr>
+        <w:ind w:left="709" w:hanging="425"/>
+      </w:pPr>
+      <w:r>
+        <w:t xml:space="preserve">Troca de conhecimento entre desenvolvedores e </w:t>
+      </w:r>
+      <w:r>
+        <w:t>analistas de domínio contribuindo para reduzir</w:t>
+      </w:r>
+      <w:r>
+        <w:t xml:space="preserve"> as chances de que o conhecimento sobre o </w:t>
+      </w:r>
+      <w:r>
+        <w:t>modelo de domínio</w:t>
+      </w:r>
+      <w:r>
+        <w:t xml:space="preserve"> fique nas mãos d</w:t>
+      </w:r>
+      <w:r>
+        <w:t>e poucas pessoas;</w:t>
+      </w:r>
+    </w:p>
+    <w:p>
+      <w:pPr>
+        <w:pStyle w:val="PargrafodaLista"/>
+        <w:numPr>
+          <w:ilvl w:val="0"/>
+          <w:numId w:val="18"/>
+        </w:numPr>
+        <w:ind w:left="709" w:hanging="425"/>
+      </w:pPr>
+      <w:r>
+        <w:t>Melhor</w:t>
+      </w:r>
+      <w:r>
+        <w:t>a</w:t>
+      </w:r>
+      <w:r>
+        <w:t xml:space="preserve"> experiência de usuário, uma vez que as telas do software passam a refletir uma operação de negócio</w:t>
+      </w:r>
+      <w:r>
+        <w:t>;</w:t>
+      </w:r>
+    </w:p>
+    <w:p>
+      <w:pPr>
+        <w:pStyle w:val="PargrafodaLista"/>
+        <w:numPr>
+          <w:ilvl w:val="0"/>
+          <w:numId w:val="18"/>
+        </w:numPr>
+        <w:ind w:left="709" w:hanging="425"/>
+      </w:pPr>
+      <w:r>
+        <w:t>O código do software expressa melhor o negócio e a arquitetura da solução.</w:t>
+      </w:r>
+    </w:p>
+    <w:p>
+      <w:r>
+        <w:t>DDD não se trata de um padrão ou arquitetu</w:t>
+      </w:r>
+      <w:r>
+        <w:t>ra para se desenvolver softwares, e pode ser utilizado com diversos conceitos, como a arquitetura em camadas, cebola, hexagonal, entre outros (o</w:t>
+      </w:r>
+      <w:r>
+        <w:t xml:space="preserve"> importante é que o </w:t>
+      </w:r>
+      <w:r>
+        <w:t>modelo de domínio</w:t>
+      </w:r>
+      <w:r>
+        <w:t xml:space="preserve"> se mantenha isolado de detalhes técnicos</w:t>
+      </w:r>
+      <w:r>
+        <w:t>)</w:t>
+      </w:r>
+      <w:r>
+        <w:t>. Além disso,</w:t>
+      </w:r>
+      <w:r>
+        <w:t xml:space="preserve"> fornece uma série de conceitos e padrões que auxiliam no design da solução, tanto em nível tático como em nível estratégico.</w:t>
+      </w:r>
+    </w:p>
+    <w:p>
+      <w:pPr>
+        <w:rPr>
+          <w:rFonts w:asciiTheme="majorHAnsi" w:hAnsiTheme="majorHAnsi"/>
+          <w:b/>
+          <w:sz w:val="32"/>
+          <w:szCs w:val="32"/>
+        </w:rPr>
+      </w:pPr>
+      <w:r>
+        <w:rPr>
+          <w:rFonts w:asciiTheme="majorHAnsi" w:hAnsiTheme="majorHAnsi"/>
+          <w:b/>
+          <w:sz w:val="32"/>
+          <w:szCs w:val="32"/>
+        </w:rPr>
+        <w:t>2.5.1</w:t>
+      </w:r>
+      <w:r>
+        <w:rPr>
+          <w:rFonts w:asciiTheme="majorHAnsi" w:hAnsiTheme="majorHAnsi"/>
+          <w:b/>
+          <w:sz w:val="32"/>
+          <w:szCs w:val="32"/>
+        </w:rPr>
+        <w:t xml:space="preserve">. </w:t>
+      </w:r>
+      <w:r>
+        <w:rPr>
+          <w:rFonts w:asciiTheme="majorHAnsi" w:hAnsiTheme="majorHAnsi"/>
+          <w:b/>
+          <w:sz w:val="32"/>
+          <w:szCs w:val="32"/>
+        </w:rPr>
+        <w:t>U</w:t>
+      </w:r>
+      <w:r>
+        <w:rPr>
+          <w:rFonts w:asciiTheme="majorHAnsi" w:hAnsiTheme="majorHAnsi"/>
+          <w:b/>
+          <w:sz w:val="32"/>
+          <w:szCs w:val="32"/>
+        </w:rPr>
+        <w:t xml:space="preserve">biquitous </w:t>
+      </w:r>
+      <w:r>
+        <w:rPr>
+          <w:rFonts w:asciiTheme="majorHAnsi" w:hAnsiTheme="majorHAnsi"/>
+          <w:b/>
+          <w:sz w:val="32"/>
+          <w:szCs w:val="32"/>
+        </w:rPr>
+        <w:t>L</w:t>
+      </w:r>
+      <w:r>
+        <w:rPr>
+          <w:rFonts w:asciiTheme="majorHAnsi" w:hAnsiTheme="majorHAnsi"/>
+          <w:b/>
+          <w:sz w:val="32"/>
+          <w:szCs w:val="32"/>
+        </w:rPr>
+        <w:t>anguage</w:t>
+      </w:r>
+    </w:p>
+    <w:p>
+      <w:pPr>
+        <w:ind w:firstLine="709"/>
+      </w:pPr>
+      <w:r>
+        <w:t>Os desenvolvedores e os analistas de domínio</w:t>
+      </w:r>
+      <w:r>
+        <w:t xml:space="preserve"> devem compartilhar uma linguagem comum</w:t>
+      </w:r>
+      <w:r>
+        <w:t xml:space="preserve">, que deve ser </w:t>
+      </w:r>
+      <w:r>
+        <w:t>compree</w:t>
+      </w:r>
+      <w:r>
+        <w:t>ndida por todos, não</w:t>
+      </w:r>
+      <w:r>
+        <w:t xml:space="preserve"> </w:t>
+      </w:r>
+      <w:r>
+        <w:t>apresentar</w:t>
+      </w:r>
+      <w:r>
+        <w:t xml:space="preserve"> ambiguidades, e mais importante, </w:t>
+      </w:r>
+      <w:r>
+        <w:t>essa linguagem deve definir a terminologia de negócios e não terminologia técnica</w:t>
+      </w:r>
+      <w:r>
+        <w:t>.</w:t>
+      </w:r>
+      <w:r>
+        <w:t xml:space="preserve"> Evans (2010) denominou essa linguagem como </w:t>
+      </w:r>
+      <w:r>
+        <w:rPr>
+          <w:i/>
+        </w:rPr>
+        <w:t>ubiquitous language</w:t>
+      </w:r>
+      <w:r>
+        <w:t xml:space="preserve"> (linguagem onipresente, ou linguagem ubíqua)</w:t>
+      </w:r>
+      <w:r>
+        <w:t xml:space="preserve">, ou seja, </w:t>
+      </w:r>
+      <w:r>
+        <w:t xml:space="preserve">é a linguagem criada pelo time de desenvolvimento em conjunto com os </w:t>
+      </w:r>
+      <w:r>
+        <w:t>analistas de dom</w:t>
+      </w:r>
+      <w:r>
+        <w:t>ínio que expressa</w:t>
+      </w:r>
+      <w:r>
+        <w:t xml:space="preserve"> o </w:t>
+      </w:r>
+      <w:r>
+        <w:lastRenderedPageBreak/>
+        <w:t>negócio em comunicação falada, em documentos, no próprio código</w:t>
+      </w:r>
+      <w:r>
+        <w:t>,</w:t>
+      </w:r>
+      <w:r>
+        <w:t xml:space="preserve"> ou em um contexto específico</w:t>
+      </w:r>
+      <w:r>
+        <w:t xml:space="preserve">. </w:t>
+      </w:r>
+      <w:r>
+        <w:t>Toda vez que alguém perceber que um determinado conceito do domínio possui várias palavras que o represente, essa pessoa deve tentar readequar tanto a linguagem falada e escrita, quanto o código</w:t>
+      </w:r>
+      <w:r>
+        <w:t>.</w:t>
+      </w:r>
+    </w:p>
+    <w:p>
+      <w:pPr>
+        <w:rPr>
+          <w:rFonts w:asciiTheme="majorHAnsi" w:hAnsiTheme="majorHAnsi"/>
+          <w:b/>
+          <w:sz w:val="32"/>
+          <w:szCs w:val="32"/>
+        </w:rPr>
+      </w:pPr>
+      <w:r>
+        <w:rPr>
+          <w:rFonts w:asciiTheme="majorHAnsi" w:hAnsiTheme="majorHAnsi"/>
+          <w:b/>
+          <w:sz w:val="32"/>
+          <w:szCs w:val="32"/>
+        </w:rPr>
+        <w:t>2.</w:t>
+      </w:r>
+      <w:r>
+        <w:rPr>
+          <w:rFonts w:asciiTheme="majorHAnsi" w:hAnsiTheme="majorHAnsi"/>
+          <w:b/>
+          <w:sz w:val="32"/>
+          <w:szCs w:val="32"/>
+        </w:rPr>
+        <w:t>5.2</w:t>
+      </w:r>
+      <w:r>
+        <w:rPr>
+          <w:rFonts w:asciiTheme="majorHAnsi" w:hAnsiTheme="majorHAnsi"/>
+          <w:b/>
+          <w:sz w:val="32"/>
+          <w:szCs w:val="32"/>
+        </w:rPr>
+        <w:t xml:space="preserve">. </w:t>
+      </w:r>
+      <w:r>
+        <w:rPr>
+          <w:rFonts w:asciiTheme="majorHAnsi" w:hAnsiTheme="majorHAnsi"/>
+          <w:b/>
+          <w:sz w:val="32"/>
+          <w:szCs w:val="32"/>
+        </w:rPr>
+        <w:t>B</w:t>
+      </w:r>
+      <w:r>
+        <w:rPr>
+          <w:rFonts w:asciiTheme="majorHAnsi" w:hAnsiTheme="majorHAnsi"/>
+          <w:b/>
+          <w:sz w:val="32"/>
+          <w:szCs w:val="32"/>
+        </w:rPr>
+        <w:t xml:space="preserve">ounded </w:t>
+      </w:r>
+      <w:r>
+        <w:rPr>
+          <w:rFonts w:asciiTheme="majorHAnsi" w:hAnsiTheme="majorHAnsi"/>
+          <w:b/>
+          <w:sz w:val="32"/>
+          <w:szCs w:val="32"/>
+        </w:rPr>
+        <w:t>C</w:t>
+      </w:r>
+      <w:r>
+        <w:rPr>
+          <w:rFonts w:asciiTheme="majorHAnsi" w:hAnsiTheme="majorHAnsi"/>
+          <w:b/>
+          <w:sz w:val="32"/>
+          <w:szCs w:val="32"/>
+        </w:rPr>
+        <w:t>ontexts</w:t>
+      </w:r>
+    </w:p>
+    <w:p>
+      <w:pPr>
+        <w:suppressAutoHyphens w:val="0"/>
+        <w:ind w:firstLine="709"/>
+      </w:pPr>
+      <w:r>
+        <w:rPr>
+          <w:i/>
+        </w:rPr>
+        <w:t>Bounded Contexts</w:t>
+      </w:r>
+      <w:r>
+        <w:t xml:space="preserve"> </w:t>
+      </w:r>
+      <w:r>
+        <w:t>(contextos delimitados)</w:t>
+      </w:r>
+      <w:r>
+        <w:t xml:space="preserve"> </w:t>
+      </w:r>
+      <w:r>
+        <w:t xml:space="preserve">é uma fronteira conceitual onde reside o </w:t>
+      </w:r>
+      <w:r>
+        <w:t>modelo de domínio</w:t>
+      </w:r>
+      <w:r>
+        <w:t xml:space="preserve"> e sua linguagem ubíqua.</w:t>
+      </w:r>
+      <w:r>
+        <w:t xml:space="preserve"> </w:t>
+      </w:r>
+      <w:r>
+        <w:t>Buscam delimitar um</w:t>
+      </w:r>
+      <w:r>
+        <w:t xml:space="preserve"> domínio complexo em contextos ba</w:t>
+      </w:r>
+      <w:r>
+        <w:t>seados nas intenções do negócio, isto é,</w:t>
+      </w:r>
+      <w:r>
+        <w:t xml:space="preserve"> </w:t>
+      </w:r>
+      <w:r>
+        <w:t>delimitando as intenções d</w:t>
+      </w:r>
+      <w:r>
+        <w:t>as entidades com base no contexto que ela</w:t>
+      </w:r>
+      <w:r>
+        <w:t>s</w:t>
+      </w:r>
+      <w:r>
+        <w:t xml:space="preserve"> pertence</w:t>
+      </w:r>
+      <w:r>
+        <w:t>m e fornecendo aos membros das</w:t>
+      </w:r>
+      <w:r>
+        <w:t xml:space="preserve"> equipes de desenvolvimento um claro entendimento do que deve ser consistido e desenvolvido independentemente.</w:t>
+      </w:r>
+    </w:p>
+    <w:p>
+      <w:pPr>
+        <w:suppressAutoHyphens w:val="0"/>
+        <w:ind w:firstLine="709"/>
+      </w:pPr>
+      <w:r>
+        <w:t xml:space="preserve">Dividir uma grande aplicação entre diferentes contextos </w:t>
+      </w:r>
+      <w:r>
+        <w:t>de</w:t>
+      </w:r>
+      <w:r>
+        <w:t xml:space="preserve">limitados adequadamente permitirá que </w:t>
+      </w:r>
+      <w:r>
+        <w:t>a</w:t>
+      </w:r>
+      <w:r>
+        <w:t xml:space="preserve"> aplicação</w:t>
+      </w:r>
+      <w:r>
+        <w:t xml:space="preserve"> se torne</w:t>
+      </w:r>
+      <w:r>
+        <w:t xml:space="preserve"> mais modular, </w:t>
+      </w:r>
+      <w:r>
+        <w:t>ajudando</w:t>
+      </w:r>
+      <w:r>
+        <w:t xml:space="preserve"> a separar p</w:t>
+      </w:r>
+      <w:r>
+        <w:t>reocupações diferentes e tornando</w:t>
+      </w:r>
+      <w:r>
+        <w:t xml:space="preserve"> a aplicação fácil de gerenciar e aprimorar.</w:t>
+      </w:r>
+      <w:r>
+        <w:t xml:space="preserve"> C</w:t>
+      </w:r>
+      <w:r>
+        <w:t>ada um desses Contextos Limitados tem uma responsabilidade específica e pode operar de forma</w:t>
+      </w:r>
+      <w:r>
+        <w:t xml:space="preserve"> quase autônoma.</w:t>
+      </w:r>
+    </w:p>
+    <w:p>
+      <w:pPr>
+        <w:rPr>
+          <w:rFonts w:asciiTheme="majorHAnsi" w:hAnsiTheme="majorHAnsi"/>
+          <w:b/>
+          <w:sz w:val="32"/>
+          <w:szCs w:val="32"/>
+        </w:rPr>
+      </w:pPr>
+      <w:r>
+        <w:rPr>
+          <w:rFonts w:asciiTheme="majorHAnsi" w:hAnsiTheme="majorHAnsi"/>
+          <w:b/>
+          <w:sz w:val="32"/>
+          <w:szCs w:val="32"/>
+        </w:rPr>
+        <w:t>2.5.</w:t>
+      </w:r>
+      <w:r>
+        <w:rPr>
+          <w:rFonts w:asciiTheme="majorHAnsi" w:hAnsiTheme="majorHAnsi"/>
+          <w:b/>
+          <w:sz w:val="32"/>
+          <w:szCs w:val="32"/>
+        </w:rPr>
+        <w:t>3</w:t>
+      </w:r>
+      <w:r>
+        <w:rPr>
+          <w:rFonts w:asciiTheme="majorHAnsi" w:hAnsiTheme="majorHAnsi"/>
+          <w:b/>
+          <w:sz w:val="32"/>
+          <w:szCs w:val="32"/>
+        </w:rPr>
+        <w:t xml:space="preserve">. </w:t>
+      </w:r>
+      <w:r>
+        <w:rPr>
+          <w:rFonts w:asciiTheme="majorHAnsi" w:hAnsiTheme="majorHAnsi"/>
+          <w:b/>
+          <w:sz w:val="32"/>
+          <w:szCs w:val="32"/>
+        </w:rPr>
+        <w:t>Design Tático</w:t>
+      </w:r>
+    </w:p>
+    <w:p>
+      <w:pPr>
+        <w:suppressAutoHyphens w:val="0"/>
+        <w:ind w:firstLine="709"/>
+      </w:pPr>
+      <w:r>
+        <w:t xml:space="preserve">Em nível tático, </w:t>
+      </w:r>
+      <w:r>
+        <w:t>há uma série de</w:t>
+      </w:r>
+      <w:r>
+        <w:t xml:space="preserve"> padrões que auxiliam na criação do </w:t>
+      </w:r>
+      <w:r>
+        <w:t>modelo de domínio</w:t>
+      </w:r>
+      <w:r>
+        <w:t>:</w:t>
+      </w:r>
+    </w:p>
+    <w:p>
+      <w:pPr>
+        <w:pStyle w:val="PargrafodaLista"/>
+        <w:numPr>
+          <w:ilvl w:val="0"/>
+          <w:numId w:val="19"/>
+        </w:numPr>
+        <w:suppressAutoHyphens w:val="0"/>
+        <w:ind w:left="709" w:hanging="425"/>
+      </w:pPr>
+      <w:r>
+        <w:t>Entidades:</w:t>
+      </w:r>
+      <w:r>
+        <w:t xml:space="preserve"> </w:t>
+      </w:r>
+      <w:r>
+        <w:t>classes de objetos que necessitam de uma identidade</w:t>
+      </w:r>
+      <w:r>
+        <w:t>;</w:t>
+      </w:r>
+    </w:p>
+    <w:p>
+      <w:pPr>
+        <w:pStyle w:val="PargrafodaLista"/>
+        <w:numPr>
+          <w:ilvl w:val="0"/>
+          <w:numId w:val="19"/>
+        </w:numPr>
+        <w:suppressAutoHyphens w:val="0"/>
+        <w:ind w:left="709" w:hanging="425"/>
+      </w:pPr>
+      <w:r>
+        <w:rPr>
+          <w:i/>
+        </w:rPr>
+        <w:t>Value o</w:t>
+      </w:r>
+      <w:r>
+        <w:rPr>
+          <w:i/>
+        </w:rPr>
+        <w:t>bjects</w:t>
+      </w:r>
+      <w:r>
+        <w:t xml:space="preserve"> (objetos de valor): </w:t>
+      </w:r>
+      <w:r>
+        <w:t>objetos que só carregam valores, mas que não possuem distinção de identidade</w:t>
+      </w:r>
+      <w:r>
+        <w:t>;</w:t>
+      </w:r>
+    </w:p>
+    <w:p>
+      <w:pPr>
+        <w:pStyle w:val="PargrafodaLista"/>
+        <w:numPr>
+          <w:ilvl w:val="0"/>
+          <w:numId w:val="19"/>
+        </w:numPr>
+        <w:suppressAutoHyphens w:val="0"/>
+        <w:ind w:left="709" w:hanging="425"/>
+      </w:pPr>
+      <w:r>
+        <w:t xml:space="preserve">Serviços: </w:t>
+      </w:r>
+      <w:r>
+        <w:t xml:space="preserve">classes que contém lógica de negócio que não </w:t>
+      </w:r>
+      <w:r>
+        <w:t>pertence à nenhuma Entidade ou objetos de valor;</w:t>
+      </w:r>
+    </w:p>
+    <w:p>
+      <w:pPr>
+        <w:pStyle w:val="PargrafodaLista"/>
+        <w:numPr>
+          <w:ilvl w:val="0"/>
+          <w:numId w:val="19"/>
+        </w:numPr>
+        <w:suppressAutoHyphens w:val="0"/>
+        <w:ind w:left="709" w:hanging="425"/>
+      </w:pPr>
+      <w:r>
+        <w:t>Eventos: ações que devem ser executadas dependendo das circunstâncias;</w:t>
+      </w:r>
+    </w:p>
+    <w:p>
+      <w:pPr>
+        <w:pStyle w:val="PargrafodaLista"/>
+        <w:numPr>
+          <w:ilvl w:val="0"/>
+          <w:numId w:val="19"/>
+        </w:numPr>
+        <w:suppressAutoHyphens w:val="0"/>
+        <w:ind w:left="709" w:hanging="425"/>
+      </w:pPr>
+      <w:r>
+        <w:rPr>
+          <w:i/>
+        </w:rPr>
+        <w:t>Aggregates</w:t>
+      </w:r>
+      <w:r>
+        <w:t xml:space="preserve"> (agregados): conjuntos de entidades ou objetos de v</w:t>
+      </w:r>
+      <w:r>
+        <w:t>alor que são encapsulados numa única classe</w:t>
+      </w:r>
+      <w:r>
+        <w:t>;</w:t>
+      </w:r>
+    </w:p>
+    <w:p>
+      <w:pPr>
+        <w:pStyle w:val="PargrafodaLista"/>
+        <w:numPr>
+          <w:ilvl w:val="0"/>
+          <w:numId w:val="19"/>
+        </w:numPr>
+        <w:suppressAutoHyphens w:val="0"/>
+        <w:ind w:left="709" w:hanging="425"/>
+      </w:pPr>
+      <w:r>
+        <w:t xml:space="preserve">Módulos: </w:t>
+      </w:r>
+      <w:r>
+        <w:t>abstrações que têm por objetivos agrupar classes por um determinado conceito do domínio</w:t>
+      </w:r>
+      <w:r>
+        <w:t>;</w:t>
+      </w:r>
+    </w:p>
+    <w:p>
+      <w:pPr>
+        <w:pStyle w:val="PargrafodaLista"/>
+        <w:numPr>
+          <w:ilvl w:val="0"/>
+          <w:numId w:val="19"/>
+        </w:numPr>
+        <w:suppressAutoHyphens w:val="0"/>
+        <w:ind w:left="709" w:hanging="425"/>
+      </w:pPr>
+      <w:r>
+        <w:t>Repositórios</w:t>
+      </w:r>
+      <w:r>
+        <w:t xml:space="preserve">: </w:t>
+      </w:r>
+      <w:r>
+        <w:t>classes responsáveis por administrar o ciclo de vida dos outros objetos e de prover, alterar, e eliminar instâncias destes</w:t>
+      </w:r>
+      <w:r>
+        <w:t>;</w:t>
+      </w:r>
+    </w:p>
+    <w:p>
+      <w:pPr>
+        <w:pStyle w:val="PargrafodaLista"/>
+        <w:numPr>
+          <w:ilvl w:val="0"/>
+          <w:numId w:val="19"/>
+        </w:numPr>
+        <w:suppressAutoHyphens w:val="0"/>
+        <w:ind w:left="709" w:hanging="425"/>
+      </w:pPr>
+      <w:r>
+        <w:rPr>
+          <w:i/>
+        </w:rPr>
+        <w:lastRenderedPageBreak/>
+        <w:t>Factories</w:t>
+      </w:r>
+      <w:r>
+        <w:t xml:space="preserve"> (fábricas): </w:t>
+      </w:r>
+      <w:r>
+        <w:t>classe</w:t>
+      </w:r>
+      <w:r>
+        <w:t>s responsáveis pela criação de agregados ou objetos de valor</w:t>
+      </w:r>
+      <w:r>
+        <w:t>.</w:t>
+      </w:r>
+    </w:p>
+    <w:p>
+      <w:pPr>
+        <w:rPr>
+          <w:rFonts w:asciiTheme="majorHAnsi" w:hAnsiTheme="majorHAnsi"/>
+          <w:b/>
+          <w:sz w:val="32"/>
+          <w:szCs w:val="32"/>
+        </w:rPr>
+      </w:pPr>
+      <w:r>
+        <w:rPr>
+          <w:rFonts w:asciiTheme="majorHAnsi" w:hAnsiTheme="majorHAnsi"/>
+          <w:b/>
+          <w:sz w:val="32"/>
+          <w:szCs w:val="32"/>
+        </w:rPr>
+        <w:t>2.5.</w:t>
+      </w:r>
+      <w:r>
+        <w:rPr>
+          <w:rFonts w:asciiTheme="majorHAnsi" w:hAnsiTheme="majorHAnsi"/>
+          <w:b/>
+          <w:sz w:val="32"/>
+          <w:szCs w:val="32"/>
+        </w:rPr>
+        <w:t>4</w:t>
+      </w:r>
+      <w:r>
+        <w:rPr>
+          <w:rFonts w:asciiTheme="majorHAnsi" w:hAnsiTheme="majorHAnsi"/>
+          <w:b/>
+          <w:sz w:val="32"/>
+          <w:szCs w:val="32"/>
+        </w:rPr>
+        <w:t xml:space="preserve">. </w:t>
+      </w:r>
+      <w:r>
+        <w:rPr>
+          <w:rFonts w:asciiTheme="majorHAnsi" w:hAnsiTheme="majorHAnsi"/>
+          <w:b/>
+          <w:sz w:val="32"/>
+          <w:szCs w:val="32"/>
+        </w:rPr>
+        <w:t xml:space="preserve">Design </w:t>
+      </w:r>
+      <w:r>
+        <w:rPr>
+          <w:rFonts w:asciiTheme="majorHAnsi" w:hAnsiTheme="majorHAnsi"/>
+          <w:b/>
+          <w:sz w:val="32"/>
+          <w:szCs w:val="32"/>
+        </w:rPr>
+        <w:t>Estratégico</w:t>
+      </w:r>
+    </w:p>
+    <w:p>
+      <w:pPr>
+        <w:suppressAutoHyphens w:val="0"/>
+        <w:ind w:firstLine="709"/>
+        <w:rPr>
+          <w:rFonts w:asciiTheme="majorHAnsi" w:eastAsiaTheme="majorEastAsia" w:hAnsiTheme="majorHAnsi" w:cstheme="majorBidi"/>
+          <w:b/>
+          <w:spacing w:val="5"/>
+          <w:kern w:val="28"/>
+          <w:sz w:val="32"/>
+          <w:szCs w:val="40"/>
+        </w:rPr>
+      </w:pPr>
+      <w:r>
+        <w:t xml:space="preserve">Em nível estratégico, </w:t>
+      </w:r>
+      <w:r>
+        <w:t>há inúmeros</w:t>
+      </w:r>
+      <w:r>
+        <w:t xml:space="preserve"> padrões úteis para </w:t>
+      </w:r>
+      <w:r>
+        <w:t>se lidar</w:t>
+      </w:r>
+      <w:r>
+        <w:t xml:space="preserve"> com soluções muito complexas, compostas por vários sistemas, sejam</w:t>
+      </w:r>
+      <w:r>
+        <w:t xml:space="preserve"> eles</w:t>
+      </w:r>
+      <w:r>
+        <w:t xml:space="preserve"> internos ou externos. Além do próprio </w:t>
+      </w:r>
+      <w:r>
+        <w:rPr>
+          <w:i/>
+        </w:rPr>
+        <w:t xml:space="preserve">bounded </w:t>
+      </w:r>
+      <w:r>
+        <w:rPr>
+          <w:i/>
+        </w:rPr>
+        <w:t>context</w:t>
+      </w:r>
+      <w:r>
+        <w:t>,</w:t>
+      </w:r>
+      <w:r>
+        <w:t xml:space="preserve"> </w:t>
+      </w:r>
+      <w:r>
+        <w:t>apresenta-se os</w:t>
+      </w:r>
+      <w:r>
+        <w:t xml:space="preserve"> conceitos </w:t>
+      </w:r>
+      <w:r>
+        <w:t>de</w:t>
+      </w:r>
+      <w:r>
+        <w:t xml:space="preserve"> </w:t>
+      </w:r>
+      <w:r>
+        <w:rPr>
+          <w:i/>
+        </w:rPr>
+        <w:t>subd</w:t>
+      </w:r>
+      <w:r>
+        <w:rPr>
+          <w:i/>
+        </w:rPr>
+        <w:t>omain</w:t>
+      </w:r>
+      <w:r>
+        <w:t xml:space="preserve"> (uma </w:t>
+      </w:r>
+      <w:r>
+        <w:t>separa</w:t>
+      </w:r>
+      <w:r>
+        <w:t>ção</w:t>
+      </w:r>
+      <w:r>
+        <w:t xml:space="preserve"> </w:t>
+      </w:r>
+      <w:r>
+        <w:t>d</w:t>
+      </w:r>
+      <w:r>
+        <w:t>o domínio entre aquilo que é a motivação da aplicação e aquilo que é</w:t>
+      </w:r>
+      <w:r>
+        <w:t xml:space="preserve"> </w:t>
+      </w:r>
+      <w:r>
+        <w:t>auxiliar</w:t>
+      </w:r>
+      <w:r>
+        <w:t>)</w:t>
+      </w:r>
+      <w:r>
+        <w:t xml:space="preserve">, </w:t>
+      </w:r>
+      <w:r>
+        <w:rPr>
+          <w:i/>
+        </w:rPr>
+        <w:t>context m</w:t>
+      </w:r>
+      <w:r>
+        <w:rPr>
+          <w:i/>
+        </w:rPr>
+        <w:t>ap</w:t>
+      </w:r>
+      <w:r>
+        <w:t xml:space="preserve">, </w:t>
+      </w:r>
+      <w:r>
+        <w:rPr>
+          <w:i/>
+        </w:rPr>
+        <w:t>s</w:t>
+      </w:r>
+      <w:r>
+        <w:rPr>
+          <w:i/>
+        </w:rPr>
+        <w:t xml:space="preserve">hared </w:t>
+      </w:r>
+      <w:r>
+        <w:rPr>
+          <w:i/>
+        </w:rPr>
+        <w:t>k</w:t>
+      </w:r>
+      <w:r>
+        <w:rPr>
+          <w:i/>
+        </w:rPr>
+        <w:t>ernel</w:t>
+      </w:r>
+      <w:r>
+        <w:t xml:space="preserve"> (que </w:t>
+      </w:r>
+      <w:r>
+        <w:t>pode ser utilizado para interligar contextos ou simplesmente para reaproveitamento de entidade</w:t>
+      </w:r>
+      <w:r>
+        <w:t>)</w:t>
+      </w:r>
+      <w:r>
+        <w:t xml:space="preserve">, </w:t>
+      </w:r>
+      <w:r>
+        <w:rPr>
+          <w:i/>
+        </w:rPr>
+        <w:t>customer/s</w:t>
+      </w:r>
+      <w:r>
+        <w:rPr>
+          <w:i/>
+        </w:rPr>
+        <w:t>upplier</w:t>
+      </w:r>
+      <w:r>
+        <w:t xml:space="preserve">, </w:t>
+      </w:r>
+      <w:r>
+        <w:rPr>
+          <w:i/>
+        </w:rPr>
+        <w:t>c</w:t>
+      </w:r>
+      <w:r>
+        <w:rPr>
+          <w:i/>
+        </w:rPr>
+        <w:t>onformist</w:t>
+      </w:r>
+      <w:r>
+        <w:t xml:space="preserve">, </w:t>
+      </w:r>
+      <w:r>
+        <w:rPr>
+          <w:i/>
+        </w:rPr>
+        <w:t>anticorruption l</w:t>
+      </w:r>
+      <w:r>
+        <w:rPr>
+          <w:i/>
+        </w:rPr>
+        <w:t>ayer</w:t>
+      </w:r>
+      <w:r>
+        <w:t xml:space="preserve">, </w:t>
+      </w:r>
+      <w:r>
+        <w:rPr>
+          <w:i/>
+        </w:rPr>
+        <w:t>separate w</w:t>
+      </w:r>
+      <w:r>
+        <w:rPr>
+          <w:i/>
+        </w:rPr>
+        <w:t>ays</w:t>
+      </w:r>
+      <w:r>
+        <w:t xml:space="preserve">, </w:t>
+      </w:r>
+      <w:r>
+        <w:rPr>
+          <w:i/>
+        </w:rPr>
+        <w:t>open host service</w:t>
+      </w:r>
+      <w:r>
+        <w:t xml:space="preserve"> e </w:t>
+      </w:r>
+      <w:r>
+        <w:rPr>
+          <w:i/>
+        </w:rPr>
+        <w:t>published l</w:t>
+      </w:r>
+      <w:r>
+        <w:rPr>
+          <w:i/>
+        </w:rPr>
+        <w:t>anguage</w:t>
+      </w:r>
+      <w:r>
+        <w:t>.</w:t>
+      </w:r>
+    </w:p>
+    <w:p>
+      <w:pPr>
+        <w:suppressAutoHyphens w:val="0"/>
+        <w:spacing w:line="276" w:lineRule="auto"/>
+        <w:ind w:firstLine="709"/>
+        <w:rPr>
+          <w:rFonts w:asciiTheme="majorHAnsi" w:eastAsiaTheme="majorEastAsia" w:hAnsiTheme="majorHAnsi" w:cstheme="majorBidi"/>
+          <w:b/>
+          <w:spacing w:val="5"/>
+          <w:kern w:val="28"/>
+          <w:sz w:val="32"/>
+          <w:szCs w:val="40"/>
+        </w:rPr>
+      </w:pPr>
+    </w:p>
+    <w:p>
+      <w:pPr>
+        <w:suppressAutoHyphens w:val="0"/>
+        <w:spacing w:line="276" w:lineRule="auto"/>
+        <w:ind w:firstLine="709"/>
+        <w:rPr>
+          <w:rFonts w:asciiTheme="majorHAnsi" w:eastAsiaTheme="majorEastAsia" w:hAnsiTheme="majorHAnsi" w:cstheme="majorBidi"/>
+          <w:b/>
+          <w:spacing w:val="5"/>
+          <w:kern w:val="28"/>
+          <w:sz w:val="32"/>
+          <w:szCs w:val="40"/>
+        </w:rPr>
+      </w:pPr>
+    </w:p>
+    <w:p>
+      <w:pPr>
+        <w:suppressAutoHyphens w:val="0"/>
+        <w:spacing w:line="276" w:lineRule="auto"/>
+        <w:ind w:firstLine="709"/>
+        <w:rPr>
+          <w:rFonts w:asciiTheme="majorHAnsi" w:eastAsiaTheme="majorEastAsia" w:hAnsiTheme="majorHAnsi" w:cstheme="majorBidi"/>
+          <w:b/>
+          <w:spacing w:val="5"/>
+          <w:kern w:val="28"/>
+          <w:sz w:val="32"/>
+          <w:szCs w:val="40"/>
+        </w:rPr>
+      </w:pPr>
     </w:p>
     <w:p>
       <w:pPr>
@@ -6462,8 +7681,25 @@
       <w:pPr>
         <w:ind w:firstLine="709"/>
       </w:pPr>
-      <w:r>
-        <w:t xml:space="preserve">Desenvolvimento ágil foi uma iniciativa de </w:t>
+      <w:bookmarkStart w:id="0" w:name="_GoBack"/>
+      <w:bookmarkEnd w:id="0"/>
+      <w:r>
+        <w:rPr>
+          <w:i/>
+        </w:rPr>
+        <w:t>Agile development</w:t>
+      </w:r>
+      <w:r>
+        <w:t xml:space="preserve"> (d</w:t>
+      </w:r>
+      <w:r>
+        <w:t>esenvolvimento ágil</w:t>
+      </w:r>
+      <w:r>
+        <w:t>)</w:t>
+      </w:r>
+      <w:r>
+        <w:t xml:space="preserve"> foi uma iniciativa de </w:t>
       </w:r>
       <w:r>
         <w:t>um grupo de especialistas de engenharia de</w:t>
@@ -6475,7 +7711,16 @@
         <w:t xml:space="preserve"> em 2001 </w:t>
       </w:r>
       <w:r>
-        <w:t>como uma reação contra métodos que possuíam regulamentação excessiva (como o modelo em cascata), que tem como objetivo minimizar os riscos utilizando períodos curtos de desenvolvimento</w:t>
+        <w:t xml:space="preserve">como uma reação contra métodos que possuíam regulamentação excessiva (como o modelo em cascata), </w:t>
+      </w:r>
+      <w:r>
+        <w:t>tendo</w:t>
+      </w:r>
+      <w:r>
+        <w:t xml:space="preserve"> como objetivo minimizar os riscos utilizando períodos curtos de desenvolvimento</w:t>
+      </w:r>
+      <w:r>
+        <w:t xml:space="preserve"> (chamadas iterações)</w:t>
       </w:r>
       <w:r>
         <w:t>, permitindo respostas mais rápidas a mudanças no software</w:t>
@@ -6635,7 +7880,13 @@
         <w:ind w:firstLine="709"/>
       </w:pPr>
       <w:r>
-        <w:t>Segundo Beck (2000), os desenvolvimento ágil de software possui os seguintes princípios:</w:t>
+        <w:t xml:space="preserve">Segundo Beck (2000), </w:t>
+      </w:r>
+      <w:r>
+        <w:t>o desenvolvimento ágil</w:t>
+      </w:r>
+      <w:r>
+        <w:t xml:space="preserve"> de software possui os seguintes princípios:</w:t>
       </w:r>
     </w:p>
     <w:p>
@@ -6661,7 +7912,13 @@
         <w:ind w:left="709" w:hanging="425"/>
       </w:pPr>
       <w:r>
-        <w:t>Até mesmo mudanças tardias de escopo no projecto são bem-vindas para garantir a vantagem competitiva do cliente;</w:t>
+        <w:t xml:space="preserve">Até mesmo mudanças tardias de escopo no </w:t>
+      </w:r>
+      <w:r>
+        <w:t>projeto</w:t>
+      </w:r>
+      <w:r>
+        <w:t xml:space="preserve"> são bem-vindas para garantir a vantagem competitiva do cliente;</w:t>
       </w:r>
     </w:p>
     <w:p>
@@ -11187,8 +12444,6 @@
       <w:r>
         <w:t>Fonte: Próprio autor</w:t>
       </w:r>
-      <w:bookmarkStart w:id="0" w:name="_GoBack"/>
-      <w:bookmarkEnd w:id="0"/>
     </w:p>
     <w:p/>
     <w:p>
@@ -12290,7 +13545,6 @@
           <w:docPartUnique/>
         </w:docPartObj>
       </w:sdtPr>
-      <w:sdtEndPr/>
       <w:sdtContent>
         <w:r>
           <w:fldChar w:fldCharType="begin"/>
@@ -12345,7 +13599,6 @@
           <w:docPartUnique/>
         </w:docPartObj>
       </w:sdtPr>
-      <w:sdtEndPr/>
       <w:sdtContent>
         <w:r>
           <w:fldChar w:fldCharType="begin"/>
@@ -12360,7 +13613,7 @@
           <w:rPr>
             <w:noProof/>
           </w:rPr>
-          <w:t>24</w:t>
+          <w:t>25</w:t>
         </w:r>
         <w:r>
           <w:rPr>
@@ -12908,6 +14161,119 @@
     </w:lvl>
   </w:abstractNum>
   <w:abstractNum w:abstractNumId="5" w15:restartNumberingAfterBreak="0">
+    <w:nsid w:val="224D0CF4"/>
+    <w:multiLevelType w:val="hybridMultilevel"/>
+    <w:tmpl w:val="493E552C"/>
+    <w:lvl w:ilvl="0" w:tplc="04160001">
+      <w:start w:val="1"/>
+      <w:numFmt w:val="bullet"/>
+      <w:lvlText w:val=""/>
+      <w:lvlJc w:val="left"/>
+      <w:pPr>
+        <w:ind w:left="360" w:hanging="360"/>
+      </w:pPr>
+      <w:rPr>
+        <w:rFonts w:ascii="Symbol" w:hAnsi="Symbol" w:hint="default"/>
+      </w:rPr>
+    </w:lvl>
+    <w:lvl w:ilvl="1" w:tplc="04160003">
+      <w:start w:val="1"/>
+      <w:numFmt w:val="bullet"/>
+      <w:lvlText w:val="o"/>
+      <w:lvlJc w:val="left"/>
+      <w:pPr>
+        <w:ind w:left="1080" w:hanging="360"/>
+      </w:pPr>
+      <w:rPr>
+        <w:rFonts w:ascii="Courier New" w:hAnsi="Courier New" w:cs="Courier New" w:hint="default"/>
+      </w:rPr>
+    </w:lvl>
+    <w:lvl w:ilvl="2" w:tplc="04160005" w:tentative="1">
+      <w:start w:val="1"/>
+      <w:numFmt w:val="bullet"/>
+      <w:lvlText w:val=""/>
+      <w:lvlJc w:val="left"/>
+      <w:pPr>
+        <w:ind w:left="1800" w:hanging="360"/>
+      </w:pPr>
+      <w:rPr>
+        <w:rFonts w:ascii="Wingdings" w:hAnsi="Wingdings" w:hint="default"/>
+      </w:rPr>
+    </w:lvl>
+    <w:lvl w:ilvl="3" w:tplc="04160001" w:tentative="1">
+      <w:start w:val="1"/>
+      <w:numFmt w:val="bullet"/>
+      <w:lvlText w:val=""/>
+      <w:lvlJc w:val="left"/>
+      <w:pPr>
+        <w:ind w:left="2520" w:hanging="360"/>
+      </w:pPr>
+      <w:rPr>
+        <w:rFonts w:ascii="Symbol" w:hAnsi="Symbol" w:hint="default"/>
+      </w:rPr>
+    </w:lvl>
+    <w:lvl w:ilvl="4" w:tplc="04160003" w:tentative="1">
+      <w:start w:val="1"/>
+      <w:numFmt w:val="bullet"/>
+      <w:lvlText w:val="o"/>
+      <w:lvlJc w:val="left"/>
+      <w:pPr>
+        <w:ind w:left="3240" w:hanging="360"/>
+      </w:pPr>
+      <w:rPr>
+        <w:rFonts w:ascii="Courier New" w:hAnsi="Courier New" w:cs="Courier New" w:hint="default"/>
+      </w:rPr>
+    </w:lvl>
+    <w:lvl w:ilvl="5" w:tplc="04160005" w:tentative="1">
+      <w:start w:val="1"/>
+      <w:numFmt w:val="bullet"/>
+      <w:lvlText w:val=""/>
+      <w:lvlJc w:val="left"/>
+      <w:pPr>
+        <w:ind w:left="3960" w:hanging="360"/>
+      </w:pPr>
+      <w:rPr>
+        <w:rFonts w:ascii="Wingdings" w:hAnsi="Wingdings" w:hint="default"/>
+      </w:rPr>
+    </w:lvl>
+    <w:lvl w:ilvl="6" w:tplc="04160001" w:tentative="1">
+      <w:start w:val="1"/>
+      <w:numFmt w:val="bullet"/>
+      <w:lvlText w:val=""/>
+      <w:lvlJc w:val="left"/>
+      <w:pPr>
+        <w:ind w:left="4680" w:hanging="360"/>
+      </w:pPr>
+      <w:rPr>
+        <w:rFonts w:ascii="Symbol" w:hAnsi="Symbol" w:hint="default"/>
+      </w:rPr>
+    </w:lvl>
+    <w:lvl w:ilvl="7" w:tplc="04160003" w:tentative="1">
+      <w:start w:val="1"/>
+      <w:numFmt w:val="bullet"/>
+      <w:lvlText w:val="o"/>
+      <w:lvlJc w:val="left"/>
+      <w:pPr>
+        <w:ind w:left="5400" w:hanging="360"/>
+      </w:pPr>
+      <w:rPr>
+        <w:rFonts w:ascii="Courier New" w:hAnsi="Courier New" w:cs="Courier New" w:hint="default"/>
+      </w:rPr>
+    </w:lvl>
+    <w:lvl w:ilvl="8" w:tplc="04160005" w:tentative="1">
+      <w:start w:val="1"/>
+      <w:numFmt w:val="bullet"/>
+      <w:lvlText w:val=""/>
+      <w:lvlJc w:val="left"/>
+      <w:pPr>
+        <w:ind w:left="6120" w:hanging="360"/>
+      </w:pPr>
+      <w:rPr>
+        <w:rFonts w:ascii="Wingdings" w:hAnsi="Wingdings" w:hint="default"/>
+      </w:rPr>
+    </w:lvl>
+  </w:abstractNum>
+  <w:abstractNum w:abstractNumId="6" w15:restartNumberingAfterBreak="0">
     <w:nsid w:val="2B453210"/>
     <w:multiLevelType w:val="hybridMultilevel"/>
     <w:tmpl w:val="9F4006B8"/>
@@ -12997,7 +14363,7 @@
       </w:pPr>
     </w:lvl>
   </w:abstractNum>
-  <w:abstractNum w:abstractNumId="6" w15:restartNumberingAfterBreak="0">
+  <w:abstractNum w:abstractNumId="7" w15:restartNumberingAfterBreak="0">
     <w:nsid w:val="2EFC2D9F"/>
     <w:multiLevelType w:val="hybridMultilevel"/>
     <w:tmpl w:val="E5268922"/>
@@ -13110,7 +14476,7 @@
       </w:rPr>
     </w:lvl>
   </w:abstractNum>
-  <w:abstractNum w:abstractNumId="7" w15:restartNumberingAfterBreak="0">
+  <w:abstractNum w:abstractNumId="8" w15:restartNumberingAfterBreak="0">
     <w:nsid w:val="32180F3B"/>
     <w:multiLevelType w:val="multilevel"/>
     <w:tmpl w:val="32FC33EC"/>
@@ -13224,7 +14590,7 @@
       </w:rPr>
     </w:lvl>
   </w:abstractNum>
-  <w:abstractNum w:abstractNumId="8" w15:restartNumberingAfterBreak="0">
+  <w:abstractNum w:abstractNumId="9" w15:restartNumberingAfterBreak="0">
     <w:nsid w:val="34974D75"/>
     <w:multiLevelType w:val="hybridMultilevel"/>
     <w:tmpl w:val="7898F200"/>
@@ -13337,7 +14703,7 @@
       </w:rPr>
     </w:lvl>
   </w:abstractNum>
-  <w:abstractNum w:abstractNumId="9" w15:restartNumberingAfterBreak="0">
+  <w:abstractNum w:abstractNumId="10" w15:restartNumberingAfterBreak="0">
     <w:nsid w:val="34EF60A1"/>
     <w:multiLevelType w:val="hybridMultilevel"/>
     <w:tmpl w:val="92D80868"/>
@@ -13423,7 +14789,7 @@
       </w:pPr>
     </w:lvl>
   </w:abstractNum>
-  <w:abstractNum w:abstractNumId="10" w15:restartNumberingAfterBreak="0">
+  <w:abstractNum w:abstractNumId="11" w15:restartNumberingAfterBreak="0">
     <w:nsid w:val="415E6F42"/>
     <w:multiLevelType w:val="hybridMultilevel"/>
     <w:tmpl w:val="295AD970"/>
@@ -13509,7 +14875,7 @@
       </w:pPr>
     </w:lvl>
   </w:abstractNum>
-  <w:abstractNum w:abstractNumId="11" w15:restartNumberingAfterBreak="0">
+  <w:abstractNum w:abstractNumId="12" w15:restartNumberingAfterBreak="0">
     <w:nsid w:val="4C6E5944"/>
     <w:multiLevelType w:val="multilevel"/>
     <w:tmpl w:val="83968A28"/>
@@ -13622,7 +14988,120 @@
       </w:rPr>
     </w:lvl>
   </w:abstractNum>
-  <w:abstractNum w:abstractNumId="12" w15:restartNumberingAfterBreak="0">
+  <w:abstractNum w:abstractNumId="13" w15:restartNumberingAfterBreak="0">
+    <w:nsid w:val="63FC0729"/>
+    <w:multiLevelType w:val="hybridMultilevel"/>
+    <w:tmpl w:val="E3FA6B16"/>
+    <w:lvl w:ilvl="0" w:tplc="04160001">
+      <w:start w:val="1"/>
+      <w:numFmt w:val="bullet"/>
+      <w:lvlText w:val=""/>
+      <w:lvlJc w:val="left"/>
+      <w:pPr>
+        <w:ind w:left="1429" w:hanging="360"/>
+      </w:pPr>
+      <w:rPr>
+        <w:rFonts w:ascii="Symbol" w:hAnsi="Symbol" w:hint="default"/>
+      </w:rPr>
+    </w:lvl>
+    <w:lvl w:ilvl="1" w:tplc="04160003" w:tentative="1">
+      <w:start w:val="1"/>
+      <w:numFmt w:val="bullet"/>
+      <w:lvlText w:val="o"/>
+      <w:lvlJc w:val="left"/>
+      <w:pPr>
+        <w:ind w:left="2149" w:hanging="360"/>
+      </w:pPr>
+      <w:rPr>
+        <w:rFonts w:ascii="Courier New" w:hAnsi="Courier New" w:cs="Courier New" w:hint="default"/>
+      </w:rPr>
+    </w:lvl>
+    <w:lvl w:ilvl="2" w:tplc="04160005" w:tentative="1">
+      <w:start w:val="1"/>
+      <w:numFmt w:val="bullet"/>
+      <w:lvlText w:val=""/>
+      <w:lvlJc w:val="left"/>
+      <w:pPr>
+        <w:ind w:left="2869" w:hanging="360"/>
+      </w:pPr>
+      <w:rPr>
+        <w:rFonts w:ascii="Wingdings" w:hAnsi="Wingdings" w:hint="default"/>
+      </w:rPr>
+    </w:lvl>
+    <w:lvl w:ilvl="3" w:tplc="04160001" w:tentative="1">
+      <w:start w:val="1"/>
+      <w:numFmt w:val="bullet"/>
+      <w:lvlText w:val=""/>
+      <w:lvlJc w:val="left"/>
+      <w:pPr>
+        <w:ind w:left="3589" w:hanging="360"/>
+      </w:pPr>
+      <w:rPr>
+        <w:rFonts w:ascii="Symbol" w:hAnsi="Symbol" w:hint="default"/>
+      </w:rPr>
+    </w:lvl>
+    <w:lvl w:ilvl="4" w:tplc="04160003" w:tentative="1">
+      <w:start w:val="1"/>
+      <w:numFmt w:val="bullet"/>
+      <w:lvlText w:val="o"/>
+      <w:lvlJc w:val="left"/>
+      <w:pPr>
+        <w:ind w:left="4309" w:hanging="360"/>
+      </w:pPr>
+      <w:rPr>
+        <w:rFonts w:ascii="Courier New" w:hAnsi="Courier New" w:cs="Courier New" w:hint="default"/>
+      </w:rPr>
+    </w:lvl>
+    <w:lvl w:ilvl="5" w:tplc="04160005" w:tentative="1">
+      <w:start w:val="1"/>
+      <w:numFmt w:val="bullet"/>
+      <w:lvlText w:val=""/>
+      <w:lvlJc w:val="left"/>
+      <w:pPr>
+        <w:ind w:left="5029" w:hanging="360"/>
+      </w:pPr>
+      <w:rPr>
+        <w:rFonts w:ascii="Wingdings" w:hAnsi="Wingdings" w:hint="default"/>
+      </w:rPr>
+    </w:lvl>
+    <w:lvl w:ilvl="6" w:tplc="04160001" w:tentative="1">
+      <w:start w:val="1"/>
+      <w:numFmt w:val="bullet"/>
+      <w:lvlText w:val=""/>
+      <w:lvlJc w:val="left"/>
+      <w:pPr>
+        <w:ind w:left="5749" w:hanging="360"/>
+      </w:pPr>
+      <w:rPr>
+        <w:rFonts w:ascii="Symbol" w:hAnsi="Symbol" w:hint="default"/>
+      </w:rPr>
+    </w:lvl>
+    <w:lvl w:ilvl="7" w:tplc="04160003" w:tentative="1">
+      <w:start w:val="1"/>
+      <w:numFmt w:val="bullet"/>
+      <w:lvlText w:val="o"/>
+      <w:lvlJc w:val="left"/>
+      <w:pPr>
+        <w:ind w:left="6469" w:hanging="360"/>
+      </w:pPr>
+      <w:rPr>
+        <w:rFonts w:ascii="Courier New" w:hAnsi="Courier New" w:cs="Courier New" w:hint="default"/>
+      </w:rPr>
+    </w:lvl>
+    <w:lvl w:ilvl="8" w:tplc="04160005" w:tentative="1">
+      <w:start w:val="1"/>
+      <w:numFmt w:val="bullet"/>
+      <w:lvlText w:val=""/>
+      <w:lvlJc w:val="left"/>
+      <w:pPr>
+        <w:ind w:left="7189" w:hanging="360"/>
+      </w:pPr>
+      <w:rPr>
+        <w:rFonts w:ascii="Wingdings" w:hAnsi="Wingdings" w:hint="default"/>
+      </w:rPr>
+    </w:lvl>
+  </w:abstractNum>
+  <w:abstractNum w:abstractNumId="14" w15:restartNumberingAfterBreak="0">
     <w:nsid w:val="6ADB1B6C"/>
     <w:multiLevelType w:val="hybridMultilevel"/>
     <w:tmpl w:val="5BC2B324"/>
@@ -13708,7 +15187,7 @@
       </w:pPr>
     </w:lvl>
   </w:abstractNum>
-  <w:abstractNum w:abstractNumId="13" w15:restartNumberingAfterBreak="0">
+  <w:abstractNum w:abstractNumId="15" w15:restartNumberingAfterBreak="0">
     <w:nsid w:val="6FB70BD9"/>
     <w:multiLevelType w:val="multilevel"/>
     <w:tmpl w:val="BE962522"/>
@@ -13822,7 +15301,7 @@
       </w:rPr>
     </w:lvl>
   </w:abstractNum>
-  <w:abstractNum w:abstractNumId="14" w15:restartNumberingAfterBreak="0">
+  <w:abstractNum w:abstractNumId="16" w15:restartNumberingAfterBreak="0">
     <w:nsid w:val="76DF1491"/>
     <w:multiLevelType w:val="multilevel"/>
     <w:tmpl w:val="7556F62E"/>
@@ -13935,7 +15414,7 @@
       </w:rPr>
     </w:lvl>
   </w:abstractNum>
-  <w:abstractNum w:abstractNumId="15" w15:restartNumberingAfterBreak="0">
+  <w:abstractNum w:abstractNumId="17" w15:restartNumberingAfterBreak="0">
     <w:nsid w:val="7B803866"/>
     <w:multiLevelType w:val="hybridMultilevel"/>
     <w:tmpl w:val="B53A17F6"/>
@@ -14021,7 +15500,7 @@
       </w:pPr>
     </w:lvl>
   </w:abstractNum>
-  <w:abstractNum w:abstractNumId="16" w15:restartNumberingAfterBreak="0">
+  <w:abstractNum w:abstractNumId="18" w15:restartNumberingAfterBreak="0">
     <w:nsid w:val="7F5248E3"/>
     <w:multiLevelType w:val="hybridMultilevel"/>
     <w:tmpl w:val="F536AE72"/>
@@ -14135,40 +15614,40 @@
     </w:lvl>
   </w:abstractNum>
   <w:num w:numId="1">
-    <w:abstractNumId w:val="14"/>
+    <w:abstractNumId w:val="16"/>
   </w:num>
   <w:num w:numId="2">
     <w:abstractNumId w:val="2"/>
   </w:num>
   <w:num w:numId="3">
-    <w:abstractNumId w:val="7"/>
+    <w:abstractNumId w:val="8"/>
   </w:num>
   <w:num w:numId="4">
-    <w:abstractNumId w:val="10"/>
+    <w:abstractNumId w:val="11"/>
   </w:num>
   <w:num w:numId="5">
-    <w:abstractNumId w:val="5"/>
+    <w:abstractNumId w:val="6"/>
   </w:num>
   <w:num w:numId="6">
     <w:abstractNumId w:val="1"/>
   </w:num>
   <w:num w:numId="7">
+    <w:abstractNumId w:val="10"/>
+  </w:num>
+  <w:num w:numId="8">
+    <w:abstractNumId w:val="14"/>
+  </w:num>
+  <w:num w:numId="9">
+    <w:abstractNumId w:val="17"/>
+  </w:num>
+  <w:num w:numId="10">
+    <w:abstractNumId w:val="12"/>
+  </w:num>
+  <w:num w:numId="11">
     <w:abstractNumId w:val="9"/>
   </w:num>
-  <w:num w:numId="8">
-    <w:abstractNumId w:val="12"/>
-  </w:num>
-  <w:num w:numId="9">
+  <w:num w:numId="12">
     <w:abstractNumId w:val="15"/>
-  </w:num>
-  <w:num w:numId="10">
-    <w:abstractNumId w:val="11"/>
-  </w:num>
-  <w:num w:numId="11">
-    <w:abstractNumId w:val="8"/>
-  </w:num>
-  <w:num w:numId="12">
-    <w:abstractNumId w:val="13"/>
   </w:num>
   <w:num w:numId="13">
     <w:abstractNumId w:val="4"/>
@@ -14177,13 +15656,19 @@
     <w:abstractNumId w:val="0"/>
   </w:num>
   <w:num w:numId="15">
-    <w:abstractNumId w:val="16"/>
+    <w:abstractNumId w:val="18"/>
   </w:num>
   <w:num w:numId="16">
-    <w:abstractNumId w:val="6"/>
+    <w:abstractNumId w:val="7"/>
   </w:num>
   <w:num w:numId="17">
     <w:abstractNumId w:val="3"/>
+  </w:num>
+  <w:num w:numId="18">
+    <w:abstractNumId w:val="13"/>
+  </w:num>
+  <w:num w:numId="19">
+    <w:abstractNumId w:val="5"/>
   </w:num>
 </w:numbering>
 </file>
@@ -15137,7 +16622,7 @@
 </file>
 
 <file path=customXml/itemProps1.xml><?xml version="1.0" encoding="utf-8"?>
-<ds:datastoreItem xmlns:ds="http://schemas.openxmlformats.org/officeDocument/2006/customXml" ds:itemID="{6BED9F26-4ECD-4B4F-890E-3F212DB342C0}">
+<ds:datastoreItem xmlns:ds="http://schemas.openxmlformats.org/officeDocument/2006/customXml" ds:itemID="{2252B6ED-32E4-48A2-B920-20EED968710F}">
   <ds:schemaRefs>
     <ds:schemaRef ds:uri="http://schemas.openxmlformats.org/officeDocument/2006/bibliography"/>
   </ds:schemaRefs>

</xml_diff>

<commit_message>
Acrescentada seções análise léxica e sintática em compiladores
</commit_message>
<xml_diff>
--- a/monografia.docx
+++ b/monografia.docx
@@ -4717,16 +4717,10 @@
         <w:t>softwares</w:t>
       </w:r>
       <w:r>
-        <w:t xml:space="preserve"> que </w:t>
-      </w:r>
-      <w:r>
-        <w:t xml:space="preserve">traduzem </w:t>
-      </w:r>
-      <w:r>
-        <w:t>o código fonte de</w:t>
-      </w:r>
-      <w:r>
-        <w:t xml:space="preserve"> uma linguagem para outra</w:t>
+        <w:t xml:space="preserve"> </w:t>
+      </w:r>
+      <w:r>
+        <w:t>que converte uma linguagem fonte, ou linguagem origem, em uma linguagem destino, ou linguagem-objeto</w:t>
       </w:r>
       <w:r>
         <w:t xml:space="preserve"> (r</w:t>
@@ -4874,6 +4868,363 @@
         <w:ind w:firstLine="709"/>
       </w:pPr>
       <w:r>
+        <w:t xml:space="preserve">Análise léxica (ou varredura) é a primeira fase de um compilador, que consiste em </w:t>
+      </w:r>
+      <w:r>
+        <w:t xml:space="preserve">analisar a entrada de linhas de caracteres </w:t>
+      </w:r>
+      <w:r>
+        <w:t>e produzir uma sequ</w:t>
+      </w:r>
+      <w:r>
+        <w:t>ência de símbolos chamado</w:t>
+      </w:r>
+      <w:r>
+        <w:t xml:space="preserve">s </w:t>
+      </w:r>
+      <w:r>
+        <w:rPr>
+          <w:i/>
+        </w:rPr>
+        <w:t>tokens</w:t>
+      </w:r>
+      <w:r>
+        <w:t xml:space="preserve"> (</w:t>
+      </w:r>
+      <w:r>
+        <w:t>sequência de caracteres com um significado coletivo</w:t>
+      </w:r>
+      <w:r>
+        <w:t>)</w:t>
+      </w:r>
+      <w:r>
+        <w:t>.</w:t>
+      </w:r>
+      <w:r>
+        <w:t xml:space="preserve"> </w:t>
+      </w:r>
+      <w:r>
+        <w:t>É nessa fase que são reconhecidos</w:t>
+      </w:r>
+      <w:r>
+        <w:t xml:space="preserve"> os identificadores, números, p</w:t>
+      </w:r>
+      <w:r>
+        <w:t>alavras reservadas, constantes</w:t>
+      </w:r>
+      <w:r>
+        <w:t xml:space="preserve"> (e demais itens pertencentes</w:t>
+      </w:r>
+      <w:r>
+        <w:t xml:space="preserve"> </w:t>
+      </w:r>
+      <w:r>
+        <w:t>à</w:t>
+      </w:r>
+      <w:r>
+        <w:t xml:space="preserve"> linguagem de programaç</w:t>
+      </w:r>
+      <w:r>
+        <w:t>ão), além de executar</w:t>
+      </w:r>
+      <w:r>
+        <w:t xml:space="preserve"> outras tarefas como </w:t>
+      </w:r>
+      <w:r>
+        <w:t>tratar</w:t>
+      </w:r>
+      <w:r>
+        <w:t xml:space="preserve"> </w:t>
+      </w:r>
+      <w:r>
+        <w:t xml:space="preserve">espaços, </w:t>
+      </w:r>
+      <w:r>
+        <w:t>remover</w:t>
+      </w:r>
+      <w:r>
+        <w:t xml:space="preserve"> comentário</w:t>
+      </w:r>
+      <w:r>
+        <w:t>s, contar</w:t>
+      </w:r>
+      <w:r>
+        <w:t xml:space="preserve"> do número de linhas</w:t>
+      </w:r>
+      <w:r>
+        <w:t xml:space="preserve"> para auxiliar as etapas subsequentes da compilação na emissão de mensagens de alerta e erros,</w:t>
+      </w:r>
+      <w:r>
+        <w:t xml:space="preserve"> </w:t>
+      </w:r>
+      <w:r>
+        <w:t xml:space="preserve">etc (a análise léxica é usualmente invocada pelo analisador sintático cada vez que um novo </w:t>
+      </w:r>
+      <w:r>
+        <w:rPr>
+          <w:i/>
+        </w:rPr>
+        <w:t>token</w:t>
+      </w:r>
+      <w:r>
+        <w:t xml:space="preserve"> é encontrado).</w:t>
+      </w:r>
+    </w:p>
+    <w:p>
+      <w:pPr>
+        <w:rPr>
+          <w:rFonts w:asciiTheme="majorHAnsi" w:hAnsiTheme="majorHAnsi"/>
+          <w:b/>
+          <w:sz w:val="32"/>
+          <w:szCs w:val="32"/>
+        </w:rPr>
+      </w:pPr>
+      <w:r>
+        <w:rPr>
+          <w:rFonts w:asciiTheme="majorHAnsi" w:hAnsiTheme="majorHAnsi"/>
+          <w:b/>
+          <w:sz w:val="32"/>
+          <w:szCs w:val="32"/>
+        </w:rPr>
+        <w:t>2.3.2. Análise Sintática</w:t>
+      </w:r>
+    </w:p>
+    <w:p>
+      <w:pPr>
+        <w:ind w:firstLine="709"/>
+      </w:pPr>
+      <w:r>
+        <w:t>A análise</w:t>
+      </w:r>
+      <w:r>
+        <w:t xml:space="preserve"> sintática (também conhecida como </w:t>
+      </w:r>
+      <w:r>
+        <w:rPr>
+          <w:i/>
+        </w:rPr>
+        <w:t>parser</w:t>
+      </w:r>
+      <w:r>
+        <w:t>) é</w:t>
+      </w:r>
+      <w:r>
+        <w:t xml:space="preserve"> a segunda etapa do processo de compilação</w:t>
+      </w:r>
+      <w:r>
+        <w:t xml:space="preserve">, e </w:t>
+      </w:r>
+      <w:r>
+        <w:t xml:space="preserve">tem como tarefa principal determinar se o programa de entrada representado pelo fluxo de </w:t>
+      </w:r>
+      <w:r>
+        <w:rPr>
+          <w:i/>
+        </w:rPr>
+        <w:t>tokens</w:t>
+      </w:r>
+      <w:r>
+        <w:t xml:space="preserve"> </w:t>
+      </w:r>
+      <w:r>
+        <w:t xml:space="preserve">produzido pelo analisador léxico </w:t>
+      </w:r>
+      <w:r>
+        <w:t xml:space="preserve">possui as </w:t>
+      </w:r>
+      <w:r>
+        <w:lastRenderedPageBreak/>
+        <w:t>sentenças válidas para a linguagem de programação</w:t>
+      </w:r>
+      <w:r>
+        <w:t xml:space="preserve"> (normalmente representada </w:t>
+      </w:r>
+      <w:r>
+        <w:t>utiliza</w:t>
+      </w:r>
+      <w:r>
+        <w:t>ndo</w:t>
+      </w:r>
+      <w:r>
+        <w:t xml:space="preserve"> gramáticas livre</w:t>
+      </w:r>
+      <w:r>
+        <w:t>s de contexto para especificar a</w:t>
+      </w:r>
+      <w:r>
+        <w:t xml:space="preserve"> sintaxe</w:t>
+      </w:r>
+      <w:r>
+        <w:t>)</w:t>
+      </w:r>
+      <w:r>
+        <w:t>, ou seja, essa etapa d</w:t>
+      </w:r>
+      <w:r>
+        <w:t xml:space="preserve">o processo de compilação deve </w:t>
+      </w:r>
+      <w:r>
+        <w:t>determinar se uma dada entrada é válida ou não</w:t>
+      </w:r>
+      <w:r>
+        <w:t>.</w:t>
+      </w:r>
+      <w:r>
+        <w:t xml:space="preserve"> </w:t>
+      </w:r>
+      <w:r>
+        <w:t xml:space="preserve">Além disso, </w:t>
+      </w:r>
+      <w:r>
+        <w:t>deve se encarregar de</w:t>
+      </w:r>
+      <w:r>
+        <w:t xml:space="preserve"> captura</w:t>
+      </w:r>
+      <w:r>
+        <w:t>r</w:t>
+      </w:r>
+      <w:r>
+        <w:t xml:space="preserve"> </w:t>
+      </w:r>
+      <w:r>
+        <w:t>dados importantes</w:t>
+      </w:r>
+      <w:r>
+        <w:t xml:space="preserve"> </w:t>
+      </w:r>
+      <w:r>
+        <w:t>para que as fases subsequentes</w:t>
+      </w:r>
+      <w:r>
+        <w:t xml:space="preserve"> do processo de compilação</w:t>
+      </w:r>
+      <w:r>
+        <w:t xml:space="preserve"> (como a análise semântica e geração de código)</w:t>
+      </w:r>
+      <w:r>
+        <w:t>.</w:t>
+      </w:r>
+    </w:p>
+    <w:p>
+      <w:pPr>
+        <w:ind w:firstLine="709"/>
+      </w:pPr>
+      <w:r>
+        <w:t xml:space="preserve">Os </w:t>
+      </w:r>
+      <w:r>
+        <w:t>métodos</w:t>
+      </w:r>
+      <w:r>
+        <w:t xml:space="preserve"> mais comumente usados nos compiladores são classificados como </w:t>
+      </w:r>
+      <w:r>
+        <w:t xml:space="preserve">ascendentes (ou </w:t>
+      </w:r>
+      <w:r>
+        <w:rPr>
+          <w:i/>
+        </w:rPr>
+        <w:t>top-down</w:t>
+      </w:r>
+      <w:r>
+        <w:t>) e descendentes</w:t>
+      </w:r>
+      <w:r>
+        <w:t xml:space="preserve"> </w:t>
+      </w:r>
+      <w:r>
+        <w:t>(</w:t>
+      </w:r>
+      <w:r>
+        <w:rPr>
+          <w:i/>
+        </w:rPr>
+        <w:t>bottom-up</w:t>
+      </w:r>
+      <w:r>
+        <w:t>). O</w:t>
+      </w:r>
+      <w:r>
+        <w:t xml:space="preserve">s </w:t>
+      </w:r>
+      <w:r>
+        <w:t>algoritmos</w:t>
+      </w:r>
+      <w:r>
+        <w:t xml:space="preserve"> </w:t>
+      </w:r>
+      <w:r>
+        <w:t>ascendentes</w:t>
+      </w:r>
+      <w:r>
+        <w:t xml:space="preserve"> constroem árvores</w:t>
+      </w:r>
+      <w:r>
+        <w:t xml:space="preserve"> sintáticas da raiz para as</w:t>
+      </w:r>
+      <w:r>
+        <w:t xml:space="preserve"> </w:t>
+      </w:r>
+      <w:r>
+        <w:t>folhas</w:t>
+      </w:r>
+      <w:r>
+        <w:t>, enquanto que os</w:t>
+      </w:r>
+      <w:r>
+        <w:t xml:space="preserve"> algoritmos</w:t>
+      </w:r>
+      <w:r>
+        <w:t xml:space="preserve"> </w:t>
+      </w:r>
+      <w:r>
+        <w:t>descendentes</w:t>
+      </w:r>
+      <w:r>
+        <w:t xml:space="preserve"> começam pelas folhas e trab</w:t>
+      </w:r>
+      <w:r>
+        <w:t>alham árvore acima até a raiz (e</w:t>
+      </w:r>
+      <w:r>
+        <w:t>m ambos os casos, a entrada é varrida da esquerda para a direita, um símbolo de cada vez</w:t>
+      </w:r>
+      <w:r>
+        <w:t>)</w:t>
+      </w:r>
+      <w:r>
+        <w:t>.</w:t>
+      </w:r>
+      <w:r>
+        <w:t xml:space="preserve"> Normalmente, os algoritmos ascendentes tendem a ser implementados utilizando geradores de analisadores sintáticos (como o ANTLR), enquanto os algoritmos ascendentes podem ser escritos manualmente.</w:t>
+      </w:r>
+    </w:p>
+    <w:p>
+      <w:pPr>
+        <w:rPr>
+          <w:rFonts w:asciiTheme="majorHAnsi" w:hAnsiTheme="majorHAnsi"/>
+          <w:b/>
+          <w:sz w:val="32"/>
+          <w:szCs w:val="32"/>
+        </w:rPr>
+      </w:pPr>
+      <w:r>
+        <w:rPr>
+          <w:rFonts w:asciiTheme="majorHAnsi" w:hAnsiTheme="majorHAnsi"/>
+          <w:b/>
+          <w:sz w:val="32"/>
+          <w:szCs w:val="32"/>
+        </w:rPr>
+        <w:t>2.3.3. Análise Semântica</w:t>
+      </w:r>
+    </w:p>
+    <w:p>
+      <w:pPr>
+        <w:ind w:firstLine="709"/>
+      </w:pPr>
+      <w:r>
         <w:t>Aaaa.</w:t>
       </w:r>
     </w:p>
@@ -4893,7 +5244,16 @@
           <w:sz w:val="32"/>
           <w:szCs w:val="32"/>
         </w:rPr>
-        <w:t>2.3.2. Análise Sintática</w:t>
+        <w:t>2.3.4</w:t>
+      </w:r>
+      <w:r>
+        <w:rPr>
+          <w:rFonts w:asciiTheme="majorHAnsi" w:hAnsiTheme="majorHAnsi"/>
+          <w:b/>
+          <w:sz w:val="32"/>
+          <w:szCs w:val="32"/>
+        </w:rPr>
+        <w:t>. Análise Semântica</w:t>
       </w:r>
     </w:p>
     <w:p>
@@ -4920,7 +5280,25 @@
           <w:sz w:val="32"/>
           <w:szCs w:val="32"/>
         </w:rPr>
-        <w:t>2.3.3. Análise Semântica</w:t>
+        <w:t>2.3.5</w:t>
+      </w:r>
+      <w:r>
+        <w:rPr>
+          <w:rFonts w:asciiTheme="majorHAnsi" w:hAnsiTheme="majorHAnsi"/>
+          <w:b/>
+          <w:sz w:val="32"/>
+          <w:szCs w:val="32"/>
+        </w:rPr>
+        <w:t xml:space="preserve">. </w:t>
+      </w:r>
+      <w:r>
+        <w:rPr>
+          <w:rFonts w:asciiTheme="majorHAnsi" w:hAnsiTheme="majorHAnsi"/>
+          <w:b/>
+          <w:sz w:val="32"/>
+          <w:szCs w:val="32"/>
+        </w:rPr>
+        <w:t>ANTLR</w:t>
       </w:r>
     </w:p>
     <w:p>
@@ -4928,51 +5306,6 @@
         <w:ind w:firstLine="709"/>
       </w:pPr>
       <w:r>
-        <w:t>Aaaa.</w:t>
-      </w:r>
-    </w:p>
-    <w:p>
-      <w:pPr>
-        <w:rPr>
-          <w:rFonts w:asciiTheme="majorHAnsi" w:hAnsiTheme="majorHAnsi"/>
-          <w:b/>
-          <w:sz w:val="32"/>
-          <w:szCs w:val="32"/>
-        </w:rPr>
-      </w:pPr>
-      <w:r>
-        <w:rPr>
-          <w:rFonts w:asciiTheme="majorHAnsi" w:hAnsiTheme="majorHAnsi"/>
-          <w:b/>
-          <w:sz w:val="32"/>
-          <w:szCs w:val="32"/>
-        </w:rPr>
-        <w:t>2.3.4</w:t>
-      </w:r>
-      <w:r>
-        <w:rPr>
-          <w:rFonts w:asciiTheme="majorHAnsi" w:hAnsiTheme="majorHAnsi"/>
-          <w:b/>
-          <w:sz w:val="32"/>
-          <w:szCs w:val="32"/>
-        </w:rPr>
-        <w:t xml:space="preserve">. </w:t>
-      </w:r>
-      <w:r>
-        <w:rPr>
-          <w:rFonts w:asciiTheme="majorHAnsi" w:hAnsiTheme="majorHAnsi"/>
-          <w:b/>
-          <w:sz w:val="32"/>
-          <w:szCs w:val="32"/>
-        </w:rPr>
-        <w:t>ANTLR</w:t>
-      </w:r>
-    </w:p>
-    <w:p>
-      <w:pPr>
-        <w:ind w:firstLine="709"/>
-      </w:pPr>
-      <w:r>
         <w:t>ANTLR (</w:t>
       </w:r>
       <w:r>
@@ -4991,7 +5324,13 @@
         <w:t>frameworks</w:t>
       </w:r>
       <w:r>
-        <w:t>. A partir de uma gramática, ANTLR gera analisadores que podem construir e percorrer árvores de sintáticas</w:t>
+        <w:t>. A partir de uma gramática,</w:t>
+      </w:r>
+      <w:r>
+        <w:t xml:space="preserve"> o</w:t>
+      </w:r>
+      <w:r>
+        <w:t xml:space="preserve"> ANTLR gera analisadores que podem construir e percorrer árvores de sintáticas</w:t>
       </w:r>
       <w:r>
         <w:t>.</w:t>
@@ -5336,7 +5675,13 @@
         <w:ind w:firstLine="709"/>
       </w:pPr>
       <w:r>
-        <w:t>A técnica consiste em passar a dependência (o serviço) para o dependente (o cliente). Isso é a chamada injeção. O importante é entender que o serviço é injetado no cliente ao invés do próprio cliente procurar e construir o serviço que irá utilizar</w:t>
+        <w:t>A técnica cons</w:t>
+      </w:r>
+      <w:r>
+        <w:t>iste em passar a dependência (</w:t>
+      </w:r>
+      <w:r>
+        <w:t>serviço) para o dependente (cliente). Isso é a chamada injeção. O importante é entender que o serviço é injetado no cliente ao invés do próprio cliente procurar e construir o serviço que irá utilizar</w:t>
       </w:r>
       <w:r>
         <w:t>, permitindo</w:t>
@@ -5351,16 +5696,39 @@
         <w:t xml:space="preserve"> Em programação orientada a objetos, essa passagem de parâmetros</w:t>
       </w:r>
       <w:r>
-        <w:t xml:space="preserve"> pode ser pelo</w:t>
-      </w:r>
-      <w:r>
-        <w:t xml:space="preserve"> construtor da classe, método ou atributo, </w:t>
+        <w:t xml:space="preserve"> pode ser</w:t>
+      </w:r>
+      <w:r>
+        <w:t xml:space="preserve"> feita</w:t>
+      </w:r>
+      <w:r>
+        <w:t xml:space="preserve"> pelo</w:t>
+      </w:r>
+      <w:r>
+        <w:t xml:space="preserve"> construto</w:t>
+      </w:r>
+      <w:r>
+        <w:t>r da classe, método ou atributo</w:t>
+      </w:r>
+      <w:r>
+        <w:t xml:space="preserve"> </w:t>
+      </w:r>
+      <w:r>
+        <w:t>(</w:t>
       </w:r>
       <w:r>
         <w:t>onde na maioria dos casos,</w:t>
       </w:r>
       <w:r>
-        <w:t xml:space="preserve"> o tipo do parâmetro é uma interface ou classe abstrata.</w:t>
+        <w:t xml:space="preserve"> o tipo do parâmetro é uma interface ou classe abstrata</w:t>
+      </w:r>
+      <w:r>
+        <w:t>)</w:t>
+      </w:r>
+      <w:bookmarkStart w:id="0" w:name="_GoBack"/>
+      <w:bookmarkEnd w:id="0"/>
+      <w:r>
+        <w:t>.</w:t>
       </w:r>
     </w:p>
     <w:p>
@@ -5489,19 +5857,7 @@
         <w:t>composite</w:t>
       </w:r>
       <w:r>
-        <w:t xml:space="preserve"> (composição) tem por objetivo c</w:t>
-      </w:r>
-      <w:r>
-        <w:t>ompor objetos em estruturas de árvore para representar hierarquia partes-todo</w:t>
-      </w:r>
-      <w:r>
-        <w:t>, permitindo</w:t>
-      </w:r>
-      <w:r>
-        <w:t xml:space="preserve"> aos clientes tratarem de maneira uniforme objetos individuais e composições de objetos</w:t>
-      </w:r>
-      <w:r>
-        <w:t>.</w:t>
+        <w:t xml:space="preserve"> (composição) tem por objetivo compor objetos em estruturas de árvore para representar hierarquia partes-todo, permitindo aos clientes tratarem de maneira uniforme objetos individuais e composições de objetos.</w:t>
       </w:r>
     </w:p>
     <w:p>
@@ -5824,13 +6180,7 @@
         <w:t xml:space="preserve"> ambiguidades, e mais importante, </w:t>
       </w:r>
       <w:r>
-        <w:t>essa linguagem deve definir a terminologia de negócios e não terminologia técnica</w:t>
-      </w:r>
-      <w:r>
-        <w:t>.</w:t>
-      </w:r>
-      <w:r>
-        <w:t xml:space="preserve"> Evans (2010) denominou essa linguagem como </w:t>
+        <w:t xml:space="preserve">essa linguagem deve definir a terminologia de negócios e não terminologia técnica. Evans (2010) denominou essa linguagem como </w:t>
       </w:r>
       <w:r>
         <w:rPr>
@@ -5892,16 +6242,7 @@
           <w:sz w:val="32"/>
           <w:szCs w:val="32"/>
         </w:rPr>
-        <w:t>2.</w:t>
-      </w:r>
-      <w:r>
-        <w:rPr>
-          <w:rFonts w:asciiTheme="majorHAnsi" w:hAnsiTheme="majorHAnsi"/>
-          <w:b/>
-          <w:sz w:val="32"/>
-          <w:szCs w:val="32"/>
-        </w:rPr>
-        <w:t>5.2</w:t>
+        <w:t>2.5.2</w:t>
       </w:r>
       <w:r>
         <w:rPr>
@@ -5982,28 +6323,7 @@
         <w:t xml:space="preserve"> </w:t>
       </w:r>
       <w:r>
-        <w:t>Buscam delimitar um</w:t>
-      </w:r>
-      <w:r>
-        <w:t xml:space="preserve"> domínio complexo em contextos ba</w:t>
-      </w:r>
-      <w:r>
-        <w:t>seados nas intenções do negócio, isto é,</w:t>
-      </w:r>
-      <w:r>
-        <w:t xml:space="preserve"> </w:t>
-      </w:r>
-      <w:r>
-        <w:t>delimitando as intenções d</w:t>
-      </w:r>
-      <w:r>
-        <w:t>as entidades com base no contexto que ela</w:t>
-      </w:r>
-      <w:r>
-        <w:t>s</w:t>
-      </w:r>
-      <w:r>
-        <w:t xml:space="preserve"> pertence</w:t>
+        <w:t>Buscam delimitar um domínio complexo em contextos baseados nas intenções do negócio, isto é, delimitando as intenções das entidades com base no contexto que elas pertence</w:t>
       </w:r>
       <w:r>
         <w:t>m e fornecendo aos membros das</w:t>
@@ -6076,16 +6396,7 @@
           <w:sz w:val="32"/>
           <w:szCs w:val="32"/>
         </w:rPr>
-        <w:t>2.5.</w:t>
-      </w:r>
-      <w:r>
-        <w:rPr>
-          <w:rFonts w:asciiTheme="majorHAnsi" w:hAnsiTheme="majorHAnsi"/>
-          <w:b/>
-          <w:sz w:val="32"/>
-          <w:szCs w:val="32"/>
-        </w:rPr>
-        <w:t>3</w:t>
+        <w:t>2.5.3</w:t>
       </w:r>
       <w:r>
         <w:rPr>
@@ -6112,19 +6423,7 @@
         <w:ind w:firstLine="709"/>
       </w:pPr>
       <w:r>
-        <w:t xml:space="preserve">Em nível tático, </w:t>
-      </w:r>
-      <w:r>
-        <w:t>há uma série de</w:t>
-      </w:r>
-      <w:r>
-        <w:t xml:space="preserve"> padrões que auxiliam na criação do </w:t>
-      </w:r>
-      <w:r>
-        <w:t>modelo de domínio</w:t>
-      </w:r>
-      <w:r>
-        <w:t>:</w:t>
+        <w:t>Em nível tático, há uma série de padrões que auxiliam na criação do modelo de domínio:</w:t>
       </w:r>
     </w:p>
     <w:p>
@@ -6331,7 +6630,7 @@
           <w:sz w:val="32"/>
           <w:szCs w:val="32"/>
         </w:rPr>
-        <w:t>2.5.</w:t>
+        <w:t>2.5.4</w:t>
       </w:r>
       <w:r>
         <w:rPr>
@@ -6340,7 +6639,7 @@
           <w:sz w:val="32"/>
           <w:szCs w:val="32"/>
         </w:rPr>
-        <w:t>4</w:t>
+        <w:t xml:space="preserve">. </w:t>
       </w:r>
       <w:r>
         <w:rPr>
@@ -6349,25 +6648,7 @@
           <w:sz w:val="32"/>
           <w:szCs w:val="32"/>
         </w:rPr>
-        <w:t xml:space="preserve">. </w:t>
-      </w:r>
-      <w:r>
-        <w:rPr>
-          <w:rFonts w:asciiTheme="majorHAnsi" w:hAnsiTheme="majorHAnsi"/>
-          <w:b/>
-          <w:sz w:val="32"/>
-          <w:szCs w:val="32"/>
-        </w:rPr>
-        <w:t xml:space="preserve">Design </w:t>
-      </w:r>
-      <w:r>
-        <w:rPr>
-          <w:rFonts w:asciiTheme="majorHAnsi" w:hAnsiTheme="majorHAnsi"/>
-          <w:b/>
-          <w:sz w:val="32"/>
-          <w:szCs w:val="32"/>
-        </w:rPr>
-        <w:t>Estratégico</w:t>
+        <w:t>Design Estratégico</w:t>
       </w:r>
     </w:p>
     <w:p>
@@ -6516,13 +6797,7 @@
         <w:t>ernel</w:t>
       </w:r>
       <w:r>
-        <w:t xml:space="preserve"> (que </w:t>
-      </w:r>
-      <w:r>
-        <w:t>pode ser utilizado para interligar contextos ou simplesmente para reaproveitamento de entidade</w:t>
-      </w:r>
-      <w:r>
-        <w:t>)</w:t>
+        <w:t xml:space="preserve"> (que pode ser utilizado para interligar contextos ou simplesmente para reaproveitamento de entidade)</w:t>
       </w:r>
       <w:r>
         <w:t xml:space="preserve">, </w:t>
@@ -7681,8 +7956,6 @@
       <w:pPr>
         <w:ind w:firstLine="709"/>
       </w:pPr>
-      <w:bookmarkStart w:id="0" w:name="_GoBack"/>
-      <w:bookmarkEnd w:id="0"/>
       <w:r>
         <w:rPr>
           <w:i/>
@@ -13613,7 +13886,7 @@
           <w:rPr>
             <w:noProof/>
           </w:rPr>
-          <w:t>25</w:t>
+          <w:t>19</w:t>
         </w:r>
         <w:r>
           <w:rPr>
@@ -16622,7 +16895,7 @@
 </file>
 
 <file path=customXml/itemProps1.xml><?xml version="1.0" encoding="utf-8"?>
-<ds:datastoreItem xmlns:ds="http://schemas.openxmlformats.org/officeDocument/2006/customXml" ds:itemID="{2252B6ED-32E4-48A2-B920-20EED968710F}">
+<ds:datastoreItem xmlns:ds="http://schemas.openxmlformats.org/officeDocument/2006/customXml" ds:itemID="{017E82E4-B920-456B-A841-15C677645EDC}">
   <ds:schemaRefs>
     <ds:schemaRef ds:uri="http://schemas.openxmlformats.org/officeDocument/2006/bibliography"/>
   </ds:schemaRefs>

</xml_diff>

<commit_message>
Acrescentação seção de Spring no capítulo 2
</commit_message>
<xml_diff>
--- a/monografia.docx
+++ b/monografia.docx
@@ -9745,6 +9745,8 @@
       <w:r>
         <w:t>Respostas a mudanças acima de seguir um plano.</w:t>
       </w:r>
+      <w:bookmarkStart w:id="0" w:name="_GoBack"/>
+      <w:bookmarkEnd w:id="0"/>
     </w:p>
     <w:p>
       <w:pPr>
@@ -10070,91 +10072,534 @@
     <w:p>
       <w:pPr>
         <w:spacing w:after="240" w:line="240" w:lineRule="auto"/>
-        <w:ind w:firstLine="709"/>
-      </w:pPr>
-      <w:r>
-        <w:t>Seu</w:t>
-      </w:r>
-      <w:r>
-        <w:t xml:space="preserve"> núcleo</w:t>
-      </w:r>
-      <w:r>
-        <w:t xml:space="preserve"> é o seu </w:t>
-      </w:r>
-      <w:r>
-        <w:t>contêiner</w:t>
-      </w:r>
-      <w:r>
-        <w:t xml:space="preserve"> de inversão de controle (I</w:t>
-      </w:r>
-      <w:r>
-        <w:t>o</w:t>
-      </w:r>
-      <w:r>
-        <w:t>C), que fornece um meio consistente de configurar e gerenciar objetos</w:t>
-      </w:r>
-      <w:r>
-        <w:t xml:space="preserve"> utilizando reflexões em</w:t>
-      </w:r>
-      <w:r>
-        <w:t xml:space="preserve"> Java</w:t>
-      </w:r>
-      <w:r>
-        <w:t xml:space="preserve">. </w:t>
-      </w:r>
-      <w:r>
-        <w:t>O contêiner é r</w:t>
-      </w:r>
-      <w:r>
-        <w:t>esponsável pela criação desses objetos, invocação de métodos de inicialização e configuração, e pelo gerenciamento d</w:t>
-      </w:r>
-      <w:r>
-        <w:t>e seu ciclo de vida</w:t>
+        <w:rPr>
+          <w:lang w:val="pt-PT"/>
+        </w:rPr>
+      </w:pPr>
+      <w:r>
+        <w:t>O Spring Framework é uma solução leve</w:t>
+      </w:r>
+      <w:r>
+        <w:t xml:space="preserve"> desenvolvido para a plataforma Java </w:t>
+      </w:r>
+      <w:r>
+        <w:rPr>
+          <w:lang w:val="pt-PT"/>
+        </w:rPr>
+        <w:t xml:space="preserve">que fornece suporte de infra-estrutura abrangente para o desenvolvimento </w:t>
+      </w:r>
+      <w:r>
+        <w:rPr>
+          <w:lang w:val="pt-PT"/>
+        </w:rPr>
+        <w:t xml:space="preserve">de </w:t>
+      </w:r>
+      <w:r>
+        <w:t>aplicações corporativas. Contudo, ele é modular, e permite utilizar os módulos somente seus módulos separadamente</w:t>
+      </w:r>
+      <w:r>
+        <w:t>.</w:t>
       </w:r>
       <w:r>
         <w:t xml:space="preserve"> </w:t>
       </w:r>
       <w:r>
-        <w:t>(o</w:t>
-      </w:r>
-      <w:r>
-        <w:t xml:space="preserve">bjetos criados pelo contêiner também são chamados de objetos gerenciados ou </w:t>
+        <w:t>Exemplo: pode-se utilizá-lo como contêiner de</w:t>
+      </w:r>
+      <w:r>
+        <w:t xml:space="preserve"> IoC</w:t>
+      </w:r>
+      <w:r>
+        <w:t xml:space="preserve"> </w:t>
+      </w:r>
+      <w:r>
+        <w:t>(</w:t>
       </w:r>
       <w:r>
         <w:rPr>
           <w:i/>
         </w:rPr>
-        <w:t>beans</w:t>
-      </w:r>
-      <w:r>
+        <w:t>inversion of control</w:t>
+      </w:r>
+      <w:r>
+        <w:rPr>
+          <w:i/>
+        </w:rPr>
         <w:t>)</w:t>
       </w:r>
       <w:r>
+        <w:t xml:space="preserve">, com arquiteturas voltadas para a </w:t>
+      </w:r>
+      <w:r>
+        <w:rPr>
+          <w:i/>
+        </w:rPr>
+        <w:t>W</w:t>
+      </w:r>
+      <w:r>
+        <w:rPr>
+          <w:i/>
+        </w:rPr>
+        <w:t>eb</w:t>
+      </w:r>
+      <w:r>
+        <w:t xml:space="preserve">, integrando-o </w:t>
+      </w:r>
+      <w:r>
+        <w:rPr>
+          <w:lang w:val="pt-PT"/>
+        </w:rPr>
+        <w:t>com o ORM</w:t>
+      </w:r>
+      <w:r>
+        <w:rPr>
+          <w:lang w:val="pt-PT"/>
+        </w:rPr>
+        <w:t xml:space="preserve"> (</w:t>
+      </w:r>
+      <w:r>
+        <w:rPr>
+          <w:i/>
+          <w:lang w:val="pt-PT"/>
+        </w:rPr>
+        <w:t>object relational mapping</w:t>
+      </w:r>
+      <w:r>
+        <w:rPr>
+          <w:lang w:val="pt-PT"/>
+        </w:rPr>
+        <w:t>)</w:t>
+      </w:r>
+      <w:r>
+        <w:rPr>
+          <w:lang w:val="pt-PT"/>
+        </w:rPr>
+        <w:t xml:space="preserve"> Hibernate ou como uma</w:t>
+      </w:r>
+      <w:r>
+        <w:rPr>
+          <w:lang w:val="pt-PT"/>
+        </w:rPr>
+        <w:t xml:space="preserve"> camada de abstração do JDBC</w:t>
+      </w:r>
+      <w:r>
+        <w:rPr>
+          <w:lang w:val="pt-PT"/>
+        </w:rPr>
+        <w:t xml:space="preserve"> (</w:t>
+      </w:r>
+      <w:r>
+        <w:rPr>
+          <w:i/>
+          <w:lang w:val="pt-PT"/>
+        </w:rPr>
+        <w:t xml:space="preserve">Java </w:t>
+      </w:r>
+      <w:r>
+        <w:rPr>
+          <w:i/>
+          <w:lang w:val="pt-PT"/>
+        </w:rPr>
+        <w:t>d</w:t>
+      </w:r>
+      <w:r>
+        <w:rPr>
+          <w:i/>
+          <w:lang w:val="pt-PT"/>
+        </w:rPr>
+        <w:t xml:space="preserve">atabase </w:t>
+      </w:r>
+      <w:r>
+        <w:rPr>
+          <w:i/>
+          <w:lang w:val="pt-PT"/>
+        </w:rPr>
+        <w:t>c</w:t>
+      </w:r>
+      <w:r>
+        <w:rPr>
+          <w:i/>
+          <w:lang w:val="pt-PT"/>
+        </w:rPr>
+        <w:t>onnectivity</w:t>
+      </w:r>
+      <w:r>
+        <w:rPr>
+          <w:lang w:val="pt-PT"/>
+        </w:rPr>
+        <w:t>)</w:t>
+      </w:r>
+      <w:r>
+        <w:rPr>
+          <w:lang w:val="pt-PT"/>
+        </w:rPr>
         <w:t>.</w:t>
       </w:r>
       <w:r>
-        <w:t xml:space="preserve"> A configuração do contêiner pode ser feita a partir de arquivos XML ou por</w:t>
-      </w:r>
-      <w:r>
-        <w:t xml:space="preserve"> anotações Java </w:t>
-      </w:r>
-      <w:r>
-        <w:t>que são detectadas na inicialização dos objetos.</w:t>
-      </w:r>
-      <w:r>
-        <w:t xml:space="preserve"> Uma vez registrados no contêiner, o</w:t>
-      </w:r>
-      <w:r>
-        <w:t>s objetos podem ser obtidos por meio de pesquisa ou</w:t>
-      </w:r>
-      <w:r>
-        <w:t xml:space="preserve"> por</w:t>
-      </w:r>
-      <w:r>
-        <w:t xml:space="preserve"> injeção de dependência</w:t>
-      </w:r>
-      <w:r>
-        <w:t>.</w:t>
+        <w:rPr>
+          <w:lang w:val="pt-PT"/>
+        </w:rPr>
+        <w:t xml:space="preserve"> S</w:t>
+      </w:r>
+      <w:r>
+        <w:rPr>
+          <w:lang w:val="pt-PT"/>
+        </w:rPr>
+        <w:t>uporta o gerenciamento de transações declarativas, acesso remoto à lógica</w:t>
+      </w:r>
+      <w:r>
+        <w:rPr>
+          <w:lang w:val="pt-PT"/>
+        </w:rPr>
+        <w:t xml:space="preserve"> através de RMI (</w:t>
+      </w:r>
+      <w:r>
+        <w:rPr>
+          <w:rStyle w:val="st"/>
+          <w:i/>
+        </w:rPr>
+        <w:t>remote method i</w:t>
+      </w:r>
+      <w:r>
+        <w:rPr>
+          <w:rStyle w:val="st"/>
+          <w:i/>
+        </w:rPr>
+        <w:t>nvocation</w:t>
+      </w:r>
+      <w:r>
+        <w:rPr>
+          <w:rStyle w:val="st"/>
+        </w:rPr>
+        <w:t>)</w:t>
+      </w:r>
+      <w:r>
+        <w:rPr>
+          <w:lang w:val="pt-PT"/>
+        </w:rPr>
+        <w:t xml:space="preserve"> ou serviços da </w:t>
+      </w:r>
+      <w:r>
+        <w:rPr>
+          <w:i/>
+          <w:lang w:val="pt-PT"/>
+        </w:rPr>
+        <w:t>W</w:t>
+      </w:r>
+      <w:r>
+        <w:rPr>
+          <w:i/>
+          <w:lang w:val="pt-PT"/>
+        </w:rPr>
+        <w:t>eb</w:t>
+      </w:r>
+      <w:r>
+        <w:rPr>
+          <w:lang w:val="pt-PT"/>
+        </w:rPr>
+        <w:t>,</w:t>
+      </w:r>
+      <w:r>
+        <w:rPr>
+          <w:lang w:val="pt-PT"/>
+        </w:rPr>
+        <w:t xml:space="preserve"> e várias op</w:t>
+      </w:r>
+      <w:r>
+        <w:rPr>
+          <w:lang w:val="pt-PT"/>
+        </w:rPr>
+        <w:t>ções para a persistência de</w:t>
+      </w:r>
+      <w:r>
+        <w:rPr>
+          <w:lang w:val="pt-PT"/>
+        </w:rPr>
+        <w:t xml:space="preserve"> dados. </w:t>
+      </w:r>
+      <w:r>
+        <w:rPr>
+          <w:lang w:val="pt-PT"/>
+        </w:rPr>
+        <w:t>O</w:t>
+      </w:r>
+      <w:r>
+        <w:rPr>
+          <w:lang w:val="pt-PT"/>
+        </w:rPr>
+        <w:t>ferece</w:t>
+      </w:r>
+      <w:r>
+        <w:rPr>
+          <w:lang w:val="pt-PT"/>
+        </w:rPr>
+        <w:t xml:space="preserve"> não só</w:t>
+      </w:r>
+      <w:r>
+        <w:rPr>
+          <w:lang w:val="pt-PT"/>
+        </w:rPr>
+        <w:t xml:space="preserve"> uma estrutura MVC</w:t>
+      </w:r>
+      <w:r>
+        <w:rPr>
+          <w:lang w:val="pt-PT"/>
+        </w:rPr>
+        <w:t xml:space="preserve"> (</w:t>
+      </w:r>
+      <w:r>
+        <w:rPr>
+          <w:i/>
+          <w:lang w:val="pt-PT"/>
+        </w:rPr>
+        <w:t>model view controller</w:t>
+      </w:r>
+      <w:r>
+        <w:rPr>
+          <w:lang w:val="pt-PT"/>
+        </w:rPr>
+        <w:t>)</w:t>
+      </w:r>
+      <w:r>
+        <w:rPr>
+          <w:lang w:val="pt-PT"/>
+        </w:rPr>
+        <w:t xml:space="preserve"> com todas as </w:t>
+      </w:r>
+      <w:r>
+        <w:rPr>
+          <w:lang w:val="pt-PT"/>
+        </w:rPr>
+        <w:t>funcionalidades, como também</w:t>
+      </w:r>
+      <w:r>
+        <w:rPr>
+          <w:lang w:val="pt-PT"/>
+        </w:rPr>
+        <w:t xml:space="preserve"> permite integrar o</w:t>
+      </w:r>
+      <w:r>
+        <w:rPr>
+          <w:lang w:val="pt-PT"/>
+        </w:rPr>
+        <w:t xml:space="preserve"> desenvolvimento</w:t>
+      </w:r>
+      <w:r>
+        <w:rPr>
+          <w:lang w:val="pt-PT"/>
+        </w:rPr>
+        <w:t xml:space="preserve"> AOP</w:t>
+      </w:r>
+      <w:r>
+        <w:rPr>
+          <w:lang w:val="pt-PT"/>
+        </w:rPr>
+        <w:t xml:space="preserve"> (</w:t>
+      </w:r>
+      <w:r>
+        <w:rPr>
+          <w:i/>
+          <w:lang w:val="pt-PT"/>
+        </w:rPr>
+        <w:t>aspect oriented programming</w:t>
+      </w:r>
+      <w:r>
+        <w:rPr>
+          <w:lang w:val="pt-PT"/>
+        </w:rPr>
+        <w:t>)</w:t>
+      </w:r>
+      <w:r>
+        <w:rPr>
+          <w:lang w:val="pt-PT"/>
+        </w:rPr>
+        <w:t xml:space="preserve"> de forma transparente </w:t>
+      </w:r>
+      <w:r>
+        <w:rPr>
+          <w:lang w:val="pt-PT"/>
+        </w:rPr>
+        <w:t>ao</w:t>
+      </w:r>
+      <w:r>
+        <w:rPr>
+          <w:lang w:val="pt-PT"/>
+        </w:rPr>
+        <w:t xml:space="preserve"> software.</w:t>
+      </w:r>
+    </w:p>
+    <w:p>
+      <w:pPr>
+        <w:spacing w:after="240" w:line="240" w:lineRule="auto"/>
+      </w:pPr>
+      <w:r>
+        <w:rPr>
+          <w:lang w:val="pt-PT"/>
+        </w:rPr>
+        <w:t xml:space="preserve">O </w:t>
+      </w:r>
+      <w:r>
+        <w:rPr>
+          <w:lang w:val="pt-PT"/>
+        </w:rPr>
+        <w:t>Spring</w:t>
+      </w:r>
+      <w:r>
+        <w:rPr>
+          <w:lang w:val="pt-PT"/>
+        </w:rPr>
+        <w:t xml:space="preserve"> é projetado para não ser intrusivo</w:t>
+      </w:r>
+      <w:r>
+        <w:rPr>
+          <w:lang w:val="pt-PT"/>
+        </w:rPr>
+        <w:t xml:space="preserve">, o que significa que </w:t>
+      </w:r>
+      <w:r>
+        <w:rPr>
+          <w:lang w:val="pt-PT"/>
+        </w:rPr>
+        <w:t>o código da</w:t>
+      </w:r>
+      <w:r>
+        <w:rPr>
+          <w:lang w:val="pt-PT"/>
+        </w:rPr>
+        <w:t xml:space="preserve"> lógica de domínio geralmente não tem dependências </w:t>
+      </w:r>
+      <w:r>
+        <w:rPr>
+          <w:lang w:val="pt-PT"/>
+        </w:rPr>
+        <w:t>com o</w:t>
+      </w:r>
+      <w:r>
+        <w:rPr>
+          <w:lang w:val="pt-PT"/>
+        </w:rPr>
+        <w:t xml:space="preserve"> framework. Na camada de integração (como a camada de acesso a dados), existirão algumas dependências da tecnologia de acesso a</w:t>
+      </w:r>
+      <w:r>
+        <w:rPr>
+          <w:lang w:val="pt-PT"/>
+        </w:rPr>
+        <w:t xml:space="preserve"> dados e das bibliotecas Spring,</w:t>
+      </w:r>
+      <w:r>
+        <w:rPr>
+          <w:lang w:val="pt-PT"/>
+        </w:rPr>
+        <w:t xml:space="preserve"> </w:t>
+      </w:r>
+      <w:r>
+        <w:rPr>
+          <w:lang w:val="pt-PT"/>
+        </w:rPr>
+        <w:t>n</w:t>
+      </w:r>
+      <w:r>
+        <w:rPr>
+          <w:lang w:val="pt-PT"/>
+        </w:rPr>
+        <w:t>o entanto, deve ser fácil isolar ess</w:t>
+      </w:r>
+      <w:r>
+        <w:rPr>
+          <w:lang w:val="pt-PT"/>
+        </w:rPr>
+        <w:t xml:space="preserve">as dependências do resto da </w:t>
+      </w:r>
+      <w:r>
+        <w:rPr>
+          <w:lang w:val="pt-PT"/>
+        </w:rPr>
+        <w:t>base de código.</w:t>
+      </w:r>
+    </w:p>
+    <w:p>
+      <w:pPr>
+        <w:spacing w:line="240" w:lineRule="auto"/>
+        <w:rPr>
+          <w:noProof/>
+          <w:lang w:eastAsia="pt-BR"/>
+        </w:rPr>
+      </w:pPr>
+      <w:r>
+        <w:t xml:space="preserve">Figura x: Módulos que compõem o Spring </w:t>
+      </w:r>
+      <w:r>
+        <w:rPr>
+          <w:i/>
+        </w:rPr>
+        <w:t>Framework</w:t>
+      </w:r>
+    </w:p>
+    <w:p>
+      <w:pPr>
+        <w:spacing w:line="240" w:lineRule="auto"/>
+      </w:pPr>
+      <w:r>
+        <w:rPr>
+          <w:noProof/>
+          <w:lang w:eastAsia="pt-BR"/>
+        </w:rPr>
+        <w:drawing>
+          <wp:inline distT="0" distB="0" distL="0" distR="0" wp14:anchorId="22751598" wp14:editId="295ACE13">
+            <wp:extent cx="5403850" cy="3652671"/>
+            <wp:effectExtent l="0" t="0" r="0" b="0"/>
+            <wp:docPr id="22" name="Imagem 22"/>
+            <wp:cNvGraphicFramePr>
+              <a:graphicFrameLocks xmlns:a="http://schemas.openxmlformats.org/drawingml/2006/main" noChangeAspect="1"/>
+            </wp:cNvGraphicFramePr>
+            <a:graphic xmlns:a="http://schemas.openxmlformats.org/drawingml/2006/main">
+              <a:graphicData uri="http://schemas.openxmlformats.org/drawingml/2006/picture">
+                <pic:pic xmlns:pic="http://schemas.openxmlformats.org/drawingml/2006/picture">
+                  <pic:nvPicPr>
+                    <pic:cNvPr id="0" name="Picture 7"/>
+                    <pic:cNvPicPr>
+                      <a:picLocks noChangeAspect="1" noChangeArrowheads="1"/>
+                    </pic:cNvPicPr>
+                  </pic:nvPicPr>
+                  <pic:blipFill>
+                    <a:blip r:embed="rId15">
+                      <a:extLst>
+                        <a:ext uri="{28A0092B-C50C-407E-A947-70E740481C1C}">
+                          <a14:useLocalDpi xmlns:a14="http://schemas.microsoft.com/office/drawing/2010/main" val="0"/>
+                        </a:ext>
+                      </a:extLst>
+                    </a:blip>
+                    <a:srcRect/>
+                    <a:stretch>
+                      <a:fillRect/>
+                    </a:stretch>
+                  </pic:blipFill>
+                  <pic:spPr bwMode="auto">
+                    <a:xfrm>
+                      <a:off x="0" y="0"/>
+                      <a:ext cx="5414397" cy="3659800"/>
+                    </a:xfrm>
+                    <a:prstGeom prst="rect">
+                      <a:avLst/>
+                    </a:prstGeom>
+                    <a:noFill/>
+                    <a:ln>
+                      <a:noFill/>
+                    </a:ln>
+                  </pic:spPr>
+                </pic:pic>
+              </a:graphicData>
+            </a:graphic>
+          </wp:inline>
+        </w:drawing>
+      </w:r>
+    </w:p>
+    <w:p>
+      <w:pPr>
+        <w:spacing w:after="240" w:line="240" w:lineRule="auto"/>
+      </w:pPr>
+      <w:r>
+        <w:t>Fonte: Spring Framework (2017)</w:t>
       </w:r>
     </w:p>
     <w:p>
@@ -10163,25 +10608,630 @@
         <w:ind w:firstLine="709"/>
       </w:pPr>
       <w:r>
-        <w:t xml:space="preserve">Em muitos casos, não é necessário usar o contêiner </w:t>
-      </w:r>
-      <w:r>
-        <w:t>para se utilizar as outras bibliotecas que compõem</w:t>
-      </w:r>
-      <w:r>
-        <w:t xml:space="preserve"> o Spring Framework, embora</w:t>
-      </w:r>
-      <w:r>
-        <w:t xml:space="preserve"> seu</w:t>
-      </w:r>
-      <w:r>
-        <w:t xml:space="preserve"> o uso provavelmente tornará um aplicativo mais fácil de configurar e personalizar. O contêiner Spring fornece um mecanismo consistente para configurar aplicativos e se integra a quase todos os ambientes Java, desde aplicativos de pequena escala</w:t>
-      </w:r>
-      <w:r>
+        <w:t>Seu</w:t>
+      </w:r>
+      <w:r>
+        <w:t xml:space="preserve"> núcleo</w:t>
+      </w:r>
+      <w:r>
+        <w:t xml:space="preserve"> é o </w:t>
+      </w:r>
+      <w:r>
+        <w:t>contêiner</w:t>
+      </w:r>
+      <w:r>
+        <w:t xml:space="preserve"> de </w:t>
+      </w:r>
+      <w:r>
+        <w:t>IoC</w:t>
+      </w:r>
+      <w:r>
+        <w:t>, que fornece um meio consistente de configurar e gerenciar objetos</w:t>
+      </w:r>
+      <w:r>
+        <w:t xml:space="preserve"> utilizando reflexões em</w:t>
+      </w:r>
+      <w:r>
+        <w:t xml:space="preserve"> Java</w:t>
+      </w:r>
+      <w:r>
+        <w:t xml:space="preserve">. </w:t>
+      </w:r>
+      <w:r>
+        <w:t>O contêiner é r</w:t>
+      </w:r>
+      <w:r>
+        <w:t xml:space="preserve">esponsável pela criação desses objetos, invocação de métodos de inicialização e configuração, e pelo </w:t>
+      </w:r>
+      <w:r>
+        <w:lastRenderedPageBreak/>
+        <w:t>gerenciamento d</w:t>
+      </w:r>
+      <w:r>
+        <w:t>e seu ciclo de vida</w:t>
+      </w:r>
+      <w:r>
+        <w:t xml:space="preserve"> </w:t>
+      </w:r>
+      <w:r>
+        <w:t>(o</w:t>
+      </w:r>
+      <w:r>
+        <w:t xml:space="preserve">bjetos criados pelo contêiner também são chamados de objetos gerenciados ou </w:t>
+      </w:r>
+      <w:r>
+        <w:rPr>
+          <w:i/>
+        </w:rPr>
+        <w:t>beans</w:t>
+      </w:r>
+      <w:r>
+        <w:t>)</w:t>
+      </w:r>
+      <w:r>
+        <w:t>.</w:t>
+      </w:r>
+      <w:r>
+        <w:t xml:space="preserve"> A configuração do contêiner pode ser feita a partir de arquivos XML ou por</w:t>
+      </w:r>
+      <w:r>
+        <w:t xml:space="preserve"> anotações Java </w:t>
+      </w:r>
+      <w:r>
+        <w:t>que são detectadas na inicialização dos objetos.</w:t>
+      </w:r>
+      <w:r>
+        <w:t xml:space="preserve"> Uma vez registrados no contêiner, o</w:t>
+      </w:r>
+      <w:r>
+        <w:t>s objetos podem ser obtidos por meio de pesquisa ou</w:t>
+      </w:r>
+      <w:r>
+        <w:t xml:space="preserve"> por</w:t>
+      </w:r>
+      <w:r>
+        <w:t xml:space="preserve"> injeção de dependência</w:t>
+      </w:r>
+      <w:r>
+        <w:t>.</w:t>
+      </w:r>
+    </w:p>
+    <w:p>
+      <w:pPr>
+        <w:spacing w:after="240" w:line="240" w:lineRule="auto"/>
+        <w:ind w:firstLine="709"/>
+        <w:rPr>
+          <w:lang w:val="pt-PT"/>
+        </w:rPr>
+      </w:pPr>
+      <w:r>
+        <w:rPr>
+          <w:lang w:val="pt-PT"/>
+        </w:rPr>
+        <w:t>F</w:t>
+      </w:r>
+      <w:r>
+        <w:rPr>
+          <w:lang w:val="pt-PT"/>
+        </w:rPr>
+        <w:t>ornece</w:t>
+      </w:r>
+      <w:r>
+        <w:rPr>
+          <w:lang w:val="pt-PT"/>
+        </w:rPr>
+        <w:t xml:space="preserve"> também</w:t>
+      </w:r>
+      <w:r>
+        <w:rPr>
+          <w:lang w:val="pt-PT"/>
+        </w:rPr>
+        <w:t xml:space="preserve"> uma implementação </w:t>
+      </w:r>
+      <w:r>
+        <w:rPr>
+          <w:lang w:val="pt-PT"/>
+        </w:rPr>
+        <w:t>para</w:t>
+      </w:r>
+      <w:r>
+        <w:rPr>
+          <w:lang w:val="pt-PT"/>
+        </w:rPr>
+        <w:t xml:space="preserve"> programação orientada a aspectos compatível c</w:t>
+      </w:r>
+      <w:r>
+        <w:rPr>
+          <w:lang w:val="pt-PT"/>
+        </w:rPr>
+        <w:t xml:space="preserve">om AOP Alliance, permitindo </w:t>
+      </w:r>
+      <w:r>
+        <w:rPr>
+          <w:lang w:val="pt-PT"/>
+        </w:rPr>
+        <w:t>definir</w:t>
+      </w:r>
+      <w:r>
+        <w:rPr>
+          <w:lang w:val="pt-PT"/>
+        </w:rPr>
+        <w:t xml:space="preserve">, por exemplo, interceptores de métodos e pontos para </w:t>
+      </w:r>
+      <w:r>
+        <w:rPr>
+          <w:lang w:val="pt-PT"/>
+        </w:rPr>
+        <w:t>desacoplar</w:t>
+      </w:r>
+      <w:r>
+        <w:rPr>
+          <w:lang w:val="pt-PT"/>
+        </w:rPr>
+        <w:t xml:space="preserve"> o código que implementa</w:t>
+      </w:r>
+      <w:r>
+        <w:rPr>
+          <w:lang w:val="pt-PT"/>
+        </w:rPr>
+        <w:t xml:space="preserve"> uma dada funcionalidada</w:t>
+      </w:r>
+      <w:r>
+        <w:rPr>
+          <w:lang w:val="pt-PT"/>
+        </w:rPr>
+        <w:t xml:space="preserve">. Usando a funcionalidade de metadados </w:t>
+      </w:r>
+      <w:r>
+        <w:rPr>
+          <w:lang w:val="pt-PT"/>
+        </w:rPr>
+        <w:t>a nível de código</w:t>
+      </w:r>
+      <w:r>
+        <w:rPr>
+          <w:lang w:val="pt-PT"/>
+        </w:rPr>
+        <w:t xml:space="preserve">, </w:t>
+      </w:r>
+      <w:r>
+        <w:rPr>
+          <w:lang w:val="pt-PT"/>
+        </w:rPr>
+        <w:t>é possível</w:t>
+      </w:r>
+      <w:r>
+        <w:rPr>
+          <w:lang w:val="pt-PT"/>
+        </w:rPr>
+        <w:t xml:space="preserve"> incorporar informações comportamentais </w:t>
+      </w:r>
+      <w:r>
+        <w:rPr>
+          <w:lang w:val="pt-PT"/>
+        </w:rPr>
+        <w:t>ao</w:t>
+      </w:r>
+      <w:r>
+        <w:rPr>
+          <w:lang w:val="pt-PT"/>
+        </w:rPr>
+        <w:t xml:space="preserve"> código.</w:t>
+      </w:r>
+    </w:p>
+    <w:p>
+      <w:pPr>
+        <w:spacing w:after="240" w:line="240" w:lineRule="auto"/>
+        <w:ind w:firstLine="709"/>
+        <w:rPr>
+          <w:lang w:val="pt-PT"/>
+        </w:rPr>
+      </w:pPr>
+      <w:r>
+        <w:rPr>
+          <w:lang w:val="pt-PT"/>
+        </w:rPr>
+        <w:t>Com relação a</w:t>
+      </w:r>
+      <w:r>
+        <w:rPr>
+          <w:lang w:val="pt-PT"/>
+        </w:rPr>
+        <w:t xml:space="preserve"> acesso / integração de d</w:t>
+      </w:r>
+      <w:r>
+        <w:rPr>
+          <w:lang w:val="pt-PT"/>
+        </w:rPr>
+        <w:t>ados</w:t>
+      </w:r>
+      <w:r>
+        <w:rPr>
+          <w:lang w:val="pt-PT"/>
+        </w:rPr>
+        <w:t xml:space="preserve">, há </w:t>
+      </w:r>
+      <w:r>
+        <w:rPr>
+          <w:lang w:val="pt-PT"/>
+        </w:rPr>
+        <w:t>os</w:t>
+      </w:r>
+      <w:r>
+        <w:rPr>
+          <w:lang w:val="pt-PT"/>
+        </w:rPr>
+        <w:t xml:space="preserve"> módulos JDBC (</w:t>
+      </w:r>
+      <w:r>
+        <w:rPr>
+          <w:lang w:val="pt-PT"/>
+        </w:rPr>
+        <w:t xml:space="preserve">que </w:t>
+      </w:r>
+      <w:r>
+        <w:rPr>
+          <w:lang w:val="pt-PT"/>
+        </w:rPr>
+        <w:t xml:space="preserve">fornece </w:t>
+      </w:r>
+      <w:r>
+        <w:rPr>
+          <w:lang w:val="pt-PT"/>
+        </w:rPr>
+        <w:t>uma camada de abstração JDBC,</w:t>
+      </w:r>
+      <w:r>
+        <w:rPr>
+          <w:lang w:val="pt-PT"/>
+        </w:rPr>
+        <w:t xml:space="preserve"> </w:t>
+      </w:r>
+      <w:r>
+        <w:rPr>
+          <w:lang w:val="pt-PT"/>
+        </w:rPr>
+        <w:t>elimina</w:t>
+      </w:r>
+      <w:r>
+        <w:rPr>
+          <w:lang w:val="pt-PT"/>
+        </w:rPr>
+        <w:t>ndo</w:t>
+      </w:r>
+      <w:r>
+        <w:rPr>
+          <w:lang w:val="pt-PT"/>
+        </w:rPr>
+        <w:t xml:space="preserve"> a necessidade de</w:t>
+      </w:r>
+      <w:r>
+        <w:rPr>
+          <w:lang w:val="pt-PT"/>
+        </w:rPr>
+        <w:t xml:space="preserve"> se</w:t>
+      </w:r>
+      <w:r>
+        <w:rPr>
+          <w:lang w:val="pt-PT"/>
+        </w:rPr>
+        <w:t xml:space="preserve"> fazer codificação JDBC tediosa e análise d</w:t>
+      </w:r>
+      <w:r>
+        <w:rPr>
+          <w:lang w:val="pt-PT"/>
+        </w:rPr>
+        <w:t>e códigos de erro específicos de um</w:t>
+      </w:r>
+      <w:r>
+        <w:rPr>
+          <w:lang w:val="pt-PT"/>
+        </w:rPr>
+        <w:t xml:space="preserve"> fornecedor de banco de dados</w:t>
+      </w:r>
+      <w:r>
+        <w:rPr>
+          <w:lang w:val="pt-PT"/>
+        </w:rPr>
+        <w:t>), ORM (</w:t>
+      </w:r>
+      <w:r>
+        <w:rPr>
+          <w:lang w:val="pt-PT"/>
+        </w:rPr>
+        <w:t>camadas de integração para APIs de mapeamento objeto-relacional populares,</w:t>
+      </w:r>
+      <w:r>
+        <w:rPr>
+          <w:lang w:val="pt-PT"/>
+        </w:rPr>
+        <w:t xml:space="preserve"> como</w:t>
+      </w:r>
+      <w:r>
+        <w:rPr>
+          <w:lang w:val="pt-PT"/>
+        </w:rPr>
+        <w:t xml:space="preserve"> </w:t>
+      </w:r>
+      <w:r>
+        <w:rPr>
+          <w:lang w:val="pt-PT"/>
+        </w:rPr>
+        <w:t>por exemplo</w:t>
+      </w:r>
+      <w:r>
+        <w:rPr>
+          <w:lang w:val="pt-PT"/>
+        </w:rPr>
+        <w:t xml:space="preserve"> JPA, JDO e Hibernate</w:t>
+      </w:r>
+      <w:r>
+        <w:rPr>
+          <w:lang w:val="pt-PT"/>
+        </w:rPr>
+        <w:t>), OXM, JMS e Transaction (</w:t>
+      </w:r>
+      <w:r>
+        <w:rPr>
+          <w:lang w:val="pt-PT"/>
+        </w:rPr>
+        <w:t>gerenciamento de transações programáticas e declarativas para classes que implementam interfaces especiais</w:t>
+      </w:r>
+      <w:r>
+        <w:rPr>
+          <w:lang w:val="pt-PT"/>
+        </w:rPr>
+        <w:t>)</w:t>
+      </w:r>
+      <w:r>
+        <w:rPr>
+          <w:lang w:val="pt-PT"/>
+        </w:rPr>
+        <w:t>.</w:t>
+      </w:r>
+    </w:p>
+    <w:p>
+      <w:pPr>
+        <w:spacing w:after="240" w:line="240" w:lineRule="auto"/>
+        <w:ind w:firstLine="709"/>
+        <w:rPr>
+          <w:lang w:val="pt-PT"/>
+        </w:rPr>
+      </w:pPr>
+      <w:r>
+        <w:rPr>
+          <w:lang w:val="pt-PT"/>
+        </w:rPr>
+        <w:t>A</w:t>
+      </w:r>
+      <w:r>
+        <w:rPr>
+          <w:lang w:val="pt-PT"/>
+        </w:rPr>
+        <w:t xml:space="preserve"> camada da </w:t>
+      </w:r>
+      <w:r>
+        <w:rPr>
+          <w:i/>
+          <w:lang w:val="pt-PT"/>
+        </w:rPr>
+        <w:t>w</w:t>
+      </w:r>
+      <w:r>
+        <w:rPr>
+          <w:i/>
+          <w:lang w:val="pt-PT"/>
+        </w:rPr>
+        <w:t>eb</w:t>
+      </w:r>
+      <w:r>
+        <w:rPr>
+          <w:lang w:val="pt-PT"/>
+        </w:rPr>
+        <w:t xml:space="preserve"> </w:t>
+      </w:r>
+      <w:r>
+        <w:rPr>
+          <w:lang w:val="pt-PT"/>
+        </w:rPr>
+        <w:t>é composta pelos</w:t>
+      </w:r>
+      <w:r>
+        <w:rPr>
+          <w:lang w:val="pt-PT"/>
+        </w:rPr>
+        <w:t xml:space="preserve"> módulos</w:t>
+      </w:r>
+      <w:r>
+        <w:rPr>
+          <w:lang w:val="pt-PT"/>
+        </w:rPr>
+        <w:t xml:space="preserve"> </w:t>
+      </w:r>
+      <w:r>
+        <w:rPr>
+          <w:lang w:val="pt-PT"/>
+        </w:rPr>
+        <w:t>spring-web</w:t>
+      </w:r>
+      <w:r>
+        <w:rPr>
+          <w:lang w:val="pt-PT"/>
+        </w:rPr>
+        <w:t xml:space="preserve"> (</w:t>
+      </w:r>
+      <w:r>
+        <w:rPr>
+          <w:lang w:val="pt-PT"/>
+        </w:rPr>
+        <w:t xml:space="preserve">fornece recursos básicos de integração </w:t>
+      </w:r>
+      <w:r>
+        <w:rPr>
+          <w:lang w:val="pt-PT"/>
+        </w:rPr>
+        <w:t>dirigidos</w:t>
+      </w:r>
+      <w:r>
+        <w:rPr>
+          <w:lang w:val="pt-PT"/>
+        </w:rPr>
+        <w:t xml:space="preserve"> </w:t>
+      </w:r>
+      <w:r>
+        <w:rPr>
+          <w:lang w:val="pt-PT"/>
+        </w:rPr>
+        <w:t>para a</w:t>
+      </w:r>
+      <w:r>
+        <w:rPr>
+          <w:lang w:val="pt-PT"/>
+        </w:rPr>
+        <w:t xml:space="preserve"> </w:t>
+      </w:r>
+      <w:r>
+        <w:rPr>
+          <w:i/>
+          <w:lang w:val="pt-PT"/>
+        </w:rPr>
+        <w:t>w</w:t>
+      </w:r>
+      <w:r>
+        <w:rPr>
+          <w:i/>
+          <w:lang w:val="pt-PT"/>
+        </w:rPr>
+        <w:t>eb</w:t>
+      </w:r>
+      <w:r>
+        <w:rPr>
+          <w:lang w:val="pt-PT"/>
+        </w:rPr>
+        <w:t xml:space="preserve">, como a funcionalidade de </w:t>
+      </w:r>
+      <w:r>
+        <w:rPr>
+          <w:i/>
+          <w:lang w:val="pt-PT"/>
+        </w:rPr>
+        <w:t>upload</w:t>
+      </w:r>
+      <w:r>
+        <w:rPr>
+          <w:lang w:val="pt-PT"/>
+        </w:rPr>
+        <w:t xml:space="preserve"> de arquivos </w:t>
+      </w:r>
+      <w:r>
+        <w:rPr>
+          <w:i/>
+          <w:lang w:val="pt-PT"/>
+        </w:rPr>
+        <w:t>multipart</w:t>
+      </w:r>
+      <w:r>
+        <w:rPr>
+          <w:lang w:val="pt-PT"/>
+        </w:rPr>
         <w:t>,</w:t>
       </w:r>
       <w:r>
-        <w:t xml:space="preserve"> até grandes aplicações empresariais.</w:t>
+        <w:rPr>
+          <w:lang w:val="pt-PT"/>
+        </w:rPr>
+        <w:t xml:space="preserve"> inicialização do contêiner</w:t>
+      </w:r>
+      <w:r>
+        <w:rPr>
+          <w:lang w:val="pt-PT"/>
+        </w:rPr>
+        <w:t xml:space="preserve"> de</w:t>
+      </w:r>
+      <w:r>
+        <w:rPr>
+          <w:lang w:val="pt-PT"/>
+        </w:rPr>
+        <w:t xml:space="preserve"> IoC usando Servlet</w:t>
+      </w:r>
+      <w:r>
+        <w:rPr>
+          <w:lang w:val="pt-PT"/>
+        </w:rPr>
+        <w:t xml:space="preserve"> </w:t>
+      </w:r>
+      <w:r>
+        <w:rPr>
+          <w:i/>
+          <w:lang w:val="pt-PT"/>
+        </w:rPr>
+        <w:t>listeners</w:t>
+      </w:r>
+      <w:r>
+        <w:rPr>
+          <w:lang w:val="pt-PT"/>
+        </w:rPr>
+        <w:t>)</w:t>
+      </w:r>
+      <w:r>
+        <w:rPr>
+          <w:lang w:val="pt-PT"/>
+        </w:rPr>
+        <w:t>, spring-webmvc</w:t>
+      </w:r>
+      <w:r>
+        <w:rPr>
+          <w:lang w:val="pt-PT"/>
+        </w:rPr>
+        <w:t xml:space="preserve"> (propõe a separação</w:t>
+      </w:r>
+      <w:r>
+        <w:rPr>
+          <w:lang w:val="pt-PT"/>
+        </w:rPr>
+        <w:t xml:space="preserve"> </w:t>
+      </w:r>
+      <w:r>
+        <w:rPr>
+          <w:lang w:val="pt-PT"/>
+        </w:rPr>
+        <w:t>do</w:t>
+      </w:r>
+      <w:r>
+        <w:rPr>
+          <w:lang w:val="pt-PT"/>
+        </w:rPr>
+        <w:t xml:space="preserve"> código de modelo de domínio </w:t>
+      </w:r>
+      <w:r>
+        <w:rPr>
+          <w:lang w:val="pt-PT"/>
+        </w:rPr>
+        <w:t>dos</w:t>
+      </w:r>
+      <w:r>
+        <w:rPr>
+          <w:lang w:val="pt-PT"/>
+        </w:rPr>
+        <w:t xml:space="preserve"> formulários da web</w:t>
+      </w:r>
+      <w:r>
+        <w:rPr>
+          <w:lang w:val="pt-PT"/>
+        </w:rPr>
+        <w:t>)</w:t>
+      </w:r>
+      <w:r>
+        <w:rPr>
+          <w:lang w:val="pt-PT"/>
+        </w:rPr>
+        <w:t>, spring-websocket, and spring-webmvc-portlet</w:t>
+      </w:r>
+      <w:r>
+        <w:rPr>
+          <w:lang w:val="pt-PT"/>
+        </w:rPr>
+        <w:t>.</w:t>
       </w:r>
     </w:p>
     <w:p>
@@ -10201,7 +11251,7 @@
           <w:sz w:val="32"/>
           <w:szCs w:val="32"/>
         </w:rPr>
-        <w:t>2.8.1</w:t>
+        <w:t>2.7.2</w:t>
       </w:r>
       <w:r>
         <w:rPr>
@@ -10219,7 +11269,7 @@
           <w:sz w:val="32"/>
           <w:szCs w:val="32"/>
         </w:rPr>
-        <w:t>Spring MVC</w:t>
+        <w:t>Spring Boot</w:t>
       </w:r>
     </w:p>
     <w:p>
@@ -10228,45 +11278,155 @@
         <w:ind w:firstLine="709"/>
       </w:pPr>
       <w:r>
-        <w:t>Aaaa.</w:t>
-      </w:r>
-    </w:p>
-    <w:p>
-      <w:pPr>
-        <w:spacing w:after="240" w:line="240" w:lineRule="auto"/>
-        <w:rPr>
-          <w:rFonts w:asciiTheme="majorHAnsi" w:hAnsiTheme="majorHAnsi"/>
-          <w:b/>
-          <w:sz w:val="32"/>
-          <w:szCs w:val="32"/>
-        </w:rPr>
-      </w:pPr>
-      <w:r>
-        <w:rPr>
-          <w:rFonts w:asciiTheme="majorHAnsi" w:hAnsiTheme="majorHAnsi"/>
-          <w:b/>
-          <w:sz w:val="32"/>
-          <w:szCs w:val="32"/>
-        </w:rPr>
-        <w:t>2.8.2</w:t>
-      </w:r>
-      <w:r>
-        <w:rPr>
-          <w:rFonts w:asciiTheme="majorHAnsi" w:hAnsiTheme="majorHAnsi"/>
-          <w:b/>
-          <w:sz w:val="32"/>
-          <w:szCs w:val="32"/>
-        </w:rPr>
-        <w:t xml:space="preserve">. </w:t>
-      </w:r>
-      <w:r>
-        <w:rPr>
-          <w:rFonts w:asciiTheme="majorHAnsi" w:hAnsiTheme="majorHAnsi"/>
-          <w:b/>
-          <w:sz w:val="32"/>
-          <w:szCs w:val="32"/>
-        </w:rPr>
-        <w:t>Spring JPA</w:t>
+        <w:rPr>
+          <w:lang w:val="pt-PT"/>
+        </w:rPr>
+        <w:t>O Spring</w:t>
+      </w:r>
+      <w:r>
+        <w:rPr>
+          <w:lang w:val="pt-PT"/>
+        </w:rPr>
+        <w:t xml:space="preserve"> Framework</w:t>
+      </w:r>
+      <w:r>
+        <w:rPr>
+          <w:lang w:val="pt-PT"/>
+        </w:rPr>
+        <w:t xml:space="preserve"> fornece</w:t>
+      </w:r>
+      <w:r>
+        <w:rPr>
+          <w:lang w:val="pt-PT"/>
+        </w:rPr>
+        <w:t xml:space="preserve"> grande</w:t>
+      </w:r>
+      <w:r>
+        <w:rPr>
+          <w:lang w:val="pt-PT"/>
+        </w:rPr>
+        <w:t xml:space="preserve"> flexibilidade para configurar </w:t>
+      </w:r>
+      <w:r>
+        <w:rPr>
+          <w:i/>
+          <w:lang w:val="pt-PT"/>
+        </w:rPr>
+        <w:t>beans</w:t>
+      </w:r>
+      <w:r>
+        <w:rPr>
+          <w:lang w:val="pt-PT"/>
+        </w:rPr>
+        <w:t xml:space="preserve"> de várias </w:t>
+      </w:r>
+      <w:r>
+        <w:rPr>
+          <w:lang w:val="pt-PT"/>
+        </w:rPr>
+        <w:t>formas utilizando XML e a</w:t>
+      </w:r>
+      <w:r>
+        <w:rPr>
+          <w:lang w:val="pt-PT"/>
+        </w:rPr>
+        <w:t>notações</w:t>
+      </w:r>
+      <w:r>
+        <w:rPr>
+          <w:lang w:val="pt-PT"/>
+        </w:rPr>
+        <w:t>, porém, c</w:t>
+      </w:r>
+      <w:r>
+        <w:rPr>
+          <w:lang w:val="pt-PT"/>
+        </w:rPr>
+        <w:t>om o</w:t>
+      </w:r>
+      <w:r>
+        <w:rPr>
+          <w:lang w:val="pt-PT"/>
+        </w:rPr>
+        <w:t xml:space="preserve"> aumento no número de recursos</w:t>
+      </w:r>
+      <w:r>
+        <w:rPr>
+          <w:lang w:val="pt-PT"/>
+        </w:rPr>
+        <w:t>,</w:t>
+      </w:r>
+      <w:r>
+        <w:rPr>
+          <w:lang w:val="pt-PT"/>
+        </w:rPr>
+        <w:t xml:space="preserve"> </w:t>
+      </w:r>
+      <w:r>
+        <w:rPr>
+          <w:lang w:val="pt-PT"/>
+        </w:rPr>
+        <w:t>a complexidade também aumentou</w:t>
+      </w:r>
+      <w:r>
+        <w:rPr>
+          <w:lang w:val="pt-PT"/>
+        </w:rPr>
+        <w:t xml:space="preserve"> e a configur</w:t>
+      </w:r>
+      <w:r>
+        <w:rPr>
+          <w:lang w:val="pt-PT"/>
+        </w:rPr>
+        <w:t>ação de aplicativos Spring tornou</w:t>
+      </w:r>
+      <w:r>
+        <w:rPr>
+          <w:lang w:val="pt-PT"/>
+        </w:rPr>
+        <w:t>-se tediosa e propensa a erros</w:t>
+      </w:r>
+      <w:r>
+        <w:rPr>
+          <w:lang w:val="pt-PT"/>
+        </w:rPr>
+        <w:t>.</w:t>
+      </w:r>
+      <w:r>
+        <w:rPr>
+          <w:lang w:val="pt-PT"/>
+        </w:rPr>
+        <w:t xml:space="preserve"> </w:t>
+      </w:r>
+      <w:r>
+        <w:rPr>
+          <w:lang w:val="pt-PT"/>
+        </w:rPr>
+        <w:t>P</w:t>
+      </w:r>
+      <w:r>
+        <w:rPr>
+          <w:lang w:val="pt-PT"/>
+        </w:rPr>
+        <w:t>ara</w:t>
+      </w:r>
+      <w:r>
+        <w:t xml:space="preserve"> gerenciar a configuração de uma aplicação com Spring Framework, foi criado o Spring Boot, que é </w:t>
+      </w:r>
+      <w:r>
+        <w:t xml:space="preserve">solução de “convenção sobre </w:t>
+      </w:r>
+      <w:r>
+        <w:t>configuração</w:t>
+      </w:r>
+      <w:r>
+        <w:t>”</w:t>
+      </w:r>
+      <w:r>
+        <w:t xml:space="preserve"> para a criação de aplicações autônomas</w:t>
+      </w:r>
+      <w:r>
+        <w:t>.</w:t>
       </w:r>
     </w:p>
     <w:p>
@@ -10275,45 +11435,88 @@
         <w:ind w:firstLine="709"/>
       </w:pPr>
       <w:r>
-        <w:t>Aaaa.</w:t>
+        <w:t>Utilizando o spring-initializr, é possível criar um projeto estruturado selecionando</w:t>
+      </w:r>
+      <w:r>
+        <w:t xml:space="preserve"> uma ferramenta de automação de compilação (Maven, Gradle), a linguagem de programação (Java, Groovy), e o mais importate: </w:t>
+      </w:r>
+      <w:r>
+        <w:t>quais módulos farão parte da aplicação</w:t>
+      </w:r>
+      <w:r>
+        <w:t>.</w:t>
       </w:r>
     </w:p>
     <w:p>
       <w:pPr>
         <w:spacing w:after="240" w:line="240" w:lineRule="auto"/>
-        <w:rPr>
-          <w:rFonts w:asciiTheme="majorHAnsi" w:hAnsiTheme="majorHAnsi"/>
-          <w:b/>
-          <w:sz w:val="32"/>
-          <w:szCs w:val="32"/>
-        </w:rPr>
-      </w:pPr>
-      <w:r>
-        <w:rPr>
-          <w:rFonts w:asciiTheme="majorHAnsi" w:hAnsiTheme="majorHAnsi"/>
-          <w:b/>
-          <w:sz w:val="32"/>
-          <w:szCs w:val="32"/>
-        </w:rPr>
-        <w:t>2.8.3</w:t>
-      </w:r>
-      <w:r>
-        <w:rPr>
-          <w:rFonts w:asciiTheme="majorHAnsi" w:hAnsiTheme="majorHAnsi"/>
-          <w:b/>
-          <w:sz w:val="32"/>
-          <w:szCs w:val="32"/>
-        </w:rPr>
-        <w:t xml:space="preserve">. </w:t>
-      </w:r>
-      <w:r>
-        <w:rPr>
-          <w:rFonts w:asciiTheme="majorHAnsi" w:hAnsiTheme="majorHAnsi"/>
-          <w:b/>
-          <w:sz w:val="32"/>
-          <w:szCs w:val="32"/>
-        </w:rPr>
-        <w:t>Spring Boot</w:t>
+      </w:pPr>
+      <w:r>
+        <w:t>Figura x: Captura de tela do gerenciador de inicialização de projetos do Spring Boot</w:t>
+      </w:r>
+    </w:p>
+    <w:p>
+      <w:pPr>
+        <w:spacing w:after="240" w:line="240" w:lineRule="auto"/>
+        <w:rPr>
+          <w:lang w:val="pt-PT"/>
+        </w:rPr>
+      </w:pPr>
+      <w:r>
+        <w:rPr>
+          <w:noProof/>
+          <w:lang w:eastAsia="pt-BR"/>
+        </w:rPr>
+        <w:lastRenderedPageBreak/>
+        <w:drawing>
+          <wp:inline distT="0" distB="0" distL="0" distR="0" wp14:anchorId="123F00B8" wp14:editId="6B98B1E6">
+            <wp:extent cx="5400040" cy="2432685"/>
+            <wp:effectExtent l="0" t="0" r="0" b="0"/>
+            <wp:docPr id="29" name="Imagem 29"/>
+            <wp:cNvGraphicFramePr>
+              <a:graphicFrameLocks xmlns:a="http://schemas.openxmlformats.org/drawingml/2006/main" noChangeAspect="1"/>
+            </wp:cNvGraphicFramePr>
+            <a:graphic xmlns:a="http://schemas.openxmlformats.org/drawingml/2006/main">
+              <a:graphicData uri="http://schemas.openxmlformats.org/drawingml/2006/picture">
+                <pic:pic xmlns:pic="http://schemas.openxmlformats.org/drawingml/2006/picture">
+                  <pic:nvPicPr>
+                    <pic:cNvPr id="1" name=""/>
+                    <pic:cNvPicPr/>
+                  </pic:nvPicPr>
+                  <pic:blipFill>
+                    <a:blip r:embed="rId16"/>
+                    <a:stretch>
+                      <a:fillRect/>
+                    </a:stretch>
+                  </pic:blipFill>
+                  <pic:spPr>
+                    <a:xfrm>
+                      <a:off x="0" y="0"/>
+                      <a:ext cx="5400040" cy="2432685"/>
+                    </a:xfrm>
+                    <a:prstGeom prst="rect">
+                      <a:avLst/>
+                    </a:prstGeom>
+                  </pic:spPr>
+                </pic:pic>
+              </a:graphicData>
+            </a:graphic>
+          </wp:inline>
+        </w:drawing>
+      </w:r>
+    </w:p>
+    <w:p>
+      <w:pPr>
+        <w:spacing w:after="240" w:line="240" w:lineRule="auto"/>
+        <w:rPr>
+          <w:lang w:val="pt-PT"/>
+        </w:rPr>
+      </w:pPr>
+      <w:r>
+        <w:rPr>
+          <w:lang w:val="pt-PT"/>
+        </w:rPr>
+        <w:t>Fonte: Spring Framework (2017)</w:t>
       </w:r>
     </w:p>
     <w:p>
@@ -10321,9 +11524,6 @@
         <w:spacing w:after="240" w:line="240" w:lineRule="auto"/>
         <w:ind w:firstLine="709"/>
       </w:pPr>
-      <w:r>
-        <w:t>Aaaa.</w:t>
-      </w:r>
       <w:r>
         <w:br w:type="page"/>
       </w:r>
@@ -12759,7 +13959,7 @@
                     <pic:cNvPicPr/>
                   </pic:nvPicPr>
                   <pic:blipFill>
-                    <a:blip r:embed="rId15"/>
+                    <a:blip r:embed="rId17"/>
                     <a:stretch>
                       <a:fillRect/>
                     </a:stretch>
@@ -12810,140 +14010,6 @@
             <wp:extent cx="5400040" cy="3499485"/>
             <wp:effectExtent l="0" t="0" r="0" b="0"/>
             <wp:docPr id="10" name="Imagem 10"/>
-            <wp:cNvGraphicFramePr>
-              <a:graphicFrameLocks xmlns:a="http://schemas.openxmlformats.org/drawingml/2006/main" noChangeAspect="1"/>
-            </wp:cNvGraphicFramePr>
-            <a:graphic xmlns:a="http://schemas.openxmlformats.org/drawingml/2006/main">
-              <a:graphicData uri="http://schemas.openxmlformats.org/drawingml/2006/picture">
-                <pic:pic xmlns:pic="http://schemas.openxmlformats.org/drawingml/2006/picture">
-                  <pic:nvPicPr>
-                    <pic:cNvPr id="1" name=""/>
-                    <pic:cNvPicPr/>
-                  </pic:nvPicPr>
-                  <pic:blipFill>
-                    <a:blip r:embed="rId16"/>
-                    <a:stretch>
-                      <a:fillRect/>
-                    </a:stretch>
-                  </pic:blipFill>
-                  <pic:spPr>
-                    <a:xfrm>
-                      <a:off x="0" y="0"/>
-                      <a:ext cx="5400040" cy="3499485"/>
-                    </a:xfrm>
-                    <a:prstGeom prst="rect">
-                      <a:avLst/>
-                    </a:prstGeom>
-                  </pic:spPr>
-                </pic:pic>
-              </a:graphicData>
-            </a:graphic>
-          </wp:inline>
-        </w:drawing>
-      </w:r>
-    </w:p>
-    <w:p>
-      <w:pPr>
-        <w:spacing w:after="240" w:line="240" w:lineRule="auto"/>
-      </w:pPr>
-      <w:r>
-        <w:t>Fonte: Próprio autor</w:t>
-      </w:r>
-    </w:p>
-    <w:p>
-      <w:pPr>
-        <w:spacing w:line="240" w:lineRule="auto"/>
-      </w:pPr>
-      <w:r>
-        <w:t>Figura 9: Diagrama de caso de uso para gerenciar usuários</w:t>
-      </w:r>
-    </w:p>
-    <w:p>
-      <w:pPr>
-        <w:spacing w:line="240" w:lineRule="auto"/>
-      </w:pPr>
-      <w:r>
-        <w:rPr>
-          <w:noProof/>
-          <w:lang w:eastAsia="pt-BR"/>
-        </w:rPr>
-        <w:lastRenderedPageBreak/>
-        <w:drawing>
-          <wp:inline distT="0" distB="0" distL="0" distR="0" wp14:anchorId="0188A72F" wp14:editId="728261AE">
-            <wp:extent cx="5400040" cy="3066415"/>
-            <wp:effectExtent l="0" t="0" r="0" b="0"/>
-            <wp:docPr id="14" name="Imagem 14"/>
-            <wp:cNvGraphicFramePr>
-              <a:graphicFrameLocks xmlns:a="http://schemas.openxmlformats.org/drawingml/2006/main" noChangeAspect="1"/>
-            </wp:cNvGraphicFramePr>
-            <a:graphic xmlns:a="http://schemas.openxmlformats.org/drawingml/2006/main">
-              <a:graphicData uri="http://schemas.openxmlformats.org/drawingml/2006/picture">
-                <pic:pic xmlns:pic="http://schemas.openxmlformats.org/drawingml/2006/picture">
-                  <pic:nvPicPr>
-                    <pic:cNvPr id="1" name=""/>
-                    <pic:cNvPicPr/>
-                  </pic:nvPicPr>
-                  <pic:blipFill>
-                    <a:blip r:embed="rId17"/>
-                    <a:stretch>
-                      <a:fillRect/>
-                    </a:stretch>
-                  </pic:blipFill>
-                  <pic:spPr>
-                    <a:xfrm>
-                      <a:off x="0" y="0"/>
-                      <a:ext cx="5400040" cy="3066415"/>
-                    </a:xfrm>
-                    <a:prstGeom prst="rect">
-                      <a:avLst/>
-                    </a:prstGeom>
-                  </pic:spPr>
-                </pic:pic>
-              </a:graphicData>
-            </a:graphic>
-          </wp:inline>
-        </w:drawing>
-      </w:r>
-    </w:p>
-    <w:p>
-      <w:pPr>
-        <w:spacing w:after="240" w:line="240" w:lineRule="auto"/>
-      </w:pPr>
-      <w:r>
-        <w:t>Fonte: Próprio autor</w:t>
-      </w:r>
-    </w:p>
-    <w:p>
-      <w:pPr>
-        <w:spacing w:line="240" w:lineRule="auto"/>
-      </w:pPr>
-      <w:r>
-        <w:t xml:space="preserve">Figura </w:t>
-      </w:r>
-      <w:r>
-        <w:t>10</w:t>
-      </w:r>
-      <w:r>
-        <w:t>: Diagrama de caso de uso</w:t>
-      </w:r>
-      <w:r>
-        <w:t xml:space="preserve"> gerenciar heurísticas</w:t>
-      </w:r>
-    </w:p>
-    <w:p>
-      <w:pPr>
-        <w:spacing w:line="240" w:lineRule="auto"/>
-      </w:pPr>
-      <w:r>
-        <w:rPr>
-          <w:noProof/>
-          <w:lang w:eastAsia="pt-BR"/>
-        </w:rPr>
-        <w:drawing>
-          <wp:inline distT="0" distB="0" distL="0" distR="0" wp14:anchorId="518F38E7" wp14:editId="019F3A10">
-            <wp:extent cx="5400040" cy="3188970"/>
-            <wp:effectExtent l="0" t="0" r="0" b="0"/>
-            <wp:docPr id="13" name="Imagem 13"/>
             <wp:cNvGraphicFramePr>
               <a:graphicFrameLocks xmlns:a="http://schemas.openxmlformats.org/drawingml/2006/main" noChangeAspect="1"/>
             </wp:cNvGraphicFramePr>
@@ -12963,7 +14029,7 @@
                   <pic:spPr>
                     <a:xfrm>
                       <a:off x="0" y="0"/>
-                      <a:ext cx="5400040" cy="3188970"/>
+                      <a:ext cx="5400040" cy="3499485"/>
                     </a:xfrm>
                     <a:prstGeom prst="rect">
                       <a:avLst/>
@@ -12989,16 +14055,8 @@
         <w:spacing w:line="240" w:lineRule="auto"/>
       </w:pPr>
       <w:r>
-        <w:t>Figura 11: Diagrama de caso de uso</w:t>
-      </w:r>
-      <w:r>
-        <w:t xml:space="preserve"> para gerenciar testes de heurísticas</w:t>
-      </w:r>
-    </w:p>
-    <w:p>
-      <w:pPr>
-        <w:spacing w:line="240" w:lineRule="auto"/>
-      </w:pPr>
+        <w:t>Figura 9: Diagrama de caso de uso para gerenciar usuários</w:t>
+      </w:r>
     </w:p>
     <w:p>
       <w:pPr>
@@ -13011,10 +14069,10 @@
         </w:rPr>
         <w:lastRenderedPageBreak/>
         <w:drawing>
-          <wp:inline distT="0" distB="0" distL="0" distR="0" wp14:anchorId="07A2AA1C" wp14:editId="207DE6BF">
-            <wp:extent cx="5400040" cy="3169285"/>
+          <wp:inline distT="0" distB="0" distL="0" distR="0" wp14:anchorId="0188A72F" wp14:editId="728261AE">
+            <wp:extent cx="5400040" cy="3066415"/>
             <wp:effectExtent l="0" t="0" r="0" b="0"/>
-            <wp:docPr id="15" name="Imagem 15"/>
+            <wp:docPr id="14" name="Imagem 14"/>
             <wp:cNvGraphicFramePr>
               <a:graphicFrameLocks xmlns:a="http://schemas.openxmlformats.org/drawingml/2006/main" noChangeAspect="1"/>
             </wp:cNvGraphicFramePr>
@@ -13034,6 +14092,148 @@
                   <pic:spPr>
                     <a:xfrm>
                       <a:off x="0" y="0"/>
+                      <a:ext cx="5400040" cy="3066415"/>
+                    </a:xfrm>
+                    <a:prstGeom prst="rect">
+                      <a:avLst/>
+                    </a:prstGeom>
+                  </pic:spPr>
+                </pic:pic>
+              </a:graphicData>
+            </a:graphic>
+          </wp:inline>
+        </w:drawing>
+      </w:r>
+    </w:p>
+    <w:p>
+      <w:pPr>
+        <w:spacing w:after="240" w:line="240" w:lineRule="auto"/>
+      </w:pPr>
+      <w:r>
+        <w:t>Fonte: Próprio autor</w:t>
+      </w:r>
+    </w:p>
+    <w:p>
+      <w:pPr>
+        <w:spacing w:line="240" w:lineRule="auto"/>
+      </w:pPr>
+      <w:r>
+        <w:t xml:space="preserve">Figura </w:t>
+      </w:r>
+      <w:r>
+        <w:t>10</w:t>
+      </w:r>
+      <w:r>
+        <w:t>: Diagrama de caso de uso</w:t>
+      </w:r>
+      <w:r>
+        <w:t xml:space="preserve"> gerenciar heurísticas</w:t>
+      </w:r>
+    </w:p>
+    <w:p>
+      <w:pPr>
+        <w:spacing w:line="240" w:lineRule="auto"/>
+      </w:pPr>
+      <w:r>
+        <w:rPr>
+          <w:noProof/>
+          <w:lang w:eastAsia="pt-BR"/>
+        </w:rPr>
+        <w:drawing>
+          <wp:inline distT="0" distB="0" distL="0" distR="0" wp14:anchorId="518F38E7" wp14:editId="019F3A10">
+            <wp:extent cx="5400040" cy="3188970"/>
+            <wp:effectExtent l="0" t="0" r="0" b="0"/>
+            <wp:docPr id="13" name="Imagem 13"/>
+            <wp:cNvGraphicFramePr>
+              <a:graphicFrameLocks xmlns:a="http://schemas.openxmlformats.org/drawingml/2006/main" noChangeAspect="1"/>
+            </wp:cNvGraphicFramePr>
+            <a:graphic xmlns:a="http://schemas.openxmlformats.org/drawingml/2006/main">
+              <a:graphicData uri="http://schemas.openxmlformats.org/drawingml/2006/picture">
+                <pic:pic xmlns:pic="http://schemas.openxmlformats.org/drawingml/2006/picture">
+                  <pic:nvPicPr>
+                    <pic:cNvPr id="1" name=""/>
+                    <pic:cNvPicPr/>
+                  </pic:nvPicPr>
+                  <pic:blipFill>
+                    <a:blip r:embed="rId20"/>
+                    <a:stretch>
+                      <a:fillRect/>
+                    </a:stretch>
+                  </pic:blipFill>
+                  <pic:spPr>
+                    <a:xfrm>
+                      <a:off x="0" y="0"/>
+                      <a:ext cx="5400040" cy="3188970"/>
+                    </a:xfrm>
+                    <a:prstGeom prst="rect">
+                      <a:avLst/>
+                    </a:prstGeom>
+                  </pic:spPr>
+                </pic:pic>
+              </a:graphicData>
+            </a:graphic>
+          </wp:inline>
+        </w:drawing>
+      </w:r>
+    </w:p>
+    <w:p>
+      <w:pPr>
+        <w:spacing w:after="240" w:line="240" w:lineRule="auto"/>
+      </w:pPr>
+      <w:r>
+        <w:t>Fonte: Próprio autor</w:t>
+      </w:r>
+    </w:p>
+    <w:p>
+      <w:pPr>
+        <w:spacing w:line="240" w:lineRule="auto"/>
+      </w:pPr>
+      <w:r>
+        <w:t>Figura 11: Diagrama de caso de uso</w:t>
+      </w:r>
+      <w:r>
+        <w:t xml:space="preserve"> para gerenciar testes de heurísticas</w:t>
+      </w:r>
+    </w:p>
+    <w:p>
+      <w:pPr>
+        <w:spacing w:line="240" w:lineRule="auto"/>
+      </w:pPr>
+    </w:p>
+    <w:p>
+      <w:pPr>
+        <w:spacing w:line="240" w:lineRule="auto"/>
+      </w:pPr>
+      <w:r>
+        <w:rPr>
+          <w:noProof/>
+          <w:lang w:eastAsia="pt-BR"/>
+        </w:rPr>
+        <w:lastRenderedPageBreak/>
+        <w:drawing>
+          <wp:inline distT="0" distB="0" distL="0" distR="0" wp14:anchorId="07A2AA1C" wp14:editId="207DE6BF">
+            <wp:extent cx="5400040" cy="3169285"/>
+            <wp:effectExtent l="0" t="0" r="0" b="0"/>
+            <wp:docPr id="15" name="Imagem 15"/>
+            <wp:cNvGraphicFramePr>
+              <a:graphicFrameLocks xmlns:a="http://schemas.openxmlformats.org/drawingml/2006/main" noChangeAspect="1"/>
+            </wp:cNvGraphicFramePr>
+            <a:graphic xmlns:a="http://schemas.openxmlformats.org/drawingml/2006/main">
+              <a:graphicData uri="http://schemas.openxmlformats.org/drawingml/2006/picture">
+                <pic:pic xmlns:pic="http://schemas.openxmlformats.org/drawingml/2006/picture">
+                  <pic:nvPicPr>
+                    <pic:cNvPr id="1" name=""/>
+                    <pic:cNvPicPr/>
+                  </pic:nvPicPr>
+                  <pic:blipFill>
+                    <a:blip r:embed="rId21"/>
+                    <a:stretch>
+                      <a:fillRect/>
+                    </a:stretch>
+                  </pic:blipFill>
+                  <pic:spPr>
+                    <a:xfrm>
+                      <a:off x="0" y="0"/>
                       <a:ext cx="5400040" cy="3169285"/>
                     </a:xfrm>
                     <a:prstGeom prst="rect">
@@ -14021,7 +15221,7 @@
                     <pic:cNvPicPr/>
                   </pic:nvPicPr>
                   <pic:blipFill>
-                    <a:blip r:embed="rId20"/>
+                    <a:blip r:embed="rId22"/>
                     <a:stretch>
                       <a:fillRect/>
                     </a:stretch>
@@ -14076,146 +15276,6 @@
             <wp:extent cx="5400040" cy="2872105"/>
             <wp:effectExtent l="0" t="0" r="0" b="0"/>
             <wp:docPr id="16" name="Imagem 16"/>
-            <wp:cNvGraphicFramePr>
-              <a:graphicFrameLocks xmlns:a="http://schemas.openxmlformats.org/drawingml/2006/main" noChangeAspect="1"/>
-            </wp:cNvGraphicFramePr>
-            <a:graphic xmlns:a="http://schemas.openxmlformats.org/drawingml/2006/main">
-              <a:graphicData uri="http://schemas.openxmlformats.org/drawingml/2006/picture">
-                <pic:pic xmlns:pic="http://schemas.openxmlformats.org/drawingml/2006/picture">
-                  <pic:nvPicPr>
-                    <pic:cNvPr id="1" name=""/>
-                    <pic:cNvPicPr/>
-                  </pic:nvPicPr>
-                  <pic:blipFill>
-                    <a:blip r:embed="rId21"/>
-                    <a:stretch>
-                      <a:fillRect/>
-                    </a:stretch>
-                  </pic:blipFill>
-                  <pic:spPr>
-                    <a:xfrm>
-                      <a:off x="0" y="0"/>
-                      <a:ext cx="5400040" cy="2872105"/>
-                    </a:xfrm>
-                    <a:prstGeom prst="rect">
-                      <a:avLst/>
-                    </a:prstGeom>
-                  </pic:spPr>
-                </pic:pic>
-              </a:graphicData>
-            </a:graphic>
-          </wp:inline>
-        </w:drawing>
-      </w:r>
-    </w:p>
-    <w:p>
-      <w:pPr>
-        <w:spacing w:after="240" w:line="240" w:lineRule="auto"/>
-      </w:pPr>
-      <w:r>
-        <w:t>Fonte: Próprio autor</w:t>
-      </w:r>
-    </w:p>
-    <w:p>
-      <w:pPr>
-        <w:spacing w:line="240" w:lineRule="auto"/>
-      </w:pPr>
-      <w:r>
-        <w:t>Figura 10: Diagrama de atividade da lista</w:t>
-      </w:r>
-      <w:r>
-        <w:t>gem</w:t>
-      </w:r>
-      <w:r>
-        <w:t xml:space="preserve"> de usuários</w:t>
-      </w:r>
-    </w:p>
-    <w:p>
-      <w:pPr>
-        <w:spacing w:line="240" w:lineRule="auto"/>
-      </w:pPr>
-      <w:r>
-        <w:rPr>
-          <w:noProof/>
-          <w:lang w:eastAsia="pt-BR"/>
-        </w:rPr>
-        <w:drawing>
-          <wp:inline distT="0" distB="0" distL="0" distR="0" wp14:anchorId="536DB5B8" wp14:editId="52F1F38E">
-            <wp:extent cx="5400040" cy="2941955"/>
-            <wp:effectExtent l="0" t="0" r="0" b="0"/>
-            <wp:docPr id="3" name="Imagem 3"/>
-            <wp:cNvGraphicFramePr>
-              <a:graphicFrameLocks xmlns:a="http://schemas.openxmlformats.org/drawingml/2006/main" noChangeAspect="1"/>
-            </wp:cNvGraphicFramePr>
-            <a:graphic xmlns:a="http://schemas.openxmlformats.org/drawingml/2006/main">
-              <a:graphicData uri="http://schemas.openxmlformats.org/drawingml/2006/picture">
-                <pic:pic xmlns:pic="http://schemas.openxmlformats.org/drawingml/2006/picture">
-                  <pic:nvPicPr>
-                    <pic:cNvPr id="1" name=""/>
-                    <pic:cNvPicPr/>
-                  </pic:nvPicPr>
-                  <pic:blipFill>
-                    <a:blip r:embed="rId22"/>
-                    <a:stretch>
-                      <a:fillRect/>
-                    </a:stretch>
-                  </pic:blipFill>
-                  <pic:spPr>
-                    <a:xfrm>
-                      <a:off x="0" y="0"/>
-                      <a:ext cx="5400040" cy="2941955"/>
-                    </a:xfrm>
-                    <a:prstGeom prst="rect">
-                      <a:avLst/>
-                    </a:prstGeom>
-                  </pic:spPr>
-                </pic:pic>
-              </a:graphicData>
-            </a:graphic>
-          </wp:inline>
-        </w:drawing>
-      </w:r>
-    </w:p>
-    <w:p>
-      <w:pPr>
-        <w:spacing w:after="240" w:line="240" w:lineRule="auto"/>
-      </w:pPr>
-      <w:r>
-        <w:t>Fonte: Próprio autor</w:t>
-      </w:r>
-    </w:p>
-    <w:p>
-      <w:pPr>
-        <w:spacing w:line="240" w:lineRule="auto"/>
-      </w:pPr>
-      <w:r>
-        <w:t xml:space="preserve">Figura 11: Digrama de atividade </w:t>
-      </w:r>
-      <w:r>
-        <w:t>de criação de</w:t>
-      </w:r>
-      <w:r>
-        <w:t xml:space="preserve"> usu</w:t>
-      </w:r>
-      <w:r>
-        <w:t>ário</w:t>
-      </w:r>
-    </w:p>
-    <w:p>
-      <w:pPr>
-        <w:spacing w:line="240" w:lineRule="auto"/>
-      </w:pPr>
-      <w:r>
-        <w:rPr>
-          <w:noProof/>
-          <w:lang w:eastAsia="pt-BR"/>
-        </w:rPr>
-        <w:lastRenderedPageBreak/>
-        <w:drawing>
-          <wp:inline distT="0" distB="0" distL="0" distR="0" wp14:anchorId="1CAB775F" wp14:editId="472B68BA">
-            <wp:extent cx="5400040" cy="2566035"/>
-            <wp:effectExtent l="0" t="0" r="0" b="0"/>
-            <wp:docPr id="18" name="Imagem 18"/>
             <wp:cNvGraphicFramePr>
               <a:graphicFrameLocks xmlns:a="http://schemas.openxmlformats.org/drawingml/2006/main" noChangeAspect="1"/>
             </wp:cNvGraphicFramePr>
@@ -14235,7 +15295,7 @@
                   <pic:spPr>
                     <a:xfrm>
                       <a:off x="0" y="0"/>
-                      <a:ext cx="5400040" cy="2566035"/>
+                      <a:ext cx="5400040" cy="2872105"/>
                     </a:xfrm>
                     <a:prstGeom prst="rect">
                       <a:avLst/>
@@ -14261,13 +15321,13 @@
         <w:spacing w:line="240" w:lineRule="auto"/>
       </w:pPr>
       <w:r>
-        <w:t>Figura 12</w:t>
-      </w:r>
-      <w:r>
-        <w:t>: Digrama de atividade</w:t>
-      </w:r>
-      <w:r>
-        <w:t xml:space="preserve"> de alteração de usuário</w:t>
+        <w:t>Figura 10: Diagrama de atividade da lista</w:t>
+      </w:r>
+      <w:r>
+        <w:t>gem</w:t>
+      </w:r>
+      <w:r>
+        <w:t xml:space="preserve"> de usuários</w:t>
       </w:r>
     </w:p>
     <w:p>
@@ -14280,10 +15340,10 @@
           <w:lang w:eastAsia="pt-BR"/>
         </w:rPr>
         <w:drawing>
-          <wp:inline distT="0" distB="0" distL="0" distR="0" wp14:anchorId="313B38C5" wp14:editId="376E712F">
-            <wp:extent cx="5400040" cy="4221480"/>
+          <wp:inline distT="0" distB="0" distL="0" distR="0" wp14:anchorId="536DB5B8" wp14:editId="52F1F38E">
+            <wp:extent cx="5400040" cy="2941955"/>
             <wp:effectExtent l="0" t="0" r="0" b="0"/>
-            <wp:docPr id="25" name="Imagem 25"/>
+            <wp:docPr id="3" name="Imagem 3"/>
             <wp:cNvGraphicFramePr>
               <a:graphicFrameLocks xmlns:a="http://schemas.openxmlformats.org/drawingml/2006/main" noChangeAspect="1"/>
             </wp:cNvGraphicFramePr>
@@ -14303,7 +15363,7 @@
                   <pic:spPr>
                     <a:xfrm>
                       <a:off x="0" y="0"/>
-                      <a:ext cx="5400040" cy="4221480"/>
+                      <a:ext cx="5400040" cy="2941955"/>
                     </a:xfrm>
                     <a:prstGeom prst="rect">
                       <a:avLst/>
@@ -14329,7 +15389,16 @@
         <w:spacing w:line="240" w:lineRule="auto"/>
       </w:pPr>
       <w:r>
-        <w:t>Figura 13: Digrama de atividade</w:t>
+        <w:t xml:space="preserve">Figura 11: Digrama de atividade </w:t>
+      </w:r>
+      <w:r>
+        <w:t>de criação de</w:t>
+      </w:r>
+      <w:r>
+        <w:t xml:space="preserve"> usu</w:t>
+      </w:r>
+      <w:r>
+        <w:t>ário</w:t>
       </w:r>
     </w:p>
     <w:p>
@@ -14343,10 +15412,10 @@
         </w:rPr>
         <w:lastRenderedPageBreak/>
         <w:drawing>
-          <wp:inline distT="0" distB="0" distL="0" distR="0" wp14:anchorId="3FAFDDF8" wp14:editId="480DB83D">
-            <wp:extent cx="5400040" cy="3059430"/>
+          <wp:inline distT="0" distB="0" distL="0" distR="0" wp14:anchorId="1CAB775F" wp14:editId="472B68BA">
+            <wp:extent cx="5400040" cy="2566035"/>
             <wp:effectExtent l="0" t="0" r="0" b="0"/>
-            <wp:docPr id="24" name="Imagem 24"/>
+            <wp:docPr id="18" name="Imagem 18"/>
             <wp:cNvGraphicFramePr>
               <a:graphicFrameLocks xmlns:a="http://schemas.openxmlformats.org/drawingml/2006/main" noChangeAspect="1"/>
             </wp:cNvGraphicFramePr>
@@ -14366,7 +15435,7 @@
                   <pic:spPr>
                     <a:xfrm>
                       <a:off x="0" y="0"/>
-                      <a:ext cx="5400040" cy="3059430"/>
+                      <a:ext cx="5400040" cy="2566035"/>
                     </a:xfrm>
                     <a:prstGeom prst="rect">
                       <a:avLst/>
@@ -14392,7 +15461,13 @@
         <w:spacing w:line="240" w:lineRule="auto"/>
       </w:pPr>
       <w:r>
-        <w:t>Figura 14: Digrama de atividade</w:t>
+        <w:t>Figura 12</w:t>
+      </w:r>
+      <w:r>
+        <w:t>: Digrama de atividade</w:t>
+      </w:r>
+      <w:r>
+        <w:t xml:space="preserve"> de alteração de usuário</w:t>
       </w:r>
     </w:p>
     <w:p>
@@ -14405,10 +15480,10 @@
           <w:lang w:eastAsia="pt-BR"/>
         </w:rPr>
         <w:drawing>
-          <wp:inline distT="0" distB="0" distL="0" distR="0" wp14:anchorId="1CB4D7A7" wp14:editId="16033A61">
-            <wp:extent cx="5400040" cy="2696845"/>
+          <wp:inline distT="0" distB="0" distL="0" distR="0" wp14:anchorId="313B38C5" wp14:editId="376E712F">
+            <wp:extent cx="5400040" cy="4221480"/>
             <wp:effectExtent l="0" t="0" r="0" b="0"/>
-            <wp:docPr id="8" name="Imagem 8"/>
+            <wp:docPr id="25" name="Imagem 25"/>
             <wp:cNvGraphicFramePr>
               <a:graphicFrameLocks xmlns:a="http://schemas.openxmlformats.org/drawingml/2006/main" noChangeAspect="1"/>
             </wp:cNvGraphicFramePr>
@@ -14428,7 +15503,7 @@
                   <pic:spPr>
                     <a:xfrm>
                       <a:off x="0" y="0"/>
-                      <a:ext cx="5400040" cy="2696845"/>
+                      <a:ext cx="5400040" cy="4221480"/>
                     </a:xfrm>
                     <a:prstGeom prst="rect">
                       <a:avLst/>
@@ -14454,7 +15529,7 @@
         <w:spacing w:line="240" w:lineRule="auto"/>
       </w:pPr>
       <w:r>
-        <w:t>Figura 15: Digrama de atividade</w:t>
+        <w:t>Figura 13: Digrama de atividade</w:t>
       </w:r>
     </w:p>
     <w:p>
@@ -14468,10 +15543,10 @@
         </w:rPr>
         <w:lastRenderedPageBreak/>
         <w:drawing>
-          <wp:inline distT="0" distB="0" distL="0" distR="0" wp14:anchorId="3C29818E" wp14:editId="5274AADA">
-            <wp:extent cx="5400040" cy="2834640"/>
+          <wp:inline distT="0" distB="0" distL="0" distR="0" wp14:anchorId="3FAFDDF8" wp14:editId="480DB83D">
+            <wp:extent cx="5400040" cy="3059430"/>
             <wp:effectExtent l="0" t="0" r="0" b="0"/>
-            <wp:docPr id="11" name="Imagem 11"/>
+            <wp:docPr id="24" name="Imagem 24"/>
             <wp:cNvGraphicFramePr>
               <a:graphicFrameLocks xmlns:a="http://schemas.openxmlformats.org/drawingml/2006/main" noChangeAspect="1"/>
             </wp:cNvGraphicFramePr>
@@ -14491,7 +15566,7 @@
                   <pic:spPr>
                     <a:xfrm>
                       <a:off x="0" y="0"/>
-                      <a:ext cx="5400040" cy="2834640"/>
+                      <a:ext cx="5400040" cy="3059430"/>
                     </a:xfrm>
                     <a:prstGeom prst="rect">
                       <a:avLst/>
@@ -14517,7 +15592,7 @@
         <w:spacing w:line="240" w:lineRule="auto"/>
       </w:pPr>
       <w:r>
-        <w:t>Figura 16: Digrama de atividade</w:t>
+        <w:t>Figura 14: Digrama de atividade</w:t>
       </w:r>
     </w:p>
     <w:p>
@@ -14530,10 +15605,10 @@
           <w:lang w:eastAsia="pt-BR"/>
         </w:rPr>
         <w:drawing>
-          <wp:inline distT="0" distB="0" distL="0" distR="0" wp14:anchorId="683A972A" wp14:editId="6CF6801B">
-            <wp:extent cx="5400040" cy="2670175"/>
+          <wp:inline distT="0" distB="0" distL="0" distR="0" wp14:anchorId="1CB4D7A7" wp14:editId="16033A61">
+            <wp:extent cx="5400040" cy="2696845"/>
             <wp:effectExtent l="0" t="0" r="0" b="0"/>
-            <wp:docPr id="23" name="Imagem 23"/>
+            <wp:docPr id="8" name="Imagem 8"/>
             <wp:cNvGraphicFramePr>
               <a:graphicFrameLocks xmlns:a="http://schemas.openxmlformats.org/drawingml/2006/main" noChangeAspect="1"/>
             </wp:cNvGraphicFramePr>
@@ -14553,7 +15628,7 @@
                   <pic:spPr>
                     <a:xfrm>
                       <a:off x="0" y="0"/>
-                      <a:ext cx="5400040" cy="2670175"/>
+                      <a:ext cx="5400040" cy="2696845"/>
                     </a:xfrm>
                     <a:prstGeom prst="rect">
                       <a:avLst/>
@@ -14579,7 +15654,7 @@
         <w:spacing w:line="240" w:lineRule="auto"/>
       </w:pPr>
       <w:r>
-        <w:t>Figura 17: Diagrama de atividade</w:t>
+        <w:t>Figura 15: Digrama de atividade</w:t>
       </w:r>
     </w:p>
     <w:p>
@@ -14593,10 +15668,10 @@
         </w:rPr>
         <w:lastRenderedPageBreak/>
         <w:drawing>
-          <wp:inline distT="0" distB="0" distL="0" distR="0" wp14:anchorId="6899A04C" wp14:editId="7847CD0A">
-            <wp:extent cx="5400040" cy="3127375"/>
+          <wp:inline distT="0" distB="0" distL="0" distR="0" wp14:anchorId="3C29818E" wp14:editId="5274AADA">
+            <wp:extent cx="5400040" cy="2834640"/>
             <wp:effectExtent l="0" t="0" r="0" b="0"/>
-            <wp:docPr id="26" name="Imagem 26"/>
+            <wp:docPr id="11" name="Imagem 11"/>
             <wp:cNvGraphicFramePr>
               <a:graphicFrameLocks xmlns:a="http://schemas.openxmlformats.org/drawingml/2006/main" noChangeAspect="1"/>
             </wp:cNvGraphicFramePr>
@@ -14616,7 +15691,7 @@
                   <pic:spPr>
                     <a:xfrm>
                       <a:off x="0" y="0"/>
-                      <a:ext cx="5400040" cy="3127375"/>
+                      <a:ext cx="5400040" cy="2834640"/>
                     </a:xfrm>
                     <a:prstGeom prst="rect">
                       <a:avLst/>
@@ -14642,7 +15717,7 @@
         <w:spacing w:line="240" w:lineRule="auto"/>
       </w:pPr>
       <w:r>
-        <w:t>Figura 18: Diagrama de atividade</w:t>
+        <w:t>Figura 16: Digrama de atividade</w:t>
       </w:r>
     </w:p>
     <w:p>
@@ -14655,10 +15730,10 @@
           <w:lang w:eastAsia="pt-BR"/>
         </w:rPr>
         <w:drawing>
-          <wp:inline distT="0" distB="0" distL="0" distR="0" wp14:anchorId="615D1F88" wp14:editId="6A99D919">
-            <wp:extent cx="5400040" cy="2522855"/>
+          <wp:inline distT="0" distB="0" distL="0" distR="0" wp14:anchorId="683A972A" wp14:editId="6CF6801B">
+            <wp:extent cx="5400040" cy="2670175"/>
             <wp:effectExtent l="0" t="0" r="0" b="0"/>
-            <wp:docPr id="12" name="Imagem 12"/>
+            <wp:docPr id="23" name="Imagem 23"/>
             <wp:cNvGraphicFramePr>
               <a:graphicFrameLocks xmlns:a="http://schemas.openxmlformats.org/drawingml/2006/main" noChangeAspect="1"/>
             </wp:cNvGraphicFramePr>
@@ -14678,7 +15753,7 @@
                   <pic:spPr>
                     <a:xfrm>
                       <a:off x="0" y="0"/>
-                      <a:ext cx="5400040" cy="2522855"/>
+                      <a:ext cx="5400040" cy="2670175"/>
                     </a:xfrm>
                     <a:prstGeom prst="rect">
                       <a:avLst/>
@@ -14704,7 +15779,7 @@
         <w:spacing w:line="240" w:lineRule="auto"/>
       </w:pPr>
       <w:r>
-        <w:t>Figura 19: Diagrama de atividade</w:t>
+        <w:t>Figura 17: Diagrama de atividade</w:t>
       </w:r>
     </w:p>
     <w:p>
@@ -14718,10 +15793,10 @@
         </w:rPr>
         <w:lastRenderedPageBreak/>
         <w:drawing>
-          <wp:inline distT="0" distB="0" distL="0" distR="0" wp14:anchorId="14AAF1DA" wp14:editId="34C35D85">
-            <wp:extent cx="5400040" cy="2954020"/>
+          <wp:inline distT="0" distB="0" distL="0" distR="0" wp14:anchorId="6899A04C" wp14:editId="7847CD0A">
+            <wp:extent cx="5400040" cy="3127375"/>
             <wp:effectExtent l="0" t="0" r="0" b="0"/>
-            <wp:docPr id="9" name="Imagem 9"/>
+            <wp:docPr id="26" name="Imagem 26"/>
             <wp:cNvGraphicFramePr>
               <a:graphicFrameLocks xmlns:a="http://schemas.openxmlformats.org/drawingml/2006/main" noChangeAspect="1"/>
             </wp:cNvGraphicFramePr>
@@ -14741,7 +15816,7 @@
                   <pic:spPr>
                     <a:xfrm>
                       <a:off x="0" y="0"/>
-                      <a:ext cx="5400040" cy="2954020"/>
+                      <a:ext cx="5400040" cy="3127375"/>
                     </a:xfrm>
                     <a:prstGeom prst="rect">
                       <a:avLst/>
@@ -14767,7 +15842,7 @@
         <w:spacing w:line="240" w:lineRule="auto"/>
       </w:pPr>
       <w:r>
-        <w:t>Figura 20: Diagrama de atividade</w:t>
+        <w:t>Figura 18: Diagrama de atividade</w:t>
       </w:r>
     </w:p>
     <w:p>
@@ -14780,10 +15855,10 @@
           <w:lang w:eastAsia="pt-BR"/>
         </w:rPr>
         <w:drawing>
-          <wp:inline distT="0" distB="0" distL="0" distR="0" wp14:anchorId="5CC88536" wp14:editId="0F186306">
-            <wp:extent cx="5400040" cy="3319145"/>
+          <wp:inline distT="0" distB="0" distL="0" distR="0" wp14:anchorId="615D1F88" wp14:editId="6A99D919">
+            <wp:extent cx="5400040" cy="2522855"/>
             <wp:effectExtent l="0" t="0" r="0" b="0"/>
-            <wp:docPr id="17" name="Imagem 17"/>
+            <wp:docPr id="12" name="Imagem 12"/>
             <wp:cNvGraphicFramePr>
               <a:graphicFrameLocks xmlns:a="http://schemas.openxmlformats.org/drawingml/2006/main" noChangeAspect="1"/>
             </wp:cNvGraphicFramePr>
@@ -14803,7 +15878,7 @@
                   <pic:spPr>
                     <a:xfrm>
                       <a:off x="0" y="0"/>
-                      <a:ext cx="5400040" cy="3319145"/>
+                      <a:ext cx="5400040" cy="2522855"/>
                     </a:xfrm>
                     <a:prstGeom prst="rect">
                       <a:avLst/>
@@ -14829,7 +15904,7 @@
         <w:spacing w:line="240" w:lineRule="auto"/>
       </w:pPr>
       <w:r>
-        <w:t>Figura 21: Diagrama de atividade</w:t>
+        <w:t>Figura 19: Diagrama de atividade</w:t>
       </w:r>
     </w:p>
     <w:p>
@@ -14843,10 +15918,10 @@
         </w:rPr>
         <w:lastRenderedPageBreak/>
         <w:drawing>
-          <wp:inline distT="0" distB="0" distL="0" distR="0" wp14:anchorId="57D25127" wp14:editId="667959A9">
-            <wp:extent cx="5400040" cy="2973070"/>
+          <wp:inline distT="0" distB="0" distL="0" distR="0" wp14:anchorId="14AAF1DA" wp14:editId="34C35D85">
+            <wp:extent cx="5400040" cy="2954020"/>
             <wp:effectExtent l="0" t="0" r="0" b="0"/>
-            <wp:docPr id="19" name="Imagem 19"/>
+            <wp:docPr id="9" name="Imagem 9"/>
             <wp:cNvGraphicFramePr>
               <a:graphicFrameLocks xmlns:a="http://schemas.openxmlformats.org/drawingml/2006/main" noChangeAspect="1"/>
             </wp:cNvGraphicFramePr>
@@ -14866,6 +15941,131 @@
                   <pic:spPr>
                     <a:xfrm>
                       <a:off x="0" y="0"/>
+                      <a:ext cx="5400040" cy="2954020"/>
+                    </a:xfrm>
+                    <a:prstGeom prst="rect">
+                      <a:avLst/>
+                    </a:prstGeom>
+                  </pic:spPr>
+                </pic:pic>
+              </a:graphicData>
+            </a:graphic>
+          </wp:inline>
+        </w:drawing>
+      </w:r>
+    </w:p>
+    <w:p>
+      <w:pPr>
+        <w:spacing w:after="240" w:line="240" w:lineRule="auto"/>
+      </w:pPr>
+      <w:r>
+        <w:t>Fonte: Próprio autor</w:t>
+      </w:r>
+    </w:p>
+    <w:p>
+      <w:pPr>
+        <w:spacing w:line="240" w:lineRule="auto"/>
+      </w:pPr>
+      <w:r>
+        <w:t>Figura 20: Diagrama de atividade</w:t>
+      </w:r>
+    </w:p>
+    <w:p>
+      <w:pPr>
+        <w:spacing w:line="240" w:lineRule="auto"/>
+      </w:pPr>
+      <w:r>
+        <w:rPr>
+          <w:noProof/>
+          <w:lang w:eastAsia="pt-BR"/>
+        </w:rPr>
+        <w:drawing>
+          <wp:inline distT="0" distB="0" distL="0" distR="0" wp14:anchorId="5CC88536" wp14:editId="0F186306">
+            <wp:extent cx="5400040" cy="3319145"/>
+            <wp:effectExtent l="0" t="0" r="0" b="0"/>
+            <wp:docPr id="17" name="Imagem 17"/>
+            <wp:cNvGraphicFramePr>
+              <a:graphicFrameLocks xmlns:a="http://schemas.openxmlformats.org/drawingml/2006/main" noChangeAspect="1"/>
+            </wp:cNvGraphicFramePr>
+            <a:graphic xmlns:a="http://schemas.openxmlformats.org/drawingml/2006/main">
+              <a:graphicData uri="http://schemas.openxmlformats.org/drawingml/2006/picture">
+                <pic:pic xmlns:pic="http://schemas.openxmlformats.org/drawingml/2006/picture">
+                  <pic:nvPicPr>
+                    <pic:cNvPr id="1" name=""/>
+                    <pic:cNvPicPr/>
+                  </pic:nvPicPr>
+                  <pic:blipFill>
+                    <a:blip r:embed="rId34"/>
+                    <a:stretch>
+                      <a:fillRect/>
+                    </a:stretch>
+                  </pic:blipFill>
+                  <pic:spPr>
+                    <a:xfrm>
+                      <a:off x="0" y="0"/>
+                      <a:ext cx="5400040" cy="3319145"/>
+                    </a:xfrm>
+                    <a:prstGeom prst="rect">
+                      <a:avLst/>
+                    </a:prstGeom>
+                  </pic:spPr>
+                </pic:pic>
+              </a:graphicData>
+            </a:graphic>
+          </wp:inline>
+        </w:drawing>
+      </w:r>
+    </w:p>
+    <w:p>
+      <w:pPr>
+        <w:spacing w:after="240" w:line="240" w:lineRule="auto"/>
+      </w:pPr>
+      <w:r>
+        <w:t>Fonte: Próprio autor</w:t>
+      </w:r>
+    </w:p>
+    <w:p>
+      <w:pPr>
+        <w:spacing w:line="240" w:lineRule="auto"/>
+      </w:pPr>
+      <w:r>
+        <w:t>Figura 21: Diagrama de atividade</w:t>
+      </w:r>
+    </w:p>
+    <w:p>
+      <w:pPr>
+        <w:spacing w:line="240" w:lineRule="auto"/>
+      </w:pPr>
+      <w:r>
+        <w:rPr>
+          <w:noProof/>
+          <w:lang w:eastAsia="pt-BR"/>
+        </w:rPr>
+        <w:lastRenderedPageBreak/>
+        <w:drawing>
+          <wp:inline distT="0" distB="0" distL="0" distR="0" wp14:anchorId="57D25127" wp14:editId="667959A9">
+            <wp:extent cx="5400040" cy="2973070"/>
+            <wp:effectExtent l="0" t="0" r="0" b="0"/>
+            <wp:docPr id="19" name="Imagem 19"/>
+            <wp:cNvGraphicFramePr>
+              <a:graphicFrameLocks xmlns:a="http://schemas.openxmlformats.org/drawingml/2006/main" noChangeAspect="1"/>
+            </wp:cNvGraphicFramePr>
+            <a:graphic xmlns:a="http://schemas.openxmlformats.org/drawingml/2006/main">
+              <a:graphicData uri="http://schemas.openxmlformats.org/drawingml/2006/picture">
+                <pic:pic xmlns:pic="http://schemas.openxmlformats.org/drawingml/2006/picture">
+                  <pic:nvPicPr>
+                    <pic:cNvPr id="1" name=""/>
+                    <pic:cNvPicPr/>
+                  </pic:nvPicPr>
+                  <pic:blipFill>
+                    <a:blip r:embed="rId35"/>
+                    <a:stretch>
+                      <a:fillRect/>
+                    </a:stretch>
+                  </pic:blipFill>
+                  <pic:spPr>
+                    <a:xfrm>
+                      <a:off x="0" y="0"/>
                       <a:ext cx="5400040" cy="2973070"/>
                     </a:xfrm>
                     <a:prstGeom prst="rect">
@@ -15091,7 +16291,7 @@
                     <pic:cNvPicPr/>
                   </pic:nvPicPr>
                   <pic:blipFill>
-                    <a:blip r:embed="rId34"/>
+                    <a:blip r:embed="rId36"/>
                     <a:stretch>
                       <a:fillRect/>
                     </a:stretch>
@@ -17128,12 +18328,7 @@
         <w:ind w:firstLine="709"/>
       </w:pPr>
       <w:r>
-        <w:t>Aaaa</w:t>
-      </w:r>
-      <w:bookmarkStart w:id="0" w:name="_GoBack"/>
-      <w:bookmarkEnd w:id="0"/>
-      <w:r>
-        <w:t>.</w:t>
+        <w:t>Aaaa.</w:t>
       </w:r>
     </w:p>
     <w:p>
@@ -17856,8 +19051,8 @@
     <w:p/>
     <w:p/>
     <w:sectPr>
-      <w:headerReference w:type="default" r:id="rId35"/>
-      <w:footerReference w:type="default" r:id="rId36"/>
+      <w:headerReference w:type="default" r:id="rId37"/>
+      <w:footerReference w:type="default" r:id="rId38"/>
       <w:pgSz w:w="11906" w:h="16838" w:code="9"/>
       <w:pgMar w:top="1701" w:right="1701" w:bottom="1701" w:left="1701" w:header="709" w:footer="709" w:gutter="0"/>
       <w:pgNumType w:start="1"/>
@@ -18025,7 +19220,7 @@
           <w:rPr>
             <w:noProof/>
           </w:rPr>
-          <w:t>32</w:t>
+          <w:t>19</w:t>
         </w:r>
         <w:r>
           <w:rPr>
@@ -21490,6 +22685,11 @@
       <w:lang w:eastAsia="pt-BR"/>
     </w:rPr>
   </w:style>
+  <w:style w:type="character" w:customStyle="1" w:styleId="st">
+    <w:name w:val="st"/>
+    <w:basedOn w:val="Fontepargpadro"/>
+    <w:rsid w:val="00F5779F"/>
+  </w:style>
 </w:styles>
 </file>
 
@@ -21781,7 +22981,7 @@
 </file>
 
 <file path=customXml/itemProps1.xml><?xml version="1.0" encoding="utf-8"?>
-<ds:datastoreItem xmlns:ds="http://schemas.openxmlformats.org/officeDocument/2006/customXml" ds:itemID="{22071916-87AD-4260-8160-5D9096B444B9}">
+<ds:datastoreItem xmlns:ds="http://schemas.openxmlformats.org/officeDocument/2006/customXml" ds:itemID="{9FE91C13-71D1-44DC-9793-C2AEA7A1324B}">
   <ds:schemaRefs>
     <ds:schemaRef ds:uri="http://schemas.openxmlformats.org/officeDocument/2006/bibliography"/>
   </ds:schemaRefs>

</xml_diff>

<commit_message>
Revisados casos de uso e de atividade
</commit_message>
<xml_diff>
--- a/monografia.docx
+++ b/monografia.docx
@@ -8250,73 +8250,7 @@
         <w:rPr>
           <w:rStyle w:val="notranslate"/>
         </w:rPr>
-        <w:t>É usado onde é necessário</w:t>
-      </w:r>
-      <w:r>
-        <w:rPr>
-          <w:rStyle w:val="notranslate"/>
-        </w:rPr>
-        <w:t xml:space="preserve"> tratar um grupo de objetos de maneira semelhante a um único objeto</w:t>
-      </w:r>
-      <w:r>
-        <w:rPr>
-          <w:rStyle w:val="notranslate"/>
-        </w:rPr>
-        <w:t xml:space="preserve"> ou compondo</w:t>
-      </w:r>
-      <w:r>
-        <w:rPr>
-          <w:rStyle w:val="notranslate"/>
-        </w:rPr>
-        <w:t xml:space="preserve"> objet</w:t>
-      </w:r>
-      <w:r>
-        <w:rPr>
-          <w:rStyle w:val="notranslate"/>
-        </w:rPr>
-        <w:t>os em termos de uma estrutura em</w:t>
-      </w:r>
-      <w:r>
-        <w:rPr>
-          <w:rStyle w:val="notranslate"/>
-        </w:rPr>
-        <w:t xml:space="preserve"> árvore para representar parte</w:t>
-      </w:r>
-      <w:r>
-        <w:rPr>
-          <w:rStyle w:val="notranslate"/>
-        </w:rPr>
-        <w:t xml:space="preserve"> dela</w:t>
-      </w:r>
-      <w:r>
-        <w:rPr>
-          <w:rStyle w:val="notranslate"/>
-        </w:rPr>
-        <w:t xml:space="preserve"> </w:t>
-      </w:r>
-      <w:r>
-        <w:rPr>
-          <w:rStyle w:val="notranslate"/>
-        </w:rPr>
-        <w:t>ou sua</w:t>
-      </w:r>
-      <w:r>
-        <w:rPr>
-          <w:rStyle w:val="notranslate"/>
-        </w:rPr>
-        <w:t xml:space="preserve"> hierarquia </w:t>
-      </w:r>
-      <w:r>
-        <w:rPr>
-          <w:rStyle w:val="notranslate"/>
-        </w:rPr>
-        <w:t>completa</w:t>
-      </w:r>
-      <w:r>
-        <w:rPr>
-          <w:rStyle w:val="notranslate"/>
-        </w:rPr>
-        <w:t>.</w:t>
+        <w:t>É usado onde é necessário tratar um grupo de objetos de maneira semelhante a um único objeto ou compondo objetos em termos de uma estrutura em árvore para representar parte dela ou sua hierarquia completa.</w:t>
       </w:r>
       <w:r>
         <w:t xml:space="preserve"> </w:t>
@@ -11433,12 +11367,7 @@
         <w:t>O Spring Framework é uma solução leve</w:t>
       </w:r>
       <w:r>
-        <w:t xml:space="preserve"> des</w:t>
-      </w:r>
-      <w:bookmarkStart w:id="0" w:name="_GoBack"/>
-      <w:bookmarkEnd w:id="0"/>
-      <w:r>
-        <w:t xml:space="preserve">envolvido para a plataforma Java </w:t>
+        <w:t xml:space="preserve"> desenvolvido para a plataforma Java </w:t>
       </w:r>
       <w:r>
         <w:rPr>
@@ -16304,10 +16233,10 @@
           <w:lang w:eastAsia="pt-BR"/>
         </w:rPr>
         <w:drawing>
-          <wp:inline distT="0" distB="0" distL="0" distR="0" wp14:anchorId="028FDBC7" wp14:editId="58F90AFD">
-            <wp:extent cx="5400040" cy="3052445"/>
+          <wp:inline distT="0" distB="0" distL="0" distR="0" wp14:anchorId="7472D80D" wp14:editId="46643F20">
+            <wp:extent cx="5400040" cy="2654300"/>
             <wp:effectExtent l="0" t="0" r="0" b="0"/>
-            <wp:docPr id="33" name="Imagem 33"/>
+            <wp:docPr id="10" name="Imagem 10"/>
             <wp:cNvGraphicFramePr>
               <a:graphicFrameLocks xmlns:a="http://schemas.openxmlformats.org/drawingml/2006/main" noChangeAspect="1"/>
             </wp:cNvGraphicFramePr>
@@ -16327,7 +16256,7 @@
                   <pic:spPr>
                     <a:xfrm>
                       <a:off x="0" y="0"/>
-                      <a:ext cx="5400040" cy="3052445"/>
+                      <a:ext cx="5400040" cy="2654300"/>
                     </a:xfrm>
                     <a:prstGeom prst="rect">
                       <a:avLst/>
@@ -17481,7 +17410,7 @@
               <w:rPr>
                 <w:bCs/>
               </w:rPr>
-              <w:t>Usuário</w:t>
+              <w:t>Desenvolvedor</w:t>
             </w:r>
           </w:p>
         </w:tc>
@@ -18129,7 +18058,7 @@
               <w:rPr>
                 <w:bCs/>
               </w:rPr>
-              <w:t>Usuário</w:t>
+              <w:t>Desenvolvedor</w:t>
             </w:r>
           </w:p>
         </w:tc>
@@ -18779,7 +18708,7 @@
               <w:rPr>
                 <w:bCs/>
               </w:rPr>
-              <w:t>Usuário</w:t>
+              <w:t>Desenvolvedor</w:t>
             </w:r>
           </w:p>
         </w:tc>
@@ -19421,7 +19350,7 @@
               <w:rPr>
                 <w:bCs/>
               </w:rPr>
-              <w:t>Usuário</w:t>
+              <w:t>Desenvolvedor</w:t>
             </w:r>
           </w:p>
         </w:tc>
@@ -20071,7 +20000,7 @@
               <w:rPr>
                 <w:bCs/>
               </w:rPr>
-              <w:t>Usuário</w:t>
+              <w:t>Desenvolvedor</w:t>
             </w:r>
           </w:p>
         </w:tc>
@@ -20719,7 +20648,7 @@
               <w:rPr>
                 <w:bCs/>
               </w:rPr>
-              <w:t>Usuário</w:t>
+              <w:t>Desenvolvedor</w:t>
             </w:r>
           </w:p>
         </w:tc>
@@ -21369,7 +21298,7 @@
               <w:rPr>
                 <w:bCs/>
               </w:rPr>
-              <w:t>Usuário</w:t>
+              <w:t>Desenvolvedor</w:t>
             </w:r>
           </w:p>
         </w:tc>
@@ -22017,7 +21946,7 @@
               <w:rPr>
                 <w:bCs/>
               </w:rPr>
-              <w:t>Usuário</w:t>
+              <w:t>Desenvolvedor</w:t>
             </w:r>
           </w:p>
         </w:tc>
@@ -22667,7 +22596,7 @@
               <w:rPr>
                 <w:bCs/>
               </w:rPr>
-              <w:t>Usuário</w:t>
+              <w:t>Desenvolvedor</w:t>
             </w:r>
           </w:p>
         </w:tc>
@@ -23177,10 +23106,7 @@
         <w:spacing w:line="240" w:lineRule="auto"/>
       </w:pPr>
       <w:r>
-        <w:t xml:space="preserve">Tabela </w:t>
-      </w:r>
-      <w:r>
-        <w:t>x</w:t>
+        <w:t>Tabela x</w:t>
       </w:r>
       <w:r>
         <w:t>: Caso de uso 11</w:t>
@@ -23276,7 +23202,13 @@
               <w:rPr>
                 <w:bCs/>
               </w:rPr>
-              <w:t>Listar teste de heurística</w:t>
+              <w:t>Executar testes de</w:t>
+            </w:r>
+            <w:r>
+              <w:rPr>
+                <w:bCs/>
+              </w:rPr>
+              <w:t xml:space="preserve"> heurística</w:t>
             </w:r>
           </w:p>
         </w:tc>
@@ -23318,7 +23250,7 @@
               <w:rPr>
                 <w:bCs/>
               </w:rPr>
-              <w:t>Usuário</w:t>
+              <w:t>Desenvolvedor</w:t>
             </w:r>
           </w:p>
         </w:tc>
@@ -23785,15 +23717,7 @@
                 <w:b/>
                 <w:bCs/>
               </w:rPr>
-              <w:t>Requisitos</w:t>
-            </w:r>
-            <w:r>
-              <w:rPr>
-                <w:rFonts w:ascii="Arial" w:hAnsi="Arial" w:cs="Arial"/>
-                <w:b/>
-                <w:bCs/>
-              </w:rPr>
-              <w:t xml:space="preserve"> Não-Funcionais</w:t>
+              <w:t>Requisitos Não-Funcionais</w:t>
             </w:r>
           </w:p>
         </w:tc>
@@ -23830,7 +23754,10 @@
         <w:spacing w:line="240" w:lineRule="auto"/>
       </w:pPr>
       <w:r>
-        <w:t>Tabela x</w:t>
+        <w:t xml:space="preserve">Tabela </w:t>
+      </w:r>
+      <w:r>
+        <w:t>x</w:t>
       </w:r>
       <w:r>
         <w:t>: Caso de uso 12</w:t>
@@ -23926,7 +23853,7 @@
               <w:rPr>
                 <w:bCs/>
               </w:rPr>
-              <w:t>Criar teste de heurística</w:t>
+              <w:t>Listar teste de heurística</w:t>
             </w:r>
           </w:p>
         </w:tc>
@@ -23968,7 +23895,7 @@
               <w:rPr>
                 <w:bCs/>
               </w:rPr>
-              <w:t>Usuário</w:t>
+              <w:t>Desenvolvedor</w:t>
             </w:r>
           </w:p>
         </w:tc>
@@ -24574,7 +24501,7 @@
               <w:rPr>
                 <w:bCs/>
               </w:rPr>
-              <w:t>Alterar teste de heurística</w:t>
+              <w:t>Criar teste de heurística</w:t>
             </w:r>
           </w:p>
         </w:tc>
@@ -24616,7 +24543,7 @@
               <w:rPr>
                 <w:bCs/>
               </w:rPr>
-              <w:t>Usuário</w:t>
+              <w:t>Desenvolvedor</w:t>
             </w:r>
           </w:p>
         </w:tc>
@@ -25224,7 +25151,7 @@
               <w:rPr>
                 <w:bCs/>
               </w:rPr>
-              <w:t>Excluir teste de heurística</w:t>
+              <w:t>Alterar teste de heurística</w:t>
             </w:r>
           </w:p>
         </w:tc>
@@ -25266,7 +25193,7 @@
               <w:rPr>
                 <w:bCs/>
               </w:rPr>
-              <w:t>Usuário</w:t>
+              <w:t>Desenvolvedor</w:t>
             </w:r>
           </w:p>
         </w:tc>
@@ -25773,6 +25700,656 @@
     </w:p>
     <w:p>
       <w:pPr>
+        <w:spacing w:line="240" w:lineRule="auto"/>
+      </w:pPr>
+      <w:r>
+        <w:t>Tabela x</w:t>
+      </w:r>
+      <w:r>
+        <w:t>: Caso de uso 15</w:t>
+      </w:r>
+    </w:p>
+    <w:tbl>
+      <w:tblPr>
+        <w:tblStyle w:val="Tabelacomgrade"/>
+        <w:tblW w:w="8505" w:type="dxa"/>
+        <w:tblInd w:w="108" w:type="dxa"/>
+        <w:tblLook w:val="04A0" w:firstRow="1" w:lastRow="0" w:firstColumn="1" w:lastColumn="0" w:noHBand="0" w:noVBand="1"/>
+      </w:tblPr>
+      <w:tblGrid>
+        <w:gridCol w:w="3260"/>
+        <w:gridCol w:w="5245"/>
+      </w:tblGrid>
+      <w:tr>
+        <w:tc>
+          <w:tcPr>
+            <w:tcW w:w="3260" w:type="dxa"/>
+          </w:tcPr>
+          <w:p>
+            <w:pPr>
+              <w:rPr>
+                <w:rFonts w:ascii="Arial" w:hAnsi="Arial" w:cs="Arial"/>
+                <w:b/>
+                <w:bCs/>
+              </w:rPr>
+            </w:pPr>
+            <w:r>
+              <w:rPr>
+                <w:rFonts w:ascii="Arial" w:hAnsi="Arial" w:cs="Arial"/>
+                <w:b/>
+                <w:bCs/>
+              </w:rPr>
+              <w:t>Identificador</w:t>
+            </w:r>
+          </w:p>
+        </w:tc>
+        <w:tc>
+          <w:tcPr>
+            <w:tcW w:w="5245" w:type="dxa"/>
+          </w:tcPr>
+          <w:p>
+            <w:pPr>
+              <w:rPr>
+                <w:bCs/>
+              </w:rPr>
+            </w:pPr>
+            <w:r>
+              <w:rPr>
+                <w:bCs/>
+              </w:rPr>
+              <w:t>UC_15</w:t>
+            </w:r>
+          </w:p>
+        </w:tc>
+      </w:tr>
+      <w:tr>
+        <w:tc>
+          <w:tcPr>
+            <w:tcW w:w="3260" w:type="dxa"/>
+          </w:tcPr>
+          <w:p>
+            <w:pPr>
+              <w:rPr>
+                <w:rFonts w:ascii="Arial" w:hAnsi="Arial" w:cs="Arial"/>
+                <w:b/>
+                <w:bCs/>
+              </w:rPr>
+            </w:pPr>
+            <w:r>
+              <w:rPr>
+                <w:rFonts w:ascii="Arial" w:hAnsi="Arial" w:cs="Arial"/>
+                <w:b/>
+                <w:bCs/>
+              </w:rPr>
+              <w:t>Nome</w:t>
+            </w:r>
+          </w:p>
+        </w:tc>
+        <w:tc>
+          <w:tcPr>
+            <w:tcW w:w="5245" w:type="dxa"/>
+          </w:tcPr>
+          <w:p>
+            <w:pPr>
+              <w:rPr>
+                <w:bCs/>
+              </w:rPr>
+            </w:pPr>
+            <w:r>
+              <w:rPr>
+                <w:bCs/>
+              </w:rPr>
+              <w:t>Excluir teste de heurística</w:t>
+            </w:r>
+          </w:p>
+        </w:tc>
+      </w:tr>
+      <w:tr>
+        <w:tc>
+          <w:tcPr>
+            <w:tcW w:w="3260" w:type="dxa"/>
+          </w:tcPr>
+          <w:p>
+            <w:pPr>
+              <w:rPr>
+                <w:rFonts w:ascii="Arial" w:hAnsi="Arial" w:cs="Arial"/>
+                <w:b/>
+                <w:bCs/>
+              </w:rPr>
+            </w:pPr>
+            <w:r>
+              <w:rPr>
+                <w:rFonts w:ascii="Arial" w:hAnsi="Arial" w:cs="Arial"/>
+                <w:b/>
+                <w:bCs/>
+              </w:rPr>
+              <w:t>Atores</w:t>
+            </w:r>
+          </w:p>
+        </w:tc>
+        <w:tc>
+          <w:tcPr>
+            <w:tcW w:w="5245" w:type="dxa"/>
+          </w:tcPr>
+          <w:p>
+            <w:pPr>
+              <w:rPr>
+                <w:bCs/>
+              </w:rPr>
+            </w:pPr>
+            <w:r>
+              <w:rPr>
+                <w:bCs/>
+              </w:rPr>
+              <w:t>Desenvolvedor</w:t>
+            </w:r>
+          </w:p>
+        </w:tc>
+      </w:tr>
+      <w:tr>
+        <w:tc>
+          <w:tcPr>
+            <w:tcW w:w="3260" w:type="dxa"/>
+          </w:tcPr>
+          <w:p>
+            <w:pPr>
+              <w:rPr>
+                <w:rFonts w:ascii="Arial" w:hAnsi="Arial" w:cs="Arial"/>
+                <w:b/>
+                <w:bCs/>
+              </w:rPr>
+            </w:pPr>
+            <w:r>
+              <w:rPr>
+                <w:rFonts w:ascii="Arial" w:hAnsi="Arial" w:cs="Arial"/>
+                <w:b/>
+                <w:bCs/>
+              </w:rPr>
+              <w:t>Pré-condições</w:t>
+            </w:r>
+          </w:p>
+        </w:tc>
+        <w:tc>
+          <w:tcPr>
+            <w:tcW w:w="5245" w:type="dxa"/>
+          </w:tcPr>
+          <w:p>
+            <w:pPr>
+              <w:rPr>
+                <w:bCs/>
+              </w:rPr>
+            </w:pPr>
+            <w:r>
+              <w:t>O ator deve estar cadastrado no sistem</w:t>
+            </w:r>
+            <w:r>
+              <w:t>a</w:t>
+            </w:r>
+          </w:p>
+        </w:tc>
+      </w:tr>
+      <w:tr>
+        <w:tc>
+          <w:tcPr>
+            <w:tcW w:w="3260" w:type="dxa"/>
+          </w:tcPr>
+          <w:p>
+            <w:pPr>
+              <w:rPr>
+                <w:rFonts w:ascii="Arial" w:hAnsi="Arial" w:cs="Arial"/>
+                <w:b/>
+                <w:bCs/>
+              </w:rPr>
+            </w:pPr>
+            <w:r>
+              <w:rPr>
+                <w:rFonts w:ascii="Arial" w:hAnsi="Arial" w:cs="Arial"/>
+                <w:b/>
+                <w:bCs/>
+              </w:rPr>
+              <w:t>Fluxo Básico</w:t>
+            </w:r>
+          </w:p>
+        </w:tc>
+        <w:tc>
+          <w:tcPr>
+            <w:tcW w:w="5245" w:type="dxa"/>
+          </w:tcPr>
+          <w:p>
+            <w:pPr>
+              <w:pStyle w:val="PargrafodaLista"/>
+              <w:numPr>
+                <w:ilvl w:val="0"/>
+                <w:numId w:val="22"/>
+              </w:numPr>
+              <w:suppressAutoHyphens w:val="0"/>
+              <w:spacing w:line="240" w:lineRule="auto"/>
+              <w:jc w:val="left"/>
+              <w:rPr>
+                <w:bCs/>
+              </w:rPr>
+            </w:pPr>
+            <w:r>
+              <w:rPr>
+                <w:bCs/>
+              </w:rPr>
+              <w:t>Gerenciar Grupo de Estudo</w:t>
+            </w:r>
+          </w:p>
+          <w:p>
+            <w:pPr>
+              <w:pStyle w:val="PargrafodaLista"/>
+              <w:numPr>
+                <w:ilvl w:val="0"/>
+                <w:numId w:val="22"/>
+              </w:numPr>
+              <w:suppressAutoHyphens w:val="0"/>
+              <w:spacing w:line="240" w:lineRule="auto"/>
+              <w:jc w:val="left"/>
+              <w:rPr>
+                <w:bCs/>
+              </w:rPr>
+            </w:pPr>
+            <w:r>
+              <w:rPr>
+                <w:bCs/>
+              </w:rPr>
+              <w:t>Acessar Chat</w:t>
+            </w:r>
+          </w:p>
+          <w:p>
+            <w:pPr>
+              <w:pStyle w:val="PargrafodaLista"/>
+              <w:numPr>
+                <w:ilvl w:val="0"/>
+                <w:numId w:val="22"/>
+              </w:numPr>
+              <w:suppressAutoHyphens w:val="0"/>
+              <w:spacing w:line="240" w:lineRule="auto"/>
+              <w:jc w:val="left"/>
+              <w:rPr>
+                <w:bCs/>
+              </w:rPr>
+            </w:pPr>
+            <w:r>
+              <w:rPr>
+                <w:bCs/>
+              </w:rPr>
+              <w:t>X</w:t>
+            </w:r>
+          </w:p>
+          <w:p>
+            <w:pPr>
+              <w:pStyle w:val="PargrafodaLista"/>
+              <w:numPr>
+                <w:ilvl w:val="0"/>
+                <w:numId w:val="22"/>
+              </w:numPr>
+              <w:suppressAutoHyphens w:val="0"/>
+              <w:spacing w:line="240" w:lineRule="auto"/>
+              <w:jc w:val="left"/>
+              <w:rPr>
+                <w:bCs/>
+              </w:rPr>
+            </w:pPr>
+          </w:p>
+        </w:tc>
+      </w:tr>
+      <w:tr>
+        <w:tc>
+          <w:tcPr>
+            <w:tcW w:w="3260" w:type="dxa"/>
+          </w:tcPr>
+          <w:p>
+            <w:pPr>
+              <w:rPr>
+                <w:rFonts w:ascii="Arial" w:hAnsi="Arial" w:cs="Arial"/>
+                <w:b/>
+                <w:bCs/>
+              </w:rPr>
+            </w:pPr>
+            <w:r>
+              <w:rPr>
+                <w:rFonts w:ascii="Arial" w:hAnsi="Arial" w:cs="Arial"/>
+                <w:b/>
+                <w:bCs/>
+              </w:rPr>
+              <w:t>Fluxos Alternativos</w:t>
+            </w:r>
+          </w:p>
+        </w:tc>
+        <w:tc>
+          <w:tcPr>
+            <w:tcW w:w="5245" w:type="dxa"/>
+          </w:tcPr>
+          <w:p>
+            <w:pPr>
+              <w:pStyle w:val="PargrafodaLista"/>
+              <w:numPr>
+                <w:ilvl w:val="0"/>
+                <w:numId w:val="23"/>
+              </w:numPr>
+              <w:suppressAutoHyphens w:val="0"/>
+              <w:spacing w:line="240" w:lineRule="auto"/>
+              <w:jc w:val="left"/>
+              <w:rPr>
+                <w:bCs/>
+              </w:rPr>
+            </w:pPr>
+            <w:r>
+              <w:rPr>
+                <w:bCs/>
+              </w:rPr>
+              <w:t>Y</w:t>
+            </w:r>
+          </w:p>
+          <w:p>
+            <w:pPr>
+              <w:pStyle w:val="PargrafodaLista"/>
+              <w:numPr>
+                <w:ilvl w:val="0"/>
+                <w:numId w:val="23"/>
+              </w:numPr>
+              <w:suppressAutoHyphens w:val="0"/>
+              <w:spacing w:line="240" w:lineRule="auto"/>
+              <w:jc w:val="left"/>
+              <w:rPr>
+                <w:bCs/>
+              </w:rPr>
+            </w:pPr>
+            <w:r>
+              <w:rPr>
+                <w:bCs/>
+              </w:rPr>
+              <w:t>Y</w:t>
+            </w:r>
+          </w:p>
+          <w:p>
+            <w:pPr>
+              <w:pStyle w:val="PargrafodaLista"/>
+              <w:numPr>
+                <w:ilvl w:val="0"/>
+                <w:numId w:val="23"/>
+              </w:numPr>
+              <w:suppressAutoHyphens w:val="0"/>
+              <w:spacing w:line="240" w:lineRule="auto"/>
+              <w:jc w:val="left"/>
+              <w:rPr>
+                <w:bCs/>
+              </w:rPr>
+            </w:pPr>
+            <w:r>
+              <w:rPr>
+                <w:bCs/>
+              </w:rPr>
+              <w:lastRenderedPageBreak/>
+              <w:t>Y</w:t>
+            </w:r>
+          </w:p>
+          <w:p>
+            <w:pPr>
+              <w:pStyle w:val="PargrafodaLista"/>
+              <w:numPr>
+                <w:ilvl w:val="0"/>
+                <w:numId w:val="23"/>
+              </w:numPr>
+              <w:suppressAutoHyphens w:val="0"/>
+              <w:spacing w:line="240" w:lineRule="auto"/>
+              <w:jc w:val="left"/>
+              <w:rPr>
+                <w:bCs/>
+              </w:rPr>
+            </w:pPr>
+          </w:p>
+        </w:tc>
+      </w:tr>
+      <w:tr>
+        <w:tc>
+          <w:tcPr>
+            <w:tcW w:w="3260" w:type="dxa"/>
+          </w:tcPr>
+          <w:p>
+            <w:pPr>
+              <w:rPr>
+                <w:rFonts w:ascii="Arial" w:hAnsi="Arial" w:cs="Arial"/>
+                <w:b/>
+                <w:bCs/>
+              </w:rPr>
+            </w:pPr>
+            <w:r>
+              <w:rPr>
+                <w:rFonts w:ascii="Arial" w:hAnsi="Arial" w:cs="Arial"/>
+                <w:b/>
+                <w:bCs/>
+              </w:rPr>
+              <w:lastRenderedPageBreak/>
+              <w:t>Fluxos Excepcionais</w:t>
+            </w:r>
+          </w:p>
+        </w:tc>
+        <w:tc>
+          <w:tcPr>
+            <w:tcW w:w="5245" w:type="dxa"/>
+          </w:tcPr>
+          <w:p>
+            <w:pPr>
+              <w:pStyle w:val="PargrafodaLista"/>
+              <w:numPr>
+                <w:ilvl w:val="0"/>
+                <w:numId w:val="24"/>
+              </w:numPr>
+              <w:suppressAutoHyphens w:val="0"/>
+              <w:spacing w:line="240" w:lineRule="auto"/>
+              <w:jc w:val="left"/>
+              <w:rPr>
+                <w:bCs/>
+              </w:rPr>
+            </w:pPr>
+            <w:r>
+              <w:rPr>
+                <w:bCs/>
+              </w:rPr>
+              <w:t>Z</w:t>
+            </w:r>
+          </w:p>
+          <w:p>
+            <w:pPr>
+              <w:pStyle w:val="PargrafodaLista"/>
+              <w:numPr>
+                <w:ilvl w:val="0"/>
+                <w:numId w:val="24"/>
+              </w:numPr>
+              <w:suppressAutoHyphens w:val="0"/>
+              <w:spacing w:line="240" w:lineRule="auto"/>
+              <w:jc w:val="left"/>
+              <w:rPr>
+                <w:bCs/>
+              </w:rPr>
+            </w:pPr>
+            <w:r>
+              <w:rPr>
+                <w:bCs/>
+              </w:rPr>
+              <w:t>Z</w:t>
+            </w:r>
+          </w:p>
+          <w:p>
+            <w:pPr>
+              <w:pStyle w:val="PargrafodaLista"/>
+              <w:numPr>
+                <w:ilvl w:val="0"/>
+                <w:numId w:val="24"/>
+              </w:numPr>
+              <w:suppressAutoHyphens w:val="0"/>
+              <w:spacing w:line="240" w:lineRule="auto"/>
+              <w:jc w:val="left"/>
+              <w:rPr>
+                <w:bCs/>
+              </w:rPr>
+            </w:pPr>
+            <w:r>
+              <w:rPr>
+                <w:bCs/>
+              </w:rPr>
+              <w:t>Z</w:t>
+            </w:r>
+          </w:p>
+          <w:p>
+            <w:pPr>
+              <w:pStyle w:val="PargrafodaLista"/>
+              <w:numPr>
+                <w:ilvl w:val="0"/>
+                <w:numId w:val="24"/>
+              </w:numPr>
+              <w:suppressAutoHyphens w:val="0"/>
+              <w:spacing w:line="240" w:lineRule="auto"/>
+              <w:jc w:val="left"/>
+              <w:rPr>
+                <w:bCs/>
+              </w:rPr>
+            </w:pPr>
+          </w:p>
+        </w:tc>
+      </w:tr>
+      <w:tr>
+        <w:tc>
+          <w:tcPr>
+            <w:tcW w:w="3260" w:type="dxa"/>
+          </w:tcPr>
+          <w:p>
+            <w:pPr>
+              <w:rPr>
+                <w:rFonts w:ascii="Arial" w:hAnsi="Arial" w:cs="Arial"/>
+                <w:b/>
+                <w:bCs/>
+              </w:rPr>
+            </w:pPr>
+            <w:r>
+              <w:rPr>
+                <w:rFonts w:ascii="Arial" w:hAnsi="Arial" w:cs="Arial"/>
+                <w:b/>
+                <w:bCs/>
+              </w:rPr>
+              <w:t>Pós-condições</w:t>
+            </w:r>
+          </w:p>
+        </w:tc>
+        <w:tc>
+          <w:tcPr>
+            <w:tcW w:w="5245" w:type="dxa"/>
+          </w:tcPr>
+          <w:p>
+            <w:pPr>
+              <w:rPr>
+                <w:bCs/>
+              </w:rPr>
+            </w:pPr>
+          </w:p>
+        </w:tc>
+      </w:tr>
+      <w:tr>
+        <w:tc>
+          <w:tcPr>
+            <w:tcW w:w="3260" w:type="dxa"/>
+          </w:tcPr>
+          <w:p>
+            <w:pPr>
+              <w:rPr>
+                <w:rFonts w:ascii="Arial" w:hAnsi="Arial" w:cs="Arial"/>
+                <w:b/>
+                <w:bCs/>
+              </w:rPr>
+            </w:pPr>
+            <w:r>
+              <w:rPr>
+                <w:rFonts w:ascii="Arial" w:hAnsi="Arial" w:cs="Arial"/>
+                <w:b/>
+                <w:bCs/>
+              </w:rPr>
+              <w:t>Requisitos Funcionais</w:t>
+            </w:r>
+          </w:p>
+        </w:tc>
+        <w:tc>
+          <w:tcPr>
+            <w:tcW w:w="5245" w:type="dxa"/>
+          </w:tcPr>
+          <w:p>
+            <w:pPr>
+              <w:rPr>
+                <w:bCs/>
+              </w:rPr>
+            </w:pPr>
+            <w:r>
+              <w:rPr>
+                <w:bCs/>
+              </w:rPr>
+              <w:t>Rq_</w:t>
+            </w:r>
+          </w:p>
+        </w:tc>
+      </w:tr>
+      <w:tr>
+        <w:tc>
+          <w:tcPr>
+            <w:tcW w:w="3260" w:type="dxa"/>
+          </w:tcPr>
+          <w:p>
+            <w:pPr>
+              <w:rPr>
+                <w:rFonts w:ascii="Arial" w:hAnsi="Arial" w:cs="Arial"/>
+                <w:b/>
+                <w:bCs/>
+              </w:rPr>
+            </w:pPr>
+            <w:r>
+              <w:rPr>
+                <w:rFonts w:ascii="Arial" w:hAnsi="Arial" w:cs="Arial"/>
+                <w:b/>
+                <w:bCs/>
+              </w:rPr>
+              <w:t>Requisitos</w:t>
+            </w:r>
+            <w:r>
+              <w:rPr>
+                <w:rFonts w:ascii="Arial" w:hAnsi="Arial" w:cs="Arial"/>
+                <w:b/>
+                <w:bCs/>
+              </w:rPr>
+              <w:t xml:space="preserve"> Não-Funcionais</w:t>
+            </w:r>
+          </w:p>
+        </w:tc>
+        <w:tc>
+          <w:tcPr>
+            <w:tcW w:w="5245" w:type="dxa"/>
+          </w:tcPr>
+          <w:p>
+            <w:pPr>
+              <w:rPr>
+                <w:bCs/>
+              </w:rPr>
+            </w:pPr>
+            <w:r>
+              <w:rPr>
+                <w:bCs/>
+              </w:rPr>
+              <w:t>Rq_</w:t>
+            </w:r>
+          </w:p>
+        </w:tc>
+      </w:tr>
+    </w:tbl>
+    <w:p>
+      <w:pPr>
+        <w:spacing w:after="240" w:line="240" w:lineRule="auto"/>
+      </w:pPr>
+      <w:r>
+        <w:t>Fonte: Próprio autor</w:t>
+      </w:r>
+    </w:p>
+    <w:p>
+      <w:pPr>
         <w:spacing w:after="240" w:line="240" w:lineRule="auto"/>
         <w:rPr>
           <w:rFonts w:asciiTheme="majorHAnsi" w:hAnsiTheme="majorHAnsi"/>
@@ -25835,7 +26412,12 @@
         <w:spacing w:line="240" w:lineRule="auto"/>
       </w:pPr>
       <w:r>
-        <w:t>Figura 8: Diagrama de atividade</w:t>
+        <w:t>Figura x</w:t>
+      </w:r>
+      <w:bookmarkStart w:id="0" w:name="_GoBack"/>
+      <w:bookmarkEnd w:id="0"/>
+      <w:r>
+        <w:t>: Diagrama de atividade</w:t>
       </w:r>
       <w:r>
         <w:t xml:space="preserve"> para</w:t>
@@ -25856,7 +26438,6 @@
           <w:noProof/>
           <w:lang w:eastAsia="pt-BR"/>
         </w:rPr>
-        <w:lastRenderedPageBreak/>
         <w:drawing>
           <wp:inline distT="0" distB="0" distL="0" distR="0" wp14:anchorId="04071C2C" wp14:editId="3648069F">
             <wp:extent cx="5400040" cy="2825750"/>
@@ -25907,7 +26488,10 @@
         <w:spacing w:line="240" w:lineRule="auto"/>
       </w:pPr>
       <w:r>
-        <w:t>Figura 9</w:t>
+        <w:t xml:space="preserve">Figura </w:t>
+      </w:r>
+      <w:r>
+        <w:t>x</w:t>
       </w:r>
       <w:r>
         <w:t>: Diagrama de atividade de login</w:t>
@@ -25922,6 +26506,7 @@
           <w:noProof/>
           <w:lang w:eastAsia="pt-BR"/>
         </w:rPr>
+        <w:lastRenderedPageBreak/>
         <w:drawing>
           <wp:inline distT="0" distB="0" distL="0" distR="0" wp14:anchorId="0454EC43" wp14:editId="562EC465">
             <wp:extent cx="5400040" cy="2872105"/>
@@ -25975,7 +26560,10 @@
         <w:t>Fig</w:t>
       </w:r>
       <w:r>
-        <w:t>ura 10: Diagrama de atividade para</w:t>
+        <w:t>ura x</w:t>
+      </w:r>
+      <w:r>
+        <w:t>: Diagrama de atividade para</w:t>
       </w:r>
       <w:r>
         <w:t xml:space="preserve"> lista</w:t>
@@ -25996,7 +26584,6 @@
           <w:noProof/>
           <w:lang w:eastAsia="pt-BR"/>
         </w:rPr>
-        <w:lastRenderedPageBreak/>
         <w:drawing>
           <wp:inline distT="0" distB="0" distL="0" distR="0" wp14:anchorId="536DB5B8" wp14:editId="52F1F38E">
             <wp:extent cx="5400040" cy="2941955"/>
@@ -26047,7 +26634,10 @@
         <w:spacing w:line="240" w:lineRule="auto"/>
       </w:pPr>
       <w:r>
-        <w:t xml:space="preserve">Figura 11: Digrama de atividade </w:t>
+        <w:t>Figura x</w:t>
+      </w:r>
+      <w:r>
+        <w:t xml:space="preserve">: Digrama de atividade </w:t>
       </w:r>
       <w:r>
         <w:t>para</w:t>
@@ -26080,6 +26670,7 @@
           <w:noProof/>
           <w:lang w:eastAsia="pt-BR"/>
         </w:rPr>
+        <w:lastRenderedPageBreak/>
         <w:drawing>
           <wp:inline distT="0" distB="0" distL="0" distR="0" wp14:anchorId="1CAB775F" wp14:editId="472B68BA">
             <wp:extent cx="5400040" cy="2566035"/>
@@ -26130,7 +26721,7 @@
         <w:spacing w:line="240" w:lineRule="auto"/>
       </w:pPr>
       <w:r>
-        <w:t>Figura 12</w:t>
+        <w:t>Figura x</w:t>
       </w:r>
       <w:r>
         <w:t>: Digrama de atividade</w:t>
@@ -26154,7 +26745,6 @@
           <w:noProof/>
           <w:lang w:eastAsia="pt-BR"/>
         </w:rPr>
-        <w:lastRenderedPageBreak/>
         <w:drawing>
           <wp:inline distT="0" distB="0" distL="0" distR="0" wp14:anchorId="313B38C5" wp14:editId="376E712F">
             <wp:extent cx="5400040" cy="4221480"/>
@@ -26205,7 +26795,10 @@
         <w:spacing w:line="240" w:lineRule="auto"/>
       </w:pPr>
       <w:r>
-        <w:t>Figura 13: Digrama de atividade</w:t>
+        <w:t>Figura x</w:t>
+      </w:r>
+      <w:r>
+        <w:t>: Digrama de atividade</w:t>
       </w:r>
       <w:r>
         <w:t xml:space="preserve"> para exclusão de usuários</w:t>
@@ -26220,6 +26813,7 @@
           <w:noProof/>
           <w:lang w:eastAsia="pt-BR"/>
         </w:rPr>
+        <w:lastRenderedPageBreak/>
         <w:drawing>
           <wp:inline distT="0" distB="0" distL="0" distR="0" wp14:anchorId="3FAFDDF8" wp14:editId="480DB83D">
             <wp:extent cx="5400040" cy="3059430"/>
@@ -26270,7 +26864,10 @@
         <w:spacing w:line="240" w:lineRule="auto"/>
       </w:pPr>
       <w:r>
-        <w:t>Figura 14: Digrama de atividade</w:t>
+        <w:t>Figura x</w:t>
+      </w:r>
+      <w:r>
+        <w:t>: Digrama de atividade</w:t>
       </w:r>
       <w:r>
         <w:t xml:space="preserve"> para listagem de heurísticas</w:t>
@@ -26285,7 +26882,6 @@
           <w:noProof/>
           <w:lang w:eastAsia="pt-BR"/>
         </w:rPr>
-        <w:lastRenderedPageBreak/>
         <w:drawing>
           <wp:inline distT="0" distB="0" distL="0" distR="0" wp14:anchorId="1CB4D7A7" wp14:editId="16033A61">
             <wp:extent cx="5400040" cy="2696845"/>
@@ -26336,7 +26932,10 @@
         <w:spacing w:line="240" w:lineRule="auto"/>
       </w:pPr>
       <w:r>
-        <w:t>Figura 15: Digrama de atividade</w:t>
+        <w:t>Figura x</w:t>
+      </w:r>
+      <w:r>
+        <w:t>: Digrama de atividade</w:t>
       </w:r>
       <w:r>
         <w:t xml:space="preserve"> para inclusão de heurísticas</w:t>
@@ -26351,11 +26950,12 @@
           <w:noProof/>
           <w:lang w:eastAsia="pt-BR"/>
         </w:rPr>
+        <w:lastRenderedPageBreak/>
         <w:drawing>
-          <wp:inline distT="0" distB="0" distL="0" distR="0" wp14:anchorId="3C29818E" wp14:editId="5274AADA">
-            <wp:extent cx="5400040" cy="2834640"/>
+          <wp:inline distT="0" distB="0" distL="0" distR="0" wp14:anchorId="7E1C70A9" wp14:editId="049CB126">
+            <wp:extent cx="5400040" cy="2959735"/>
             <wp:effectExtent l="0" t="0" r="0" b="0"/>
-            <wp:docPr id="11" name="Imagem 11"/>
+            <wp:docPr id="15" name="Imagem 15"/>
             <wp:cNvGraphicFramePr>
               <a:graphicFrameLocks xmlns:a="http://schemas.openxmlformats.org/drawingml/2006/main" noChangeAspect="1"/>
             </wp:cNvGraphicFramePr>
@@ -26375,7 +26975,7 @@
                   <pic:spPr>
                     <a:xfrm>
                       <a:off x="0" y="0"/>
-                      <a:ext cx="5400040" cy="2834640"/>
+                      <a:ext cx="5400040" cy="2959735"/>
                     </a:xfrm>
                     <a:prstGeom prst="rect">
                       <a:avLst/>
@@ -26401,7 +27001,10 @@
         <w:spacing w:line="240" w:lineRule="auto"/>
       </w:pPr>
       <w:r>
-        <w:t>Figura 16: Digrama de atividade</w:t>
+        <w:t>Figura x</w:t>
+      </w:r>
+      <w:r>
+        <w:t>: Digrama de atividade</w:t>
       </w:r>
       <w:r>
         <w:t xml:space="preserve"> para alteração de heurísticas</w:t>
@@ -26416,12 +27019,11 @@
           <w:noProof/>
           <w:lang w:eastAsia="pt-BR"/>
         </w:rPr>
-        <w:lastRenderedPageBreak/>
         <w:drawing>
-          <wp:inline distT="0" distB="0" distL="0" distR="0" wp14:anchorId="683A972A" wp14:editId="6CF6801B">
-            <wp:extent cx="5400040" cy="2670175"/>
+          <wp:inline distT="0" distB="0" distL="0" distR="0" wp14:anchorId="7DF97C40" wp14:editId="239F8C3E">
+            <wp:extent cx="5400040" cy="2832100"/>
             <wp:effectExtent l="0" t="0" r="0" b="0"/>
-            <wp:docPr id="23" name="Imagem 23"/>
+            <wp:docPr id="14" name="Imagem 14"/>
             <wp:cNvGraphicFramePr>
               <a:graphicFrameLocks xmlns:a="http://schemas.openxmlformats.org/drawingml/2006/main" noChangeAspect="1"/>
             </wp:cNvGraphicFramePr>
@@ -26441,7 +27043,7 @@
                   <pic:spPr>
                     <a:xfrm>
                       <a:off x="0" y="0"/>
-                      <a:ext cx="5400040" cy="2670175"/>
+                      <a:ext cx="5400040" cy="2832100"/>
                     </a:xfrm>
                     <a:prstGeom prst="rect">
                       <a:avLst/>
@@ -26467,7 +27069,10 @@
         <w:spacing w:line="240" w:lineRule="auto"/>
       </w:pPr>
       <w:r>
-        <w:t>Figura 17: Diagrama de atividade</w:t>
+        <w:t>Figura x</w:t>
+      </w:r>
+      <w:r>
+        <w:t>: Diagrama de atividade</w:t>
       </w:r>
       <w:r>
         <w:t xml:space="preserve"> para exclusão de heurísticas</w:t>
@@ -26482,6 +27087,7 @@
           <w:noProof/>
           <w:lang w:eastAsia="pt-BR"/>
         </w:rPr>
+        <w:lastRenderedPageBreak/>
         <w:drawing>
           <wp:inline distT="0" distB="0" distL="0" distR="0" wp14:anchorId="6899A04C" wp14:editId="7847CD0A">
             <wp:extent cx="5400040" cy="3127375"/>
@@ -26532,10 +27138,13 @@
         <w:spacing w:line="240" w:lineRule="auto"/>
       </w:pPr>
       <w:r>
-        <w:t>Figura 18: Diagrama de atividade</w:t>
-      </w:r>
-      <w:r>
-        <w:t xml:space="preserve"> para listagem de heurísticas de teste</w:t>
+        <w:t>Fig</w:t>
+      </w:r>
+      <w:r>
+        <w:t>ura x</w:t>
+      </w:r>
+      <w:r>
+        <w:t>: Diagrama de atividade para execução dos testes de heurística</w:t>
       </w:r>
     </w:p>
     <w:p>
@@ -26547,12 +27156,11 @@
           <w:noProof/>
           <w:lang w:eastAsia="pt-BR"/>
         </w:rPr>
-        <w:lastRenderedPageBreak/>
         <w:drawing>
-          <wp:inline distT="0" distB="0" distL="0" distR="0" wp14:anchorId="615D1F88" wp14:editId="6A99D919">
-            <wp:extent cx="5400040" cy="2522855"/>
+          <wp:inline distT="0" distB="0" distL="0" distR="0" wp14:anchorId="35BDB867" wp14:editId="1EDA0A26">
+            <wp:extent cx="5400040" cy="2725420"/>
             <wp:effectExtent l="0" t="0" r="0" b="0"/>
-            <wp:docPr id="12" name="Imagem 12"/>
+            <wp:docPr id="13" name="Imagem 13"/>
             <wp:cNvGraphicFramePr>
               <a:graphicFrameLocks xmlns:a="http://schemas.openxmlformats.org/drawingml/2006/main" noChangeAspect="1"/>
             </wp:cNvGraphicFramePr>
@@ -26572,7 +27180,7 @@
                   <pic:spPr>
                     <a:xfrm>
                       <a:off x="0" y="0"/>
-                      <a:ext cx="5400040" cy="2522855"/>
+                      <a:ext cx="5400040" cy="2725420"/>
                     </a:xfrm>
                     <a:prstGeom prst="rect">
                       <a:avLst/>
@@ -26598,10 +27206,13 @@
         <w:spacing w:line="240" w:lineRule="auto"/>
       </w:pPr>
       <w:r>
-        <w:t>Figura 19: Diagrama de atividade</w:t>
-      </w:r>
-      <w:r>
-        <w:t xml:space="preserve"> para inclusão de heurísticas de teste</w:t>
+        <w:t>Figura x</w:t>
+      </w:r>
+      <w:r>
+        <w:t>: Diagrama de atividade</w:t>
+      </w:r>
+      <w:r>
+        <w:t xml:space="preserve"> para listagem de heurísticas de teste</w:t>
       </w:r>
     </w:p>
     <w:p>
@@ -26613,11 +27224,12 @@
           <w:noProof/>
           <w:lang w:eastAsia="pt-BR"/>
         </w:rPr>
+        <w:lastRenderedPageBreak/>
         <w:drawing>
-          <wp:inline distT="0" distB="0" distL="0" distR="0" wp14:anchorId="14AAF1DA" wp14:editId="34C35D85">
-            <wp:extent cx="5400040" cy="2954020"/>
+          <wp:inline distT="0" distB="0" distL="0" distR="0" wp14:anchorId="4CFCCDCC" wp14:editId="797EAE72">
+            <wp:extent cx="5400040" cy="2712720"/>
             <wp:effectExtent l="0" t="0" r="0" b="0"/>
-            <wp:docPr id="9" name="Imagem 9"/>
+            <wp:docPr id="37" name="Imagem 37"/>
             <wp:cNvGraphicFramePr>
               <a:graphicFrameLocks xmlns:a="http://schemas.openxmlformats.org/drawingml/2006/main" noChangeAspect="1"/>
             </wp:cNvGraphicFramePr>
@@ -26637,7 +27249,7 @@
                   <pic:spPr>
                     <a:xfrm>
                       <a:off x="0" y="0"/>
-                      <a:ext cx="5400040" cy="2954020"/>
+                      <a:ext cx="5400040" cy="2712720"/>
                     </a:xfrm>
                     <a:prstGeom prst="rect">
                       <a:avLst/>
@@ -26663,13 +27275,13 @@
         <w:spacing w:line="240" w:lineRule="auto"/>
       </w:pPr>
       <w:r>
-        <w:t>Figura 20: Diagrama de atividade</w:t>
-      </w:r>
-      <w:r>
-        <w:t xml:space="preserve"> </w:t>
-      </w:r>
-      <w:r>
-        <w:t>para alteração de heurísticas de teste</w:t>
+        <w:t>Figura x</w:t>
+      </w:r>
+      <w:r>
+        <w:t>: Diagrama de atividade</w:t>
+      </w:r>
+      <w:r>
+        <w:t xml:space="preserve"> para inclusão de heurísticas de teste</w:t>
       </w:r>
     </w:p>
     <w:p>
@@ -26681,12 +27293,11 @@
           <w:noProof/>
           <w:lang w:eastAsia="pt-BR"/>
         </w:rPr>
-        <w:lastRenderedPageBreak/>
         <w:drawing>
-          <wp:inline distT="0" distB="0" distL="0" distR="0" wp14:anchorId="5CC88536" wp14:editId="0F186306">
-            <wp:extent cx="5400040" cy="3319145"/>
+          <wp:inline distT="0" distB="0" distL="0" distR="0" wp14:anchorId="0E2784B7" wp14:editId="4FE36BE2">
+            <wp:extent cx="5400040" cy="3167380"/>
             <wp:effectExtent l="0" t="0" r="0" b="0"/>
-            <wp:docPr id="17" name="Imagem 17"/>
+            <wp:docPr id="38" name="Imagem 38"/>
             <wp:cNvGraphicFramePr>
               <a:graphicFrameLocks xmlns:a="http://schemas.openxmlformats.org/drawingml/2006/main" noChangeAspect="1"/>
             </wp:cNvGraphicFramePr>
@@ -26706,7 +27317,7 @@
                   <pic:spPr>
                     <a:xfrm>
                       <a:off x="0" y="0"/>
-                      <a:ext cx="5400040" cy="3319145"/>
+                      <a:ext cx="5400040" cy="3167380"/>
                     </a:xfrm>
                     <a:prstGeom prst="rect">
                       <a:avLst/>
@@ -26732,10 +27343,16 @@
         <w:spacing w:line="240" w:lineRule="auto"/>
       </w:pPr>
       <w:r>
-        <w:t>Figura 21: Diagrama de atividade</w:t>
-      </w:r>
-      <w:r>
-        <w:t xml:space="preserve"> para exclusão de heurísticas de teste</w:t>
+        <w:t>Figura x</w:t>
+      </w:r>
+      <w:r>
+        <w:t>: Diagrama de atividade</w:t>
+      </w:r>
+      <w:r>
+        <w:t xml:space="preserve"> </w:t>
+      </w:r>
+      <w:r>
+        <w:t>para alteração de heurísticas de teste</w:t>
       </w:r>
     </w:p>
     <w:p>
@@ -26747,11 +27364,12 @@
           <w:noProof/>
           <w:lang w:eastAsia="pt-BR"/>
         </w:rPr>
+        <w:lastRenderedPageBreak/>
         <w:drawing>
-          <wp:inline distT="0" distB="0" distL="0" distR="0" wp14:anchorId="57D25127" wp14:editId="667959A9">
-            <wp:extent cx="5400040" cy="2973070"/>
+          <wp:inline distT="0" distB="0" distL="0" distR="0" wp14:anchorId="4B198936" wp14:editId="468F126A">
+            <wp:extent cx="5400040" cy="3255010"/>
             <wp:effectExtent l="0" t="0" r="0" b="0"/>
-            <wp:docPr id="19" name="Imagem 19"/>
+            <wp:docPr id="39" name="Imagem 39"/>
             <wp:cNvGraphicFramePr>
               <a:graphicFrameLocks xmlns:a="http://schemas.openxmlformats.org/drawingml/2006/main" noChangeAspect="1"/>
             </wp:cNvGraphicFramePr>
@@ -26771,7 +27389,7 @@
                   <pic:spPr>
                     <a:xfrm>
                       <a:off x="0" y="0"/>
-                      <a:ext cx="5400040" cy="2973070"/>
+                      <a:ext cx="5400040" cy="3255010"/>
                     </a:xfrm>
                     <a:prstGeom prst="rect">
                       <a:avLst/>
@@ -26786,153 +27404,29 @@
     </w:p>
     <w:p>
       <w:pPr>
+        <w:spacing w:after="240" w:line="240" w:lineRule="auto"/>
+      </w:pPr>
+      <w:r>
+        <w:t>Fonte: Próprio autor</w:t>
+      </w:r>
+    </w:p>
+    <w:p>
+      <w:pPr>
         <w:spacing w:line="240" w:lineRule="auto"/>
       </w:pPr>
       <w:r>
-        <w:t>Fonte: Próprio autor</w:t>
-      </w:r>
-    </w:p>
-    <w:p/>
-    <w:p/>
-    <w:p/>
-    <w:p>
-      <w:pPr>
-        <w:ind w:firstLine="709"/>
-      </w:pPr>
-    </w:p>
-    <w:p>
-      <w:pPr>
-        <w:suppressAutoHyphens w:val="0"/>
-        <w:spacing w:line="276" w:lineRule="auto"/>
-        <w:jc w:val="left"/>
-        <w:rPr>
-          <w:rFonts w:asciiTheme="majorHAnsi" w:eastAsiaTheme="majorEastAsia" w:hAnsiTheme="majorHAnsi" w:cstheme="majorBidi"/>
-          <w:b/>
-          <w:spacing w:val="5"/>
-          <w:kern w:val="28"/>
-          <w:sz w:val="32"/>
-          <w:szCs w:val="40"/>
-        </w:rPr>
-      </w:pPr>
-      <w:r>
-        <w:rPr>
-          <w:b/>
-          <w:sz w:val="32"/>
-          <w:szCs w:val="40"/>
-        </w:rPr>
-        <w:br w:type="page"/>
-      </w:r>
-    </w:p>
-    <w:p>
-      <w:pPr>
-        <w:pStyle w:val="Ttulo"/>
-        <w:pBdr>
-          <w:bottom w:val="single" w:sz="4" w:space="1" w:color="auto"/>
-        </w:pBdr>
-        <w:spacing w:after="240" w:line="360" w:lineRule="auto"/>
-        <w:rPr>
-          <w:b/>
-          <w:color w:val="auto"/>
-          <w:sz w:val="32"/>
-          <w:szCs w:val="40"/>
-        </w:rPr>
-      </w:pPr>
-      <w:r>
-        <w:rPr>
-          <w:b/>
-          <w:color w:val="auto"/>
-          <w:sz w:val="32"/>
-          <w:szCs w:val="40"/>
-        </w:rPr>
-        <w:lastRenderedPageBreak/>
-        <w:t xml:space="preserve">3.4.  </w:t>
-      </w:r>
-      <w:r>
-        <w:rPr>
-          <w:b/>
-          <w:color w:val="auto"/>
-          <w:sz w:val="32"/>
-          <w:szCs w:val="40"/>
-        </w:rPr>
-        <w:t>Artefatos de Análise</w:t>
-      </w:r>
-    </w:p>
-    <w:p>
-      <w:pPr>
-        <w:spacing w:after="240" w:line="240" w:lineRule="auto"/>
-        <w:rPr>
-          <w:rFonts w:asciiTheme="majorHAnsi" w:hAnsiTheme="majorHAnsi"/>
-          <w:b/>
-          <w:sz w:val="32"/>
-          <w:szCs w:val="32"/>
-        </w:rPr>
-      </w:pPr>
-      <w:r>
-        <w:rPr>
-          <w:rFonts w:asciiTheme="majorHAnsi" w:hAnsiTheme="majorHAnsi"/>
-          <w:b/>
-          <w:sz w:val="32"/>
-          <w:szCs w:val="32"/>
-        </w:rPr>
-        <w:t>3.4</w:t>
-      </w:r>
-      <w:r>
-        <w:rPr>
-          <w:rFonts w:asciiTheme="majorHAnsi" w:hAnsiTheme="majorHAnsi"/>
-          <w:b/>
-          <w:sz w:val="32"/>
-          <w:szCs w:val="32"/>
-        </w:rPr>
-        <w:t xml:space="preserve">.1. Diagramas de </w:t>
-      </w:r>
-      <w:r>
-        <w:rPr>
-          <w:rFonts w:asciiTheme="majorHAnsi" w:hAnsiTheme="majorHAnsi"/>
-          <w:b/>
-          <w:sz w:val="32"/>
-          <w:szCs w:val="32"/>
-        </w:rPr>
-        <w:t>classe</w:t>
-      </w:r>
-    </w:p>
-    <w:p>
-      <w:pPr>
-        <w:spacing w:after="240" w:line="240" w:lineRule="auto"/>
-        <w:ind w:firstLine="709"/>
-      </w:pPr>
-      <w:r>
-        <w:t xml:space="preserve">As figuras x a x </w:t>
-      </w:r>
-      <w:r>
-        <w:t>demonstram uma representação conceitual</w:t>
-      </w:r>
-      <w:r>
-        <w:t xml:space="preserve"> </w:t>
-      </w:r>
-      <w:r>
-        <w:t>d</w:t>
-      </w:r>
-      <w:r>
-        <w:t>os diagramas de</w:t>
-      </w:r>
-      <w:r>
-        <w:t xml:space="preserve"> classe base.</w:t>
+        <w:t>Figura x</w:t>
+      </w:r>
+      <w:r>
+        <w:t>: Diagrama de atividade</w:t>
+      </w:r>
+      <w:r>
+        <w:t xml:space="preserve"> para exclusão de heurísticas de teste</w:t>
       </w:r>
     </w:p>
     <w:p>
       <w:pPr>
         <w:spacing w:line="240" w:lineRule="auto"/>
-      </w:pPr>
-      <w:r>
-        <w:t>Figura x: Diagrama de classes de nós de expressão</w:t>
-      </w:r>
-    </w:p>
-    <w:p>
-      <w:pPr>
-        <w:spacing w:line="240" w:lineRule="auto"/>
-        <w:rPr>
-          <w:color w:val="FF0000"/>
-        </w:rPr>
       </w:pPr>
       <w:r>
         <w:rPr>
@@ -26940,10 +27434,10 @@
           <w:lang w:eastAsia="pt-BR"/>
         </w:rPr>
         <w:drawing>
-          <wp:inline distT="0" distB="0" distL="0" distR="0" wp14:anchorId="1EE49999" wp14:editId="06274E97">
-            <wp:extent cx="5400040" cy="2531110"/>
+          <wp:inline distT="0" distB="0" distL="0" distR="0" wp14:anchorId="51CB6EBB" wp14:editId="250BD8D6">
+            <wp:extent cx="5400040" cy="3115310"/>
             <wp:effectExtent l="0" t="0" r="0" b="0"/>
-            <wp:docPr id="20" name="Imagem 20"/>
+            <wp:docPr id="40" name="Imagem 40"/>
             <wp:cNvGraphicFramePr>
               <a:graphicFrameLocks xmlns:a="http://schemas.openxmlformats.org/drawingml/2006/main" noChangeAspect="1"/>
             </wp:cNvGraphicFramePr>
@@ -26963,7 +27457,7 @@
                   <pic:spPr>
                     <a:xfrm>
                       <a:off x="0" y="0"/>
-                      <a:ext cx="5400040" cy="2531110"/>
+                      <a:ext cx="5400040" cy="3115310"/>
                     </a:xfrm>
                     <a:prstGeom prst="rect">
                       <a:avLst/>
@@ -26978,13 +27472,137 @@
     </w:p>
     <w:p>
       <w:pPr>
+        <w:spacing w:line="240" w:lineRule="auto"/>
+      </w:pPr>
+      <w:r>
+        <w:t>Fonte: Próprio autor</w:t>
+      </w:r>
+    </w:p>
+    <w:p/>
+    <w:p/>
+    <w:p/>
+    <w:p>
+      <w:pPr>
+        <w:ind w:firstLine="709"/>
+      </w:pPr>
+    </w:p>
+    <w:p>
+      <w:pPr>
+        <w:suppressAutoHyphens w:val="0"/>
+        <w:spacing w:line="276" w:lineRule="auto"/>
+        <w:jc w:val="left"/>
+        <w:rPr>
+          <w:rFonts w:asciiTheme="majorHAnsi" w:eastAsiaTheme="majorEastAsia" w:hAnsiTheme="majorHAnsi" w:cstheme="majorBidi"/>
+          <w:b/>
+          <w:spacing w:val="5"/>
+          <w:kern w:val="28"/>
+          <w:sz w:val="32"/>
+          <w:szCs w:val="40"/>
+        </w:rPr>
+      </w:pPr>
+      <w:r>
+        <w:rPr>
+          <w:b/>
+          <w:sz w:val="32"/>
+          <w:szCs w:val="40"/>
+        </w:rPr>
+        <w:br w:type="page"/>
+      </w:r>
+    </w:p>
+    <w:p>
+      <w:pPr>
+        <w:pStyle w:val="Ttulo"/>
+        <w:pBdr>
+          <w:bottom w:val="single" w:sz="4" w:space="1" w:color="auto"/>
+        </w:pBdr>
+        <w:spacing w:after="240" w:line="360" w:lineRule="auto"/>
+        <w:rPr>
+          <w:b/>
+          <w:color w:val="auto"/>
+          <w:sz w:val="32"/>
+          <w:szCs w:val="40"/>
+        </w:rPr>
+      </w:pPr>
+      <w:r>
+        <w:rPr>
+          <w:b/>
+          <w:color w:val="auto"/>
+          <w:sz w:val="32"/>
+          <w:szCs w:val="40"/>
+        </w:rPr>
+        <w:lastRenderedPageBreak/>
+        <w:t xml:space="preserve">3.4.  </w:t>
+      </w:r>
+      <w:r>
+        <w:rPr>
+          <w:b/>
+          <w:color w:val="auto"/>
+          <w:sz w:val="32"/>
+          <w:szCs w:val="40"/>
+        </w:rPr>
+        <w:t>Artefatos de Análise</w:t>
+      </w:r>
+    </w:p>
+    <w:p>
+      <w:pPr>
         <w:spacing w:after="240" w:line="240" w:lineRule="auto"/>
-      </w:pPr>
-      <w:r>
-        <w:t>Fonte</w:t>
-      </w:r>
-      <w:r>
-        <w:t>: Próprio autor</w:t>
+        <w:rPr>
+          <w:rFonts w:asciiTheme="majorHAnsi" w:hAnsiTheme="majorHAnsi"/>
+          <w:b/>
+          <w:sz w:val="32"/>
+          <w:szCs w:val="32"/>
+        </w:rPr>
+      </w:pPr>
+      <w:r>
+        <w:rPr>
+          <w:rFonts w:asciiTheme="majorHAnsi" w:hAnsiTheme="majorHAnsi"/>
+          <w:b/>
+          <w:sz w:val="32"/>
+          <w:szCs w:val="32"/>
+        </w:rPr>
+        <w:t>3.4</w:t>
+      </w:r>
+      <w:r>
+        <w:rPr>
+          <w:rFonts w:asciiTheme="majorHAnsi" w:hAnsiTheme="majorHAnsi"/>
+          <w:b/>
+          <w:sz w:val="32"/>
+          <w:szCs w:val="32"/>
+        </w:rPr>
+        <w:t xml:space="preserve">.1. Diagramas de </w:t>
+      </w:r>
+      <w:r>
+        <w:rPr>
+          <w:rFonts w:asciiTheme="majorHAnsi" w:hAnsiTheme="majorHAnsi"/>
+          <w:b/>
+          <w:sz w:val="32"/>
+          <w:szCs w:val="32"/>
+        </w:rPr>
+        <w:t>classe</w:t>
+      </w:r>
+    </w:p>
+    <w:p>
+      <w:pPr>
+        <w:spacing w:after="240" w:line="240" w:lineRule="auto"/>
+        <w:ind w:firstLine="709"/>
+      </w:pPr>
+      <w:r>
+        <w:t xml:space="preserve">As figuras x a x </w:t>
+      </w:r>
+      <w:r>
+        <w:t>demonstram uma representação conceitual</w:t>
+      </w:r>
+      <w:r>
+        <w:t xml:space="preserve"> </w:t>
+      </w:r>
+      <w:r>
+        <w:t>d</w:t>
+      </w:r>
+      <w:r>
+        <w:t>os diagramas de</w:t>
+      </w:r>
+      <w:r>
+        <w:t xml:space="preserve"> classe base.</w:t>
       </w:r>
     </w:p>
     <w:p>
@@ -26992,24 +27610,15 @@
         <w:spacing w:line="240" w:lineRule="auto"/>
       </w:pPr>
       <w:r>
-        <w:t>Figura x: Diagrama de classes</w:t>
-      </w:r>
-      <w:r>
-        <w:t xml:space="preserve"> de </w:t>
-      </w:r>
-      <w:r>
-        <w:rPr>
-          <w:i/>
-        </w:rPr>
-        <w:t>visitors</w:t>
-      </w:r>
-      <w:r>
-        <w:t xml:space="preserve"> de expressões</w:t>
+        <w:t>Figura x: Diagrama de classes de nós de expressão</w:t>
       </w:r>
     </w:p>
     <w:p>
       <w:pPr>
         <w:spacing w:line="240" w:lineRule="auto"/>
+        <w:rPr>
+          <w:color w:val="FF0000"/>
+        </w:rPr>
       </w:pPr>
       <w:r>
         <w:rPr>
@@ -27017,10 +27626,10 @@
           <w:lang w:eastAsia="pt-BR"/>
         </w:rPr>
         <w:drawing>
-          <wp:inline distT="0" distB="0" distL="0" distR="0" wp14:anchorId="23C20792" wp14:editId="11D4065E">
-            <wp:extent cx="5400040" cy="3060700"/>
+          <wp:inline distT="0" distB="0" distL="0" distR="0" wp14:anchorId="1EE49999" wp14:editId="06274E97">
+            <wp:extent cx="5400040" cy="2531110"/>
             <wp:effectExtent l="0" t="0" r="0" b="0"/>
-            <wp:docPr id="30" name="Imagem 30"/>
+            <wp:docPr id="20" name="Imagem 20"/>
             <wp:cNvGraphicFramePr>
               <a:graphicFrameLocks xmlns:a="http://schemas.openxmlformats.org/drawingml/2006/main" noChangeAspect="1"/>
             </wp:cNvGraphicFramePr>
@@ -27040,7 +27649,7 @@
                   <pic:spPr>
                     <a:xfrm>
                       <a:off x="0" y="0"/>
-                      <a:ext cx="5400040" cy="3060700"/>
+                      <a:ext cx="5400040" cy="2531110"/>
                     </a:xfrm>
                     <a:prstGeom prst="rect">
                       <a:avLst/>
@@ -27058,35 +27667,46 @@
         <w:spacing w:after="240" w:line="240" w:lineRule="auto"/>
       </w:pPr>
       <w:r>
-        <w:t>Fonte: Próprio autor</w:t>
-      </w:r>
-    </w:p>
-    <w:p>
-      <w:pPr>
-        <w:spacing w:after="240" w:line="240" w:lineRule="auto"/>
+        <w:t>Fonte</w:t>
+      </w:r>
+      <w:r>
+        <w:t>: Próprio autor</w:t>
+      </w:r>
+    </w:p>
+    <w:p>
+      <w:pPr>
+        <w:spacing w:line="240" w:lineRule="auto"/>
       </w:pPr>
       <w:r>
         <w:t>Figura x: Diagrama de classes</w:t>
       </w:r>
       <w:r>
-        <w:t xml:space="preserve"> das entidades de domínio</w:t>
-      </w:r>
-    </w:p>
-    <w:p>
-      <w:pPr>
-        <w:spacing w:after="240" w:line="240" w:lineRule="auto"/>
+        <w:t xml:space="preserve"> de </w:t>
+      </w:r>
+      <w:r>
+        <w:rPr>
+          <w:i/>
+        </w:rPr>
+        <w:t>visitors</w:t>
+      </w:r>
+      <w:r>
+        <w:t xml:space="preserve"> de expressões</w:t>
+      </w:r>
+    </w:p>
+    <w:p>
+      <w:pPr>
+        <w:spacing w:line="240" w:lineRule="auto"/>
       </w:pPr>
       <w:r>
         <w:rPr>
           <w:noProof/>
           <w:lang w:eastAsia="pt-BR"/>
         </w:rPr>
-        <w:lastRenderedPageBreak/>
         <w:drawing>
-          <wp:inline distT="0" distB="0" distL="0" distR="0" wp14:anchorId="6D04CB75" wp14:editId="64DFFC1C">
-            <wp:extent cx="5400040" cy="3530600"/>
+          <wp:inline distT="0" distB="0" distL="0" distR="0" wp14:anchorId="23C20792" wp14:editId="11D4065E">
+            <wp:extent cx="5400040" cy="3060700"/>
             <wp:effectExtent l="0" t="0" r="0" b="0"/>
-            <wp:docPr id="31" name="Imagem 31"/>
+            <wp:docPr id="30" name="Imagem 30"/>
             <wp:cNvGraphicFramePr>
               <a:graphicFrameLocks xmlns:a="http://schemas.openxmlformats.org/drawingml/2006/main" noChangeAspect="1"/>
             </wp:cNvGraphicFramePr>
@@ -27106,7 +27726,7 @@
                   <pic:spPr>
                     <a:xfrm>
                       <a:off x="0" y="0"/>
-                      <a:ext cx="5400040" cy="3530600"/>
+                      <a:ext cx="5400040" cy="3060700"/>
                     </a:xfrm>
                     <a:prstGeom prst="rect">
                       <a:avLst/>
@@ -27130,89 +27750,18 @@
     <w:p>
       <w:pPr>
         <w:spacing w:after="240" w:line="240" w:lineRule="auto"/>
-        <w:rPr>
-          <w:rFonts w:asciiTheme="majorHAnsi" w:hAnsiTheme="majorHAnsi"/>
-          <w:b/>
-          <w:sz w:val="32"/>
-          <w:szCs w:val="32"/>
-        </w:rPr>
-      </w:pPr>
-      <w:r>
-        <w:rPr>
-          <w:rFonts w:asciiTheme="majorHAnsi" w:hAnsiTheme="majorHAnsi"/>
-          <w:b/>
-          <w:sz w:val="32"/>
-          <w:szCs w:val="32"/>
-        </w:rPr>
-        <w:t>3.4.2</w:t>
-      </w:r>
-      <w:r>
-        <w:rPr>
-          <w:rFonts w:asciiTheme="majorHAnsi" w:hAnsiTheme="majorHAnsi"/>
-          <w:b/>
-          <w:sz w:val="32"/>
-          <w:szCs w:val="32"/>
-        </w:rPr>
-        <w:t xml:space="preserve">. </w:t>
-      </w:r>
-      <w:r>
-        <w:rPr>
-          <w:rFonts w:asciiTheme="majorHAnsi" w:hAnsiTheme="majorHAnsi"/>
-          <w:b/>
-          <w:sz w:val="32"/>
-          <w:szCs w:val="32"/>
-        </w:rPr>
-        <w:t>Modelo DER</w:t>
+      </w:pPr>
+      <w:r>
+        <w:t>Figura x: Diagrama de classes</w:t>
+      </w:r>
+      <w:r>
+        <w:t xml:space="preserve"> das entidades de domínio</w:t>
       </w:r>
     </w:p>
     <w:p>
       <w:pPr>
         <w:spacing w:after="240" w:line="240" w:lineRule="auto"/>
-        <w:ind w:firstLine="709"/>
-      </w:pPr>
-      <w:r>
-        <w:t>A figura x demonstra o modelo DER (</w:t>
-      </w:r>
-      <w:r>
-        <w:t>diagrama entidade-</w:t>
-      </w:r>
-      <w:r>
-        <w:t xml:space="preserve">relacionamento) das entidades e relacionamentos que o </w:t>
-      </w:r>
-      <w:r>
-        <w:rPr>
-          <w:i/>
-        </w:rPr>
-        <w:t>software</w:t>
-      </w:r>
-      <w:r>
-        <w:t xml:space="preserve"> possui</w:t>
-      </w:r>
-      <w:r>
-        <w:t xml:space="preserve"> (o gerenciamento de usuários e funções não está diretamente vinculado com o gerenciamento de heurísticas e testes</w:t>
-      </w:r>
-      <w:r>
-        <w:t xml:space="preserve"> de heurística</w:t>
-      </w:r>
-      <w:r>
-        <w:t>)</w:t>
-      </w:r>
-      <w:r>
-        <w:t>.</w:t>
-      </w:r>
-    </w:p>
-    <w:p>
-      <w:pPr>
-        <w:spacing w:after="240" w:line="240" w:lineRule="auto"/>
-      </w:pPr>
-      <w:r>
-        <w:t>Figura</w:t>
-      </w:r>
-      <w:r>
-        <w:t xml:space="preserve"> x: Modelo DER</w:t>
-      </w:r>
-    </w:p>
-    <w:p>
+      </w:pPr>
       <w:r>
         <w:rPr>
           <w:noProof/>
@@ -27220,10 +27769,10 @@
         </w:rPr>
         <w:lastRenderedPageBreak/>
         <w:drawing>
-          <wp:inline distT="0" distB="0" distL="0" distR="0" wp14:anchorId="6485BB9D" wp14:editId="4A330819">
-            <wp:extent cx="5400040" cy="3393440"/>
+          <wp:inline distT="0" distB="0" distL="0" distR="0" wp14:anchorId="6D04CB75" wp14:editId="64DFFC1C">
+            <wp:extent cx="5400040" cy="3530600"/>
             <wp:effectExtent l="0" t="0" r="0" b="0"/>
-            <wp:docPr id="27" name="Imagem 27"/>
+            <wp:docPr id="31" name="Imagem 31"/>
             <wp:cNvGraphicFramePr>
               <a:graphicFrameLocks xmlns:a="http://schemas.openxmlformats.org/drawingml/2006/main" noChangeAspect="1"/>
             </wp:cNvGraphicFramePr>
@@ -27243,6 +27792,143 @@
                   <pic:spPr>
                     <a:xfrm>
                       <a:off x="0" y="0"/>
+                      <a:ext cx="5400040" cy="3530600"/>
+                    </a:xfrm>
+                    <a:prstGeom prst="rect">
+                      <a:avLst/>
+                    </a:prstGeom>
+                  </pic:spPr>
+                </pic:pic>
+              </a:graphicData>
+            </a:graphic>
+          </wp:inline>
+        </w:drawing>
+      </w:r>
+    </w:p>
+    <w:p>
+      <w:pPr>
+        <w:spacing w:after="240" w:line="240" w:lineRule="auto"/>
+      </w:pPr>
+      <w:r>
+        <w:t>Fonte: Próprio autor</w:t>
+      </w:r>
+    </w:p>
+    <w:p>
+      <w:pPr>
+        <w:spacing w:after="240" w:line="240" w:lineRule="auto"/>
+        <w:rPr>
+          <w:rFonts w:asciiTheme="majorHAnsi" w:hAnsiTheme="majorHAnsi"/>
+          <w:b/>
+          <w:sz w:val="32"/>
+          <w:szCs w:val="32"/>
+        </w:rPr>
+      </w:pPr>
+      <w:r>
+        <w:rPr>
+          <w:rFonts w:asciiTheme="majorHAnsi" w:hAnsiTheme="majorHAnsi"/>
+          <w:b/>
+          <w:sz w:val="32"/>
+          <w:szCs w:val="32"/>
+        </w:rPr>
+        <w:t>3.4.2</w:t>
+      </w:r>
+      <w:r>
+        <w:rPr>
+          <w:rFonts w:asciiTheme="majorHAnsi" w:hAnsiTheme="majorHAnsi"/>
+          <w:b/>
+          <w:sz w:val="32"/>
+          <w:szCs w:val="32"/>
+        </w:rPr>
+        <w:t xml:space="preserve">. </w:t>
+      </w:r>
+      <w:r>
+        <w:rPr>
+          <w:rFonts w:asciiTheme="majorHAnsi" w:hAnsiTheme="majorHAnsi"/>
+          <w:b/>
+          <w:sz w:val="32"/>
+          <w:szCs w:val="32"/>
+        </w:rPr>
+        <w:t>Modelo DER</w:t>
+      </w:r>
+    </w:p>
+    <w:p>
+      <w:pPr>
+        <w:spacing w:after="240" w:line="240" w:lineRule="auto"/>
+        <w:ind w:firstLine="709"/>
+      </w:pPr>
+      <w:r>
+        <w:t>A figura x demonstra o modelo DER (</w:t>
+      </w:r>
+      <w:r>
+        <w:t>diagrama entidade-</w:t>
+      </w:r>
+      <w:r>
+        <w:t xml:space="preserve">relacionamento) das entidades e relacionamentos que o </w:t>
+      </w:r>
+      <w:r>
+        <w:rPr>
+          <w:i/>
+        </w:rPr>
+        <w:t>software</w:t>
+      </w:r>
+      <w:r>
+        <w:t xml:space="preserve"> possui</w:t>
+      </w:r>
+      <w:r>
+        <w:t xml:space="preserve"> (o gerenciamento de usuários e funções não está diretamente vinculado com o gerenciamento de heurísticas e testes</w:t>
+      </w:r>
+      <w:r>
+        <w:t xml:space="preserve"> de heurística</w:t>
+      </w:r>
+      <w:r>
+        <w:t>)</w:t>
+      </w:r>
+      <w:r>
+        <w:t>.</w:t>
+      </w:r>
+    </w:p>
+    <w:p>
+      <w:pPr>
+        <w:spacing w:after="240" w:line="240" w:lineRule="auto"/>
+      </w:pPr>
+      <w:r>
+        <w:t>Figura</w:t>
+      </w:r>
+      <w:r>
+        <w:t xml:space="preserve"> x: Modelo DER</w:t>
+      </w:r>
+    </w:p>
+    <w:p>
+      <w:r>
+        <w:rPr>
+          <w:noProof/>
+          <w:lang w:eastAsia="pt-BR"/>
+        </w:rPr>
+        <w:lastRenderedPageBreak/>
+        <w:drawing>
+          <wp:inline distT="0" distB="0" distL="0" distR="0" wp14:anchorId="6485BB9D" wp14:editId="4A330819">
+            <wp:extent cx="5400040" cy="3393440"/>
+            <wp:effectExtent l="0" t="0" r="0" b="0"/>
+            <wp:docPr id="27" name="Imagem 27"/>
+            <wp:cNvGraphicFramePr>
+              <a:graphicFrameLocks xmlns:a="http://schemas.openxmlformats.org/drawingml/2006/main" noChangeAspect="1"/>
+            </wp:cNvGraphicFramePr>
+            <a:graphic xmlns:a="http://schemas.openxmlformats.org/drawingml/2006/main">
+              <a:graphicData uri="http://schemas.openxmlformats.org/drawingml/2006/picture">
+                <pic:pic xmlns:pic="http://schemas.openxmlformats.org/drawingml/2006/picture">
+                  <pic:nvPicPr>
+                    <pic:cNvPr id="1" name=""/>
+                    <pic:cNvPicPr/>
+                  </pic:nvPicPr>
+                  <pic:blipFill>
+                    <a:blip r:embed="rId41"/>
+                    <a:stretch>
+                      <a:fillRect/>
+                    </a:stretch>
+                  </pic:blipFill>
+                  <pic:spPr>
+                    <a:xfrm>
+                      <a:off x="0" y="0"/>
                       <a:ext cx="5400040" cy="3393440"/>
                     </a:xfrm>
                     <a:prstGeom prst="rect">
@@ -37939,7 +38625,7 @@
                     </pic:cNvPicPr>
                   </pic:nvPicPr>
                   <pic:blipFill>
-                    <a:blip r:embed="rId41">
+                    <a:blip r:embed="rId42">
                       <a:extLst>
                         <a:ext uri="{28A0092B-C50C-407E-A947-70E740481C1C}">
                           <a14:useLocalDpi xmlns:a14="http://schemas.microsoft.com/office/drawing/2010/main" val="0"/>
@@ -38861,8 +39547,8 @@
     <w:p/>
     <w:p/>
     <w:sectPr>
-      <w:headerReference w:type="default" r:id="rId42"/>
-      <w:footerReference w:type="default" r:id="rId43"/>
+      <w:headerReference w:type="default" r:id="rId43"/>
+      <w:footerReference w:type="default" r:id="rId44"/>
       <w:pgSz w:w="11906" w:h="16838" w:code="9"/>
       <w:pgMar w:top="1701" w:right="1701" w:bottom="1701" w:left="1701" w:header="709" w:footer="709" w:gutter="0"/>
       <w:pgNumType w:start="1"/>
@@ -38962,6 +39648,7 @@
           <w:docPartUnique/>
         </w:docPartObj>
       </w:sdtPr>
+      <w:sdtEndPr/>
       <w:sdtContent>
         <w:r>
           <w:fldChar w:fldCharType="begin"/>
@@ -39016,6 +39703,7 @@
           <w:docPartUnique/>
         </w:docPartObj>
       </w:sdtPr>
+      <w:sdtEndPr/>
       <w:sdtContent>
         <w:r>
           <w:fldChar w:fldCharType="begin"/>
@@ -39030,7 +39718,7 @@
           <w:rPr>
             <w:noProof/>
           </w:rPr>
-          <w:t>23</w:t>
+          <w:t>49</w:t>
         </w:r>
         <w:r>
           <w:rPr>
@@ -43001,7 +43689,7 @@
 </file>
 
 <file path=customXml/itemProps1.xml><?xml version="1.0" encoding="utf-8"?>
-<ds:datastoreItem xmlns:ds="http://schemas.openxmlformats.org/officeDocument/2006/customXml" ds:itemID="{87FAD6BA-B59E-4433-B4A3-66376908E2A3}">
+<ds:datastoreItem xmlns:ds="http://schemas.openxmlformats.org/officeDocument/2006/customXml" ds:itemID="{B7FB57DA-171E-4C76-81B2-A9222D3D3375}">
   <ds:schemaRefs>
     <ds:schemaRef ds:uri="http://schemas.openxmlformats.org/officeDocument/2006/bibliography"/>
   </ds:schemaRefs>

</xml_diff>

<commit_message>
Removida seção sobre XP
</commit_message>
<xml_diff>
--- a/monografia.docx
+++ b/monografia.docx
@@ -9848,7 +9848,25 @@
           <w:szCs w:val="40"/>
         </w:rPr>
         <w:lastRenderedPageBreak/>
-        <w:t xml:space="preserve">2.6. </w:t>
+        <w:t>2.6</w:t>
+      </w:r>
+      <w:r>
+        <w:rPr>
+          <w:b/>
+          <w:color w:val="auto"/>
+          <w:sz w:val="32"/>
+          <w:szCs w:val="40"/>
+        </w:rPr>
+        <w:t>.</w:t>
+      </w:r>
+      <w:r>
+        <w:rPr>
+          <w:b/>
+          <w:color w:val="auto"/>
+          <w:sz w:val="32"/>
+          <w:szCs w:val="40"/>
+        </w:rPr>
+        <w:t xml:space="preserve"> </w:t>
       </w:r>
       <w:r>
         <w:rPr>
@@ -10857,514 +10875,23 @@
           <w:szCs w:val="40"/>
         </w:rPr>
         <w:lastRenderedPageBreak/>
-        <w:t xml:space="preserve">2.7. </w:t>
-      </w:r>
-      <w:r>
-        <w:rPr>
-          <w:b/>
-          <w:color w:val="auto"/>
-          <w:sz w:val="32"/>
-          <w:szCs w:val="40"/>
-        </w:rPr>
-        <w:t>Agile Development</w:t>
+        <w:t>2.8. Spring Framework</w:t>
       </w:r>
     </w:p>
     <w:p>
       <w:pPr>
         <w:spacing w:after="240" w:line="240" w:lineRule="auto"/>
-        <w:ind w:firstLine="709"/>
-      </w:pPr>
-      <w:r>
-        <w:rPr>
-          <w:i/>
-        </w:rPr>
-        <w:t>Agile development</w:t>
-      </w:r>
-      <w:r>
-        <w:t xml:space="preserve"> (d</w:t>
-      </w:r>
-      <w:r>
-        <w:t>esenvolvimento ágil</w:t>
-      </w:r>
-      <w:r>
-        <w:t>)</w:t>
-      </w:r>
-      <w:r>
-        <w:t xml:space="preserve"> foi uma iniciativa de </w:t>
-      </w:r>
-      <w:r>
-        <w:t>um grupo de especialistas de engenharia de</w:t>
-      </w:r>
-      <w:r>
-        <w:t xml:space="preserve"> software</w:t>
-      </w:r>
-      <w:r>
-        <w:t xml:space="preserve"> em 2001 </w:t>
-      </w:r>
-      <w:r>
-        <w:t xml:space="preserve">como uma reação contra métodos que possuíam regulamentação excessiva (como o modelo em cascata), </w:t>
-      </w:r>
-      <w:r>
-        <w:t>tendo</w:t>
-      </w:r>
-      <w:r>
-        <w:t xml:space="preserve"> como objetivo minimizar os riscos utilizando períodos curtos de desenvolvimento</w:t>
-      </w:r>
-      <w:r>
-        <w:t xml:space="preserve"> (chamadas iterações)</w:t>
-      </w:r>
-      <w:r>
-        <w:t>, permitindo respostas mais rápidas a mudanças no software</w:t>
-      </w:r>
-      <w:r>
-        <w:t>. Cada iteração</w:t>
-      </w:r>
-      <w:r>
-        <w:t xml:space="preserve"> é um projeto à parte e pode durar de uma semana a um mês.</w:t>
-      </w:r>
-    </w:p>
-    <w:p>
-      <w:pPr>
-        <w:spacing w:after="240" w:line="240" w:lineRule="auto"/>
-        <w:rPr>
-          <w:rFonts w:asciiTheme="majorHAnsi" w:hAnsiTheme="majorHAnsi"/>
-          <w:b/>
-          <w:sz w:val="32"/>
-          <w:szCs w:val="32"/>
-        </w:rPr>
-      </w:pPr>
-      <w:r>
-        <w:rPr>
-          <w:rFonts w:asciiTheme="majorHAnsi" w:hAnsiTheme="majorHAnsi"/>
-          <w:b/>
-          <w:sz w:val="32"/>
-          <w:szCs w:val="32"/>
-        </w:rPr>
-        <w:t>2.7</w:t>
-      </w:r>
-      <w:r>
-        <w:rPr>
-          <w:rFonts w:asciiTheme="majorHAnsi" w:hAnsiTheme="majorHAnsi"/>
-          <w:b/>
-          <w:sz w:val="32"/>
-          <w:szCs w:val="32"/>
-        </w:rPr>
-        <w:t xml:space="preserve">.1. </w:t>
-      </w:r>
-      <w:r>
-        <w:rPr>
-          <w:rFonts w:asciiTheme="majorHAnsi" w:hAnsiTheme="majorHAnsi"/>
-          <w:b/>
-          <w:sz w:val="32"/>
-          <w:szCs w:val="32"/>
-        </w:rPr>
-        <w:t>Valores</w:t>
-      </w:r>
-    </w:p>
-    <w:p>
-      <w:pPr>
-        <w:spacing w:after="240" w:line="240" w:lineRule="auto"/>
-        <w:ind w:firstLine="709"/>
-      </w:pPr>
-      <w:r>
-        <w:t>Segundo Beck (200</w:t>
-      </w:r>
-      <w:r>
-        <w:t>0</w:t>
-      </w:r>
-      <w:r>
-        <w:t>), o desenvolvimento ágil de software possui</w:t>
-      </w:r>
-      <w:r>
-        <w:t xml:space="preserve"> os seguintes valores:</w:t>
-      </w:r>
-    </w:p>
-    <w:p>
-      <w:pPr>
-        <w:pStyle w:val="PargrafodaLista"/>
-        <w:numPr>
-          <w:ilvl w:val="0"/>
-          <w:numId w:val="15"/>
-        </w:numPr>
-        <w:spacing w:after="240" w:line="240" w:lineRule="auto"/>
-        <w:ind w:left="709" w:hanging="425"/>
-      </w:pPr>
-      <w:r>
-        <w:t>Os indivíduos e as interações são mais importantes do que os processos e as ferramentas;</w:t>
-      </w:r>
-    </w:p>
-    <w:p>
-      <w:pPr>
-        <w:pStyle w:val="PargrafodaLista"/>
-        <w:numPr>
-          <w:ilvl w:val="0"/>
-          <w:numId w:val="15"/>
-        </w:numPr>
-        <w:spacing w:after="240" w:line="240" w:lineRule="auto"/>
-        <w:ind w:left="709" w:hanging="425"/>
-      </w:pPr>
-      <w:r>
-        <w:t>O software funcionando é mais importante do que uma documentação completa;</w:t>
-      </w:r>
-    </w:p>
-    <w:p>
-      <w:pPr>
-        <w:pStyle w:val="PargrafodaLista"/>
-        <w:numPr>
-          <w:ilvl w:val="0"/>
-          <w:numId w:val="15"/>
-        </w:numPr>
-        <w:spacing w:after="240" w:line="240" w:lineRule="auto"/>
-        <w:ind w:left="709" w:hanging="425"/>
-      </w:pPr>
-      <w:r>
-        <w:t>A colaboração com e dos clientes acima de apenas negociações de contratos e;</w:t>
-      </w:r>
-    </w:p>
-    <w:p>
-      <w:pPr>
-        <w:pStyle w:val="PargrafodaLista"/>
-        <w:numPr>
-          <w:ilvl w:val="0"/>
-          <w:numId w:val="15"/>
-        </w:numPr>
-        <w:spacing w:after="240" w:line="240" w:lineRule="auto"/>
-        <w:ind w:left="709" w:hanging="425"/>
-      </w:pPr>
-      <w:r>
-        <w:t>Respostas a mudanças acima de seguir um plano.</w:t>
-      </w:r>
-    </w:p>
-    <w:p>
-      <w:pPr>
-        <w:spacing w:after="240" w:line="240" w:lineRule="auto"/>
-        <w:rPr>
-          <w:rFonts w:asciiTheme="majorHAnsi" w:hAnsiTheme="majorHAnsi"/>
-          <w:b/>
-          <w:sz w:val="32"/>
-          <w:szCs w:val="32"/>
-        </w:rPr>
-      </w:pPr>
-      <w:r>
-        <w:rPr>
-          <w:rFonts w:asciiTheme="majorHAnsi" w:hAnsiTheme="majorHAnsi"/>
-          <w:b/>
-          <w:sz w:val="32"/>
-          <w:szCs w:val="32"/>
-        </w:rPr>
-        <w:t>2.7.2</w:t>
-      </w:r>
-      <w:r>
-        <w:rPr>
-          <w:rFonts w:asciiTheme="majorHAnsi" w:hAnsiTheme="majorHAnsi"/>
-          <w:b/>
-          <w:sz w:val="32"/>
-          <w:szCs w:val="32"/>
-        </w:rPr>
-        <w:t xml:space="preserve">. </w:t>
-      </w:r>
-      <w:r>
-        <w:rPr>
-          <w:rFonts w:asciiTheme="majorHAnsi" w:hAnsiTheme="majorHAnsi"/>
-          <w:b/>
-          <w:sz w:val="32"/>
-          <w:szCs w:val="32"/>
-        </w:rPr>
-        <w:t>Princípios</w:t>
-      </w:r>
-    </w:p>
-    <w:p>
-      <w:pPr>
-        <w:spacing w:after="240" w:line="240" w:lineRule="auto"/>
-        <w:ind w:firstLine="709"/>
-      </w:pPr>
-      <w:r>
-        <w:t>De acordo com</w:t>
-      </w:r>
-      <w:r>
-        <w:t xml:space="preserve"> Beck (2000), </w:t>
-      </w:r>
-      <w:r>
-        <w:t>o desenvolvimento ágil</w:t>
-      </w:r>
-      <w:r>
-        <w:t xml:space="preserve"> de software possui os seguintes princípios:</w:t>
-      </w:r>
-    </w:p>
-    <w:p>
-      <w:pPr>
-        <w:pStyle w:val="PargrafodaLista"/>
-        <w:numPr>
-          <w:ilvl w:val="0"/>
-          <w:numId w:val="16"/>
-        </w:numPr>
-        <w:spacing w:after="240" w:line="240" w:lineRule="auto"/>
-        <w:ind w:left="709" w:hanging="425"/>
-      </w:pPr>
-      <w:r>
-        <w:t>Garantir a satisfação do consumidor entregando rapidamente e continuamente software funcionais;</w:t>
-      </w:r>
-    </w:p>
-    <w:p>
-      <w:pPr>
-        <w:pStyle w:val="PargrafodaLista"/>
-        <w:numPr>
-          <w:ilvl w:val="0"/>
-          <w:numId w:val="16"/>
-        </w:numPr>
-        <w:spacing w:after="240" w:line="240" w:lineRule="auto"/>
-        <w:ind w:left="709" w:hanging="425"/>
-      </w:pPr>
-      <w:r>
-        <w:t xml:space="preserve">Até mesmo mudanças tardias de escopo no </w:t>
-      </w:r>
-      <w:r>
-        <w:t>projeto</w:t>
-      </w:r>
-      <w:r>
-        <w:t xml:space="preserve"> são bem-vindas para garantir a vantagem competitiva do cliente;</w:t>
-      </w:r>
-    </w:p>
-    <w:p>
-      <w:pPr>
-        <w:pStyle w:val="PargrafodaLista"/>
-        <w:numPr>
-          <w:ilvl w:val="0"/>
-          <w:numId w:val="16"/>
-        </w:numPr>
-        <w:spacing w:after="240" w:line="240" w:lineRule="auto"/>
-        <w:ind w:left="709" w:hanging="425"/>
-      </w:pPr>
-      <w:r>
-        <w:t>Software funcionais são entregues frequentemente (semanas, ao invés de meses);</w:t>
-      </w:r>
-    </w:p>
-    <w:p>
-      <w:pPr>
-        <w:pStyle w:val="PargrafodaLista"/>
-        <w:numPr>
-          <w:ilvl w:val="0"/>
-          <w:numId w:val="16"/>
-        </w:numPr>
-        <w:spacing w:after="240" w:line="240" w:lineRule="auto"/>
-        <w:ind w:left="709" w:hanging="425"/>
-      </w:pPr>
-      <w:r>
-        <w:t>Cooperação diária entre pessoas que entendem do 'negócio' e desenvolvedores;</w:t>
-      </w:r>
-    </w:p>
-    <w:p>
-      <w:pPr>
-        <w:pStyle w:val="PargrafodaLista"/>
-        <w:numPr>
-          <w:ilvl w:val="0"/>
-          <w:numId w:val="16"/>
-        </w:numPr>
-        <w:spacing w:after="240" w:line="240" w:lineRule="auto"/>
-        <w:ind w:left="709" w:hanging="425"/>
-      </w:pPr>
-      <w:r>
-        <w:t>Projetos surgem através de indivíduos motivados, entre os quais existe relação de confiança.</w:t>
-      </w:r>
-    </w:p>
-    <w:p>
-      <w:pPr>
-        <w:pStyle w:val="PargrafodaLista"/>
-        <w:numPr>
-          <w:ilvl w:val="0"/>
-          <w:numId w:val="16"/>
-        </w:numPr>
-        <w:spacing w:after="240" w:line="240" w:lineRule="auto"/>
-        <w:ind w:left="709" w:hanging="425"/>
-      </w:pPr>
-      <w:r>
-        <w:t>A maneira mais eficiente e efetiva de transmitir informações é conversas cara a cara;</w:t>
-      </w:r>
-    </w:p>
-    <w:p>
-      <w:pPr>
-        <w:pStyle w:val="PargrafodaLista"/>
-        <w:numPr>
-          <w:ilvl w:val="0"/>
-          <w:numId w:val="16"/>
-        </w:numPr>
-        <w:spacing w:after="240" w:line="240" w:lineRule="auto"/>
-        <w:ind w:left="709" w:hanging="425"/>
-      </w:pPr>
-      <w:r>
-        <w:t>Software funcionais são a principal medida de progresso do projeto;</w:t>
-      </w:r>
-    </w:p>
-    <w:p>
-      <w:pPr>
-        <w:pStyle w:val="PargrafodaLista"/>
-        <w:numPr>
-          <w:ilvl w:val="0"/>
-          <w:numId w:val="16"/>
-        </w:numPr>
-        <w:spacing w:after="240" w:line="240" w:lineRule="auto"/>
-        <w:ind w:left="709" w:hanging="425"/>
-      </w:pPr>
-      <w:r>
-        <w:t>Processos ágeis promovem desenvolvimento sustentável. Os patrocinadores, desenvolvedores e usuários devem ser capazes para manter um ritmo constante indefinidamente.</w:t>
-      </w:r>
-    </w:p>
-    <w:p>
-      <w:pPr>
-        <w:pStyle w:val="PargrafodaLista"/>
-        <w:numPr>
-          <w:ilvl w:val="0"/>
-          <w:numId w:val="16"/>
-        </w:numPr>
-        <w:spacing w:after="240" w:line="240" w:lineRule="auto"/>
-        <w:ind w:left="709" w:hanging="425"/>
-      </w:pPr>
-      <w:r>
-        <w:t>Design do software deve prezar pela excelência técnica;</w:t>
-      </w:r>
-    </w:p>
-    <w:p>
-      <w:pPr>
-        <w:pStyle w:val="PargrafodaLista"/>
-        <w:numPr>
-          <w:ilvl w:val="0"/>
-          <w:numId w:val="16"/>
-        </w:numPr>
-        <w:spacing w:after="240" w:line="240" w:lineRule="auto"/>
-        <w:ind w:left="709" w:hanging="425"/>
-      </w:pPr>
-      <w:r>
-        <w:t>Simplicidade é essencial;</w:t>
-      </w:r>
-    </w:p>
-    <w:p>
-      <w:pPr>
-        <w:pStyle w:val="PargrafodaLista"/>
-        <w:numPr>
-          <w:ilvl w:val="0"/>
-          <w:numId w:val="16"/>
-        </w:numPr>
-        <w:spacing w:after="240" w:line="240" w:lineRule="auto"/>
-        <w:ind w:left="709" w:hanging="425"/>
-      </w:pPr>
-      <w:r>
-        <w:t>As melhores arquiteturas, requisitos e projetos emergem de equipes auto organizadas;</w:t>
-      </w:r>
-    </w:p>
-    <w:p>
-      <w:pPr>
-        <w:pStyle w:val="PargrafodaLista"/>
-        <w:numPr>
-          <w:ilvl w:val="0"/>
-          <w:numId w:val="16"/>
-        </w:numPr>
-        <w:spacing w:after="240" w:line="240" w:lineRule="auto"/>
-        <w:ind w:left="709" w:hanging="425"/>
-      </w:pPr>
-      <w:r>
-        <w:t>Em intervalos regulares, a equipe reflete sobre como para tornar-se mais eficaz, então sintoniza e ajusta seu comportamento apropriadamente.</w:t>
-      </w:r>
-    </w:p>
-    <w:p>
-      <w:pPr>
-        <w:spacing w:after="240" w:line="240" w:lineRule="auto"/>
-        <w:rPr>
-          <w:rFonts w:asciiTheme="majorHAnsi" w:hAnsiTheme="majorHAnsi"/>
-          <w:b/>
-          <w:sz w:val="32"/>
-          <w:szCs w:val="32"/>
-        </w:rPr>
-      </w:pPr>
-      <w:r>
-        <w:rPr>
-          <w:rFonts w:asciiTheme="majorHAnsi" w:hAnsiTheme="majorHAnsi"/>
-          <w:b/>
-          <w:sz w:val="32"/>
-          <w:szCs w:val="32"/>
-        </w:rPr>
-        <w:lastRenderedPageBreak/>
-        <w:t>2.7.3</w:t>
-      </w:r>
-      <w:r>
-        <w:rPr>
-          <w:rFonts w:asciiTheme="majorHAnsi" w:hAnsiTheme="majorHAnsi"/>
-          <w:b/>
-          <w:sz w:val="32"/>
-          <w:szCs w:val="32"/>
-        </w:rPr>
-        <w:t xml:space="preserve">. </w:t>
-      </w:r>
-      <w:r>
-        <w:rPr>
-          <w:rFonts w:asciiTheme="majorHAnsi" w:hAnsiTheme="majorHAnsi"/>
-          <w:b/>
-          <w:sz w:val="32"/>
-          <w:szCs w:val="32"/>
-        </w:rPr>
-        <w:t>Extreme Programming</w:t>
-      </w:r>
-    </w:p>
-    <w:p>
-      <w:pPr>
-        <w:spacing w:after="240" w:line="240" w:lineRule="auto"/>
-        <w:ind w:firstLine="709"/>
-        <w:rPr>
-          <w:color w:val="FF0000"/>
-        </w:rPr>
-      </w:pPr>
-      <w:r>
-        <w:rPr>
-          <w:color w:val="FF0000"/>
-        </w:rPr>
-        <w:t>Falar sobre XP diretamente</w:t>
-      </w:r>
-    </w:p>
-    <w:p>
-      <w:pPr>
-        <w:pStyle w:val="Ttulo"/>
-        <w:pBdr>
-          <w:bottom w:val="single" w:sz="4" w:space="1" w:color="auto"/>
-        </w:pBdr>
-        <w:spacing w:after="0" w:line="360" w:lineRule="auto"/>
-      </w:pPr>
-      <w:r>
-        <w:br w:type="page"/>
-      </w:r>
-    </w:p>
-    <w:p>
-      <w:pPr>
-        <w:pStyle w:val="Ttulo"/>
-        <w:pBdr>
-          <w:bottom w:val="single" w:sz="4" w:space="1" w:color="auto"/>
-        </w:pBdr>
-        <w:spacing w:after="240" w:line="360" w:lineRule="auto"/>
-        <w:rPr>
-          <w:b/>
-          <w:color w:val="auto"/>
-          <w:sz w:val="32"/>
-          <w:szCs w:val="40"/>
-        </w:rPr>
-      </w:pPr>
-      <w:r>
-        <w:rPr>
-          <w:b/>
-          <w:color w:val="auto"/>
-          <w:sz w:val="32"/>
-          <w:szCs w:val="40"/>
-        </w:rPr>
-        <w:lastRenderedPageBreak/>
-        <w:t>2.8. Spring Framework</w:t>
-      </w:r>
-    </w:p>
-    <w:p>
-      <w:pPr>
-        <w:spacing w:after="240" w:line="240" w:lineRule="auto"/>
         <w:rPr>
           <w:lang w:val="pt-PT"/>
         </w:rPr>
       </w:pPr>
       <w:r>
-        <w:t>O Spring Framework é uma solução leve</w:t>
+        <w:t xml:space="preserve">O Spring Framework </w:t>
+      </w:r>
+      <w:bookmarkStart w:id="0" w:name="_GoBack"/>
+      <w:bookmarkEnd w:id="0"/>
+      <w:r>
+        <w:t>é uma solução leve</w:t>
       </w:r>
       <w:r>
         <w:t xml:space="preserve"> desenvolvido para a plataforma Java </w:t>
@@ -23106,10 +22633,7 @@
         <w:spacing w:line="240" w:lineRule="auto"/>
       </w:pPr>
       <w:r>
-        <w:t>Tabela x</w:t>
-      </w:r>
-      <w:r>
-        <w:t>: Caso de uso 11</w:t>
+        <w:t>Tabela x: Caso de uso 11</w:t>
       </w:r>
     </w:p>
     <w:tbl>
@@ -23202,13 +22726,7 @@
               <w:rPr>
                 <w:bCs/>
               </w:rPr>
-              <w:t>Executar testes de</w:t>
-            </w:r>
-            <w:r>
-              <w:rPr>
-                <w:bCs/>
-              </w:rPr>
-              <w:t xml:space="preserve"> heurística</w:t>
+              <w:t>Executar testes de heurística</w:t>
             </w:r>
           </w:p>
         </w:tc>
@@ -26414,8 +25932,6 @@
       <w:r>
         <w:t>Figura x</w:t>
       </w:r>
-      <w:bookmarkStart w:id="0" w:name="_GoBack"/>
-      <w:bookmarkEnd w:id="0"/>
       <w:r>
         <w:t>: Diagrama de atividade</w:t>
       </w:r>
@@ -39648,7 +39164,6 @@
           <w:docPartUnique/>
         </w:docPartObj>
       </w:sdtPr>
-      <w:sdtEndPr/>
       <w:sdtContent>
         <w:r>
           <w:fldChar w:fldCharType="begin"/>
@@ -39703,7 +39218,6 @@
           <w:docPartUnique/>
         </w:docPartObj>
       </w:sdtPr>
-      <w:sdtEndPr/>
       <w:sdtContent>
         <w:r>
           <w:fldChar w:fldCharType="begin"/>
@@ -39718,7 +39232,7 @@
           <w:rPr>
             <w:noProof/>
           </w:rPr>
-          <w:t>49</w:t>
+          <w:t>21</w:t>
         </w:r>
         <w:r>
           <w:rPr>
@@ -39753,6 +39267,119 @@
 <file path=word/numbering.xml><?xml version="1.0" encoding="utf-8"?>
 <w:numbering xmlns:wpc="http://schemas.microsoft.com/office/word/2010/wordprocessingCanvas" xmlns:mc="http://schemas.openxmlformats.org/markup-compatibility/2006" xmlns:o="urn:schemas-microsoft-com:office:office" xmlns:r="http://schemas.openxmlformats.org/officeDocument/2006/relationships" xmlns:m="http://schemas.openxmlformats.org/officeDocument/2006/math" xmlns:v="urn:schemas-microsoft-com:vml" xmlns:wp14="http://schemas.microsoft.com/office/word/2010/wordprocessingDrawing" xmlns:wp="http://schemas.openxmlformats.org/drawingml/2006/wordprocessingDrawing" xmlns:w10="urn:schemas-microsoft-com:office:word" xmlns:w="http://schemas.openxmlformats.org/wordprocessingml/2006/main" xmlns:w14="http://schemas.microsoft.com/office/word/2010/wordml" xmlns:w15="http://schemas.microsoft.com/office/word/2012/wordml" xmlns:wpg="http://schemas.microsoft.com/office/word/2010/wordprocessingGroup" xmlns:wpi="http://schemas.microsoft.com/office/word/2010/wordprocessingInk" xmlns:wne="http://schemas.microsoft.com/office/word/2006/wordml" xmlns:wps="http://schemas.microsoft.com/office/word/2010/wordprocessingShape" mc:Ignorable="w14 w15 wp14">
   <w:abstractNum w:abstractNumId="0" w15:restartNumberingAfterBreak="0">
+    <w:nsid w:val="028E2EFE"/>
+    <w:multiLevelType w:val="hybridMultilevel"/>
+    <w:tmpl w:val="1E26F288"/>
+    <w:lvl w:ilvl="0" w:tplc="04160001">
+      <w:start w:val="1"/>
+      <w:numFmt w:val="bullet"/>
+      <w:lvlText w:val=""/>
+      <w:lvlJc w:val="left"/>
+      <w:pPr>
+        <w:ind w:left="1429" w:hanging="360"/>
+      </w:pPr>
+      <w:rPr>
+        <w:rFonts w:ascii="Symbol" w:hAnsi="Symbol" w:hint="default"/>
+      </w:rPr>
+    </w:lvl>
+    <w:lvl w:ilvl="1" w:tplc="04160003" w:tentative="1">
+      <w:start w:val="1"/>
+      <w:numFmt w:val="bullet"/>
+      <w:lvlText w:val="o"/>
+      <w:lvlJc w:val="left"/>
+      <w:pPr>
+        <w:ind w:left="2149" w:hanging="360"/>
+      </w:pPr>
+      <w:rPr>
+        <w:rFonts w:ascii="Courier New" w:hAnsi="Courier New" w:cs="Courier New" w:hint="default"/>
+      </w:rPr>
+    </w:lvl>
+    <w:lvl w:ilvl="2" w:tplc="04160005" w:tentative="1">
+      <w:start w:val="1"/>
+      <w:numFmt w:val="bullet"/>
+      <w:lvlText w:val=""/>
+      <w:lvlJc w:val="left"/>
+      <w:pPr>
+        <w:ind w:left="2869" w:hanging="360"/>
+      </w:pPr>
+      <w:rPr>
+        <w:rFonts w:ascii="Wingdings" w:hAnsi="Wingdings" w:hint="default"/>
+      </w:rPr>
+    </w:lvl>
+    <w:lvl w:ilvl="3" w:tplc="04160001" w:tentative="1">
+      <w:start w:val="1"/>
+      <w:numFmt w:val="bullet"/>
+      <w:lvlText w:val=""/>
+      <w:lvlJc w:val="left"/>
+      <w:pPr>
+        <w:ind w:left="3589" w:hanging="360"/>
+      </w:pPr>
+      <w:rPr>
+        <w:rFonts w:ascii="Symbol" w:hAnsi="Symbol" w:hint="default"/>
+      </w:rPr>
+    </w:lvl>
+    <w:lvl w:ilvl="4" w:tplc="04160003" w:tentative="1">
+      <w:start w:val="1"/>
+      <w:numFmt w:val="bullet"/>
+      <w:lvlText w:val="o"/>
+      <w:lvlJc w:val="left"/>
+      <w:pPr>
+        <w:ind w:left="4309" w:hanging="360"/>
+      </w:pPr>
+      <w:rPr>
+        <w:rFonts w:ascii="Courier New" w:hAnsi="Courier New" w:cs="Courier New" w:hint="default"/>
+      </w:rPr>
+    </w:lvl>
+    <w:lvl w:ilvl="5" w:tplc="04160005" w:tentative="1">
+      <w:start w:val="1"/>
+      <w:numFmt w:val="bullet"/>
+      <w:lvlText w:val=""/>
+      <w:lvlJc w:val="left"/>
+      <w:pPr>
+        <w:ind w:left="5029" w:hanging="360"/>
+      </w:pPr>
+      <w:rPr>
+        <w:rFonts w:ascii="Wingdings" w:hAnsi="Wingdings" w:hint="default"/>
+      </w:rPr>
+    </w:lvl>
+    <w:lvl w:ilvl="6" w:tplc="04160001" w:tentative="1">
+      <w:start w:val="1"/>
+      <w:numFmt w:val="bullet"/>
+      <w:lvlText w:val=""/>
+      <w:lvlJc w:val="left"/>
+      <w:pPr>
+        <w:ind w:left="5749" w:hanging="360"/>
+      </w:pPr>
+      <w:rPr>
+        <w:rFonts w:ascii="Symbol" w:hAnsi="Symbol" w:hint="default"/>
+      </w:rPr>
+    </w:lvl>
+    <w:lvl w:ilvl="7" w:tplc="04160003" w:tentative="1">
+      <w:start w:val="1"/>
+      <w:numFmt w:val="bullet"/>
+      <w:lvlText w:val="o"/>
+      <w:lvlJc w:val="left"/>
+      <w:pPr>
+        <w:ind w:left="6469" w:hanging="360"/>
+      </w:pPr>
+      <w:rPr>
+        <w:rFonts w:ascii="Courier New" w:hAnsi="Courier New" w:cs="Courier New" w:hint="default"/>
+      </w:rPr>
+    </w:lvl>
+    <w:lvl w:ilvl="8" w:tplc="04160005" w:tentative="1">
+      <w:start w:val="1"/>
+      <w:numFmt w:val="bullet"/>
+      <w:lvlText w:val=""/>
+      <w:lvlJc w:val="left"/>
+      <w:pPr>
+        <w:ind w:left="7189" w:hanging="360"/>
+      </w:pPr>
+      <w:rPr>
+        <w:rFonts w:ascii="Wingdings" w:hAnsi="Wingdings" w:hint="default"/>
+      </w:rPr>
+    </w:lvl>
+  </w:abstractNum>
+  <w:abstractNum w:abstractNumId="1" w15:restartNumberingAfterBreak="0">
     <w:nsid w:val="0301790D"/>
     <w:multiLevelType w:val="multilevel"/>
     <w:tmpl w:val="BE962522"/>
@@ -39866,7 +39493,7 @@
       </w:rPr>
     </w:lvl>
   </w:abstractNum>
-  <w:abstractNum w:abstractNumId="1" w15:restartNumberingAfterBreak="0">
+  <w:abstractNum w:abstractNumId="2" w15:restartNumberingAfterBreak="0">
     <w:nsid w:val="09B21CBE"/>
     <w:multiLevelType w:val="hybridMultilevel"/>
     <w:tmpl w:val="D9BA6490"/>
@@ -39952,7 +39579,7 @@
       </w:pPr>
     </w:lvl>
   </w:abstractNum>
-  <w:abstractNum w:abstractNumId="2" w15:restartNumberingAfterBreak="0">
+  <w:abstractNum w:abstractNumId="3" w15:restartNumberingAfterBreak="0">
     <w:nsid w:val="0EF02D9C"/>
     <w:multiLevelType w:val="hybridMultilevel"/>
     <w:tmpl w:val="D2049C78"/>
@@ -40039,7 +39666,7 @@
       </w:pPr>
     </w:lvl>
   </w:abstractNum>
-  <w:abstractNum w:abstractNumId="3" w15:restartNumberingAfterBreak="0">
+  <w:abstractNum w:abstractNumId="4" w15:restartNumberingAfterBreak="0">
     <w:nsid w:val="15EB0FDF"/>
     <w:multiLevelType w:val="multilevel"/>
     <w:tmpl w:val="3DC65FE6"/>
@@ -40153,7 +39780,7 @@
       </w:rPr>
     </w:lvl>
   </w:abstractNum>
-  <w:abstractNum w:abstractNumId="4" w15:restartNumberingAfterBreak="0">
+  <w:abstractNum w:abstractNumId="5" w15:restartNumberingAfterBreak="0">
     <w:nsid w:val="1A6A0059"/>
     <w:multiLevelType w:val="hybridMultilevel"/>
     <w:tmpl w:val="ED8A86C0"/>
@@ -40239,7 +39866,7 @@
       </w:pPr>
     </w:lvl>
   </w:abstractNum>
-  <w:abstractNum w:abstractNumId="5" w15:restartNumberingAfterBreak="0">
+  <w:abstractNum w:abstractNumId="6" w15:restartNumberingAfterBreak="0">
     <w:nsid w:val="1A84654F"/>
     <w:multiLevelType w:val="hybridMultilevel"/>
     <w:tmpl w:val="A230A8F8"/>
@@ -40352,7 +39979,7 @@
       </w:rPr>
     </w:lvl>
   </w:abstractNum>
-  <w:abstractNum w:abstractNumId="6" w15:restartNumberingAfterBreak="0">
+  <w:abstractNum w:abstractNumId="7" w15:restartNumberingAfterBreak="0">
     <w:nsid w:val="218A6AB7"/>
     <w:multiLevelType w:val="hybridMultilevel"/>
     <w:tmpl w:val="5AE0D888"/>
@@ -40465,7 +40092,7 @@
       </w:rPr>
     </w:lvl>
   </w:abstractNum>
-  <w:abstractNum w:abstractNumId="7" w15:restartNumberingAfterBreak="0">
+  <w:abstractNum w:abstractNumId="8" w15:restartNumberingAfterBreak="0">
     <w:nsid w:val="224D0CF4"/>
     <w:multiLevelType w:val="hybridMultilevel"/>
     <w:tmpl w:val="493E552C"/>
@@ -40578,7 +40205,7 @@
       </w:rPr>
     </w:lvl>
   </w:abstractNum>
-  <w:abstractNum w:abstractNumId="8" w15:restartNumberingAfterBreak="0">
+  <w:abstractNum w:abstractNumId="9" w15:restartNumberingAfterBreak="0">
     <w:nsid w:val="2B453210"/>
     <w:multiLevelType w:val="hybridMultilevel"/>
     <w:tmpl w:val="9F4006B8"/>
@@ -40668,7 +40295,7 @@
       </w:pPr>
     </w:lvl>
   </w:abstractNum>
-  <w:abstractNum w:abstractNumId="9" w15:restartNumberingAfterBreak="0">
+  <w:abstractNum w:abstractNumId="10" w15:restartNumberingAfterBreak="0">
     <w:nsid w:val="2EFC2D9F"/>
     <w:multiLevelType w:val="hybridMultilevel"/>
     <w:tmpl w:val="E5268922"/>
@@ -40781,7 +40408,7 @@
       </w:rPr>
     </w:lvl>
   </w:abstractNum>
-  <w:abstractNum w:abstractNumId="10" w15:restartNumberingAfterBreak="0">
+  <w:abstractNum w:abstractNumId="11" w15:restartNumberingAfterBreak="0">
     <w:nsid w:val="309E4F9F"/>
     <w:multiLevelType w:val="hybridMultilevel"/>
     <w:tmpl w:val="1C20694A"/>
@@ -40894,7 +40521,7 @@
       </w:rPr>
     </w:lvl>
   </w:abstractNum>
-  <w:abstractNum w:abstractNumId="11" w15:restartNumberingAfterBreak="0">
+  <w:abstractNum w:abstractNumId="12" w15:restartNumberingAfterBreak="0">
     <w:nsid w:val="32180F3B"/>
     <w:multiLevelType w:val="multilevel"/>
     <w:tmpl w:val="32FC33EC"/>
@@ -41008,7 +40635,7 @@
       </w:rPr>
     </w:lvl>
   </w:abstractNum>
-  <w:abstractNum w:abstractNumId="12" w15:restartNumberingAfterBreak="0">
+  <w:abstractNum w:abstractNumId="13" w15:restartNumberingAfterBreak="0">
     <w:nsid w:val="34974D75"/>
     <w:multiLevelType w:val="hybridMultilevel"/>
     <w:tmpl w:val="7898F200"/>
@@ -41121,7 +40748,7 @@
       </w:rPr>
     </w:lvl>
   </w:abstractNum>
-  <w:abstractNum w:abstractNumId="13" w15:restartNumberingAfterBreak="0">
+  <w:abstractNum w:abstractNumId="14" w15:restartNumberingAfterBreak="0">
     <w:nsid w:val="34EF60A1"/>
     <w:multiLevelType w:val="hybridMultilevel"/>
     <w:tmpl w:val="92D80868"/>
@@ -41207,7 +40834,7 @@
       </w:pPr>
     </w:lvl>
   </w:abstractNum>
-  <w:abstractNum w:abstractNumId="14" w15:restartNumberingAfterBreak="0">
+  <w:abstractNum w:abstractNumId="15" w15:restartNumberingAfterBreak="0">
     <w:nsid w:val="415E6F42"/>
     <w:multiLevelType w:val="hybridMultilevel"/>
     <w:tmpl w:val="295AD970"/>
@@ -41293,7 +40920,7 @@
       </w:pPr>
     </w:lvl>
   </w:abstractNum>
-  <w:abstractNum w:abstractNumId="15" w15:restartNumberingAfterBreak="0">
+  <w:abstractNum w:abstractNumId="16" w15:restartNumberingAfterBreak="0">
     <w:nsid w:val="4C6E5944"/>
     <w:multiLevelType w:val="multilevel"/>
     <w:tmpl w:val="83968A28"/>
@@ -41406,7 +41033,7 @@
       </w:rPr>
     </w:lvl>
   </w:abstractNum>
-  <w:abstractNum w:abstractNumId="16" w15:restartNumberingAfterBreak="0">
+  <w:abstractNum w:abstractNumId="17" w15:restartNumberingAfterBreak="0">
     <w:nsid w:val="55A616B3"/>
     <w:multiLevelType w:val="hybridMultilevel"/>
     <w:tmpl w:val="2ABE40D4"/>
@@ -41492,7 +41119,7 @@
       </w:pPr>
     </w:lvl>
   </w:abstractNum>
-  <w:abstractNum w:abstractNumId="17" w15:restartNumberingAfterBreak="0">
+  <w:abstractNum w:abstractNumId="18" w15:restartNumberingAfterBreak="0">
     <w:nsid w:val="5B494608"/>
     <w:multiLevelType w:val="hybridMultilevel"/>
     <w:tmpl w:val="D7D81B6E"/>
@@ -41578,7 +41205,7 @@
       </w:pPr>
     </w:lvl>
   </w:abstractNum>
-  <w:abstractNum w:abstractNumId="18" w15:restartNumberingAfterBreak="0">
+  <w:abstractNum w:abstractNumId="19" w15:restartNumberingAfterBreak="0">
     <w:nsid w:val="5C2D7FD8"/>
     <w:multiLevelType w:val="hybridMultilevel"/>
     <w:tmpl w:val="881059B2"/>
@@ -41691,7 +41318,7 @@
       </w:rPr>
     </w:lvl>
   </w:abstractNum>
-  <w:abstractNum w:abstractNumId="19" w15:restartNumberingAfterBreak="0">
+  <w:abstractNum w:abstractNumId="20" w15:restartNumberingAfterBreak="0">
     <w:nsid w:val="63FC0729"/>
     <w:multiLevelType w:val="hybridMultilevel"/>
     <w:tmpl w:val="E3FA6B16"/>
@@ -41804,7 +41431,7 @@
       </w:rPr>
     </w:lvl>
   </w:abstractNum>
-  <w:abstractNum w:abstractNumId="20" w15:restartNumberingAfterBreak="0">
+  <w:abstractNum w:abstractNumId="21" w15:restartNumberingAfterBreak="0">
     <w:nsid w:val="6ADB1B6C"/>
     <w:multiLevelType w:val="hybridMultilevel"/>
     <w:tmpl w:val="5BC2B324"/>
@@ -41890,7 +41517,7 @@
       </w:pPr>
     </w:lvl>
   </w:abstractNum>
-  <w:abstractNum w:abstractNumId="21" w15:restartNumberingAfterBreak="0">
+  <w:abstractNum w:abstractNumId="22" w15:restartNumberingAfterBreak="0">
     <w:nsid w:val="6FB70BD9"/>
     <w:multiLevelType w:val="multilevel"/>
     <w:tmpl w:val="BE962522"/>
@@ -42004,7 +41631,7 @@
       </w:rPr>
     </w:lvl>
   </w:abstractNum>
-  <w:abstractNum w:abstractNumId="22" w15:restartNumberingAfterBreak="0">
+  <w:abstractNum w:abstractNumId="23" w15:restartNumberingAfterBreak="0">
     <w:nsid w:val="76DF1491"/>
     <w:multiLevelType w:val="multilevel"/>
     <w:tmpl w:val="7556F62E"/>
@@ -42117,7 +41744,7 @@
       </w:rPr>
     </w:lvl>
   </w:abstractNum>
-  <w:abstractNum w:abstractNumId="23" w15:restartNumberingAfterBreak="0">
+  <w:abstractNum w:abstractNumId="24" w15:restartNumberingAfterBreak="0">
     <w:nsid w:val="7939475B"/>
     <w:multiLevelType w:val="hybridMultilevel"/>
     <w:tmpl w:val="5C384A5A"/>
@@ -42203,7 +41830,7 @@
       </w:pPr>
     </w:lvl>
   </w:abstractNum>
-  <w:abstractNum w:abstractNumId="24" w15:restartNumberingAfterBreak="0">
+  <w:abstractNum w:abstractNumId="25" w15:restartNumberingAfterBreak="0">
     <w:nsid w:val="7B803866"/>
     <w:multiLevelType w:val="hybridMultilevel"/>
     <w:tmpl w:val="B53A17F6"/>
@@ -42289,7 +41916,7 @@
       </w:pPr>
     </w:lvl>
   </w:abstractNum>
-  <w:abstractNum w:abstractNumId="25" w15:restartNumberingAfterBreak="0">
+  <w:abstractNum w:abstractNumId="26" w15:restartNumberingAfterBreak="0">
     <w:nsid w:val="7F5248E3"/>
     <w:multiLevelType w:val="hybridMultilevel"/>
     <w:tmpl w:val="F536AE72"/>
@@ -42402,7 +42029,7 @@
       </w:rPr>
     </w:lvl>
   </w:abstractNum>
-  <w:abstractNum w:abstractNumId="26" w15:restartNumberingAfterBreak="0">
+  <w:abstractNum w:abstractNumId="27" w15:restartNumberingAfterBreak="0">
     <w:nsid w:val="7FF536F3"/>
     <w:multiLevelType w:val="hybridMultilevel"/>
     <w:tmpl w:val="5A8E53A0"/>
@@ -42516,85 +42143,88 @@
     </w:lvl>
   </w:abstractNum>
   <w:num w:numId="1">
+    <w:abstractNumId w:val="23"/>
+  </w:num>
+  <w:num w:numId="2">
+    <w:abstractNumId w:val="4"/>
+  </w:num>
+  <w:num w:numId="3">
+    <w:abstractNumId w:val="12"/>
+  </w:num>
+  <w:num w:numId="4">
+    <w:abstractNumId w:val="15"/>
+  </w:num>
+  <w:num w:numId="5">
+    <w:abstractNumId w:val="9"/>
+  </w:num>
+  <w:num w:numId="6">
+    <w:abstractNumId w:val="2"/>
+  </w:num>
+  <w:num w:numId="7">
+    <w:abstractNumId w:val="14"/>
+  </w:num>
+  <w:num w:numId="8">
+    <w:abstractNumId w:val="21"/>
+  </w:num>
+  <w:num w:numId="9">
+    <w:abstractNumId w:val="25"/>
+  </w:num>
+  <w:num w:numId="10">
+    <w:abstractNumId w:val="16"/>
+  </w:num>
+  <w:num w:numId="11">
+    <w:abstractNumId w:val="13"/>
+  </w:num>
+  <w:num w:numId="12">
     <w:abstractNumId w:val="22"/>
   </w:num>
-  <w:num w:numId="2">
+  <w:num w:numId="13">
+    <w:abstractNumId w:val="6"/>
+  </w:num>
+  <w:num w:numId="14">
+    <w:abstractNumId w:val="1"/>
+  </w:num>
+  <w:num w:numId="15">
+    <w:abstractNumId w:val="26"/>
+  </w:num>
+  <w:num w:numId="16">
+    <w:abstractNumId w:val="10"/>
+  </w:num>
+  <w:num w:numId="17">
+    <w:abstractNumId w:val="5"/>
+  </w:num>
+  <w:num w:numId="18">
+    <w:abstractNumId w:val="20"/>
+  </w:num>
+  <w:num w:numId="19">
+    <w:abstractNumId w:val="8"/>
+  </w:num>
+  <w:num w:numId="20">
+    <w:abstractNumId w:val="19"/>
+  </w:num>
+  <w:num w:numId="21">
+    <w:abstractNumId w:val="11"/>
+  </w:num>
+  <w:num w:numId="22">
+    <w:abstractNumId w:val="17"/>
+  </w:num>
+  <w:num w:numId="23">
+    <w:abstractNumId w:val="18"/>
+  </w:num>
+  <w:num w:numId="24">
     <w:abstractNumId w:val="3"/>
   </w:num>
-  <w:num w:numId="3">
-    <w:abstractNumId w:val="11"/>
+  <w:num w:numId="25">
+    <w:abstractNumId w:val="7"/>
   </w:num>
-  <w:num w:numId="4">
-    <w:abstractNumId w:val="14"/>
+  <w:num w:numId="26">
+    <w:abstractNumId w:val="27"/>
   </w:num>
-  <w:num w:numId="5">
-    <w:abstractNumId w:val="8"/>
-  </w:num>
-  <w:num w:numId="6">
-    <w:abstractNumId w:val="1"/>
-  </w:num>
-  <w:num w:numId="7">
-    <w:abstractNumId w:val="13"/>
-  </w:num>
-  <w:num w:numId="8">
-    <w:abstractNumId w:val="20"/>
-  </w:num>
-  <w:num w:numId="9">
+  <w:num w:numId="27">
     <w:abstractNumId w:val="24"/>
   </w:num>
-  <w:num w:numId="10">
-    <w:abstractNumId w:val="15"/>
-  </w:num>
-  <w:num w:numId="11">
-    <w:abstractNumId w:val="12"/>
-  </w:num>
-  <w:num w:numId="12">
-    <w:abstractNumId w:val="21"/>
-  </w:num>
-  <w:num w:numId="13">
-    <w:abstractNumId w:val="5"/>
-  </w:num>
-  <w:num w:numId="14">
+  <w:num w:numId="28">
     <w:abstractNumId w:val="0"/>
-  </w:num>
-  <w:num w:numId="15">
-    <w:abstractNumId w:val="25"/>
-  </w:num>
-  <w:num w:numId="16">
-    <w:abstractNumId w:val="9"/>
-  </w:num>
-  <w:num w:numId="17">
-    <w:abstractNumId w:val="4"/>
-  </w:num>
-  <w:num w:numId="18">
-    <w:abstractNumId w:val="19"/>
-  </w:num>
-  <w:num w:numId="19">
-    <w:abstractNumId w:val="7"/>
-  </w:num>
-  <w:num w:numId="20">
-    <w:abstractNumId w:val="18"/>
-  </w:num>
-  <w:num w:numId="21">
-    <w:abstractNumId w:val="10"/>
-  </w:num>
-  <w:num w:numId="22">
-    <w:abstractNumId w:val="16"/>
-  </w:num>
-  <w:num w:numId="23">
-    <w:abstractNumId w:val="17"/>
-  </w:num>
-  <w:num w:numId="24">
-    <w:abstractNumId w:val="2"/>
-  </w:num>
-  <w:num w:numId="25">
-    <w:abstractNumId w:val="6"/>
-  </w:num>
-  <w:num w:numId="26">
-    <w:abstractNumId w:val="26"/>
-  </w:num>
-  <w:num w:numId="27">
-    <w:abstractNumId w:val="23"/>
   </w:num>
 </w:numbering>
 </file>
@@ -43689,7 +43319,7 @@
 </file>
 
 <file path=customXml/itemProps1.xml><?xml version="1.0" encoding="utf-8"?>
-<ds:datastoreItem xmlns:ds="http://schemas.openxmlformats.org/officeDocument/2006/customXml" ds:itemID="{B7FB57DA-171E-4C76-81B2-A9222D3D3375}">
+<ds:datastoreItem xmlns:ds="http://schemas.openxmlformats.org/officeDocument/2006/customXml" ds:itemID="{D150A0F0-A5C8-41D9-946A-514EBF3C25A3}">
   <ds:schemaRefs>
     <ds:schemaRef ds:uri="http://schemas.openxmlformats.org/officeDocument/2006/bibliography"/>
   </ds:schemaRefs>

</xml_diff>

<commit_message>
Ajustados dicionários de dados e criado primeiro diagrama de sequência
</commit_message>
<xml_diff>
--- a/monografia.docx
+++ b/monografia.docx
@@ -10886,12 +10886,7 @@
         </w:rPr>
       </w:pPr>
       <w:r>
-        <w:t xml:space="preserve">O Spring Framework </w:t>
-      </w:r>
-      <w:bookmarkStart w:id="0" w:name="_GoBack"/>
-      <w:bookmarkEnd w:id="0"/>
-      <w:r>
-        <w:t>é uma solução leve</w:t>
+        <w:t>O Spring Framework é uma solução leve</w:t>
       </w:r>
       <w:r>
         <w:t xml:space="preserve"> desenvolvido para a plataforma Java </w:t>
@@ -12176,7 +12171,13 @@
         <w:t>software</w:t>
       </w:r>
       <w:r>
-        <w:t xml:space="preserve"> foram divididos entre usuários e desenvolvedores. Os usuários podem acessar o </w:t>
+        <w:t xml:space="preserve"> foram divididos entre usuários e desenvolvedores. Os usuários</w:t>
+      </w:r>
+      <w:r>
+        <w:t xml:space="preserve"> (que são representados por alunos e professores, como também desenvolvedores)</w:t>
+      </w:r>
+      <w:r>
+        <w:t xml:space="preserve"> podem acessar o </w:t>
       </w:r>
       <w:r>
         <w:rPr>
@@ -12185,7 +12186,13 @@
         <w:t>software</w:t>
       </w:r>
       <w:r>
-        <w:t xml:space="preserve"> a fim de utilizá-lo na resolução de expressões algébricas, e visualizar o de forma iterativa o resultado.</w:t>
+        <w:t xml:space="preserve"> a fim de utilizá-lo na resolução de expressões algébricas, e visualiz</w:t>
+      </w:r>
+      <w:r>
+        <w:t xml:space="preserve">ar </w:t>
+      </w:r>
+      <w:r>
+        <w:t>de forma iterativa o resultado.</w:t>
       </w:r>
       <w:r>
         <w:t xml:space="preserve"> P</w:t>
@@ -12200,19 +12207,10 @@
         <w:t>software</w:t>
       </w:r>
       <w:r>
-        <w:t xml:space="preserve"> com novas funcionalidades.</w:t>
-      </w:r>
-      <w:r>
-        <w:t xml:space="preserve"> Para que o desenvolvedor possa estender ou melhorar o </w:t>
-      </w:r>
-      <w:r>
-        <w:rPr>
-          <w:i/>
-        </w:rPr>
-        <w:t>software</w:t>
-      </w:r>
-      <w:r>
-        <w:t xml:space="preserve">, é necessário possuir uma conta de usuário cadastrada, e efetuar o </w:t>
+        <w:t xml:space="preserve"> com novas funcionalidades, sendo</w:t>
+      </w:r>
+      <w:r>
+        <w:t xml:space="preserve"> necessário possuir uma conta de usuário cadastrada, e efetuar o </w:t>
       </w:r>
       <w:r>
         <w:rPr>
@@ -12454,7 +12452,10 @@
         <w:ind w:firstLine="709"/>
       </w:pPr>
       <w:r>
-        <w:t xml:space="preserve">As tabelas 1 à x descrevem detalhes </w:t>
+        <w:t>As tabelas x</w:t>
+      </w:r>
+      <w:r>
+        <w:t xml:space="preserve"> à x descrevem detalhes </w:t>
       </w:r>
       <w:r>
         <w:t>explicitamente</w:t>
@@ -14065,7 +14066,7 @@
                 <w:sz w:val="20"/>
                 <w:szCs w:val="20"/>
               </w:rPr>
-              <w:t>Essencial</w:t>
+              <w:t>Importante</w:t>
             </w:r>
           </w:p>
         </w:tc>
@@ -14511,7 +14512,7 @@
                 <w:sz w:val="20"/>
                 <w:szCs w:val="20"/>
               </w:rPr>
-              <w:t>Manter heurísticas de teste</w:t>
+              <w:t>Executar testes de heurísticas</w:t>
             </w:r>
           </w:p>
         </w:tc>
@@ -14562,26 +14563,7 @@
                 <w:sz w:val="20"/>
                 <w:szCs w:val="20"/>
               </w:rPr>
-              <w:t xml:space="preserve">Será necessário o desenvolvedor validar o acesso, selecionar uma heurística, e efetuar inclusões, alterações e exclusões de heurísticas de teste para validar as heurísticas do </w:t>
-            </w:r>
-            <w:r>
-              <w:rPr>
-                <w:rFonts w:cs="Arial"/>
-                <w:bCs/>
-                <w:i/>
-                <w:sz w:val="20"/>
-                <w:szCs w:val="20"/>
-              </w:rPr>
-              <w:t>software</w:t>
-            </w:r>
-            <w:r>
-              <w:rPr>
-                <w:rFonts w:cs="Arial"/>
-                <w:bCs/>
-                <w:sz w:val="20"/>
-                <w:szCs w:val="20"/>
-              </w:rPr>
-              <w:t>.</w:t>
+              <w:t>Será necessário o desenvolvedor validar o acesso, e executar os testes para assegurar que uma heurística está sendo executada corretamente.</w:t>
             </w:r>
           </w:p>
         </w:tc>
@@ -14703,67 +14685,11 @@
     </w:p>
     <w:p>
       <w:pPr>
-        <w:spacing w:after="240" w:line="240" w:lineRule="auto"/>
-        <w:rPr>
-          <w:rFonts w:asciiTheme="majorHAnsi" w:hAnsiTheme="majorHAnsi"/>
-          <w:b/>
-          <w:sz w:val="32"/>
-          <w:szCs w:val="32"/>
-        </w:rPr>
-      </w:pPr>
-      <w:r>
-        <w:rPr>
-          <w:rFonts w:asciiTheme="majorHAnsi" w:hAnsiTheme="majorHAnsi"/>
-          <w:b/>
-          <w:sz w:val="32"/>
-          <w:szCs w:val="32"/>
-        </w:rPr>
+        <w:spacing w:line="240" w:lineRule="auto"/>
+      </w:pPr>
+      <w:r>
         <w:lastRenderedPageBreak/>
-        <w:t>3.3.2</w:t>
-      </w:r>
-      <w:r>
-        <w:rPr>
-          <w:rFonts w:asciiTheme="majorHAnsi" w:hAnsiTheme="majorHAnsi"/>
-          <w:b/>
-          <w:sz w:val="32"/>
-          <w:szCs w:val="32"/>
-        </w:rPr>
-        <w:t xml:space="preserve">. </w:t>
-      </w:r>
-      <w:r>
-        <w:rPr>
-          <w:rFonts w:asciiTheme="majorHAnsi" w:hAnsiTheme="majorHAnsi"/>
-          <w:b/>
-          <w:sz w:val="32"/>
-          <w:szCs w:val="32"/>
-        </w:rPr>
-        <w:t>Requisitos Não Funcionais</w:t>
-      </w:r>
-    </w:p>
-    <w:p>
-      <w:pPr>
-        <w:spacing w:after="240" w:line="240" w:lineRule="auto"/>
-        <w:ind w:firstLine="709"/>
-      </w:pPr>
-      <w:r>
-        <w:t>As tabelas 1 à x definem quais propriedades e restrições o software deve atender:</w:t>
-      </w:r>
-    </w:p>
-    <w:p>
-      <w:pPr>
-        <w:spacing w:line="240" w:lineRule="auto"/>
-      </w:pPr>
-      <w:r>
-        <w:t xml:space="preserve"> </w:t>
-      </w:r>
-      <w:r>
-        <w:t>Tabela 1: Requisito</w:t>
-      </w:r>
-      <w:r>
-        <w:t xml:space="preserve"> não</w:t>
-      </w:r>
-      <w:r>
-        <w:t xml:space="preserve"> funcional 8</w:t>
+        <w:t>Tabela x: Requisito funcional 8</w:t>
       </w:r>
     </w:p>
     <w:tbl>
@@ -14879,6 +14805,388 @@
                 <w:sz w:val="20"/>
                 <w:szCs w:val="20"/>
               </w:rPr>
+              <w:t>Manter heurísticas de teste</w:t>
+            </w:r>
+          </w:p>
+        </w:tc>
+      </w:tr>
+      <w:tr>
+        <w:tc>
+          <w:tcPr>
+            <w:tcW w:w="2853" w:type="dxa"/>
+            <w:shd w:val="clear" w:color="auto" w:fill="DEE07E"/>
+          </w:tcPr>
+          <w:p>
+            <w:pPr>
+              <w:spacing w:line="240" w:lineRule="auto"/>
+              <w:rPr>
+                <w:rFonts w:cs="Arial"/>
+                <w:b/>
+                <w:bCs/>
+                <w:sz w:val="24"/>
+              </w:rPr>
+            </w:pPr>
+            <w:r>
+              <w:rPr>
+                <w:rFonts w:cs="Arial"/>
+                <w:b/>
+                <w:bCs/>
+                <w:sz w:val="24"/>
+              </w:rPr>
+              <w:t>Descrição</w:t>
+            </w:r>
+          </w:p>
+        </w:tc>
+        <w:tc>
+          <w:tcPr>
+            <w:tcW w:w="5867" w:type="dxa"/>
+          </w:tcPr>
+          <w:p>
+            <w:pPr>
+              <w:spacing w:line="240" w:lineRule="auto"/>
+              <w:rPr>
+                <w:sz w:val="20"/>
+                <w:szCs w:val="20"/>
+              </w:rPr>
+            </w:pPr>
+            <w:r>
+              <w:rPr>
+                <w:rFonts w:cs="Arial"/>
+                <w:bCs/>
+                <w:sz w:val="20"/>
+                <w:szCs w:val="20"/>
+              </w:rPr>
+              <w:t xml:space="preserve">Será necessário o desenvolvedor validar o acesso, selecionar uma heurística, e efetuar inclusões, alterações e exclusões de heurísticas de teste para validar as heurísticas do </w:t>
+            </w:r>
+            <w:r>
+              <w:rPr>
+                <w:rFonts w:cs="Arial"/>
+                <w:bCs/>
+                <w:i/>
+                <w:sz w:val="20"/>
+                <w:szCs w:val="20"/>
+              </w:rPr>
+              <w:t>software</w:t>
+            </w:r>
+            <w:r>
+              <w:rPr>
+                <w:rFonts w:cs="Arial"/>
+                <w:bCs/>
+                <w:sz w:val="20"/>
+                <w:szCs w:val="20"/>
+              </w:rPr>
+              <w:t>.</w:t>
+            </w:r>
+          </w:p>
+        </w:tc>
+      </w:tr>
+      <w:tr>
+        <w:tc>
+          <w:tcPr>
+            <w:tcW w:w="2853" w:type="dxa"/>
+            <w:shd w:val="clear" w:color="auto" w:fill="DEE07E"/>
+          </w:tcPr>
+          <w:p>
+            <w:pPr>
+              <w:spacing w:line="240" w:lineRule="auto"/>
+              <w:rPr>
+                <w:rFonts w:cs="Arial"/>
+                <w:b/>
+                <w:bCs/>
+                <w:sz w:val="24"/>
+              </w:rPr>
+            </w:pPr>
+            <w:r>
+              <w:rPr>
+                <w:rFonts w:cs="Arial"/>
+                <w:b/>
+                <w:bCs/>
+                <w:sz w:val="24"/>
+              </w:rPr>
+              <w:t>Técnicas de elicitação usadas</w:t>
+            </w:r>
+          </w:p>
+        </w:tc>
+        <w:tc>
+          <w:tcPr>
+            <w:tcW w:w="5867" w:type="dxa"/>
+          </w:tcPr>
+          <w:p>
+            <w:pPr>
+              <w:spacing w:line="240" w:lineRule="auto"/>
+              <w:rPr>
+                <w:rFonts w:cs="Arial"/>
+                <w:bCs/>
+                <w:sz w:val="20"/>
+                <w:szCs w:val="20"/>
+              </w:rPr>
+            </w:pPr>
+            <w:r>
+              <w:rPr>
+                <w:rFonts w:cs="Arial"/>
+                <w:bCs/>
+                <w:sz w:val="20"/>
+                <w:szCs w:val="20"/>
+              </w:rPr>
+              <w:t>Entrevista</w:t>
+            </w:r>
+          </w:p>
+        </w:tc>
+      </w:tr>
+      <w:tr>
+        <w:tc>
+          <w:tcPr>
+            <w:tcW w:w="2853" w:type="dxa"/>
+            <w:shd w:val="clear" w:color="auto" w:fill="DEE07E"/>
+          </w:tcPr>
+          <w:p>
+            <w:pPr>
+              <w:spacing w:line="240" w:lineRule="auto"/>
+              <w:rPr>
+                <w:rFonts w:cs="Arial"/>
+                <w:b/>
+                <w:bCs/>
+                <w:sz w:val="24"/>
+              </w:rPr>
+            </w:pPr>
+            <w:r>
+              <w:rPr>
+                <w:rFonts w:cs="Arial"/>
+                <w:b/>
+                <w:bCs/>
+                <w:sz w:val="24"/>
+              </w:rPr>
+              <w:t>Classificação</w:t>
+            </w:r>
+          </w:p>
+        </w:tc>
+        <w:tc>
+          <w:tcPr>
+            <w:tcW w:w="5867" w:type="dxa"/>
+          </w:tcPr>
+          <w:p>
+            <w:pPr>
+              <w:spacing w:line="240" w:lineRule="auto"/>
+              <w:rPr>
+                <w:rFonts w:cs="Arial"/>
+                <w:bCs/>
+                <w:sz w:val="20"/>
+                <w:szCs w:val="20"/>
+              </w:rPr>
+            </w:pPr>
+            <w:r>
+              <w:rPr>
+                <w:rFonts w:cs="Arial"/>
+                <w:bCs/>
+                <w:sz w:val="20"/>
+                <w:szCs w:val="20"/>
+              </w:rPr>
+              <w:t>Importante</w:t>
+            </w:r>
+          </w:p>
+        </w:tc>
+      </w:tr>
+    </w:tbl>
+    <w:p>
+      <w:pPr>
+        <w:spacing w:after="240" w:line="240" w:lineRule="auto"/>
+      </w:pPr>
+      <w:r>
+        <w:t>Fonte: Próprio autor</w:t>
+      </w:r>
+    </w:p>
+    <w:p>
+      <w:pPr>
+        <w:spacing w:after="240" w:line="240" w:lineRule="auto"/>
+        <w:rPr>
+          <w:rFonts w:asciiTheme="majorHAnsi" w:hAnsiTheme="majorHAnsi"/>
+          <w:b/>
+          <w:sz w:val="32"/>
+          <w:szCs w:val="32"/>
+        </w:rPr>
+      </w:pPr>
+      <w:r>
+        <w:rPr>
+          <w:rFonts w:asciiTheme="majorHAnsi" w:hAnsiTheme="majorHAnsi"/>
+          <w:b/>
+          <w:sz w:val="32"/>
+          <w:szCs w:val="32"/>
+        </w:rPr>
+        <w:t>3.3.2</w:t>
+      </w:r>
+      <w:r>
+        <w:rPr>
+          <w:rFonts w:asciiTheme="majorHAnsi" w:hAnsiTheme="majorHAnsi"/>
+          <w:b/>
+          <w:sz w:val="32"/>
+          <w:szCs w:val="32"/>
+        </w:rPr>
+        <w:t xml:space="preserve">. </w:t>
+      </w:r>
+      <w:r>
+        <w:rPr>
+          <w:rFonts w:asciiTheme="majorHAnsi" w:hAnsiTheme="majorHAnsi"/>
+          <w:b/>
+          <w:sz w:val="32"/>
+          <w:szCs w:val="32"/>
+        </w:rPr>
+        <w:t>Requisitos Não Funcionais</w:t>
+      </w:r>
+    </w:p>
+    <w:p>
+      <w:pPr>
+        <w:spacing w:after="240" w:line="240" w:lineRule="auto"/>
+        <w:ind w:firstLine="709"/>
+      </w:pPr>
+      <w:r>
+        <w:t>As ta</w:t>
+      </w:r>
+      <w:r>
+        <w:t>belas x</w:t>
+      </w:r>
+      <w:r>
+        <w:t xml:space="preserve"> </w:t>
+      </w:r>
+      <w:r>
+        <w:t>a</w:t>
+      </w:r>
+      <w:r>
+        <w:t xml:space="preserve"> x definem quais propriedades e restrições o software deve atender:</w:t>
+      </w:r>
+    </w:p>
+    <w:p>
+      <w:pPr>
+        <w:spacing w:line="240" w:lineRule="auto"/>
+      </w:pPr>
+      <w:r>
+        <w:t xml:space="preserve"> </w:t>
+      </w:r>
+      <w:r>
+        <w:t>Tabela x</w:t>
+      </w:r>
+      <w:r>
+        <w:t>: Requisito</w:t>
+      </w:r>
+      <w:r>
+        <w:t xml:space="preserve"> não</w:t>
+      </w:r>
+      <w:r>
+        <w:t xml:space="preserve"> funcional 9</w:t>
+      </w:r>
+    </w:p>
+    <w:tbl>
+      <w:tblPr>
+        <w:tblStyle w:val="Tabelacomgrade"/>
+        <w:tblW w:w="0" w:type="auto"/>
+        <w:tblLook w:val="04A0" w:firstRow="1" w:lastRow="0" w:firstColumn="1" w:lastColumn="0" w:noHBand="0" w:noVBand="1"/>
+      </w:tblPr>
+      <w:tblGrid>
+        <w:gridCol w:w="2853"/>
+        <w:gridCol w:w="5867"/>
+      </w:tblGrid>
+      <w:tr>
+        <w:tc>
+          <w:tcPr>
+            <w:tcW w:w="2853" w:type="dxa"/>
+            <w:shd w:val="clear" w:color="auto" w:fill="DEE07E"/>
+          </w:tcPr>
+          <w:p>
+            <w:pPr>
+              <w:spacing w:line="240" w:lineRule="auto"/>
+              <w:rPr>
+                <w:rFonts w:cs="Arial"/>
+                <w:b/>
+                <w:bCs/>
+                <w:sz w:val="24"/>
+              </w:rPr>
+            </w:pPr>
+            <w:r>
+              <w:rPr>
+                <w:rFonts w:cs="Arial"/>
+                <w:b/>
+                <w:bCs/>
+                <w:sz w:val="24"/>
+              </w:rPr>
+              <w:t>Identificador</w:t>
+            </w:r>
+          </w:p>
+        </w:tc>
+        <w:tc>
+          <w:tcPr>
+            <w:tcW w:w="5867" w:type="dxa"/>
+          </w:tcPr>
+          <w:p>
+            <w:pPr>
+              <w:spacing w:line="240" w:lineRule="auto"/>
+              <w:rPr>
+                <w:rFonts w:cs="Arial"/>
+                <w:b/>
+                <w:bCs/>
+                <w:sz w:val="20"/>
+                <w:szCs w:val="20"/>
+              </w:rPr>
+            </w:pPr>
+            <w:r>
+              <w:rPr>
+                <w:rFonts w:cs="Arial"/>
+                <w:b/>
+                <w:bCs/>
+                <w:sz w:val="32"/>
+                <w:szCs w:val="20"/>
+              </w:rPr>
+              <w:t>Rq_09</w:t>
+            </w:r>
+          </w:p>
+        </w:tc>
+      </w:tr>
+      <w:tr>
+        <w:tc>
+          <w:tcPr>
+            <w:tcW w:w="2853" w:type="dxa"/>
+            <w:shd w:val="clear" w:color="auto" w:fill="DEE07E"/>
+          </w:tcPr>
+          <w:p>
+            <w:pPr>
+              <w:spacing w:line="240" w:lineRule="auto"/>
+              <w:rPr>
+                <w:rFonts w:cs="Arial"/>
+                <w:b/>
+                <w:bCs/>
+                <w:sz w:val="24"/>
+              </w:rPr>
+            </w:pPr>
+            <w:r>
+              <w:rPr>
+                <w:rFonts w:cs="Arial"/>
+                <w:b/>
+                <w:bCs/>
+                <w:sz w:val="24"/>
+              </w:rPr>
+              <w:t>Nome</w:t>
+            </w:r>
+          </w:p>
+        </w:tc>
+        <w:tc>
+          <w:tcPr>
+            <w:tcW w:w="5867" w:type="dxa"/>
+          </w:tcPr>
+          <w:p>
+            <w:pPr>
+              <w:spacing w:line="240" w:lineRule="auto"/>
+              <w:rPr>
+                <w:rFonts w:cs="Arial"/>
+                <w:bCs/>
+                <w:sz w:val="20"/>
+                <w:szCs w:val="20"/>
+              </w:rPr>
+            </w:pPr>
+            <w:r>
+              <w:rPr>
+                <w:rFonts w:cs="Arial"/>
+                <w:bCs/>
+                <w:sz w:val="20"/>
+                <w:szCs w:val="20"/>
+              </w:rPr>
               <w:t>E necessário ter internet para acesso ao Sistema</w:t>
             </w:r>
           </w:p>
@@ -15076,13 +15384,16 @@
         <w:spacing w:line="240" w:lineRule="auto"/>
       </w:pPr>
       <w:r>
-        <w:t>Tabela 2: Requisito</w:t>
+        <w:t>Tabela x</w:t>
+      </w:r>
+      <w:r>
+        <w:t>: Requisito</w:t>
       </w:r>
       <w:r>
         <w:t xml:space="preserve"> não</w:t>
       </w:r>
       <w:r>
-        <w:t xml:space="preserve"> funcional 9</w:t>
+        <w:t xml:space="preserve"> funcional 10</w:t>
       </w:r>
     </w:p>
     <w:tbl>
@@ -15154,7 +15465,7 @@
                 <w:sz w:val="32"/>
                 <w:szCs w:val="20"/>
               </w:rPr>
-              <w:t>Rq_09</w:t>
+              <w:t>Rq_10</w:t>
             </w:r>
           </w:p>
         </w:tc>
@@ -15497,12 +15808,21 @@
         <w:ind w:firstLine="709"/>
       </w:pPr>
       <w:r>
-        <w:t>As figuras 1 à x contêm os</w:t>
+        <w:t>As figuras x</w:t>
       </w:r>
       <w:r>
         <w:t xml:space="preserve"> </w:t>
       </w:r>
       <w:r>
+        <w:t>a</w:t>
+      </w:r>
+      <w:r>
+        <w:t xml:space="preserve"> x contêm os</w:t>
+      </w:r>
+      <w:r>
+        <w:t xml:space="preserve"> </w:t>
+      </w:r>
+      <w:r>
         <w:t xml:space="preserve">diagramas de </w:t>
       </w:r>
       <w:r>
@@ -15544,7 +15864,7 @@
         <w:spacing w:after="240" w:line="240" w:lineRule="auto"/>
       </w:pPr>
       <w:r>
-        <w:t>Figura 7</w:t>
+        <w:t>Figura x</w:t>
       </w:r>
       <w:r>
         <w:t>: Diagrama de caso de uso</w:t>
@@ -15613,7 +15933,10 @@
         <w:spacing w:line="240" w:lineRule="auto"/>
       </w:pPr>
       <w:r>
-        <w:t>Figura 8: Diagrama de caso de uso de login</w:t>
+        <w:t>Figura x</w:t>
+      </w:r>
+      <w:r>
+        <w:t>: Diagrama de caso de uso de login</w:t>
       </w:r>
     </w:p>
     <w:p>
@@ -15675,7 +15998,10 @@
         <w:spacing w:line="240" w:lineRule="auto"/>
       </w:pPr>
       <w:r>
-        <w:t>Figura 9: Diagrama de caso de uso para gerenciar usuários</w:t>
+        <w:t>Figura x</w:t>
+      </w:r>
+      <w:r>
+        <w:t>: Diagrama de caso de uso para gerenciar usuários</w:t>
       </w:r>
     </w:p>
     <w:p>
@@ -15741,7 +16067,7 @@
         <w:t xml:space="preserve">Figura </w:t>
       </w:r>
       <w:r>
-        <w:t>10</w:t>
+        <w:t>x</w:t>
       </w:r>
       <w:r>
         <w:t>: Diagrama de caso de uso</w:t>
@@ -15809,7 +16135,10 @@
         <w:spacing w:line="240" w:lineRule="auto"/>
       </w:pPr>
       <w:r>
-        <w:t>Figura 11: Diagrama de caso de uso</w:t>
+        <w:t>Figura x</w:t>
+      </w:r>
+      <w:r>
+        <w:t>: Diagrama de caso de uso</w:t>
       </w:r>
       <w:r>
         <w:t xml:space="preserve"> para gerenciar testes de heurísticas</w:t>
@@ -15880,7 +16209,10 @@
         <w:spacing w:after="240" w:line="240" w:lineRule="auto"/>
       </w:pPr>
       <w:r>
-        <w:t xml:space="preserve">A tabela 1 descreve quais atores, e quais suas respectivas responsabilidades quanto ao </w:t>
+        <w:t>A tabela x</w:t>
+      </w:r>
+      <w:r>
+        <w:t xml:space="preserve"> descreve quais atores, e quais suas respectivas responsabilidades quanto ao </w:t>
       </w:r>
       <w:r>
         <w:rPr>
@@ -15897,7 +16229,10 @@
         <w:spacing w:line="240" w:lineRule="auto"/>
       </w:pPr>
       <w:r>
-        <w:t>Tabela 1: Atores</w:t>
+        <w:t>Tabela x</w:t>
+      </w:r>
+      <w:r>
+        <w:t>: Atores</w:t>
       </w:r>
     </w:p>
     <w:tbl>
@@ -16081,6 +16416,13 @@
                 <w:bCs/>
               </w:rPr>
             </w:pPr>
+            <w:r>
+              <w:rPr>
+                <w:rFonts w:ascii="Arial" w:hAnsi="Arial" w:cs="Arial"/>
+                <w:bCs/>
+              </w:rPr>
+              <w:t>Desenvolvedores</w:t>
+            </w:r>
           </w:p>
         </w:tc>
         <w:tc>
@@ -16732,6 +17074,12 @@
               </w:rPr>
               <w:t>Rq_</w:t>
             </w:r>
+            <w:r>
+              <w:rPr>
+                <w:bCs/>
+              </w:rPr>
+              <w:t>01, Rq_02, Rq_03</w:t>
+            </w:r>
           </w:p>
         </w:tc>
       </w:tr>
@@ -16781,6 +17129,12 @@
                 <w:bCs/>
               </w:rPr>
               <w:t>Rq_</w:t>
+            </w:r>
+            <w:r>
+              <w:rPr>
+                <w:bCs/>
+              </w:rPr>
+              <w:t>09</w:t>
             </w:r>
           </w:p>
         </w:tc>
@@ -17016,7 +17370,7 @@
               <w:pStyle w:val="PargrafodaLista"/>
               <w:numPr>
                 <w:ilvl w:val="0"/>
-                <w:numId w:val="22"/>
+                <w:numId w:val="29"/>
               </w:numPr>
               <w:suppressAutoHyphens w:val="0"/>
               <w:spacing w:line="240" w:lineRule="auto"/>
@@ -17037,7 +17391,7 @@
               <w:pStyle w:val="PargrafodaLista"/>
               <w:numPr>
                 <w:ilvl w:val="0"/>
-                <w:numId w:val="22"/>
+                <w:numId w:val="29"/>
               </w:numPr>
               <w:suppressAutoHyphens w:val="0"/>
               <w:spacing w:line="240" w:lineRule="auto"/>
@@ -17058,7 +17412,7 @@
               <w:pStyle w:val="PargrafodaLista"/>
               <w:numPr>
                 <w:ilvl w:val="0"/>
-                <w:numId w:val="22"/>
+                <w:numId w:val="29"/>
               </w:numPr>
               <w:suppressAutoHyphens w:val="0"/>
               <w:spacing w:line="240" w:lineRule="auto"/>
@@ -17079,7 +17433,7 @@
               <w:pStyle w:val="PargrafodaLista"/>
               <w:numPr>
                 <w:ilvl w:val="0"/>
-                <w:numId w:val="22"/>
+                <w:numId w:val="29"/>
               </w:numPr>
               <w:suppressAutoHyphens w:val="0"/>
               <w:spacing w:line="240" w:lineRule="auto"/>
@@ -17380,6 +17734,18 @@
               </w:rPr>
               <w:t>Rq_</w:t>
             </w:r>
+            <w:r>
+              <w:rPr>
+                <w:bCs/>
+              </w:rPr>
+              <w:t>01, Rq_02</w:t>
+            </w:r>
+            <w:r>
+              <w:rPr>
+                <w:bCs/>
+              </w:rPr>
+              <w:t>, Rq_04</w:t>
+            </w:r>
           </w:p>
         </w:tc>
       </w:tr>
@@ -17429,6 +17795,12 @@
                 <w:bCs/>
               </w:rPr>
               <w:t>Rq_</w:t>
+            </w:r>
+            <w:r>
+              <w:rPr>
+                <w:bCs/>
+              </w:rPr>
+              <w:t>09, Rq_10</w:t>
             </w:r>
           </w:p>
         </w:tc>
@@ -17664,7 +18036,7 @@
               <w:pStyle w:val="PargrafodaLista"/>
               <w:numPr>
                 <w:ilvl w:val="0"/>
-                <w:numId w:val="22"/>
+                <w:numId w:val="29"/>
               </w:numPr>
               <w:suppressAutoHyphens w:val="0"/>
               <w:spacing w:line="240" w:lineRule="auto"/>
@@ -17685,7 +18057,7 @@
               <w:pStyle w:val="PargrafodaLista"/>
               <w:numPr>
                 <w:ilvl w:val="0"/>
-                <w:numId w:val="22"/>
+                <w:numId w:val="29"/>
               </w:numPr>
               <w:suppressAutoHyphens w:val="0"/>
               <w:spacing w:line="240" w:lineRule="auto"/>
@@ -17706,7 +18078,7 @@
               <w:pStyle w:val="PargrafodaLista"/>
               <w:numPr>
                 <w:ilvl w:val="0"/>
-                <w:numId w:val="22"/>
+                <w:numId w:val="29"/>
               </w:numPr>
               <w:suppressAutoHyphens w:val="0"/>
               <w:spacing w:line="240" w:lineRule="auto"/>
@@ -17727,7 +18099,7 @@
               <w:pStyle w:val="PargrafodaLista"/>
               <w:numPr>
                 <w:ilvl w:val="0"/>
-                <w:numId w:val="22"/>
+                <w:numId w:val="29"/>
               </w:numPr>
               <w:suppressAutoHyphens w:val="0"/>
               <w:spacing w:line="240" w:lineRule="auto"/>
@@ -18030,6 +18402,18 @@
               </w:rPr>
               <w:t>Rq_</w:t>
             </w:r>
+            <w:r>
+              <w:rPr>
+                <w:bCs/>
+              </w:rPr>
+              <w:t>01, Rq_02</w:t>
+            </w:r>
+            <w:r>
+              <w:rPr>
+                <w:bCs/>
+              </w:rPr>
+              <w:t>, Rq_05</w:t>
+            </w:r>
           </w:p>
         </w:tc>
       </w:tr>
@@ -18079,6 +18463,12 @@
                 <w:bCs/>
               </w:rPr>
               <w:t>Rq_</w:t>
+            </w:r>
+            <w:r>
+              <w:rPr>
+                <w:bCs/>
+              </w:rPr>
+              <w:t>09, Rq_10</w:t>
             </w:r>
           </w:p>
         </w:tc>
@@ -18308,7 +18698,7 @@
               <w:pStyle w:val="PargrafodaLista"/>
               <w:numPr>
                 <w:ilvl w:val="0"/>
-                <w:numId w:val="22"/>
+                <w:numId w:val="29"/>
               </w:numPr>
               <w:suppressAutoHyphens w:val="0"/>
               <w:spacing w:line="240" w:lineRule="auto"/>
@@ -18329,7 +18719,7 @@
               <w:pStyle w:val="PargrafodaLista"/>
               <w:numPr>
                 <w:ilvl w:val="0"/>
-                <w:numId w:val="22"/>
+                <w:numId w:val="29"/>
               </w:numPr>
               <w:suppressAutoHyphens w:val="0"/>
               <w:spacing w:line="240" w:lineRule="auto"/>
@@ -18350,7 +18740,7 @@
               <w:pStyle w:val="PargrafodaLista"/>
               <w:numPr>
                 <w:ilvl w:val="0"/>
-                <w:numId w:val="22"/>
+                <w:numId w:val="29"/>
               </w:numPr>
               <w:suppressAutoHyphens w:val="0"/>
               <w:spacing w:line="240" w:lineRule="auto"/>
@@ -18371,7 +18761,7 @@
               <w:pStyle w:val="PargrafodaLista"/>
               <w:numPr>
                 <w:ilvl w:val="0"/>
-                <w:numId w:val="22"/>
+                <w:numId w:val="29"/>
               </w:numPr>
               <w:suppressAutoHyphens w:val="0"/>
               <w:spacing w:line="240" w:lineRule="auto"/>
@@ -18672,6 +19062,18 @@
               </w:rPr>
               <w:t>Rq_</w:t>
             </w:r>
+            <w:r>
+              <w:rPr>
+                <w:bCs/>
+              </w:rPr>
+              <w:t>01, Rq_02</w:t>
+            </w:r>
+            <w:r>
+              <w:rPr>
+                <w:bCs/>
+              </w:rPr>
+              <w:t>, Rq_05</w:t>
+            </w:r>
           </w:p>
         </w:tc>
       </w:tr>
@@ -18721,6 +19123,12 @@
                 <w:bCs/>
               </w:rPr>
               <w:t>Rq_</w:t>
+            </w:r>
+            <w:r>
+              <w:rPr>
+                <w:bCs/>
+              </w:rPr>
+              <w:t>09, Rq_10</w:t>
             </w:r>
           </w:p>
         </w:tc>
@@ -18956,7 +19364,7 @@
               <w:pStyle w:val="PargrafodaLista"/>
               <w:numPr>
                 <w:ilvl w:val="0"/>
-                <w:numId w:val="22"/>
+                <w:numId w:val="29"/>
               </w:numPr>
               <w:suppressAutoHyphens w:val="0"/>
               <w:spacing w:line="240" w:lineRule="auto"/>
@@ -18977,7 +19385,7 @@
               <w:pStyle w:val="PargrafodaLista"/>
               <w:numPr>
                 <w:ilvl w:val="0"/>
-                <w:numId w:val="22"/>
+                <w:numId w:val="29"/>
               </w:numPr>
               <w:suppressAutoHyphens w:val="0"/>
               <w:spacing w:line="240" w:lineRule="auto"/>
@@ -18998,7 +19406,7 @@
               <w:pStyle w:val="PargrafodaLista"/>
               <w:numPr>
                 <w:ilvl w:val="0"/>
-                <w:numId w:val="22"/>
+                <w:numId w:val="29"/>
               </w:numPr>
               <w:suppressAutoHyphens w:val="0"/>
               <w:spacing w:line="240" w:lineRule="auto"/>
@@ -19019,7 +19427,7 @@
               <w:pStyle w:val="PargrafodaLista"/>
               <w:numPr>
                 <w:ilvl w:val="0"/>
-                <w:numId w:val="22"/>
+                <w:numId w:val="29"/>
               </w:numPr>
               <w:suppressAutoHyphens w:val="0"/>
               <w:spacing w:line="240" w:lineRule="auto"/>
@@ -19322,6 +19730,18 @@
               </w:rPr>
               <w:t>Rq_</w:t>
             </w:r>
+            <w:r>
+              <w:rPr>
+                <w:bCs/>
+              </w:rPr>
+              <w:t>01, Rq_02</w:t>
+            </w:r>
+            <w:r>
+              <w:rPr>
+                <w:bCs/>
+              </w:rPr>
+              <w:t>, Rq_05</w:t>
+            </w:r>
           </w:p>
         </w:tc>
       </w:tr>
@@ -19371,6 +19791,12 @@
                 <w:bCs/>
               </w:rPr>
               <w:t>Rq_</w:t>
+            </w:r>
+            <w:r>
+              <w:rPr>
+                <w:bCs/>
+              </w:rPr>
+              <w:t>09, Rq_10</w:t>
             </w:r>
           </w:p>
         </w:tc>
@@ -19606,7 +20032,7 @@
               <w:pStyle w:val="PargrafodaLista"/>
               <w:numPr>
                 <w:ilvl w:val="0"/>
-                <w:numId w:val="22"/>
+                <w:numId w:val="29"/>
               </w:numPr>
               <w:suppressAutoHyphens w:val="0"/>
               <w:spacing w:line="240" w:lineRule="auto"/>
@@ -19627,7 +20053,7 @@
               <w:pStyle w:val="PargrafodaLista"/>
               <w:numPr>
                 <w:ilvl w:val="0"/>
-                <w:numId w:val="22"/>
+                <w:numId w:val="29"/>
               </w:numPr>
               <w:suppressAutoHyphens w:val="0"/>
               <w:spacing w:line="240" w:lineRule="auto"/>
@@ -19648,7 +20074,7 @@
               <w:pStyle w:val="PargrafodaLista"/>
               <w:numPr>
                 <w:ilvl w:val="0"/>
-                <w:numId w:val="22"/>
+                <w:numId w:val="29"/>
               </w:numPr>
               <w:suppressAutoHyphens w:val="0"/>
               <w:spacing w:line="240" w:lineRule="auto"/>
@@ -19669,7 +20095,7 @@
               <w:pStyle w:val="PargrafodaLista"/>
               <w:numPr>
                 <w:ilvl w:val="0"/>
-                <w:numId w:val="22"/>
+                <w:numId w:val="29"/>
               </w:numPr>
               <w:suppressAutoHyphens w:val="0"/>
               <w:spacing w:line="240" w:lineRule="auto"/>
@@ -19970,6 +20396,18 @@
               </w:rPr>
               <w:t>Rq_</w:t>
             </w:r>
+            <w:r>
+              <w:rPr>
+                <w:bCs/>
+              </w:rPr>
+              <w:t>01, Rq_02</w:t>
+            </w:r>
+            <w:r>
+              <w:rPr>
+                <w:bCs/>
+              </w:rPr>
+              <w:t>, Rq_05</w:t>
+            </w:r>
           </w:p>
         </w:tc>
       </w:tr>
@@ -20019,6 +20457,12 @@
                 <w:bCs/>
               </w:rPr>
               <w:t>Rq_</w:t>
+            </w:r>
+            <w:r>
+              <w:rPr>
+                <w:bCs/>
+              </w:rPr>
+              <w:t>09, Rq_10</w:t>
             </w:r>
           </w:p>
         </w:tc>
@@ -20254,7 +20698,7 @@
               <w:pStyle w:val="PargrafodaLista"/>
               <w:numPr>
                 <w:ilvl w:val="0"/>
-                <w:numId w:val="22"/>
+                <w:numId w:val="29"/>
               </w:numPr>
               <w:suppressAutoHyphens w:val="0"/>
               <w:spacing w:line="240" w:lineRule="auto"/>
@@ -20275,7 +20719,7 @@
               <w:pStyle w:val="PargrafodaLista"/>
               <w:numPr>
                 <w:ilvl w:val="0"/>
-                <w:numId w:val="22"/>
+                <w:numId w:val="29"/>
               </w:numPr>
               <w:suppressAutoHyphens w:val="0"/>
               <w:spacing w:line="240" w:lineRule="auto"/>
@@ -20296,7 +20740,7 @@
               <w:pStyle w:val="PargrafodaLista"/>
               <w:numPr>
                 <w:ilvl w:val="0"/>
-                <w:numId w:val="22"/>
+                <w:numId w:val="29"/>
               </w:numPr>
               <w:suppressAutoHyphens w:val="0"/>
               <w:spacing w:line="240" w:lineRule="auto"/>
@@ -20317,7 +20761,7 @@
               <w:pStyle w:val="PargrafodaLista"/>
               <w:numPr>
                 <w:ilvl w:val="0"/>
-                <w:numId w:val="22"/>
+                <w:numId w:val="29"/>
               </w:numPr>
               <w:suppressAutoHyphens w:val="0"/>
               <w:spacing w:line="240" w:lineRule="auto"/>
@@ -20620,6 +21064,18 @@
               </w:rPr>
               <w:t>Rq_</w:t>
             </w:r>
+            <w:r>
+              <w:rPr>
+                <w:bCs/>
+              </w:rPr>
+              <w:t>01, Rq_02</w:t>
+            </w:r>
+            <w:r>
+              <w:rPr>
+                <w:bCs/>
+              </w:rPr>
+              <w:t>, Rq_06</w:t>
+            </w:r>
           </w:p>
         </w:tc>
       </w:tr>
@@ -20669,6 +21125,12 @@
                 <w:bCs/>
               </w:rPr>
               <w:t>Rq_</w:t>
+            </w:r>
+            <w:r>
+              <w:rPr>
+                <w:bCs/>
+              </w:rPr>
+              <w:t>09, Rq_10</w:t>
             </w:r>
           </w:p>
         </w:tc>
@@ -20904,7 +21366,7 @@
               <w:pStyle w:val="PargrafodaLista"/>
               <w:numPr>
                 <w:ilvl w:val="0"/>
-                <w:numId w:val="22"/>
+                <w:numId w:val="29"/>
               </w:numPr>
               <w:suppressAutoHyphens w:val="0"/>
               <w:spacing w:line="240" w:lineRule="auto"/>
@@ -20925,7 +21387,7 @@
               <w:pStyle w:val="PargrafodaLista"/>
               <w:numPr>
                 <w:ilvl w:val="0"/>
-                <w:numId w:val="22"/>
+                <w:numId w:val="29"/>
               </w:numPr>
               <w:suppressAutoHyphens w:val="0"/>
               <w:spacing w:line="240" w:lineRule="auto"/>
@@ -20946,7 +21408,7 @@
               <w:pStyle w:val="PargrafodaLista"/>
               <w:numPr>
                 <w:ilvl w:val="0"/>
-                <w:numId w:val="22"/>
+                <w:numId w:val="29"/>
               </w:numPr>
               <w:suppressAutoHyphens w:val="0"/>
               <w:spacing w:line="240" w:lineRule="auto"/>
@@ -20967,7 +21429,7 @@
               <w:pStyle w:val="PargrafodaLista"/>
               <w:numPr>
                 <w:ilvl w:val="0"/>
-                <w:numId w:val="22"/>
+                <w:numId w:val="29"/>
               </w:numPr>
               <w:suppressAutoHyphens w:val="0"/>
               <w:spacing w:line="240" w:lineRule="auto"/>
@@ -21268,6 +21730,18 @@
               </w:rPr>
               <w:t>Rq_</w:t>
             </w:r>
+            <w:r>
+              <w:rPr>
+                <w:bCs/>
+              </w:rPr>
+              <w:t>01, Rq_02</w:t>
+            </w:r>
+            <w:r>
+              <w:rPr>
+                <w:bCs/>
+              </w:rPr>
+              <w:t>, Rq_06</w:t>
+            </w:r>
           </w:p>
         </w:tc>
       </w:tr>
@@ -21317,6 +21791,12 @@
                 <w:bCs/>
               </w:rPr>
               <w:t>Rq_</w:t>
+            </w:r>
+            <w:r>
+              <w:rPr>
+                <w:bCs/>
+              </w:rPr>
+              <w:t>09, Rq_10</w:t>
             </w:r>
           </w:p>
         </w:tc>
@@ -21552,7 +22032,7 @@
               <w:pStyle w:val="PargrafodaLista"/>
               <w:numPr>
                 <w:ilvl w:val="0"/>
-                <w:numId w:val="22"/>
+                <w:numId w:val="29"/>
               </w:numPr>
               <w:suppressAutoHyphens w:val="0"/>
               <w:spacing w:line="240" w:lineRule="auto"/>
@@ -21573,7 +22053,7 @@
               <w:pStyle w:val="PargrafodaLista"/>
               <w:numPr>
                 <w:ilvl w:val="0"/>
-                <w:numId w:val="22"/>
+                <w:numId w:val="29"/>
               </w:numPr>
               <w:suppressAutoHyphens w:val="0"/>
               <w:spacing w:line="240" w:lineRule="auto"/>
@@ -21594,7 +22074,7 @@
               <w:pStyle w:val="PargrafodaLista"/>
               <w:numPr>
                 <w:ilvl w:val="0"/>
-                <w:numId w:val="22"/>
+                <w:numId w:val="29"/>
               </w:numPr>
               <w:suppressAutoHyphens w:val="0"/>
               <w:spacing w:line="240" w:lineRule="auto"/>
@@ -21615,7 +22095,7 @@
               <w:pStyle w:val="PargrafodaLista"/>
               <w:numPr>
                 <w:ilvl w:val="0"/>
-                <w:numId w:val="22"/>
+                <w:numId w:val="29"/>
               </w:numPr>
               <w:suppressAutoHyphens w:val="0"/>
               <w:spacing w:line="240" w:lineRule="auto"/>
@@ -21918,6 +22398,18 @@
               </w:rPr>
               <w:t>Rq_</w:t>
             </w:r>
+            <w:r>
+              <w:rPr>
+                <w:bCs/>
+              </w:rPr>
+              <w:t>01, Rq_02</w:t>
+            </w:r>
+            <w:r>
+              <w:rPr>
+                <w:bCs/>
+              </w:rPr>
+              <w:t>, Rq_06</w:t>
+            </w:r>
           </w:p>
         </w:tc>
       </w:tr>
@@ -21967,6 +22459,12 @@
                 <w:bCs/>
               </w:rPr>
               <w:t>Rq_</w:t>
+            </w:r>
+            <w:r>
+              <w:rPr>
+                <w:bCs/>
+              </w:rPr>
+              <w:t>09, Rq_10</w:t>
             </w:r>
           </w:p>
         </w:tc>
@@ -22202,7 +22700,7 @@
               <w:pStyle w:val="PargrafodaLista"/>
               <w:numPr>
                 <w:ilvl w:val="0"/>
-                <w:numId w:val="22"/>
+                <w:numId w:val="29"/>
               </w:numPr>
               <w:suppressAutoHyphens w:val="0"/>
               <w:spacing w:line="240" w:lineRule="auto"/>
@@ -22223,7 +22721,7 @@
               <w:pStyle w:val="PargrafodaLista"/>
               <w:numPr>
                 <w:ilvl w:val="0"/>
-                <w:numId w:val="22"/>
+                <w:numId w:val="29"/>
               </w:numPr>
               <w:suppressAutoHyphens w:val="0"/>
               <w:spacing w:line="240" w:lineRule="auto"/>
@@ -22244,7 +22742,7 @@
               <w:pStyle w:val="PargrafodaLista"/>
               <w:numPr>
                 <w:ilvl w:val="0"/>
-                <w:numId w:val="22"/>
+                <w:numId w:val="29"/>
               </w:numPr>
               <w:suppressAutoHyphens w:val="0"/>
               <w:spacing w:line="240" w:lineRule="auto"/>
@@ -22265,7 +22763,7 @@
               <w:pStyle w:val="PargrafodaLista"/>
               <w:numPr>
                 <w:ilvl w:val="0"/>
-                <w:numId w:val="22"/>
+                <w:numId w:val="29"/>
               </w:numPr>
               <w:suppressAutoHyphens w:val="0"/>
               <w:spacing w:line="240" w:lineRule="auto"/>
@@ -22566,6 +23064,18 @@
               </w:rPr>
               <w:t>Rq_</w:t>
             </w:r>
+            <w:r>
+              <w:rPr>
+                <w:bCs/>
+              </w:rPr>
+              <w:t>01, Rq_02</w:t>
+            </w:r>
+            <w:r>
+              <w:rPr>
+                <w:bCs/>
+              </w:rPr>
+              <w:t>, Rq_06</w:t>
+            </w:r>
           </w:p>
         </w:tc>
       </w:tr>
@@ -22615,6 +23125,12 @@
                 <w:bCs/>
               </w:rPr>
               <w:t>Rq_</w:t>
+            </w:r>
+            <w:r>
+              <w:rPr>
+                <w:bCs/>
+              </w:rPr>
+              <w:t>09, Rq_10</w:t>
             </w:r>
           </w:p>
         </w:tc>
@@ -22847,7 +23363,7 @@
               <w:pStyle w:val="PargrafodaLista"/>
               <w:numPr>
                 <w:ilvl w:val="0"/>
-                <w:numId w:val="22"/>
+                <w:numId w:val="29"/>
               </w:numPr>
               <w:suppressAutoHyphens w:val="0"/>
               <w:spacing w:line="240" w:lineRule="auto"/>
@@ -22868,7 +23384,7 @@
               <w:pStyle w:val="PargrafodaLista"/>
               <w:numPr>
                 <w:ilvl w:val="0"/>
-                <w:numId w:val="22"/>
+                <w:numId w:val="29"/>
               </w:numPr>
               <w:suppressAutoHyphens w:val="0"/>
               <w:spacing w:line="240" w:lineRule="auto"/>
@@ -22889,7 +23405,7 @@
               <w:pStyle w:val="PargrafodaLista"/>
               <w:numPr>
                 <w:ilvl w:val="0"/>
-                <w:numId w:val="22"/>
+                <w:numId w:val="29"/>
               </w:numPr>
               <w:suppressAutoHyphens w:val="0"/>
               <w:spacing w:line="240" w:lineRule="auto"/>
@@ -22910,7 +23426,7 @@
               <w:pStyle w:val="PargrafodaLista"/>
               <w:numPr>
                 <w:ilvl w:val="0"/>
-                <w:numId w:val="22"/>
+                <w:numId w:val="29"/>
               </w:numPr>
               <w:suppressAutoHyphens w:val="0"/>
               <w:spacing w:line="240" w:lineRule="auto"/>
@@ -23213,6 +23729,18 @@
               </w:rPr>
               <w:t>Rq_</w:t>
             </w:r>
+            <w:r>
+              <w:rPr>
+                <w:bCs/>
+              </w:rPr>
+              <w:t>01, Rq_02</w:t>
+            </w:r>
+            <w:r>
+              <w:rPr>
+                <w:bCs/>
+              </w:rPr>
+              <w:t>, Rq_07</w:t>
+            </w:r>
           </w:p>
         </w:tc>
       </w:tr>
@@ -23254,6 +23782,12 @@
                 <w:bCs/>
               </w:rPr>
               <w:t>Rq_</w:t>
+            </w:r>
+            <w:r>
+              <w:rPr>
+                <w:bCs/>
+              </w:rPr>
+              <w:t>09, Rq_10</w:t>
             </w:r>
           </w:p>
         </w:tc>
@@ -23492,7 +24026,7 @@
               <w:pStyle w:val="PargrafodaLista"/>
               <w:numPr>
                 <w:ilvl w:val="0"/>
-                <w:numId w:val="22"/>
+                <w:numId w:val="29"/>
               </w:numPr>
               <w:suppressAutoHyphens w:val="0"/>
               <w:spacing w:line="240" w:lineRule="auto"/>
@@ -23513,7 +24047,7 @@
               <w:pStyle w:val="PargrafodaLista"/>
               <w:numPr>
                 <w:ilvl w:val="0"/>
-                <w:numId w:val="22"/>
+                <w:numId w:val="29"/>
               </w:numPr>
               <w:suppressAutoHyphens w:val="0"/>
               <w:spacing w:line="240" w:lineRule="auto"/>
@@ -23534,7 +24068,7 @@
               <w:pStyle w:val="PargrafodaLista"/>
               <w:numPr>
                 <w:ilvl w:val="0"/>
-                <w:numId w:val="22"/>
+                <w:numId w:val="29"/>
               </w:numPr>
               <w:suppressAutoHyphens w:val="0"/>
               <w:spacing w:line="240" w:lineRule="auto"/>
@@ -23555,7 +24089,7 @@
               <w:pStyle w:val="PargrafodaLista"/>
               <w:numPr>
                 <w:ilvl w:val="0"/>
-                <w:numId w:val="22"/>
+                <w:numId w:val="29"/>
               </w:numPr>
               <w:suppressAutoHyphens w:val="0"/>
               <w:spacing w:line="240" w:lineRule="auto"/>
@@ -23856,6 +24390,18 @@
               </w:rPr>
               <w:t>Rq_</w:t>
             </w:r>
+            <w:r>
+              <w:rPr>
+                <w:bCs/>
+              </w:rPr>
+              <w:t>01, Rq_02</w:t>
+            </w:r>
+            <w:r>
+              <w:rPr>
+                <w:bCs/>
+              </w:rPr>
+              <w:t>, Rq_08</w:t>
+            </w:r>
           </w:p>
         </w:tc>
       </w:tr>
@@ -23905,6 +24451,12 @@
                 <w:bCs/>
               </w:rPr>
               <w:t>Rq_</w:t>
+            </w:r>
+            <w:r>
+              <w:rPr>
+                <w:bCs/>
+              </w:rPr>
+              <w:t>09, Rq_10</w:t>
             </w:r>
           </w:p>
         </w:tc>
@@ -24140,7 +24692,7 @@
               <w:pStyle w:val="PargrafodaLista"/>
               <w:numPr>
                 <w:ilvl w:val="0"/>
-                <w:numId w:val="22"/>
+                <w:numId w:val="29"/>
               </w:numPr>
               <w:suppressAutoHyphens w:val="0"/>
               <w:spacing w:line="240" w:lineRule="auto"/>
@@ -24161,7 +24713,7 @@
               <w:pStyle w:val="PargrafodaLista"/>
               <w:numPr>
                 <w:ilvl w:val="0"/>
-                <w:numId w:val="22"/>
+                <w:numId w:val="29"/>
               </w:numPr>
               <w:suppressAutoHyphens w:val="0"/>
               <w:spacing w:line="240" w:lineRule="auto"/>
@@ -24182,7 +24734,7 @@
               <w:pStyle w:val="PargrafodaLista"/>
               <w:numPr>
                 <w:ilvl w:val="0"/>
-                <w:numId w:val="22"/>
+                <w:numId w:val="29"/>
               </w:numPr>
               <w:suppressAutoHyphens w:val="0"/>
               <w:spacing w:line="240" w:lineRule="auto"/>
@@ -24203,7 +24755,7 @@
               <w:pStyle w:val="PargrafodaLista"/>
               <w:numPr>
                 <w:ilvl w:val="0"/>
-                <w:numId w:val="22"/>
+                <w:numId w:val="29"/>
               </w:numPr>
               <w:suppressAutoHyphens w:val="0"/>
               <w:spacing w:line="240" w:lineRule="auto"/>
@@ -24506,6 +25058,18 @@
               </w:rPr>
               <w:t>Rq_</w:t>
             </w:r>
+            <w:r>
+              <w:rPr>
+                <w:bCs/>
+              </w:rPr>
+              <w:t>01, Rq_02</w:t>
+            </w:r>
+            <w:r>
+              <w:rPr>
+                <w:bCs/>
+              </w:rPr>
+              <w:t>, Rq_08</w:t>
+            </w:r>
           </w:p>
         </w:tc>
       </w:tr>
@@ -24555,6 +25119,12 @@
                 <w:bCs/>
               </w:rPr>
               <w:t>Rq_</w:t>
+            </w:r>
+            <w:r>
+              <w:rPr>
+                <w:bCs/>
+              </w:rPr>
+              <w:t>09, Rq_10</w:t>
             </w:r>
           </w:p>
         </w:tc>
@@ -24790,7 +25360,7 @@
               <w:pStyle w:val="PargrafodaLista"/>
               <w:numPr>
                 <w:ilvl w:val="0"/>
-                <w:numId w:val="22"/>
+                <w:numId w:val="29"/>
               </w:numPr>
               <w:suppressAutoHyphens w:val="0"/>
               <w:spacing w:line="240" w:lineRule="auto"/>
@@ -24811,7 +25381,7 @@
               <w:pStyle w:val="PargrafodaLista"/>
               <w:numPr>
                 <w:ilvl w:val="0"/>
-                <w:numId w:val="22"/>
+                <w:numId w:val="29"/>
               </w:numPr>
               <w:suppressAutoHyphens w:val="0"/>
               <w:spacing w:line="240" w:lineRule="auto"/>
@@ -24832,7 +25402,7 @@
               <w:pStyle w:val="PargrafodaLista"/>
               <w:numPr>
                 <w:ilvl w:val="0"/>
-                <w:numId w:val="22"/>
+                <w:numId w:val="29"/>
               </w:numPr>
               <w:suppressAutoHyphens w:val="0"/>
               <w:spacing w:line="240" w:lineRule="auto"/>
@@ -24853,7 +25423,7 @@
               <w:pStyle w:val="PargrafodaLista"/>
               <w:numPr>
                 <w:ilvl w:val="0"/>
-                <w:numId w:val="22"/>
+                <w:numId w:val="29"/>
               </w:numPr>
               <w:suppressAutoHyphens w:val="0"/>
               <w:spacing w:line="240" w:lineRule="auto"/>
@@ -25154,6 +25724,18 @@
               </w:rPr>
               <w:t>Rq_</w:t>
             </w:r>
+            <w:r>
+              <w:rPr>
+                <w:bCs/>
+              </w:rPr>
+              <w:t>01, Rq_02</w:t>
+            </w:r>
+            <w:r>
+              <w:rPr>
+                <w:bCs/>
+              </w:rPr>
+              <w:t>, Rq_08</w:t>
+            </w:r>
           </w:p>
         </w:tc>
       </w:tr>
@@ -25203,6 +25785,12 @@
                 <w:bCs/>
               </w:rPr>
               <w:t>Rq_</w:t>
+            </w:r>
+            <w:r>
+              <w:rPr>
+                <w:bCs/>
+              </w:rPr>
+              <w:t>09, Rq_10</w:t>
             </w:r>
           </w:p>
         </w:tc>
@@ -25438,7 +26026,7 @@
               <w:pStyle w:val="PargrafodaLista"/>
               <w:numPr>
                 <w:ilvl w:val="0"/>
-                <w:numId w:val="22"/>
+                <w:numId w:val="29"/>
               </w:numPr>
               <w:suppressAutoHyphens w:val="0"/>
               <w:spacing w:line="240" w:lineRule="auto"/>
@@ -25459,7 +26047,7 @@
               <w:pStyle w:val="PargrafodaLista"/>
               <w:numPr>
                 <w:ilvl w:val="0"/>
-                <w:numId w:val="22"/>
+                <w:numId w:val="29"/>
               </w:numPr>
               <w:suppressAutoHyphens w:val="0"/>
               <w:spacing w:line="240" w:lineRule="auto"/>
@@ -25480,7 +26068,7 @@
               <w:pStyle w:val="PargrafodaLista"/>
               <w:numPr>
                 <w:ilvl w:val="0"/>
-                <w:numId w:val="22"/>
+                <w:numId w:val="29"/>
               </w:numPr>
               <w:suppressAutoHyphens w:val="0"/>
               <w:spacing w:line="240" w:lineRule="auto"/>
@@ -25501,7 +26089,7 @@
               <w:pStyle w:val="PargrafodaLista"/>
               <w:numPr>
                 <w:ilvl w:val="0"/>
-                <w:numId w:val="22"/>
+                <w:numId w:val="29"/>
               </w:numPr>
               <w:suppressAutoHyphens w:val="0"/>
               <w:spacing w:line="240" w:lineRule="auto"/>
@@ -25804,6 +26392,18 @@
               </w:rPr>
               <w:t>Rq_</w:t>
             </w:r>
+            <w:r>
+              <w:rPr>
+                <w:bCs/>
+              </w:rPr>
+              <w:t>01, Rq_02</w:t>
+            </w:r>
+            <w:r>
+              <w:rPr>
+                <w:bCs/>
+              </w:rPr>
+              <w:t>, Rq_08</w:t>
+            </w:r>
           </w:p>
         </w:tc>
       </w:tr>
@@ -25853,6 +26453,12 @@
                 <w:bCs/>
               </w:rPr>
               <w:t>Rq_</w:t>
+            </w:r>
+            <w:r>
+              <w:rPr>
+                <w:bCs/>
+              </w:rPr>
+              <w:t>09, Rq_10</w:t>
             </w:r>
           </w:p>
         </w:tc>
@@ -28687,7 +29293,13 @@
               <w:rPr>
                 <w:sz w:val="20"/>
               </w:rPr>
-              <w:t>Conter os testes para validação dos algoritmos de simplificação de expressões algébricas.</w:t>
+              <w:t>Armazenar</w:t>
+            </w:r>
+            <w:r>
+              <w:rPr>
+                <w:sz w:val="20"/>
+              </w:rPr>
+              <w:t xml:space="preserve"> os testes para validação dos algoritmos de simplificação de expressões algébricas.</w:t>
             </w:r>
           </w:p>
         </w:tc>
@@ -29111,7 +29723,7 @@
               <w:rPr>
                 <w:sz w:val="20"/>
               </w:rPr>
-              <w:t>Identificador da função</w:t>
+              <w:t>Identificador</w:t>
             </w:r>
           </w:p>
         </w:tc>
@@ -29156,7 +29768,7 @@
               <w:rPr>
                 <w:sz w:val="20"/>
               </w:rPr>
-              <w:t>Nome do arquivo armazenado no banco de dados</w:t>
+              <w:t>Identificador da função que o desenvolvedor representa</w:t>
             </w:r>
           </w:p>
         </w:tc>
@@ -29255,7 +29867,7 @@
               <w:rPr>
                 <w:sz w:val="20"/>
               </w:rPr>
-              <w:t>Texto</w:t>
+              <w:t>Inteiro longo</w:t>
             </w:r>
           </w:p>
         </w:tc>
@@ -29400,7 +30012,7 @@
                 <w:i/>
                 <w:sz w:val="20"/>
               </w:rPr>
-              <w:t>30</w:t>
+              <w:t>(não se aplica)</w:t>
             </w:r>
           </w:p>
         </w:tc>
@@ -29737,7 +30349,7 @@
               <w:rPr>
                 <w:sz w:val="20"/>
               </w:rPr>
-              <w:t xml:space="preserve">Nome do arquivo </w:t>
+              <w:t xml:space="preserve">Nome </w:t>
             </w:r>
           </w:p>
         </w:tc>
@@ -29782,7 +30394,13 @@
               <w:rPr>
                 <w:sz w:val="20"/>
               </w:rPr>
-              <w:t>Nome do arquivo armazenado no banco de dados</w:t>
+              <w:t xml:space="preserve">Nome </w:t>
+            </w:r>
+            <w:r>
+              <w:rPr>
+                <w:sz w:val="20"/>
+              </w:rPr>
+              <w:t>da função que o desenvolvedor representa</w:t>
             </w:r>
           </w:p>
         </w:tc>
@@ -30352,7 +30970,7 @@
               <w:rPr>
                 <w:sz w:val="20"/>
               </w:rPr>
-              <w:t xml:space="preserve">Nome do arquivo </w:t>
+              <w:t>Identificador do usuário</w:t>
             </w:r>
           </w:p>
         </w:tc>
@@ -30397,7 +31015,7 @@
               <w:rPr>
                 <w:sz w:val="20"/>
               </w:rPr>
-              <w:t>Nome do arquivo armazenado no banco de dados</w:t>
+              <w:t>Identificador que relaciona a função com o usuário</w:t>
             </w:r>
           </w:p>
         </w:tc>
@@ -30496,7 +31114,7 @@
               <w:rPr>
                 <w:sz w:val="20"/>
               </w:rPr>
-              <w:t>Texto</w:t>
+              <w:t>Inteiro longo</w:t>
             </w:r>
           </w:p>
         </w:tc>
@@ -30641,7 +31259,7 @@
                 <w:i/>
                 <w:sz w:val="20"/>
               </w:rPr>
-              <w:t>30</w:t>
+              <w:t>(não se aplica)</w:t>
             </w:r>
           </w:p>
         </w:tc>
@@ -30960,7 +31578,7 @@
               <w:rPr>
                 <w:sz w:val="20"/>
               </w:rPr>
-              <w:t xml:space="preserve">Nome do arquivo </w:t>
+              <w:t>Identificador</w:t>
             </w:r>
           </w:p>
         </w:tc>
@@ -31005,7 +31623,7 @@
               <w:rPr>
                 <w:sz w:val="20"/>
               </w:rPr>
-              <w:t>Nome do arquivo armazenado no banco de dados</w:t>
+              <w:t>Identificador do usuário</w:t>
             </w:r>
           </w:p>
         </w:tc>
@@ -31104,7 +31722,7 @@
               <w:rPr>
                 <w:sz w:val="20"/>
               </w:rPr>
-              <w:t>Texto</w:t>
+              <w:t>Inteiro longo</w:t>
             </w:r>
           </w:p>
         </w:tc>
@@ -31249,7 +31867,7 @@
                 <w:i/>
                 <w:sz w:val="20"/>
               </w:rPr>
-              <w:t>30</w:t>
+              <w:t>(não se aplica)</w:t>
             </w:r>
           </w:p>
         </w:tc>
@@ -31568,7 +32186,7 @@
               <w:rPr>
                 <w:sz w:val="20"/>
               </w:rPr>
-              <w:t xml:space="preserve">Nome do arquivo </w:t>
+              <w:t>Habilitado</w:t>
             </w:r>
           </w:p>
         </w:tc>
@@ -31613,7 +32231,7 @@
               <w:rPr>
                 <w:sz w:val="20"/>
               </w:rPr>
-              <w:t>Nome do arquivo armazenado no banco de dados</w:t>
+              <w:t>Se o usuário está ou não habilitado</w:t>
             </w:r>
           </w:p>
         </w:tc>
@@ -31713,7 +32331,7 @@
               <w:rPr>
                 <w:sz w:val="20"/>
               </w:rPr>
-              <w:t>Texto</w:t>
+              <w:t>Booleano</w:t>
             </w:r>
           </w:p>
         </w:tc>
@@ -31858,7 +32476,7 @@
                 <w:i/>
                 <w:sz w:val="20"/>
               </w:rPr>
-              <w:t>30</w:t>
+              <w:t>(não se aplica)</w:t>
             </w:r>
           </w:p>
         </w:tc>
@@ -32177,7 +32795,7 @@
               <w:rPr>
                 <w:sz w:val="20"/>
               </w:rPr>
-              <w:t xml:space="preserve">Nome do arquivo </w:t>
+              <w:t>Senha</w:t>
             </w:r>
           </w:p>
         </w:tc>
@@ -32222,7 +32840,7 @@
               <w:rPr>
                 <w:sz w:val="20"/>
               </w:rPr>
-              <w:t>Nome do arquivo armazenado no banco de dados</w:t>
+              <w:t>Senha do usuário</w:t>
             </w:r>
           </w:p>
         </w:tc>
@@ -32785,7 +33403,7 @@
               <w:rPr>
                 <w:sz w:val="20"/>
               </w:rPr>
-              <w:t xml:space="preserve">Nome do arquivo </w:t>
+              <w:t>Nome</w:t>
             </w:r>
           </w:p>
         </w:tc>
@@ -32830,7 +33448,7 @@
               <w:rPr>
                 <w:sz w:val="20"/>
               </w:rPr>
-              <w:t>Nome do arquivo armazenado no banco de dados</w:t>
+              <w:t>Nome do usuário</w:t>
             </w:r>
           </w:p>
         </w:tc>
@@ -33394,7 +34012,7 @@
               <w:rPr>
                 <w:sz w:val="20"/>
               </w:rPr>
-              <w:t xml:space="preserve">Nome do arquivo </w:t>
+              <w:t>Identificador</w:t>
             </w:r>
           </w:p>
         </w:tc>
@@ -33439,7 +34057,7 @@
               <w:rPr>
                 <w:sz w:val="20"/>
               </w:rPr>
-              <w:t>Nome do arquivo armazenado no banco de dados</w:t>
+              <w:t>Identificador da heurística</w:t>
             </w:r>
           </w:p>
         </w:tc>
@@ -33538,7 +34156,7 @@
               <w:rPr>
                 <w:sz w:val="20"/>
               </w:rPr>
-              <w:t>Texto</w:t>
+              <w:t>Inteiro longo</w:t>
             </w:r>
           </w:p>
         </w:tc>
@@ -33683,7 +34301,7 @@
                 <w:i/>
                 <w:sz w:val="20"/>
               </w:rPr>
-              <w:t>30</w:t>
+              <w:t>(não se aplica)</w:t>
             </w:r>
           </w:p>
         </w:tc>
@@ -34002,7 +34620,7 @@
               <w:rPr>
                 <w:sz w:val="20"/>
               </w:rPr>
-              <w:t xml:space="preserve">Nome do arquivo </w:t>
+              <w:t>Data</w:t>
             </w:r>
           </w:p>
         </w:tc>
@@ -34047,7 +34665,7 @@
               <w:rPr>
                 <w:sz w:val="20"/>
               </w:rPr>
-              <w:t>Nome do arquivo armazenado no banco de dados</w:t>
+              <w:t>Data da última alteração da heurística</w:t>
             </w:r>
           </w:p>
         </w:tc>
@@ -34146,7 +34764,7 @@
               <w:rPr>
                 <w:sz w:val="20"/>
               </w:rPr>
-              <w:t>Texto</w:t>
+              <w:t>Data</w:t>
             </w:r>
           </w:p>
         </w:tc>
@@ -34291,7 +34909,7 @@
                 <w:i/>
                 <w:sz w:val="20"/>
               </w:rPr>
-              <w:t>30</w:t>
+              <w:t>(não se aplica)</w:t>
             </w:r>
           </w:p>
         </w:tc>
@@ -34382,10 +35000,9 @@
             </w:pPr>
             <w:r>
               <w:rPr>
-                <w:i/>
-                <w:sz w:val="20"/>
-              </w:rPr>
-              <w:t>(não se aplica)</w:t>
+                <w:sz w:val="20"/>
+              </w:rPr>
+              <w:t>DD/MM/AAAA</w:t>
             </w:r>
           </w:p>
         </w:tc>
@@ -34610,7 +35227,7 @@
               <w:rPr>
                 <w:sz w:val="20"/>
               </w:rPr>
-              <w:t xml:space="preserve">Nome do arquivo </w:t>
+              <w:t>Nome</w:t>
             </w:r>
           </w:p>
         </w:tc>
@@ -34655,7 +35272,7 @@
               <w:rPr>
                 <w:sz w:val="20"/>
               </w:rPr>
-              <w:t>Nome do arquivo armazenado no banco de dados</w:t>
+              <w:t>Nome da heurística</w:t>
             </w:r>
           </w:p>
         </w:tc>
@@ -35219,7 +35836,7 @@
               <w:rPr>
                 <w:sz w:val="20"/>
               </w:rPr>
-              <w:t xml:space="preserve">Nome do arquivo </w:t>
+              <w:t>Fonte</w:t>
             </w:r>
           </w:p>
         </w:tc>
@@ -35264,7 +35881,7 @@
               <w:rPr>
                 <w:sz w:val="20"/>
               </w:rPr>
-              <w:t>Nome do arquivo armazenado no banco de dados</w:t>
+              <w:t>Código fonte da heurística</w:t>
             </w:r>
           </w:p>
         </w:tc>
@@ -35365,6 +35982,12 @@
               </w:rPr>
               <w:t>Texto</w:t>
             </w:r>
+            <w:r>
+              <w:rPr>
+                <w:sz w:val="20"/>
+              </w:rPr>
+              <w:t xml:space="preserve"> longo</w:t>
+            </w:r>
           </w:p>
         </w:tc>
       </w:tr>
@@ -35508,7 +36131,7 @@
                 <w:i/>
                 <w:sz w:val="20"/>
               </w:rPr>
-              <w:t>30</w:t>
+              <w:t>(não se aplica)</w:t>
             </w:r>
           </w:p>
         </w:tc>
@@ -35827,7 +36450,7 @@
               <w:rPr>
                 <w:sz w:val="20"/>
               </w:rPr>
-              <w:t xml:space="preserve">Nome do arquivo </w:t>
+              <w:t>Identificador</w:t>
             </w:r>
           </w:p>
         </w:tc>
@@ -35872,7 +36495,7 @@
               <w:rPr>
                 <w:sz w:val="20"/>
               </w:rPr>
-              <w:t>Nome do arquivo armazenado no banco de dados</w:t>
+              <w:t>Identificador do teste de heurística</w:t>
             </w:r>
           </w:p>
         </w:tc>
@@ -35971,7 +36594,7 @@
               <w:rPr>
                 <w:sz w:val="20"/>
               </w:rPr>
-              <w:t>Texto</w:t>
+              <w:t>Inteiro longo</w:t>
             </w:r>
           </w:p>
         </w:tc>
@@ -36116,7 +36739,7 @@
                 <w:i/>
                 <w:sz w:val="20"/>
               </w:rPr>
-              <w:t>30</w:t>
+              <w:t>(não se aplica)</w:t>
             </w:r>
           </w:p>
         </w:tc>
@@ -36436,7 +37059,7 @@
               <w:rPr>
                 <w:sz w:val="20"/>
               </w:rPr>
-              <w:t xml:space="preserve">Nome do arquivo </w:t>
+              <w:t>Entrada</w:t>
             </w:r>
           </w:p>
         </w:tc>
@@ -36481,7 +37104,7 @@
               <w:rPr>
                 <w:sz w:val="20"/>
               </w:rPr>
-              <w:t>Nome do arquivo armazenado no banco de dados</w:t>
+              <w:t>Expressão de entrada do teste de heurística</w:t>
             </w:r>
           </w:p>
         </w:tc>
@@ -36582,6 +37205,12 @@
               </w:rPr>
               <w:t>Texto</w:t>
             </w:r>
+            <w:r>
+              <w:rPr>
+                <w:sz w:val="20"/>
+              </w:rPr>
+              <w:t xml:space="preserve"> curto</w:t>
+            </w:r>
           </w:p>
         </w:tc>
       </w:tr>
@@ -36725,7 +37354,7 @@
                 <w:i/>
                 <w:sz w:val="20"/>
               </w:rPr>
-              <w:t>30</w:t>
+              <w:t>(não se aplica)</w:t>
             </w:r>
           </w:p>
         </w:tc>
@@ -37044,7 +37673,7 @@
               <w:rPr>
                 <w:sz w:val="20"/>
               </w:rPr>
-              <w:t xml:space="preserve">Nome do arquivo </w:t>
+              <w:t>Resultado</w:t>
             </w:r>
           </w:p>
         </w:tc>
@@ -37089,7 +37718,7 @@
               <w:rPr>
                 <w:sz w:val="20"/>
               </w:rPr>
-              <w:t>Nome do arquivo armazenado no banco de dados</w:t>
+              <w:t>Resultado do teste de heurística</w:t>
             </w:r>
           </w:p>
         </w:tc>
@@ -37190,6 +37819,12 @@
               </w:rPr>
               <w:t>Texto</w:t>
             </w:r>
+            <w:r>
+              <w:rPr>
+                <w:sz w:val="20"/>
+              </w:rPr>
+              <w:t xml:space="preserve"> curto</w:t>
+            </w:r>
           </w:p>
         </w:tc>
       </w:tr>
@@ -37333,7 +37968,7 @@
                 <w:i/>
                 <w:sz w:val="20"/>
               </w:rPr>
-              <w:t>30</w:t>
+              <w:t>(não se aplica)</w:t>
             </w:r>
           </w:p>
         </w:tc>
@@ -37652,7 +38287,7 @@
               <w:rPr>
                 <w:sz w:val="20"/>
               </w:rPr>
-              <w:t xml:space="preserve">Nome do arquivo </w:t>
+              <w:t>Identificador da heurística</w:t>
             </w:r>
           </w:p>
         </w:tc>
@@ -37697,7 +38332,13 @@
               <w:rPr>
                 <w:sz w:val="20"/>
               </w:rPr>
-              <w:t>Nome do arquivo armazenado no banco de dados</w:t>
+              <w:t xml:space="preserve">Identificador </w:t>
+            </w:r>
+            <w:r>
+              <w:rPr>
+                <w:sz w:val="20"/>
+              </w:rPr>
+              <w:t>que relaciona o teste com a heurística</w:t>
             </w:r>
           </w:p>
         </w:tc>
@@ -37796,7 +38437,7 @@
               <w:rPr>
                 <w:sz w:val="20"/>
               </w:rPr>
-              <w:t>Texto</w:t>
+              <w:t>Inteiro longo</w:t>
             </w:r>
           </w:p>
         </w:tc>
@@ -37941,7 +38582,7 @@
                 <w:i/>
                 <w:sz w:val="20"/>
               </w:rPr>
-              <w:t>30</w:t>
+              <w:t>(não se aplica)</w:t>
             </w:r>
           </w:p>
         </w:tc>
@@ -38038,6 +38679,8 @@
               </w:rPr>
               <w:t>(não se aplica)</w:t>
             </w:r>
+            <w:bookmarkStart w:id="0" w:name="_GoBack"/>
+            <w:bookmarkEnd w:id="0"/>
           </w:p>
         </w:tc>
       </w:tr>
@@ -38183,7 +38826,7 @@
     </w:p>
     <w:p>
       <w:pPr>
-        <w:spacing w:line="240" w:lineRule="auto"/>
+        <w:spacing w:after="240" w:line="240" w:lineRule="auto"/>
         <w:rPr>
           <w:rFonts w:asciiTheme="majorHAnsi" w:hAnsiTheme="majorHAnsi"/>
           <w:b/>
@@ -38239,40 +38882,126 @@
     </w:p>
     <w:p>
       <w:pPr>
+        <w:spacing w:after="240" w:line="240" w:lineRule="auto"/>
+        <w:ind w:firstLine="709"/>
+      </w:pPr>
+      <w:r>
+        <w:t>As figuras x a x contêm os diagramas de sequência</w:t>
+      </w:r>
+      <w:r>
+        <w:t>.</w:t>
+      </w:r>
+    </w:p>
+    <w:p>
+      <w:pPr>
         <w:spacing w:line="240" w:lineRule="auto"/>
-        <w:ind w:firstLine="709"/>
-      </w:pPr>
-      <w:r>
-        <w:t>Aaaa.</w:t>
-      </w:r>
-    </w:p>
-    <w:p>
-      <w:pPr>
-        <w:ind w:firstLine="709"/>
-      </w:pPr>
-    </w:p>
-    <w:p>
-      <w:pPr>
-        <w:ind w:firstLine="709"/>
-      </w:pPr>
-    </w:p>
-    <w:p>
-      <w:pPr>
-        <w:ind w:firstLine="709"/>
-      </w:pPr>
-    </w:p>
-    <w:p/>
-    <w:p>
-      <w:pPr>
-        <w:suppressAutoHyphens w:val="0"/>
-        <w:spacing w:line="276" w:lineRule="auto"/>
-        <w:jc w:val="left"/>
-        <w:rPr>
-          <w:b/>
-          <w:sz w:val="44"/>
-          <w:szCs w:val="40"/>
-        </w:rPr>
-      </w:pPr>
+      </w:pPr>
+      <w:r>
+        <w:t>Figura x: Diagrama de sequência</w:t>
+      </w:r>
+    </w:p>
+    <w:p>
+      <w:pPr>
+        <w:spacing w:line="240" w:lineRule="auto"/>
+      </w:pPr>
+      <w:r>
+        <w:rPr>
+          <w:noProof/>
+          <w:lang w:eastAsia="pt-BR"/>
+        </w:rPr>
+        <w:lastRenderedPageBreak/>
+        <w:drawing>
+          <wp:inline distT="0" distB="0" distL="0" distR="0" wp14:anchorId="6E5EA3CA" wp14:editId="799C3DC4">
+            <wp:extent cx="5400040" cy="2052320"/>
+            <wp:effectExtent l="0" t="0" r="0" b="0"/>
+            <wp:docPr id="9" name="Imagem 9"/>
+            <wp:cNvGraphicFramePr>
+              <a:graphicFrameLocks xmlns:a="http://schemas.openxmlformats.org/drawingml/2006/main" noChangeAspect="1"/>
+            </wp:cNvGraphicFramePr>
+            <a:graphic xmlns:a="http://schemas.openxmlformats.org/drawingml/2006/main">
+              <a:graphicData uri="http://schemas.openxmlformats.org/drawingml/2006/picture">
+                <pic:pic xmlns:pic="http://schemas.openxmlformats.org/drawingml/2006/picture">
+                  <pic:nvPicPr>
+                    <pic:cNvPr id="1" name=""/>
+                    <pic:cNvPicPr/>
+                  </pic:nvPicPr>
+                  <pic:blipFill>
+                    <a:blip r:embed="rId43"/>
+                    <a:stretch>
+                      <a:fillRect/>
+                    </a:stretch>
+                  </pic:blipFill>
+                  <pic:spPr>
+                    <a:xfrm>
+                      <a:off x="0" y="0"/>
+                      <a:ext cx="5400040" cy="2052320"/>
+                    </a:xfrm>
+                    <a:prstGeom prst="rect">
+                      <a:avLst/>
+                    </a:prstGeom>
+                  </pic:spPr>
+                </pic:pic>
+              </a:graphicData>
+            </a:graphic>
+          </wp:inline>
+        </w:drawing>
+      </w:r>
+    </w:p>
+    <w:p>
+      <w:pPr>
+        <w:spacing w:after="240" w:line="240" w:lineRule="auto"/>
+      </w:pPr>
+      <w:r>
+        <w:t>Fonte: Próprio autor</w:t>
+      </w:r>
+    </w:p>
+    <w:p>
+      <w:pPr>
+        <w:spacing w:line="240" w:lineRule="auto"/>
+      </w:pPr>
+      <w:r>
+        <w:t>Figura x: Diagrama de sequência</w:t>
+      </w:r>
+    </w:p>
+    <w:p>
+      <w:pPr>
+        <w:spacing w:after="240" w:line="240" w:lineRule="auto"/>
+      </w:pPr>
+      <w:r>
+        <w:t>Fonte: Próprio autor</w:t>
+      </w:r>
+    </w:p>
+    <w:p>
+      <w:pPr>
+        <w:spacing w:line="240" w:lineRule="auto"/>
+      </w:pPr>
+      <w:r>
+        <w:t>Figura x: Diagrama de sequência</w:t>
+      </w:r>
+    </w:p>
+    <w:p>
+      <w:pPr>
+        <w:spacing w:after="240" w:line="240" w:lineRule="auto"/>
+      </w:pPr>
+      <w:r>
+        <w:t>Fonte: Próprio autor</w:t>
+      </w:r>
+    </w:p>
+    <w:p>
+      <w:pPr>
+        <w:spacing w:line="240" w:lineRule="auto"/>
+      </w:pPr>
+      <w:r>
+        <w:t>Figura x: Diagrama de sequência</w:t>
+      </w:r>
+    </w:p>
+    <w:p>
+      <w:pPr>
+        <w:spacing w:after="240" w:line="240" w:lineRule="auto"/>
+      </w:pPr>
+      <w:r>
+        <w:t>Fonte: Próprio autor</w:t>
+      </w:r>
     </w:p>
     <w:p>
       <w:pPr>
@@ -39063,8 +39792,8 @@
     <w:p/>
     <w:p/>
     <w:sectPr>
-      <w:headerReference w:type="default" r:id="rId43"/>
-      <w:footerReference w:type="default" r:id="rId44"/>
+      <w:headerReference w:type="default" r:id="rId44"/>
+      <w:footerReference w:type="default" r:id="rId45"/>
       <w:pgSz w:w="11906" w:h="16838" w:code="9"/>
       <w:pgMar w:top="1701" w:right="1701" w:bottom="1701" w:left="1701" w:header="709" w:footer="709" w:gutter="0"/>
       <w:pgNumType w:start="1"/>
@@ -39232,7 +39961,7 @@
           <w:rPr>
             <w:noProof/>
           </w:rPr>
-          <w:t>21</w:t>
+          <w:t>57</w:t>
         </w:r>
         <w:r>
           <w:rPr>
@@ -39494,6 +40223,92 @@
     </w:lvl>
   </w:abstractNum>
   <w:abstractNum w:abstractNumId="2" w15:restartNumberingAfterBreak="0">
+    <w:nsid w:val="078A6ECE"/>
+    <w:multiLevelType w:val="hybridMultilevel"/>
+    <w:tmpl w:val="2ABE40D4"/>
+    <w:lvl w:ilvl="0" w:tplc="0416000F">
+      <w:start w:val="1"/>
+      <w:numFmt w:val="decimal"/>
+      <w:lvlText w:val="%1."/>
+      <w:lvlJc w:val="left"/>
+      <w:pPr>
+        <w:ind w:left="720" w:hanging="360"/>
+      </w:pPr>
+    </w:lvl>
+    <w:lvl w:ilvl="1" w:tplc="04160019" w:tentative="1">
+      <w:start w:val="1"/>
+      <w:numFmt w:val="lowerLetter"/>
+      <w:lvlText w:val="%2."/>
+      <w:lvlJc w:val="left"/>
+      <w:pPr>
+        <w:ind w:left="1440" w:hanging="360"/>
+      </w:pPr>
+    </w:lvl>
+    <w:lvl w:ilvl="2" w:tplc="0416001B" w:tentative="1">
+      <w:start w:val="1"/>
+      <w:numFmt w:val="lowerRoman"/>
+      <w:lvlText w:val="%3."/>
+      <w:lvlJc w:val="right"/>
+      <w:pPr>
+        <w:ind w:left="2160" w:hanging="180"/>
+      </w:pPr>
+    </w:lvl>
+    <w:lvl w:ilvl="3" w:tplc="0416000F" w:tentative="1">
+      <w:start w:val="1"/>
+      <w:numFmt w:val="decimal"/>
+      <w:lvlText w:val="%4."/>
+      <w:lvlJc w:val="left"/>
+      <w:pPr>
+        <w:ind w:left="2880" w:hanging="360"/>
+      </w:pPr>
+    </w:lvl>
+    <w:lvl w:ilvl="4" w:tplc="04160019" w:tentative="1">
+      <w:start w:val="1"/>
+      <w:numFmt w:val="lowerLetter"/>
+      <w:lvlText w:val="%5."/>
+      <w:lvlJc w:val="left"/>
+      <w:pPr>
+        <w:ind w:left="3600" w:hanging="360"/>
+      </w:pPr>
+    </w:lvl>
+    <w:lvl w:ilvl="5" w:tplc="0416001B" w:tentative="1">
+      <w:start w:val="1"/>
+      <w:numFmt w:val="lowerRoman"/>
+      <w:lvlText w:val="%6."/>
+      <w:lvlJc w:val="right"/>
+      <w:pPr>
+        <w:ind w:left="4320" w:hanging="180"/>
+      </w:pPr>
+    </w:lvl>
+    <w:lvl w:ilvl="6" w:tplc="0416000F" w:tentative="1">
+      <w:start w:val="1"/>
+      <w:numFmt w:val="decimal"/>
+      <w:lvlText w:val="%7."/>
+      <w:lvlJc w:val="left"/>
+      <w:pPr>
+        <w:ind w:left="5040" w:hanging="360"/>
+      </w:pPr>
+    </w:lvl>
+    <w:lvl w:ilvl="7" w:tplc="04160019" w:tentative="1">
+      <w:start w:val="1"/>
+      <w:numFmt w:val="lowerLetter"/>
+      <w:lvlText w:val="%8."/>
+      <w:lvlJc w:val="left"/>
+      <w:pPr>
+        <w:ind w:left="5760" w:hanging="360"/>
+      </w:pPr>
+    </w:lvl>
+    <w:lvl w:ilvl="8" w:tplc="0416001B" w:tentative="1">
+      <w:start w:val="1"/>
+      <w:numFmt w:val="lowerRoman"/>
+      <w:lvlText w:val="%9."/>
+      <w:lvlJc w:val="right"/>
+      <w:pPr>
+        <w:ind w:left="6480" w:hanging="180"/>
+      </w:pPr>
+    </w:lvl>
+  </w:abstractNum>
+  <w:abstractNum w:abstractNumId="3" w15:restartNumberingAfterBreak="0">
     <w:nsid w:val="09B21CBE"/>
     <w:multiLevelType w:val="hybridMultilevel"/>
     <w:tmpl w:val="D9BA6490"/>
@@ -39579,7 +40394,7 @@
       </w:pPr>
     </w:lvl>
   </w:abstractNum>
-  <w:abstractNum w:abstractNumId="3" w15:restartNumberingAfterBreak="0">
+  <w:abstractNum w:abstractNumId="4" w15:restartNumberingAfterBreak="0">
     <w:nsid w:val="0EF02D9C"/>
     <w:multiLevelType w:val="hybridMultilevel"/>
     <w:tmpl w:val="D2049C78"/>
@@ -39666,7 +40481,7 @@
       </w:pPr>
     </w:lvl>
   </w:abstractNum>
-  <w:abstractNum w:abstractNumId="4" w15:restartNumberingAfterBreak="0">
+  <w:abstractNum w:abstractNumId="5" w15:restartNumberingAfterBreak="0">
     <w:nsid w:val="15EB0FDF"/>
     <w:multiLevelType w:val="multilevel"/>
     <w:tmpl w:val="3DC65FE6"/>
@@ -39780,7 +40595,7 @@
       </w:rPr>
     </w:lvl>
   </w:abstractNum>
-  <w:abstractNum w:abstractNumId="5" w15:restartNumberingAfterBreak="0">
+  <w:abstractNum w:abstractNumId="6" w15:restartNumberingAfterBreak="0">
     <w:nsid w:val="1A6A0059"/>
     <w:multiLevelType w:val="hybridMultilevel"/>
     <w:tmpl w:val="ED8A86C0"/>
@@ -39866,7 +40681,7 @@
       </w:pPr>
     </w:lvl>
   </w:abstractNum>
-  <w:abstractNum w:abstractNumId="6" w15:restartNumberingAfterBreak="0">
+  <w:abstractNum w:abstractNumId="7" w15:restartNumberingAfterBreak="0">
     <w:nsid w:val="1A84654F"/>
     <w:multiLevelType w:val="hybridMultilevel"/>
     <w:tmpl w:val="A230A8F8"/>
@@ -39979,7 +40794,7 @@
       </w:rPr>
     </w:lvl>
   </w:abstractNum>
-  <w:abstractNum w:abstractNumId="7" w15:restartNumberingAfterBreak="0">
+  <w:abstractNum w:abstractNumId="8" w15:restartNumberingAfterBreak="0">
     <w:nsid w:val="218A6AB7"/>
     <w:multiLevelType w:val="hybridMultilevel"/>
     <w:tmpl w:val="5AE0D888"/>
@@ -40092,7 +40907,7 @@
       </w:rPr>
     </w:lvl>
   </w:abstractNum>
-  <w:abstractNum w:abstractNumId="8" w15:restartNumberingAfterBreak="0">
+  <w:abstractNum w:abstractNumId="9" w15:restartNumberingAfterBreak="0">
     <w:nsid w:val="224D0CF4"/>
     <w:multiLevelType w:val="hybridMultilevel"/>
     <w:tmpl w:val="493E552C"/>
@@ -40205,7 +41020,7 @@
       </w:rPr>
     </w:lvl>
   </w:abstractNum>
-  <w:abstractNum w:abstractNumId="9" w15:restartNumberingAfterBreak="0">
+  <w:abstractNum w:abstractNumId="10" w15:restartNumberingAfterBreak="0">
     <w:nsid w:val="2B453210"/>
     <w:multiLevelType w:val="hybridMultilevel"/>
     <w:tmpl w:val="9F4006B8"/>
@@ -40295,7 +41110,7 @@
       </w:pPr>
     </w:lvl>
   </w:abstractNum>
-  <w:abstractNum w:abstractNumId="10" w15:restartNumberingAfterBreak="0">
+  <w:abstractNum w:abstractNumId="11" w15:restartNumberingAfterBreak="0">
     <w:nsid w:val="2EFC2D9F"/>
     <w:multiLevelType w:val="hybridMultilevel"/>
     <w:tmpl w:val="E5268922"/>
@@ -40408,7 +41223,7 @@
       </w:rPr>
     </w:lvl>
   </w:abstractNum>
-  <w:abstractNum w:abstractNumId="11" w15:restartNumberingAfterBreak="0">
+  <w:abstractNum w:abstractNumId="12" w15:restartNumberingAfterBreak="0">
     <w:nsid w:val="309E4F9F"/>
     <w:multiLevelType w:val="hybridMultilevel"/>
     <w:tmpl w:val="1C20694A"/>
@@ -40521,7 +41336,7 @@
       </w:rPr>
     </w:lvl>
   </w:abstractNum>
-  <w:abstractNum w:abstractNumId="12" w15:restartNumberingAfterBreak="0">
+  <w:abstractNum w:abstractNumId="13" w15:restartNumberingAfterBreak="0">
     <w:nsid w:val="32180F3B"/>
     <w:multiLevelType w:val="multilevel"/>
     <w:tmpl w:val="32FC33EC"/>
@@ -40635,7 +41450,7 @@
       </w:rPr>
     </w:lvl>
   </w:abstractNum>
-  <w:abstractNum w:abstractNumId="13" w15:restartNumberingAfterBreak="0">
+  <w:abstractNum w:abstractNumId="14" w15:restartNumberingAfterBreak="0">
     <w:nsid w:val="34974D75"/>
     <w:multiLevelType w:val="hybridMultilevel"/>
     <w:tmpl w:val="7898F200"/>
@@ -40748,7 +41563,7 @@
       </w:rPr>
     </w:lvl>
   </w:abstractNum>
-  <w:abstractNum w:abstractNumId="14" w15:restartNumberingAfterBreak="0">
+  <w:abstractNum w:abstractNumId="15" w15:restartNumberingAfterBreak="0">
     <w:nsid w:val="34EF60A1"/>
     <w:multiLevelType w:val="hybridMultilevel"/>
     <w:tmpl w:val="92D80868"/>
@@ -40834,7 +41649,7 @@
       </w:pPr>
     </w:lvl>
   </w:abstractNum>
-  <w:abstractNum w:abstractNumId="15" w15:restartNumberingAfterBreak="0">
+  <w:abstractNum w:abstractNumId="16" w15:restartNumberingAfterBreak="0">
     <w:nsid w:val="415E6F42"/>
     <w:multiLevelType w:val="hybridMultilevel"/>
     <w:tmpl w:val="295AD970"/>
@@ -40920,7 +41735,7 @@
       </w:pPr>
     </w:lvl>
   </w:abstractNum>
-  <w:abstractNum w:abstractNumId="16" w15:restartNumberingAfterBreak="0">
+  <w:abstractNum w:abstractNumId="17" w15:restartNumberingAfterBreak="0">
     <w:nsid w:val="4C6E5944"/>
     <w:multiLevelType w:val="multilevel"/>
     <w:tmpl w:val="83968A28"/>
@@ -41033,7 +41848,7 @@
       </w:rPr>
     </w:lvl>
   </w:abstractNum>
-  <w:abstractNum w:abstractNumId="17" w15:restartNumberingAfterBreak="0">
+  <w:abstractNum w:abstractNumId="18" w15:restartNumberingAfterBreak="0">
     <w:nsid w:val="55A616B3"/>
     <w:multiLevelType w:val="hybridMultilevel"/>
     <w:tmpl w:val="2ABE40D4"/>
@@ -41119,7 +41934,7 @@
       </w:pPr>
     </w:lvl>
   </w:abstractNum>
-  <w:abstractNum w:abstractNumId="18" w15:restartNumberingAfterBreak="0">
+  <w:abstractNum w:abstractNumId="19" w15:restartNumberingAfterBreak="0">
     <w:nsid w:val="5B494608"/>
     <w:multiLevelType w:val="hybridMultilevel"/>
     <w:tmpl w:val="D7D81B6E"/>
@@ -41205,7 +42020,7 @@
       </w:pPr>
     </w:lvl>
   </w:abstractNum>
-  <w:abstractNum w:abstractNumId="19" w15:restartNumberingAfterBreak="0">
+  <w:abstractNum w:abstractNumId="20" w15:restartNumberingAfterBreak="0">
     <w:nsid w:val="5C2D7FD8"/>
     <w:multiLevelType w:val="hybridMultilevel"/>
     <w:tmpl w:val="881059B2"/>
@@ -41318,7 +42133,7 @@
       </w:rPr>
     </w:lvl>
   </w:abstractNum>
-  <w:abstractNum w:abstractNumId="20" w15:restartNumberingAfterBreak="0">
+  <w:abstractNum w:abstractNumId="21" w15:restartNumberingAfterBreak="0">
     <w:nsid w:val="63FC0729"/>
     <w:multiLevelType w:val="hybridMultilevel"/>
     <w:tmpl w:val="E3FA6B16"/>
@@ -41431,7 +42246,7 @@
       </w:rPr>
     </w:lvl>
   </w:abstractNum>
-  <w:abstractNum w:abstractNumId="21" w15:restartNumberingAfterBreak="0">
+  <w:abstractNum w:abstractNumId="22" w15:restartNumberingAfterBreak="0">
     <w:nsid w:val="6ADB1B6C"/>
     <w:multiLevelType w:val="hybridMultilevel"/>
     <w:tmpl w:val="5BC2B324"/>
@@ -41517,7 +42332,7 @@
       </w:pPr>
     </w:lvl>
   </w:abstractNum>
-  <w:abstractNum w:abstractNumId="22" w15:restartNumberingAfterBreak="0">
+  <w:abstractNum w:abstractNumId="23" w15:restartNumberingAfterBreak="0">
     <w:nsid w:val="6FB70BD9"/>
     <w:multiLevelType w:val="multilevel"/>
     <w:tmpl w:val="BE962522"/>
@@ -41631,7 +42446,7 @@
       </w:rPr>
     </w:lvl>
   </w:abstractNum>
-  <w:abstractNum w:abstractNumId="23" w15:restartNumberingAfterBreak="0">
+  <w:abstractNum w:abstractNumId="24" w15:restartNumberingAfterBreak="0">
     <w:nsid w:val="76DF1491"/>
     <w:multiLevelType w:val="multilevel"/>
     <w:tmpl w:val="7556F62E"/>
@@ -41744,7 +42559,7 @@
       </w:rPr>
     </w:lvl>
   </w:abstractNum>
-  <w:abstractNum w:abstractNumId="24" w15:restartNumberingAfterBreak="0">
+  <w:abstractNum w:abstractNumId="25" w15:restartNumberingAfterBreak="0">
     <w:nsid w:val="7939475B"/>
     <w:multiLevelType w:val="hybridMultilevel"/>
     <w:tmpl w:val="5C384A5A"/>
@@ -41830,7 +42645,7 @@
       </w:pPr>
     </w:lvl>
   </w:abstractNum>
-  <w:abstractNum w:abstractNumId="25" w15:restartNumberingAfterBreak="0">
+  <w:abstractNum w:abstractNumId="26" w15:restartNumberingAfterBreak="0">
     <w:nsid w:val="7B803866"/>
     <w:multiLevelType w:val="hybridMultilevel"/>
     <w:tmpl w:val="B53A17F6"/>
@@ -41916,7 +42731,7 @@
       </w:pPr>
     </w:lvl>
   </w:abstractNum>
-  <w:abstractNum w:abstractNumId="26" w15:restartNumberingAfterBreak="0">
+  <w:abstractNum w:abstractNumId="27" w15:restartNumberingAfterBreak="0">
     <w:nsid w:val="7F5248E3"/>
     <w:multiLevelType w:val="hybridMultilevel"/>
     <w:tmpl w:val="F536AE72"/>
@@ -42029,7 +42844,7 @@
       </w:rPr>
     </w:lvl>
   </w:abstractNum>
-  <w:abstractNum w:abstractNumId="27" w15:restartNumberingAfterBreak="0">
+  <w:abstractNum w:abstractNumId="28" w15:restartNumberingAfterBreak="0">
     <w:nsid w:val="7FF536F3"/>
     <w:multiLevelType w:val="hybridMultilevel"/>
     <w:tmpl w:val="5A8E53A0"/>
@@ -42143,88 +42958,91 @@
     </w:lvl>
   </w:abstractNum>
   <w:num w:numId="1">
+    <w:abstractNumId w:val="24"/>
+  </w:num>
+  <w:num w:numId="2">
+    <w:abstractNumId w:val="5"/>
+  </w:num>
+  <w:num w:numId="3">
+    <w:abstractNumId w:val="13"/>
+  </w:num>
+  <w:num w:numId="4">
+    <w:abstractNumId w:val="16"/>
+  </w:num>
+  <w:num w:numId="5">
+    <w:abstractNumId w:val="10"/>
+  </w:num>
+  <w:num w:numId="6">
+    <w:abstractNumId w:val="3"/>
+  </w:num>
+  <w:num w:numId="7">
+    <w:abstractNumId w:val="15"/>
+  </w:num>
+  <w:num w:numId="8">
+    <w:abstractNumId w:val="22"/>
+  </w:num>
+  <w:num w:numId="9">
+    <w:abstractNumId w:val="26"/>
+  </w:num>
+  <w:num w:numId="10">
+    <w:abstractNumId w:val="17"/>
+  </w:num>
+  <w:num w:numId="11">
+    <w:abstractNumId w:val="14"/>
+  </w:num>
+  <w:num w:numId="12">
     <w:abstractNumId w:val="23"/>
   </w:num>
-  <w:num w:numId="2">
-    <w:abstractNumId w:val="4"/>
-  </w:num>
-  <w:num w:numId="3">
-    <w:abstractNumId w:val="12"/>
-  </w:num>
-  <w:num w:numId="4">
-    <w:abstractNumId w:val="15"/>
-  </w:num>
-  <w:num w:numId="5">
-    <w:abstractNumId w:val="9"/>
-  </w:num>
-  <w:num w:numId="6">
-    <w:abstractNumId w:val="2"/>
-  </w:num>
-  <w:num w:numId="7">
-    <w:abstractNumId w:val="14"/>
-  </w:num>
-  <w:num w:numId="8">
-    <w:abstractNumId w:val="21"/>
-  </w:num>
-  <w:num w:numId="9">
-    <w:abstractNumId w:val="25"/>
-  </w:num>
-  <w:num w:numId="10">
-    <w:abstractNumId w:val="16"/>
-  </w:num>
-  <w:num w:numId="11">
-    <w:abstractNumId w:val="13"/>
-  </w:num>
-  <w:num w:numId="12">
-    <w:abstractNumId w:val="22"/>
-  </w:num>
   <w:num w:numId="13">
-    <w:abstractNumId w:val="6"/>
+    <w:abstractNumId w:val="7"/>
   </w:num>
   <w:num w:numId="14">
     <w:abstractNumId w:val="1"/>
   </w:num>
   <w:num w:numId="15">
-    <w:abstractNumId w:val="26"/>
+    <w:abstractNumId w:val="27"/>
   </w:num>
   <w:num w:numId="16">
-    <w:abstractNumId w:val="10"/>
+    <w:abstractNumId w:val="11"/>
   </w:num>
   <w:num w:numId="17">
-    <w:abstractNumId w:val="5"/>
+    <w:abstractNumId w:val="6"/>
   </w:num>
   <w:num w:numId="18">
+    <w:abstractNumId w:val="21"/>
+  </w:num>
+  <w:num w:numId="19">
+    <w:abstractNumId w:val="9"/>
+  </w:num>
+  <w:num w:numId="20">
     <w:abstractNumId w:val="20"/>
   </w:num>
-  <w:num w:numId="19">
+  <w:num w:numId="21">
+    <w:abstractNumId w:val="12"/>
+  </w:num>
+  <w:num w:numId="22">
+    <w:abstractNumId w:val="18"/>
+  </w:num>
+  <w:num w:numId="23">
+    <w:abstractNumId w:val="19"/>
+  </w:num>
+  <w:num w:numId="24">
+    <w:abstractNumId w:val="4"/>
+  </w:num>
+  <w:num w:numId="25">
     <w:abstractNumId w:val="8"/>
   </w:num>
-  <w:num w:numId="20">
-    <w:abstractNumId w:val="19"/>
-  </w:num>
-  <w:num w:numId="21">
-    <w:abstractNumId w:val="11"/>
-  </w:num>
-  <w:num w:numId="22">
-    <w:abstractNumId w:val="17"/>
-  </w:num>
-  <w:num w:numId="23">
-    <w:abstractNumId w:val="18"/>
-  </w:num>
-  <w:num w:numId="24">
-    <w:abstractNumId w:val="3"/>
-  </w:num>
-  <w:num w:numId="25">
-    <w:abstractNumId w:val="7"/>
-  </w:num>
   <w:num w:numId="26">
-    <w:abstractNumId w:val="27"/>
+    <w:abstractNumId w:val="28"/>
   </w:num>
   <w:num w:numId="27">
-    <w:abstractNumId w:val="24"/>
+    <w:abstractNumId w:val="25"/>
   </w:num>
   <w:num w:numId="28">
     <w:abstractNumId w:val="0"/>
+  </w:num>
+  <w:num w:numId="29">
+    <w:abstractNumId w:val="2"/>
   </w:num>
 </w:numbering>
 </file>
@@ -43319,7 +44137,7 @@
 </file>
 
 <file path=customXml/itemProps1.xml><?xml version="1.0" encoding="utf-8"?>
-<ds:datastoreItem xmlns:ds="http://schemas.openxmlformats.org/officeDocument/2006/customXml" ds:itemID="{D150A0F0-A5C8-41D9-946A-514EBF3C25A3}">
+<ds:datastoreItem xmlns:ds="http://schemas.openxmlformats.org/officeDocument/2006/customXml" ds:itemID="{AE52066F-77EE-4E12-A7EE-E7194F301A5B}">
   <ds:schemaRefs>
     <ds:schemaRef ds:uri="http://schemas.openxmlformats.org/officeDocument/2006/bibliography"/>
   </ds:schemaRefs>

</xml_diff>

<commit_message>
Acrescentados diagramas de sequência
</commit_message>
<xml_diff>
--- a/monografia.docx
+++ b/monografia.docx
@@ -8396,6 +8396,9 @@
         <w:t xml:space="preserve"> é um padrão comportamental</w:t>
       </w:r>
       <w:r>
+        <w:t xml:space="preserve"> que</w:t>
+      </w:r>
+      <w:r>
         <w:t xml:space="preserve"> representa</w:t>
       </w:r>
       <w:r>
@@ -8414,7 +8417,13 @@
         <w:t xml:space="preserve"> </w:t>
       </w:r>
       <w:r>
-        <w:t>A sua ideia é separar as operações que serão executadas em determinada estrutura de sua representação. Assim, incluir ou remover operações não terá nenhum efeito sobre a interface da estrutura, permitindo que o resto do sistema funcione sem depender de operações específicas.</w:t>
+        <w:t>A sua ideia é separar as operações que serão executadas em</w:t>
+      </w:r>
+      <w:r>
+        <w:t xml:space="preserve"> uma</w:t>
+      </w:r>
+      <w:r>
+        <w:t xml:space="preserve"> determinada estrutura de sua representação. Assim, incluir ou remover operações não terá nenhum efeito sobre a interface da estrutura, permitindo que o resto do sistema funcione sem depender de operações específicas.</w:t>
       </w:r>
     </w:p>
     <w:p>
@@ -12455,7 +12464,13 @@
         <w:t>As tabelas x</w:t>
       </w:r>
       <w:r>
-        <w:t xml:space="preserve"> à x descrevem detalhes </w:t>
+        <w:t xml:space="preserve"> </w:t>
+      </w:r>
+      <w:r>
+        <w:t>a</w:t>
+      </w:r>
+      <w:r>
+        <w:t xml:space="preserve"> x descrevem detalhes </w:t>
       </w:r>
       <w:r>
         <w:t>explicitamente</w:t>
@@ -16448,7 +16463,21 @@
                 <w:rFonts w:ascii="Arial" w:hAnsi="Arial" w:cs="Arial"/>
                 <w:bCs/>
               </w:rPr>
-              <w:t>usuários, heurísticas e testes.</w:t>
+              <w:t>usuários, heurísticas e testes</w:t>
+            </w:r>
+            <w:r>
+              <w:rPr>
+                <w:rFonts w:ascii="Arial" w:hAnsi="Arial" w:cs="Arial"/>
+                <w:bCs/>
+              </w:rPr>
+              <w:t xml:space="preserve"> de heurísticas</w:t>
+            </w:r>
+            <w:r>
+              <w:rPr>
+                <w:rFonts w:ascii="Arial" w:hAnsi="Arial" w:cs="Arial"/>
+                <w:bCs/>
+              </w:rPr>
+              <w:t>.</w:t>
             </w:r>
           </w:p>
         </w:tc>
@@ -16802,6 +16831,7 @@
                 <w:b/>
                 <w:bCs/>
               </w:rPr>
+              <w:lastRenderedPageBreak/>
               <w:t>Fluxos Alternativos</w:t>
             </w:r>
           </w:p>
@@ -16870,7 +16900,6 @@
               <w:rPr>
                 <w:bCs/>
               </w:rPr>
-              <w:lastRenderedPageBreak/>
               <w:t>Y</w:t>
             </w:r>
           </w:p>
@@ -16910,7 +16939,6 @@
                 <w:b/>
                 <w:bCs/>
               </w:rPr>
-              <w:lastRenderedPageBreak/>
               <w:t>Fluxos Excepcionais</w:t>
             </w:r>
           </w:p>
@@ -18130,6 +18158,7 @@
                 <w:b/>
                 <w:bCs/>
               </w:rPr>
+              <w:lastRenderedPageBreak/>
               <w:t>Fluxos Alternativos</w:t>
             </w:r>
           </w:p>
@@ -18198,7 +18227,6 @@
               <w:rPr>
                 <w:bCs/>
               </w:rPr>
-              <w:lastRenderedPageBreak/>
               <w:t>Y</w:t>
             </w:r>
           </w:p>
@@ -18238,7 +18266,6 @@
                 <w:b/>
                 <w:bCs/>
               </w:rPr>
-              <w:lastRenderedPageBreak/>
               <w:t>Fluxos Excepcionais</w:t>
             </w:r>
           </w:p>
@@ -19458,6 +19485,7 @@
                 <w:b/>
                 <w:bCs/>
               </w:rPr>
+              <w:lastRenderedPageBreak/>
               <w:t>Fluxos Alternativos</w:t>
             </w:r>
           </w:p>
@@ -19526,7 +19554,6 @@
               <w:rPr>
                 <w:bCs/>
               </w:rPr>
-              <w:lastRenderedPageBreak/>
               <w:t>Y</w:t>
             </w:r>
           </w:p>
@@ -19566,7 +19593,6 @@
                 <w:b/>
                 <w:bCs/>
               </w:rPr>
-              <w:lastRenderedPageBreak/>
               <w:t>Fluxos Excepcionais</w:t>
             </w:r>
           </w:p>
@@ -20792,6 +20818,7 @@
                 <w:b/>
                 <w:bCs/>
               </w:rPr>
+              <w:lastRenderedPageBreak/>
               <w:t>Fluxos Alternativos</w:t>
             </w:r>
           </w:p>
@@ -20860,7 +20887,6 @@
               <w:rPr>
                 <w:bCs/>
               </w:rPr>
-              <w:lastRenderedPageBreak/>
               <w:t>Y</w:t>
             </w:r>
           </w:p>
@@ -20900,7 +20926,6 @@
                 <w:b/>
                 <w:bCs/>
               </w:rPr>
-              <w:lastRenderedPageBreak/>
               <w:t>Fluxos Excepcionais</w:t>
             </w:r>
           </w:p>
@@ -22126,6 +22151,7 @@
                 <w:b/>
                 <w:bCs/>
               </w:rPr>
+              <w:lastRenderedPageBreak/>
               <w:t>Fluxos Alternativos</w:t>
             </w:r>
           </w:p>
@@ -22194,7 +22220,6 @@
               <w:rPr>
                 <w:bCs/>
               </w:rPr>
-              <w:lastRenderedPageBreak/>
               <w:t>Y</w:t>
             </w:r>
           </w:p>
@@ -22234,7 +22259,6 @@
                 <w:b/>
                 <w:bCs/>
               </w:rPr>
-              <w:lastRenderedPageBreak/>
               <w:t>Fluxos Excepcionais</w:t>
             </w:r>
           </w:p>
@@ -23457,6 +23481,7 @@
                 <w:b/>
                 <w:bCs/>
               </w:rPr>
+              <w:lastRenderedPageBreak/>
               <w:t>Fluxos Alternativos</w:t>
             </w:r>
           </w:p>
@@ -23525,7 +23550,6 @@
               <w:rPr>
                 <w:bCs/>
               </w:rPr>
-              <w:lastRenderedPageBreak/>
               <w:t>Y</w:t>
             </w:r>
           </w:p>
@@ -23565,7 +23589,6 @@
                 <w:b/>
                 <w:bCs/>
               </w:rPr>
-              <w:lastRenderedPageBreak/>
               <w:t>Fluxos Excepcionais</w:t>
             </w:r>
           </w:p>
@@ -24786,6 +24809,7 @@
                 <w:b/>
                 <w:bCs/>
               </w:rPr>
+              <w:lastRenderedPageBreak/>
               <w:t>Fluxos Alternativos</w:t>
             </w:r>
           </w:p>
@@ -24854,7 +24878,6 @@
               <w:rPr>
                 <w:bCs/>
               </w:rPr>
-              <w:lastRenderedPageBreak/>
               <w:t>Y</w:t>
             </w:r>
           </w:p>
@@ -24894,7 +24917,6 @@
                 <w:b/>
                 <w:bCs/>
               </w:rPr>
-              <w:lastRenderedPageBreak/>
               <w:t>Fluxos Excepcionais</w:t>
             </w:r>
           </w:p>
@@ -26120,6 +26142,7 @@
                 <w:b/>
                 <w:bCs/>
               </w:rPr>
+              <w:lastRenderedPageBreak/>
               <w:t>Fluxos Alternativos</w:t>
             </w:r>
           </w:p>
@@ -26188,7 +26211,6 @@
               <w:rPr>
                 <w:bCs/>
               </w:rPr>
-              <w:lastRenderedPageBreak/>
               <w:t>Y</w:t>
             </w:r>
           </w:p>
@@ -26228,7 +26250,6 @@
                 <w:b/>
                 <w:bCs/>
               </w:rPr>
-              <w:lastRenderedPageBreak/>
               <w:t>Fluxos Excepcionais</w:t>
             </w:r>
           </w:p>
@@ -38332,13 +38353,7 @@
               <w:rPr>
                 <w:sz w:val="20"/>
               </w:rPr>
-              <w:t xml:space="preserve">Identificador </w:t>
-            </w:r>
-            <w:r>
-              <w:rPr>
-                <w:sz w:val="20"/>
-              </w:rPr>
-              <w:t>que relaciona o teste com a heurística</w:t>
+              <w:t>Identificador que relaciona o teste com a heurística</w:t>
             </w:r>
           </w:p>
         </w:tc>
@@ -38679,8 +38694,6 @@
               </w:rPr>
               <w:t>(não se aplica)</w:t>
             </w:r>
-            <w:bookmarkStart w:id="0" w:name="_GoBack"/>
-            <w:bookmarkEnd w:id="0"/>
           </w:p>
         </w:tc>
       </w:tr>
@@ -38899,6 +38912,9 @@
       <w:r>
         <w:t>Figura x: Diagrama de sequência</w:t>
       </w:r>
+      <w:r>
+        <w:t xml:space="preserve"> para resolução de expressões</w:t>
+      </w:r>
     </w:p>
     <w:p>
       <w:pPr>
@@ -38962,6 +38978,55 @@
       <w:r>
         <w:t>Figura x: Diagrama de sequência</w:t>
       </w:r>
+      <w:r>
+        <w:t xml:space="preserve"> de login</w:t>
+      </w:r>
+    </w:p>
+    <w:p>
+      <w:pPr>
+        <w:spacing w:line="240" w:lineRule="auto"/>
+      </w:pPr>
+      <w:r>
+        <w:rPr>
+          <w:noProof/>
+          <w:lang w:eastAsia="pt-BR"/>
+        </w:rPr>
+        <w:drawing>
+          <wp:inline distT="0" distB="0" distL="0" distR="0" wp14:anchorId="7F3EC0A1" wp14:editId="5487C01C">
+            <wp:extent cx="5400040" cy="2300605"/>
+            <wp:effectExtent l="0" t="0" r="0" b="0"/>
+            <wp:docPr id="11" name="Imagem 11"/>
+            <wp:cNvGraphicFramePr>
+              <a:graphicFrameLocks xmlns:a="http://schemas.openxmlformats.org/drawingml/2006/main" noChangeAspect="1"/>
+            </wp:cNvGraphicFramePr>
+            <a:graphic xmlns:a="http://schemas.openxmlformats.org/drawingml/2006/main">
+              <a:graphicData uri="http://schemas.openxmlformats.org/drawingml/2006/picture">
+                <pic:pic xmlns:pic="http://schemas.openxmlformats.org/drawingml/2006/picture">
+                  <pic:nvPicPr>
+                    <pic:cNvPr id="1" name=""/>
+                    <pic:cNvPicPr/>
+                  </pic:nvPicPr>
+                  <pic:blipFill>
+                    <a:blip r:embed="rId44"/>
+                    <a:stretch>
+                      <a:fillRect/>
+                    </a:stretch>
+                  </pic:blipFill>
+                  <pic:spPr>
+                    <a:xfrm>
+                      <a:off x="0" y="0"/>
+                      <a:ext cx="5400040" cy="2300605"/>
+                    </a:xfrm>
+                    <a:prstGeom prst="rect">
+                      <a:avLst/>
+                    </a:prstGeom>
+                  </pic:spPr>
+                </pic:pic>
+              </a:graphicData>
+            </a:graphic>
+          </wp:inline>
+        </w:drawing>
+      </w:r>
     </w:p>
     <w:p>
       <w:pPr>
@@ -38978,6 +39043,55 @@
       <w:r>
         <w:t>Figura x: Diagrama de sequência</w:t>
       </w:r>
+      <w:r>
+        <w:t xml:space="preserve"> de listagem de usuários</w:t>
+      </w:r>
+    </w:p>
+    <w:p>
+      <w:pPr>
+        <w:spacing w:line="240" w:lineRule="auto"/>
+      </w:pPr>
+      <w:r>
+        <w:rPr>
+          <w:noProof/>
+          <w:lang w:eastAsia="pt-BR"/>
+        </w:rPr>
+        <w:drawing>
+          <wp:inline distT="0" distB="0" distL="0" distR="0" wp14:anchorId="4F577046" wp14:editId="33B9A34F">
+            <wp:extent cx="5400040" cy="2242820"/>
+            <wp:effectExtent l="0" t="0" r="0" b="0"/>
+            <wp:docPr id="47" name="Imagem 47"/>
+            <wp:cNvGraphicFramePr>
+              <a:graphicFrameLocks xmlns:a="http://schemas.openxmlformats.org/drawingml/2006/main" noChangeAspect="1"/>
+            </wp:cNvGraphicFramePr>
+            <a:graphic xmlns:a="http://schemas.openxmlformats.org/drawingml/2006/main">
+              <a:graphicData uri="http://schemas.openxmlformats.org/drawingml/2006/picture">
+                <pic:pic xmlns:pic="http://schemas.openxmlformats.org/drawingml/2006/picture">
+                  <pic:nvPicPr>
+                    <pic:cNvPr id="1" name=""/>
+                    <pic:cNvPicPr/>
+                  </pic:nvPicPr>
+                  <pic:blipFill>
+                    <a:blip r:embed="rId45"/>
+                    <a:stretch>
+                      <a:fillRect/>
+                    </a:stretch>
+                  </pic:blipFill>
+                  <pic:spPr>
+                    <a:xfrm>
+                      <a:off x="0" y="0"/>
+                      <a:ext cx="5400040" cy="2242820"/>
+                    </a:xfrm>
+                    <a:prstGeom prst="rect">
+                      <a:avLst/>
+                    </a:prstGeom>
+                  </pic:spPr>
+                </pic:pic>
+              </a:graphicData>
+            </a:graphic>
+          </wp:inline>
+        </w:drawing>
+      </w:r>
     </w:p>
     <w:p>
       <w:pPr>
@@ -38994,6 +39108,56 @@
       <w:r>
         <w:t>Figura x: Diagrama de sequência</w:t>
       </w:r>
+      <w:r>
+        <w:t xml:space="preserve"> de inclusão de usuários</w:t>
+      </w:r>
+    </w:p>
+    <w:p>
+      <w:pPr>
+        <w:spacing w:line="240" w:lineRule="auto"/>
+      </w:pPr>
+      <w:r>
+        <w:rPr>
+          <w:noProof/>
+          <w:lang w:eastAsia="pt-BR"/>
+        </w:rPr>
+        <w:lastRenderedPageBreak/>
+        <w:drawing>
+          <wp:inline distT="0" distB="0" distL="0" distR="0" wp14:anchorId="7060ABFA" wp14:editId="4FFF64D7">
+            <wp:extent cx="5400040" cy="2436495"/>
+            <wp:effectExtent l="0" t="0" r="0" b="0"/>
+            <wp:docPr id="49" name="Imagem 49"/>
+            <wp:cNvGraphicFramePr>
+              <a:graphicFrameLocks xmlns:a="http://schemas.openxmlformats.org/drawingml/2006/main" noChangeAspect="1"/>
+            </wp:cNvGraphicFramePr>
+            <a:graphic xmlns:a="http://schemas.openxmlformats.org/drawingml/2006/main">
+              <a:graphicData uri="http://schemas.openxmlformats.org/drawingml/2006/picture">
+                <pic:pic xmlns:pic="http://schemas.openxmlformats.org/drawingml/2006/picture">
+                  <pic:nvPicPr>
+                    <pic:cNvPr id="1" name=""/>
+                    <pic:cNvPicPr/>
+                  </pic:nvPicPr>
+                  <pic:blipFill>
+                    <a:blip r:embed="rId46"/>
+                    <a:stretch>
+                      <a:fillRect/>
+                    </a:stretch>
+                  </pic:blipFill>
+                  <pic:spPr>
+                    <a:xfrm>
+                      <a:off x="0" y="0"/>
+                      <a:ext cx="5400040" cy="2436495"/>
+                    </a:xfrm>
+                    <a:prstGeom prst="rect">
+                      <a:avLst/>
+                    </a:prstGeom>
+                  </pic:spPr>
+                </pic:pic>
+              </a:graphicData>
+            </a:graphic>
+          </wp:inline>
+        </w:drawing>
+      </w:r>
     </w:p>
     <w:p>
       <w:pPr>
@@ -39002,6 +39166,744 @@
       <w:r>
         <w:t>Fonte: Próprio autor</w:t>
       </w:r>
+    </w:p>
+    <w:p>
+      <w:pPr>
+        <w:spacing w:line="240" w:lineRule="auto"/>
+      </w:pPr>
+      <w:r>
+        <w:t>Figura x: Diagrama de sequência</w:t>
+      </w:r>
+      <w:r>
+        <w:t xml:space="preserve"> de alteração de usuários</w:t>
+      </w:r>
+    </w:p>
+    <w:p>
+      <w:pPr>
+        <w:spacing w:line="240" w:lineRule="auto"/>
+      </w:pPr>
+      <w:r>
+        <w:rPr>
+          <w:noProof/>
+          <w:lang w:eastAsia="pt-BR"/>
+        </w:rPr>
+        <w:drawing>
+          <wp:inline distT="0" distB="0" distL="0" distR="0" wp14:anchorId="70223232" wp14:editId="77DA6CCE">
+            <wp:extent cx="5400040" cy="2846070"/>
+            <wp:effectExtent l="0" t="0" r="0" b="0"/>
+            <wp:docPr id="51" name="Imagem 51"/>
+            <wp:cNvGraphicFramePr>
+              <a:graphicFrameLocks xmlns:a="http://schemas.openxmlformats.org/drawingml/2006/main" noChangeAspect="1"/>
+            </wp:cNvGraphicFramePr>
+            <a:graphic xmlns:a="http://schemas.openxmlformats.org/drawingml/2006/main">
+              <a:graphicData uri="http://schemas.openxmlformats.org/drawingml/2006/picture">
+                <pic:pic xmlns:pic="http://schemas.openxmlformats.org/drawingml/2006/picture">
+                  <pic:nvPicPr>
+                    <pic:cNvPr id="1" name=""/>
+                    <pic:cNvPicPr/>
+                  </pic:nvPicPr>
+                  <pic:blipFill>
+                    <a:blip r:embed="rId47"/>
+                    <a:stretch>
+                      <a:fillRect/>
+                    </a:stretch>
+                  </pic:blipFill>
+                  <pic:spPr>
+                    <a:xfrm>
+                      <a:off x="0" y="0"/>
+                      <a:ext cx="5400040" cy="2846070"/>
+                    </a:xfrm>
+                    <a:prstGeom prst="rect">
+                      <a:avLst/>
+                    </a:prstGeom>
+                  </pic:spPr>
+                </pic:pic>
+              </a:graphicData>
+            </a:graphic>
+          </wp:inline>
+        </w:drawing>
+      </w:r>
+    </w:p>
+    <w:p>
+      <w:pPr>
+        <w:spacing w:after="240" w:line="240" w:lineRule="auto"/>
+      </w:pPr>
+      <w:r>
+        <w:t>Fonte: Próprio autor</w:t>
+      </w:r>
+    </w:p>
+    <w:p>
+      <w:pPr>
+        <w:spacing w:line="240" w:lineRule="auto"/>
+      </w:pPr>
+      <w:r>
+        <w:t>Figura x: Diagrama de sequência</w:t>
+      </w:r>
+      <w:r>
+        <w:t xml:space="preserve"> de exclusão de usuários</w:t>
+      </w:r>
+    </w:p>
+    <w:p>
+      <w:pPr>
+        <w:spacing w:line="240" w:lineRule="auto"/>
+      </w:pPr>
+      <w:r>
+        <w:rPr>
+          <w:noProof/>
+          <w:lang w:eastAsia="pt-BR"/>
+        </w:rPr>
+        <w:lastRenderedPageBreak/>
+        <w:drawing>
+          <wp:inline distT="0" distB="0" distL="0" distR="0" wp14:anchorId="530C0E43" wp14:editId="09257731">
+            <wp:extent cx="5400040" cy="2258695"/>
+            <wp:effectExtent l="0" t="0" r="0" b="0"/>
+            <wp:docPr id="52" name="Imagem 52"/>
+            <wp:cNvGraphicFramePr>
+              <a:graphicFrameLocks xmlns:a="http://schemas.openxmlformats.org/drawingml/2006/main" noChangeAspect="1"/>
+            </wp:cNvGraphicFramePr>
+            <a:graphic xmlns:a="http://schemas.openxmlformats.org/drawingml/2006/main">
+              <a:graphicData uri="http://schemas.openxmlformats.org/drawingml/2006/picture">
+                <pic:pic xmlns:pic="http://schemas.openxmlformats.org/drawingml/2006/picture">
+                  <pic:nvPicPr>
+                    <pic:cNvPr id="1" name=""/>
+                    <pic:cNvPicPr/>
+                  </pic:nvPicPr>
+                  <pic:blipFill>
+                    <a:blip r:embed="rId48"/>
+                    <a:stretch>
+                      <a:fillRect/>
+                    </a:stretch>
+                  </pic:blipFill>
+                  <pic:spPr>
+                    <a:xfrm>
+                      <a:off x="0" y="0"/>
+                      <a:ext cx="5400040" cy="2258695"/>
+                    </a:xfrm>
+                    <a:prstGeom prst="rect">
+                      <a:avLst/>
+                    </a:prstGeom>
+                  </pic:spPr>
+                </pic:pic>
+              </a:graphicData>
+            </a:graphic>
+          </wp:inline>
+        </w:drawing>
+      </w:r>
+    </w:p>
+    <w:p>
+      <w:pPr>
+        <w:spacing w:after="240" w:line="240" w:lineRule="auto"/>
+      </w:pPr>
+      <w:r>
+        <w:t>Fonte: Próprio autor</w:t>
+      </w:r>
+    </w:p>
+    <w:p>
+      <w:pPr>
+        <w:spacing w:line="240" w:lineRule="auto"/>
+      </w:pPr>
+      <w:r>
+        <w:t>Figura x: Diagrama de sequência</w:t>
+      </w:r>
+      <w:r>
+        <w:t xml:space="preserve"> de listagem de heurísticas</w:t>
+      </w:r>
+    </w:p>
+    <w:p>
+      <w:pPr>
+        <w:spacing w:line="240" w:lineRule="auto"/>
+      </w:pPr>
+      <w:r>
+        <w:rPr>
+          <w:noProof/>
+          <w:lang w:eastAsia="pt-BR"/>
+        </w:rPr>
+        <w:drawing>
+          <wp:inline distT="0" distB="0" distL="0" distR="0" wp14:anchorId="45126A21" wp14:editId="46FE7072">
+            <wp:extent cx="5400040" cy="2270760"/>
+            <wp:effectExtent l="0" t="0" r="0" b="0"/>
+            <wp:docPr id="33" name="Imagem 33"/>
+            <wp:cNvGraphicFramePr>
+              <a:graphicFrameLocks xmlns:a="http://schemas.openxmlformats.org/drawingml/2006/main" noChangeAspect="1"/>
+            </wp:cNvGraphicFramePr>
+            <a:graphic xmlns:a="http://schemas.openxmlformats.org/drawingml/2006/main">
+              <a:graphicData uri="http://schemas.openxmlformats.org/drawingml/2006/picture">
+                <pic:pic xmlns:pic="http://schemas.openxmlformats.org/drawingml/2006/picture">
+                  <pic:nvPicPr>
+                    <pic:cNvPr id="1" name=""/>
+                    <pic:cNvPicPr/>
+                  </pic:nvPicPr>
+                  <pic:blipFill>
+                    <a:blip r:embed="rId49"/>
+                    <a:stretch>
+                      <a:fillRect/>
+                    </a:stretch>
+                  </pic:blipFill>
+                  <pic:spPr>
+                    <a:xfrm>
+                      <a:off x="0" y="0"/>
+                      <a:ext cx="5400040" cy="2270760"/>
+                    </a:xfrm>
+                    <a:prstGeom prst="rect">
+                      <a:avLst/>
+                    </a:prstGeom>
+                  </pic:spPr>
+                </pic:pic>
+              </a:graphicData>
+            </a:graphic>
+          </wp:inline>
+        </w:drawing>
+      </w:r>
+    </w:p>
+    <w:p>
+      <w:pPr>
+        <w:spacing w:after="240" w:line="240" w:lineRule="auto"/>
+      </w:pPr>
+      <w:r>
+        <w:t>Fonte: Próprio autor</w:t>
+      </w:r>
+    </w:p>
+    <w:p>
+      <w:pPr>
+        <w:spacing w:line="240" w:lineRule="auto"/>
+      </w:pPr>
+      <w:r>
+        <w:t>Figura x: Diagrama de sequência</w:t>
+      </w:r>
+      <w:r>
+        <w:t xml:space="preserve"> de inclusão de heurísticas</w:t>
+      </w:r>
+    </w:p>
+    <w:p>
+      <w:pPr>
+        <w:spacing w:line="240" w:lineRule="auto"/>
+      </w:pPr>
+      <w:r>
+        <w:rPr>
+          <w:noProof/>
+          <w:lang w:eastAsia="pt-BR"/>
+        </w:rPr>
+        <w:drawing>
+          <wp:inline distT="0" distB="0" distL="0" distR="0" wp14:anchorId="1A67F78D" wp14:editId="1B3981AD">
+            <wp:extent cx="5400040" cy="2319655"/>
+            <wp:effectExtent l="0" t="0" r="0" b="0"/>
+            <wp:docPr id="43" name="Imagem 43"/>
+            <wp:cNvGraphicFramePr>
+              <a:graphicFrameLocks xmlns:a="http://schemas.openxmlformats.org/drawingml/2006/main" noChangeAspect="1"/>
+            </wp:cNvGraphicFramePr>
+            <a:graphic xmlns:a="http://schemas.openxmlformats.org/drawingml/2006/main">
+              <a:graphicData uri="http://schemas.openxmlformats.org/drawingml/2006/picture">
+                <pic:pic xmlns:pic="http://schemas.openxmlformats.org/drawingml/2006/picture">
+                  <pic:nvPicPr>
+                    <pic:cNvPr id="1" name=""/>
+                    <pic:cNvPicPr/>
+                  </pic:nvPicPr>
+                  <pic:blipFill>
+                    <a:blip r:embed="rId50"/>
+                    <a:stretch>
+                      <a:fillRect/>
+                    </a:stretch>
+                  </pic:blipFill>
+                  <pic:spPr>
+                    <a:xfrm>
+                      <a:off x="0" y="0"/>
+                      <a:ext cx="5400040" cy="2319655"/>
+                    </a:xfrm>
+                    <a:prstGeom prst="rect">
+                      <a:avLst/>
+                    </a:prstGeom>
+                  </pic:spPr>
+                </pic:pic>
+              </a:graphicData>
+            </a:graphic>
+          </wp:inline>
+        </w:drawing>
+      </w:r>
+    </w:p>
+    <w:p>
+      <w:pPr>
+        <w:spacing w:after="240" w:line="240" w:lineRule="auto"/>
+      </w:pPr>
+      <w:r>
+        <w:t>Fonte: Próprio autor</w:t>
+      </w:r>
+    </w:p>
+    <w:p>
+      <w:pPr>
+        <w:spacing w:line="240" w:lineRule="auto"/>
+      </w:pPr>
+      <w:r>
+        <w:t>Figura x: Diagrama de sequência</w:t>
+      </w:r>
+      <w:r>
+        <w:t xml:space="preserve"> de alteração de heurísticas</w:t>
+      </w:r>
+    </w:p>
+    <w:p>
+      <w:pPr>
+        <w:spacing w:line="240" w:lineRule="auto"/>
+      </w:pPr>
+      <w:r>
+        <w:rPr>
+          <w:noProof/>
+          <w:lang w:eastAsia="pt-BR"/>
+        </w:rPr>
+        <w:lastRenderedPageBreak/>
+        <w:drawing>
+          <wp:inline distT="0" distB="0" distL="0" distR="0" wp14:anchorId="5114199A" wp14:editId="37C408B8">
+            <wp:extent cx="5400040" cy="2383155"/>
+            <wp:effectExtent l="0" t="0" r="0" b="0"/>
+            <wp:docPr id="19" name="Imagem 19"/>
+            <wp:cNvGraphicFramePr>
+              <a:graphicFrameLocks xmlns:a="http://schemas.openxmlformats.org/drawingml/2006/main" noChangeAspect="1"/>
+            </wp:cNvGraphicFramePr>
+            <a:graphic xmlns:a="http://schemas.openxmlformats.org/drawingml/2006/main">
+              <a:graphicData uri="http://schemas.openxmlformats.org/drawingml/2006/picture">
+                <pic:pic xmlns:pic="http://schemas.openxmlformats.org/drawingml/2006/picture">
+                  <pic:nvPicPr>
+                    <pic:cNvPr id="1" name=""/>
+                    <pic:cNvPicPr/>
+                  </pic:nvPicPr>
+                  <pic:blipFill>
+                    <a:blip r:embed="rId51"/>
+                    <a:stretch>
+                      <a:fillRect/>
+                    </a:stretch>
+                  </pic:blipFill>
+                  <pic:spPr>
+                    <a:xfrm>
+                      <a:off x="0" y="0"/>
+                      <a:ext cx="5400040" cy="2383155"/>
+                    </a:xfrm>
+                    <a:prstGeom prst="rect">
+                      <a:avLst/>
+                    </a:prstGeom>
+                  </pic:spPr>
+                </pic:pic>
+              </a:graphicData>
+            </a:graphic>
+          </wp:inline>
+        </w:drawing>
+      </w:r>
+    </w:p>
+    <w:p>
+      <w:pPr>
+        <w:spacing w:after="240" w:line="240" w:lineRule="auto"/>
+      </w:pPr>
+      <w:r>
+        <w:t>Fonte: Próprio autor</w:t>
+      </w:r>
+    </w:p>
+    <w:p>
+      <w:pPr>
+        <w:spacing w:line="240" w:lineRule="auto"/>
+      </w:pPr>
+      <w:r>
+        <w:t>Figura x: Diagrama de sequência</w:t>
+      </w:r>
+      <w:r>
+        <w:t xml:space="preserve"> de exclusão de heurísticas</w:t>
+      </w:r>
+    </w:p>
+    <w:p>
+      <w:pPr>
+        <w:spacing w:line="240" w:lineRule="auto"/>
+      </w:pPr>
+      <w:r>
+        <w:rPr>
+          <w:noProof/>
+          <w:lang w:eastAsia="pt-BR"/>
+        </w:rPr>
+        <w:drawing>
+          <wp:inline distT="0" distB="0" distL="0" distR="0" wp14:anchorId="21A0F422" wp14:editId="113D04EC">
+            <wp:extent cx="5400040" cy="2543175"/>
+            <wp:effectExtent l="0" t="0" r="0" b="0"/>
+            <wp:docPr id="44" name="Imagem 44"/>
+            <wp:cNvGraphicFramePr>
+              <a:graphicFrameLocks xmlns:a="http://schemas.openxmlformats.org/drawingml/2006/main" noChangeAspect="1"/>
+            </wp:cNvGraphicFramePr>
+            <a:graphic xmlns:a="http://schemas.openxmlformats.org/drawingml/2006/main">
+              <a:graphicData uri="http://schemas.openxmlformats.org/drawingml/2006/picture">
+                <pic:pic xmlns:pic="http://schemas.openxmlformats.org/drawingml/2006/picture">
+                  <pic:nvPicPr>
+                    <pic:cNvPr id="1" name=""/>
+                    <pic:cNvPicPr/>
+                  </pic:nvPicPr>
+                  <pic:blipFill>
+                    <a:blip r:embed="rId52"/>
+                    <a:stretch>
+                      <a:fillRect/>
+                    </a:stretch>
+                  </pic:blipFill>
+                  <pic:spPr>
+                    <a:xfrm>
+                      <a:off x="0" y="0"/>
+                      <a:ext cx="5400040" cy="2543175"/>
+                    </a:xfrm>
+                    <a:prstGeom prst="rect">
+                      <a:avLst/>
+                    </a:prstGeom>
+                  </pic:spPr>
+                </pic:pic>
+              </a:graphicData>
+            </a:graphic>
+          </wp:inline>
+        </w:drawing>
+      </w:r>
+    </w:p>
+    <w:p>
+      <w:pPr>
+        <w:spacing w:after="240" w:line="240" w:lineRule="auto"/>
+      </w:pPr>
+      <w:r>
+        <w:t>Fonte: Próprio autor</w:t>
+      </w:r>
+    </w:p>
+    <w:p>
+      <w:pPr>
+        <w:spacing w:line="240" w:lineRule="auto"/>
+      </w:pPr>
+      <w:r>
+        <w:t>Figura x: Diagrama de sequência</w:t>
+      </w:r>
+      <w:r>
+        <w:t xml:space="preserve"> de execução de testes de heurística</w:t>
+      </w:r>
+    </w:p>
+    <w:p>
+      <w:pPr>
+        <w:spacing w:line="240" w:lineRule="auto"/>
+      </w:pPr>
+      <w:r>
+        <w:rPr>
+          <w:noProof/>
+          <w:lang w:eastAsia="pt-BR"/>
+        </w:rPr>
+        <w:drawing>
+          <wp:inline distT="0" distB="0" distL="0" distR="0" wp14:anchorId="30B61095" wp14:editId="4098D8C1">
+            <wp:extent cx="5400040" cy="1773555"/>
+            <wp:effectExtent l="0" t="0" r="0" b="0"/>
+            <wp:docPr id="53" name="Imagem 53"/>
+            <wp:cNvGraphicFramePr>
+              <a:graphicFrameLocks xmlns:a="http://schemas.openxmlformats.org/drawingml/2006/main" noChangeAspect="1"/>
+            </wp:cNvGraphicFramePr>
+            <a:graphic xmlns:a="http://schemas.openxmlformats.org/drawingml/2006/main">
+              <a:graphicData uri="http://schemas.openxmlformats.org/drawingml/2006/picture">
+                <pic:pic xmlns:pic="http://schemas.openxmlformats.org/drawingml/2006/picture">
+                  <pic:nvPicPr>
+                    <pic:cNvPr id="1" name=""/>
+                    <pic:cNvPicPr/>
+                  </pic:nvPicPr>
+                  <pic:blipFill>
+                    <a:blip r:embed="rId53"/>
+                    <a:stretch>
+                      <a:fillRect/>
+                    </a:stretch>
+                  </pic:blipFill>
+                  <pic:spPr>
+                    <a:xfrm>
+                      <a:off x="0" y="0"/>
+                      <a:ext cx="5400040" cy="1773555"/>
+                    </a:xfrm>
+                    <a:prstGeom prst="rect">
+                      <a:avLst/>
+                    </a:prstGeom>
+                  </pic:spPr>
+                </pic:pic>
+              </a:graphicData>
+            </a:graphic>
+          </wp:inline>
+        </w:drawing>
+      </w:r>
+    </w:p>
+    <w:p>
+      <w:pPr>
+        <w:spacing w:after="240" w:line="240" w:lineRule="auto"/>
+      </w:pPr>
+      <w:r>
+        <w:t>Fonte: Próprio autor</w:t>
+      </w:r>
+    </w:p>
+    <w:p>
+      <w:pPr>
+        <w:spacing w:line="240" w:lineRule="auto"/>
+      </w:pPr>
+      <w:r>
+        <w:t>Figura x: Diagrama de sequência</w:t>
+      </w:r>
+      <w:r>
+        <w:t xml:space="preserve"> de listagem de testes de heurística</w:t>
+      </w:r>
+    </w:p>
+    <w:p>
+      <w:pPr>
+        <w:spacing w:line="240" w:lineRule="auto"/>
+      </w:pPr>
+      <w:r>
+        <w:rPr>
+          <w:noProof/>
+          <w:lang w:eastAsia="pt-BR"/>
+        </w:rPr>
+        <w:lastRenderedPageBreak/>
+        <w:drawing>
+          <wp:inline distT="0" distB="0" distL="0" distR="0" wp14:anchorId="2192063B" wp14:editId="685F5E03">
+            <wp:extent cx="5400040" cy="1795780"/>
+            <wp:effectExtent l="0" t="0" r="0" b="0"/>
+            <wp:docPr id="54" name="Imagem 54"/>
+            <wp:cNvGraphicFramePr>
+              <a:graphicFrameLocks xmlns:a="http://schemas.openxmlformats.org/drawingml/2006/main" noChangeAspect="1"/>
+            </wp:cNvGraphicFramePr>
+            <a:graphic xmlns:a="http://schemas.openxmlformats.org/drawingml/2006/main">
+              <a:graphicData uri="http://schemas.openxmlformats.org/drawingml/2006/picture">
+                <pic:pic xmlns:pic="http://schemas.openxmlformats.org/drawingml/2006/picture">
+                  <pic:nvPicPr>
+                    <pic:cNvPr id="1" name=""/>
+                    <pic:cNvPicPr/>
+                  </pic:nvPicPr>
+                  <pic:blipFill>
+                    <a:blip r:embed="rId54"/>
+                    <a:stretch>
+                      <a:fillRect/>
+                    </a:stretch>
+                  </pic:blipFill>
+                  <pic:spPr>
+                    <a:xfrm>
+                      <a:off x="0" y="0"/>
+                      <a:ext cx="5400040" cy="1795780"/>
+                    </a:xfrm>
+                    <a:prstGeom prst="rect">
+                      <a:avLst/>
+                    </a:prstGeom>
+                  </pic:spPr>
+                </pic:pic>
+              </a:graphicData>
+            </a:graphic>
+          </wp:inline>
+        </w:drawing>
+      </w:r>
+    </w:p>
+    <w:p>
+      <w:pPr>
+        <w:spacing w:after="240" w:line="240" w:lineRule="auto"/>
+      </w:pPr>
+      <w:r>
+        <w:t>Fonte: Próprio autor</w:t>
+      </w:r>
+    </w:p>
+    <w:p>
+      <w:pPr>
+        <w:spacing w:line="240" w:lineRule="auto"/>
+      </w:pPr>
+      <w:r>
+        <w:t>Figura x: Diagrama de sequência</w:t>
+      </w:r>
+      <w:r>
+        <w:t xml:space="preserve"> de</w:t>
+      </w:r>
+      <w:bookmarkStart w:id="0" w:name="_GoBack"/>
+      <w:bookmarkEnd w:id="0"/>
+      <w:r>
+        <w:t xml:space="preserve"> </w:t>
+      </w:r>
+      <w:r>
+        <w:t>inclusão de teste de heurística</w:t>
+      </w:r>
+    </w:p>
+    <w:p>
+      <w:pPr>
+        <w:spacing w:line="240" w:lineRule="auto"/>
+      </w:pPr>
+      <w:r>
+        <w:rPr>
+          <w:noProof/>
+          <w:lang w:eastAsia="pt-BR"/>
+        </w:rPr>
+        <w:drawing>
+          <wp:inline distT="0" distB="0" distL="0" distR="0" wp14:anchorId="19DF717E" wp14:editId="3CF5AE39">
+            <wp:extent cx="5400040" cy="2119630"/>
+            <wp:effectExtent l="0" t="0" r="0" b="0"/>
+            <wp:docPr id="55" name="Imagem 55"/>
+            <wp:cNvGraphicFramePr>
+              <a:graphicFrameLocks xmlns:a="http://schemas.openxmlformats.org/drawingml/2006/main" noChangeAspect="1"/>
+            </wp:cNvGraphicFramePr>
+            <a:graphic xmlns:a="http://schemas.openxmlformats.org/drawingml/2006/main">
+              <a:graphicData uri="http://schemas.openxmlformats.org/drawingml/2006/picture">
+                <pic:pic xmlns:pic="http://schemas.openxmlformats.org/drawingml/2006/picture">
+                  <pic:nvPicPr>
+                    <pic:cNvPr id="1" name=""/>
+                    <pic:cNvPicPr/>
+                  </pic:nvPicPr>
+                  <pic:blipFill>
+                    <a:blip r:embed="rId55"/>
+                    <a:stretch>
+                      <a:fillRect/>
+                    </a:stretch>
+                  </pic:blipFill>
+                  <pic:spPr>
+                    <a:xfrm>
+                      <a:off x="0" y="0"/>
+                      <a:ext cx="5400040" cy="2119630"/>
+                    </a:xfrm>
+                    <a:prstGeom prst="rect">
+                      <a:avLst/>
+                    </a:prstGeom>
+                  </pic:spPr>
+                </pic:pic>
+              </a:graphicData>
+            </a:graphic>
+          </wp:inline>
+        </w:drawing>
+      </w:r>
+    </w:p>
+    <w:p>
+      <w:pPr>
+        <w:spacing w:after="240" w:line="240" w:lineRule="auto"/>
+      </w:pPr>
+      <w:r>
+        <w:t>Fonte: Próprio autor</w:t>
+      </w:r>
+    </w:p>
+    <w:p>
+      <w:pPr>
+        <w:spacing w:line="240" w:lineRule="auto"/>
+      </w:pPr>
+      <w:r>
+        <w:t>Figura x: Diagrama de sequência</w:t>
+      </w:r>
+      <w:r>
+        <w:t xml:space="preserve"> </w:t>
+      </w:r>
+      <w:r>
+        <w:t>de alteração de teste de heurística</w:t>
+      </w:r>
+    </w:p>
+    <w:p>
+      <w:pPr>
+        <w:spacing w:line="240" w:lineRule="auto"/>
+      </w:pPr>
+      <w:r>
+        <w:rPr>
+          <w:noProof/>
+          <w:lang w:eastAsia="pt-BR"/>
+        </w:rPr>
+        <w:drawing>
+          <wp:inline distT="0" distB="0" distL="0" distR="0" wp14:anchorId="22746066" wp14:editId="46385B42">
+            <wp:extent cx="5400040" cy="2697480"/>
+            <wp:effectExtent l="0" t="0" r="0" b="0"/>
+            <wp:docPr id="56" name="Imagem 56"/>
+            <wp:cNvGraphicFramePr>
+              <a:graphicFrameLocks xmlns:a="http://schemas.openxmlformats.org/drawingml/2006/main" noChangeAspect="1"/>
+            </wp:cNvGraphicFramePr>
+            <a:graphic xmlns:a="http://schemas.openxmlformats.org/drawingml/2006/main">
+              <a:graphicData uri="http://schemas.openxmlformats.org/drawingml/2006/picture">
+                <pic:pic xmlns:pic="http://schemas.openxmlformats.org/drawingml/2006/picture">
+                  <pic:nvPicPr>
+                    <pic:cNvPr id="1" name=""/>
+                    <pic:cNvPicPr/>
+                  </pic:nvPicPr>
+                  <pic:blipFill>
+                    <a:blip r:embed="rId56"/>
+                    <a:stretch>
+                      <a:fillRect/>
+                    </a:stretch>
+                  </pic:blipFill>
+                  <pic:spPr>
+                    <a:xfrm>
+                      <a:off x="0" y="0"/>
+                      <a:ext cx="5400040" cy="2697480"/>
+                    </a:xfrm>
+                    <a:prstGeom prst="rect">
+                      <a:avLst/>
+                    </a:prstGeom>
+                  </pic:spPr>
+                </pic:pic>
+              </a:graphicData>
+            </a:graphic>
+          </wp:inline>
+        </w:drawing>
+      </w:r>
+    </w:p>
+    <w:p>
+      <w:pPr>
+        <w:spacing w:after="240" w:line="240" w:lineRule="auto"/>
+      </w:pPr>
+      <w:r>
+        <w:t>Fonte: Próprio autor</w:t>
+      </w:r>
+    </w:p>
+    <w:p>
+      <w:pPr>
+        <w:spacing w:line="240" w:lineRule="auto"/>
+      </w:pPr>
+      <w:r>
+        <w:t>Figura x: Diagrama de sequência</w:t>
+      </w:r>
+      <w:r>
+        <w:t xml:space="preserve"> </w:t>
+      </w:r>
+      <w:r>
+        <w:t>de exclusão de teste de heurística</w:t>
+      </w:r>
+    </w:p>
+    <w:p>
+      <w:pPr>
+        <w:spacing w:line="240" w:lineRule="auto"/>
+      </w:pPr>
+      <w:r>
+        <w:rPr>
+          <w:noProof/>
+          <w:lang w:eastAsia="pt-BR"/>
+        </w:rPr>
+        <w:lastRenderedPageBreak/>
+        <w:drawing>
+          <wp:inline distT="0" distB="0" distL="0" distR="0" wp14:anchorId="6C99B5E0" wp14:editId="5C7970A4">
+            <wp:extent cx="5400040" cy="2211070"/>
+            <wp:effectExtent l="0" t="0" r="0" b="0"/>
+            <wp:docPr id="57" name="Imagem 57"/>
+            <wp:cNvGraphicFramePr>
+              <a:graphicFrameLocks xmlns:a="http://schemas.openxmlformats.org/drawingml/2006/main" noChangeAspect="1"/>
+            </wp:cNvGraphicFramePr>
+            <a:graphic xmlns:a="http://schemas.openxmlformats.org/drawingml/2006/main">
+              <a:graphicData uri="http://schemas.openxmlformats.org/drawingml/2006/picture">
+                <pic:pic xmlns:pic="http://schemas.openxmlformats.org/drawingml/2006/picture">
+                  <pic:nvPicPr>
+                    <pic:cNvPr id="1" name=""/>
+                    <pic:cNvPicPr/>
+                  </pic:nvPicPr>
+                  <pic:blipFill>
+                    <a:blip r:embed="rId57"/>
+                    <a:stretch>
+                      <a:fillRect/>
+                    </a:stretch>
+                  </pic:blipFill>
+                  <pic:spPr>
+                    <a:xfrm>
+                      <a:off x="0" y="0"/>
+                      <a:ext cx="5400040" cy="2211070"/>
+                    </a:xfrm>
+                    <a:prstGeom prst="rect">
+                      <a:avLst/>
+                    </a:prstGeom>
+                  </pic:spPr>
+                </pic:pic>
+              </a:graphicData>
+            </a:graphic>
+          </wp:inline>
+        </w:drawing>
+      </w:r>
+    </w:p>
+    <w:p>
+      <w:pPr>
+        <w:spacing w:after="240" w:line="240" w:lineRule="auto"/>
+      </w:pPr>
+      <w:r>
+        <w:t>Fonte: Próprio autor</w:t>
+      </w:r>
+    </w:p>
+    <w:p>
+      <w:pPr>
+        <w:spacing w:after="240" w:line="240" w:lineRule="auto"/>
+      </w:pPr>
     </w:p>
     <w:p>
       <w:pPr>
@@ -39054,7 +39956,13 @@
     <w:p/>
     <w:p>
       <w:r>
-        <w:t>Neste capítulo são apresentados os recursos utilizados para realizar o desenvolvimento da aplicação proposta, que inclui especificação de usuários e requisitos, artefatos de análise e projeto e custo do projeto.</w:t>
+        <w:t xml:space="preserve">Neste capítulo </w:t>
+      </w:r>
+      <w:r>
+        <w:t>foram</w:t>
+      </w:r>
+      <w:r>
+        <w:t xml:space="preserve"> apresentados os recursos utilizados para realizar o desenvolvimento da aplicação proposta, que inclui especificação de usuários e requisitos, artefatos de análise e projeto.</w:t>
       </w:r>
     </w:p>
     <w:p>
@@ -39137,87 +40045,33 @@
     </w:p>
     <w:p>
       <w:r>
+        <w:t xml:space="preserve">LOUDEN, Kenneth C. </w:t>
+      </w:r>
+      <w:r>
+        <w:rPr>
+          <w:b/>
+        </w:rPr>
+        <w:t>Compiladores: princípios e práticas</w:t>
+      </w:r>
+      <w:r>
+        <w:t>. São Paulo: Pioneira Thomson Learning, 2004.</w:t>
+      </w:r>
+    </w:p>
+    <w:p>
+      <w:r>
         <w:t xml:space="preserve">ANTLR. </w:t>
       </w:r>
       <w:r>
         <w:rPr>
           <w:b/>
         </w:rPr>
-        <w:t xml:space="preserve">ANTLR 4 </w:t>
-      </w:r>
-      <w:r>
-        <w:rPr>
-          <w:b/>
-        </w:rPr>
-        <w:t>d</w:t>
-      </w:r>
-      <w:r>
-        <w:rPr>
-          <w:b/>
-        </w:rPr>
-        <w:t>ocumentation</w:t>
+        <w:t>ANTLR 4 documentation</w:t>
       </w:r>
       <w:r>
         <w:t>. Disponível em: &lt;https://github.com/antlr/antlr4/blob/4.6/doc/index.md&gt;. Acesso em: 26 mar. 2017.</w:t>
       </w:r>
     </w:p>
     <w:p>
-      <w:r>
-        <w:t xml:space="preserve">APACHE GROOVY. </w:t>
-      </w:r>
-      <w:r>
-        <w:rPr>
-          <w:b/>
-        </w:rPr>
-        <w:t>Integrating Groovy into applications</w:t>
-      </w:r>
-      <w:r>
-        <w:t>. Disponível em: &lt;http://groovy-lang.org/integrating.html&gt;. Acesso em: 20 mar. 2017.</w:t>
-      </w:r>
-    </w:p>
-    <w:p>
-      <w:r>
-        <w:t xml:space="preserve">SPRING. </w:t>
-      </w:r>
-      <w:r>
-        <w:rPr>
-          <w:b/>
-        </w:rPr>
-        <w:t>Spring Boot</w:t>
-      </w:r>
-      <w:r>
-        <w:t>. Disponível em: &lt;https://projects.spring.io/spring-boot/&gt;. Acesso em: 21 mar. 2017.</w:t>
-      </w:r>
-    </w:p>
-    <w:p>
-      <w:r>
-        <w:t xml:space="preserve">SPRING. </w:t>
-      </w:r>
-      <w:r>
-        <w:rPr>
-          <w:b/>
-        </w:rPr>
-        <w:t>Spring Initializr</w:t>
-      </w:r>
-      <w:r>
-        <w:t>. Disponível em: &lt;http://start.spring.io/&gt;. Acesso em: 21 mar. 2017.</w:t>
-      </w:r>
-    </w:p>
-    <w:p>
-      <w:r>
-        <w:t xml:space="preserve">LOUDEN, Kenneth C. </w:t>
-      </w:r>
-      <w:r>
-        <w:rPr>
-          <w:b/>
-        </w:rPr>
-        <w:t>Compiladores: princípios e práticas</w:t>
-      </w:r>
-      <w:r>
-        <w:t>. São Paulo: Pioneira Thomson Learning, 2004.</w:t>
-      </w:r>
-    </w:p>
-    <w:p>
       <w:pPr>
         <w:rPr>
           <w:lang w:val="en-US"/>
@@ -39233,7 +40087,19 @@
         <w:rPr>
           <w:lang w:val="en-US"/>
         </w:rPr>
-        <w:t>, Alexande.</w:t>
+        <w:t>, Alexand</w:t>
+      </w:r>
+      <w:r>
+        <w:rPr>
+          <w:lang w:val="en-US"/>
+        </w:rPr>
+        <w:t>r</w:t>
+      </w:r>
+      <w:r>
+        <w:rPr>
+          <w:lang w:val="en-US"/>
+        </w:rPr>
+        <w:t>e.</w:t>
       </w:r>
       <w:r>
         <w:rPr>
@@ -39350,20 +40216,20 @@
         <w:rPr>
           <w:lang w:val="en-US"/>
         </w:rPr>
-        <w:t xml:space="preserve">FREEMAN, Eric; FREEMAN, Elisabeth. </w:t>
+        <w:t xml:space="preserve">EVANS, Eric. </w:t>
       </w:r>
       <w:r>
         <w:rPr>
           <w:b/>
           <w:lang w:val="en-US"/>
         </w:rPr>
-        <w:t>Use a cabeça: padrões de projetos. Rio de Janeiro: Alta Books</w:t>
+        <w:t>Domain-driven design: atacando as complexidades no coração do software</w:t>
       </w:r>
       <w:r>
         <w:rPr>
           <w:lang w:val="en-US"/>
         </w:rPr>
-        <w:t>, 2009.</w:t>
+        <w:t>. Rio de Janeiro: Alta Books, 2010.</w:t>
       </w:r>
     </w:p>
     <w:p>
@@ -39376,191 +40242,102 @@
         <w:rPr>
           <w:lang w:val="en-US"/>
         </w:rPr>
-        <w:t xml:space="preserve">EVANS, Eric. </w:t>
+        <w:t xml:space="preserve">BECK, Kent. </w:t>
       </w:r>
       <w:r>
         <w:rPr>
           <w:b/>
           <w:lang w:val="en-US"/>
         </w:rPr>
-        <w:t>Domain-driven design: atacando as complexidades no coração do software</w:t>
-      </w:r>
-      <w:r>
-        <w:rPr>
-          <w:lang w:val="en-US"/>
-        </w:rPr>
-        <w:t>. Rio de Janeiro: Alta Books, 2010.</w:t>
-      </w:r>
-    </w:p>
-    <w:p>
-      <w:pPr>
-        <w:rPr>
-          <w:lang w:val="en-US"/>
-        </w:rPr>
-      </w:pPr>
-      <w:r>
-        <w:rPr>
-          <w:lang w:val="en-US"/>
-        </w:rPr>
-        <w:t xml:space="preserve">BECK, Kent. </w:t>
+        <w:t>TDD</w:t>
       </w:r>
       <w:r>
         <w:rPr>
           <w:b/>
           <w:lang w:val="en-US"/>
         </w:rPr>
-        <w:t>TDD</w:t>
+        <w:t>:</w:t>
       </w:r>
       <w:r>
         <w:rPr>
           <w:b/>
           <w:lang w:val="en-US"/>
         </w:rPr>
-        <w:t>:</w:t>
+        <w:t xml:space="preserve"> desenvolvimento guiado por testes</w:t>
+      </w:r>
+      <w:r>
+        <w:rPr>
+          <w:lang w:val="en-US"/>
+        </w:rPr>
+        <w:t>. Porto Alegre: Bookman, 2010.</w:t>
+      </w:r>
+    </w:p>
+    <w:p>
+      <w:pPr>
+        <w:rPr>
+          <w:lang w:val="en-US"/>
+        </w:rPr>
+      </w:pPr>
+      <w:r>
+        <w:rPr>
+          <w:lang w:val="en-US"/>
+        </w:rPr>
+        <w:t xml:space="preserve">FREEMAN, Steve; PRYCE, Nat. </w:t>
       </w:r>
       <w:r>
         <w:rPr>
           <w:b/>
           <w:lang w:val="en-US"/>
         </w:rPr>
-        <w:t xml:space="preserve"> desenvolvimento guiado por testes</w:t>
+        <w:t>Desenvolvimento de software orientado a objetos, guiado por testes</w:t>
       </w:r>
       <w:r>
         <w:rPr>
           <w:lang w:val="en-US"/>
         </w:rPr>
-        <w:t>. Porto Alegre: Bookman, 2010.</w:t>
-      </w:r>
-    </w:p>
-    <w:p>
-      <w:pPr>
-        <w:rPr>
-          <w:lang w:val="en-US"/>
-        </w:rPr>
-      </w:pPr>
-      <w:r>
-        <w:rPr>
-          <w:lang w:val="en-US"/>
-        </w:rPr>
-        <w:lastRenderedPageBreak/>
-        <w:t xml:space="preserve">FREEMAN, Steve; PRYCE, Nat. </w:t>
+        <w:t>. Rio de Janeiro: Alta Books, 2012.</w:t>
+      </w:r>
+    </w:p>
+    <w:p>
+      <w:r>
+        <w:t xml:space="preserve">APACHE GROOVY. </w:t>
       </w:r>
       <w:r>
         <w:rPr>
           <w:b/>
-          <w:lang w:val="en-US"/>
-        </w:rPr>
-        <w:t>Desenvolvimento de software orientado a objetos, guiado por testes</w:t>
-      </w:r>
-      <w:r>
-        <w:rPr>
-          <w:lang w:val="en-US"/>
-        </w:rPr>
-        <w:t>. Rio de Janeiro: Alta Books, 2012.</w:t>
-      </w:r>
-    </w:p>
-    <w:p>
-      <w:r>
-        <w:t>ANTLR. ANTLR 4 Documentation. Disponível em: &lt;https://github.com/antlr/antlr4/blob/4.6/doc/index.md&gt;. Acesso em: 26 mar. 2017.</w:t>
-      </w:r>
-    </w:p>
-    <w:p>
-      <w:r>
-        <w:t xml:space="preserve">BECK, Kent. et al. </w:t>
+        </w:rPr>
+        <w:t>Integrating Groovy into applications</w:t>
+      </w:r>
+      <w:r>
+        <w:t>. Disponível em: &lt;http://groovy-lang.org/integrating.html&gt;. Acesso em: 20 mar. 2017.</w:t>
+      </w:r>
+    </w:p>
+    <w:p>
+      <w:r>
+        <w:t xml:space="preserve">SPRING. </w:t>
       </w:r>
       <w:r>
         <w:rPr>
           <w:b/>
         </w:rPr>
-        <w:t>Manifesto para o desenvolvimento ágil de software</w:t>
-      </w:r>
-      <w:r>
-        <w:t>. Disponível em: &lt;</w:t>
-      </w:r>
-      <w:r>
-        <w:t xml:space="preserve"> http://www.manifestoagil.com.br/index.html</w:t>
-      </w:r>
-      <w:r>
-        <w:t>&gt;. Acesso em: 07 mai. 2017.</w:t>
-      </w:r>
-    </w:p>
-    <w:p>
-      <w:pPr>
-        <w:rPr>
-          <w:lang w:val="en-US"/>
-        </w:rPr>
-      </w:pPr>
-      <w:r>
-        <w:rPr>
-          <w:lang w:val="en-US"/>
-        </w:rPr>
-        <w:t>MARTIN, Robert C.; MARTIN, Micah</w:t>
-      </w:r>
-      <w:r>
-        <w:rPr>
-          <w:lang w:val="en-US"/>
-        </w:rPr>
-        <w:t xml:space="preserve">. </w:t>
+        <w:t>Spring Boot</w:t>
+      </w:r>
+      <w:r>
+        <w:t>. Disponível em: &lt;https://projects.spring.io/spring-boot/&gt;. Acesso em: 21 mar. 2017.</w:t>
+      </w:r>
+    </w:p>
+    <w:p>
+      <w:r>
+        <w:t xml:space="preserve">SPRING. </w:t>
       </w:r>
       <w:r>
         <w:rPr>
           <w:b/>
-          <w:lang w:val="en-US"/>
-        </w:rPr>
-        <w:t>Princípios, padrões e práticas ágeis em C#</w:t>
-      </w:r>
-      <w:r>
-        <w:rPr>
-          <w:lang w:val="en-US"/>
-        </w:rPr>
-        <w:t xml:space="preserve">. </w:t>
-      </w:r>
-      <w:r>
-        <w:rPr>
-          <w:lang w:val="en-US"/>
-        </w:rPr>
-        <w:t>Porto Alegre</w:t>
-      </w:r>
-      <w:r>
-        <w:rPr>
-          <w:lang w:val="en-US"/>
-        </w:rPr>
-        <w:t xml:space="preserve">: </w:t>
-      </w:r>
-      <w:r>
-        <w:rPr>
-          <w:lang w:val="en-US"/>
-        </w:rPr>
-        <w:t>Bookman, 2011</w:t>
-      </w:r>
-      <w:r>
-        <w:rPr>
-          <w:lang w:val="en-US"/>
-        </w:rPr>
-        <w:t>.</w:t>
-      </w:r>
-    </w:p>
-    <w:p>
-      <w:pPr>
-        <w:rPr>
-          <w:lang w:val="en-US"/>
-        </w:rPr>
-      </w:pPr>
-    </w:p>
-    <w:p>
-      <w:pPr>
-        <w:suppressAutoHyphens w:val="0"/>
-        <w:spacing w:line="276" w:lineRule="auto"/>
-        <w:jc w:val="left"/>
-        <w:rPr>
-          <w:lang w:val="en-US"/>
-        </w:rPr>
-      </w:pPr>
-      <w:r>
-        <w:rPr>
-          <w:lang w:val="en-US"/>
-        </w:rPr>
-        <w:br w:type="page"/>
+        </w:rPr>
+        <w:t>Spring Initializr</w:t>
+      </w:r>
+      <w:r>
+        <w:t>. Disponível em: &lt;http://start.spring.io/&gt;. Acesso em: 21 mar. 2017.</w:t>
       </w:r>
     </w:p>
     <w:p>
@@ -39792,8 +40569,8 @@
     <w:p/>
     <w:p/>
     <w:sectPr>
-      <w:headerReference w:type="default" r:id="rId44"/>
-      <w:footerReference w:type="default" r:id="rId45"/>
+      <w:headerReference w:type="default" r:id="rId58"/>
+      <w:footerReference w:type="default" r:id="rId59"/>
       <w:pgSz w:w="11906" w:h="16838" w:code="9"/>
       <w:pgMar w:top="1701" w:right="1701" w:bottom="1701" w:left="1701" w:header="709" w:footer="709" w:gutter="0"/>
       <w:pgNumType w:start="1"/>
@@ -39961,7 +40738,7 @@
           <w:rPr>
             <w:noProof/>
           </w:rPr>
-          <w:t>57</w:t>
+          <w:t>68</w:t>
         </w:r>
         <w:r>
           <w:rPr>
@@ -44137,7 +44914,7 @@
 </file>
 
 <file path=customXml/itemProps1.xml><?xml version="1.0" encoding="utf-8"?>
-<ds:datastoreItem xmlns:ds="http://schemas.openxmlformats.org/officeDocument/2006/customXml" ds:itemID="{AE52066F-77EE-4E12-A7EE-E7194F301A5B}">
+<ds:datastoreItem xmlns:ds="http://schemas.openxmlformats.org/officeDocument/2006/customXml" ds:itemID="{793F6A7D-4CDE-43A5-B0BE-079B5C15262A}">
   <ds:schemaRefs>
     <ds:schemaRef ds:uri="http://schemas.openxmlformats.org/officeDocument/2006/bibliography"/>
   </ds:schemaRefs>

</xml_diff>

<commit_message>
Ajustados diagramas de classes e acrescentada contextualização da seção 2
</commit_message>
<xml_diff>
--- a/monografia.docx
+++ b/monografia.docx
@@ -2570,18 +2570,7 @@
           <w:bCs w:val="0"/>
           <w:caps w:val="0"/>
         </w:rPr>
-        <w:t xml:space="preserve">Tabela 45: Dicionários de dados do resultado </w:t>
-      </w:r>
-      <w:bookmarkStart w:id="0" w:name="_GoBack"/>
-      <w:bookmarkEnd w:id="0"/>
-      <w:r>
-        <w:rPr>
-          <w:rFonts w:ascii="Times New Roman" w:hAnsi="Times New Roman"/>
-          <w:b w:val="0"/>
-          <w:bCs w:val="0"/>
-          <w:caps w:val="0"/>
-        </w:rPr>
-        <w:t>esperado do teste de heurística</w:t>
+        <w:t>Tabela 45: Dicionários de dados do resultado esperado do teste de heurística</w:t>
       </w:r>
     </w:p>
     <w:p>
@@ -6845,7 +6834,126 @@
         <w:ind w:firstLine="709"/>
       </w:pPr>
       <w:r>
-        <w:t>Neste capítulo são apresentados os recursos utilizados para realizar o desenvolvimento da aplicação proposta, que inclui especificação de usuários e requisitos, artefatos de análise e projeto e custo do projeto.</w:t>
+        <w:t>Neste capítulo são apresentad</w:t>
+      </w:r>
+      <w:r>
+        <w:t>as as referências bibliográficas</w:t>
+      </w:r>
+      <w:r>
+        <w:t xml:space="preserve"> utilizadas como</w:t>
+      </w:r>
+      <w:r>
+        <w:t xml:space="preserve"> base para a realização do projeto</w:t>
+      </w:r>
+      <w:r>
+        <w:t>.</w:t>
+      </w:r>
+      <w:r>
+        <w:t xml:space="preserve"> </w:t>
+      </w:r>
+    </w:p>
+    <w:p>
+      <w:pPr>
+        <w:spacing w:after="240" w:line="240" w:lineRule="auto"/>
+        <w:ind w:firstLine="709"/>
+      </w:pPr>
+      <w:r>
+        <w:t xml:space="preserve">Na primeira parte, </w:t>
+      </w:r>
+      <w:r>
+        <w:t>é</w:t>
+      </w:r>
+      <w:r>
+        <w:t xml:space="preserve"> dada uma visão geral sobre a teoria de compiladores, </w:t>
+      </w:r>
+      <w:r>
+        <w:t>suas fases</w:t>
+      </w:r>
+      <w:r>
+        <w:t xml:space="preserve"> e as estruturas de dados utilizadas durante o processo. </w:t>
+      </w:r>
+      <w:r>
+        <w:t>É dada</w:t>
+      </w:r>
+      <w:r>
+        <w:t xml:space="preserve"> </w:t>
+      </w:r>
+      <w:r>
+        <w:t>nessa parte</w:t>
+      </w:r>
+      <w:r>
+        <w:t xml:space="preserve"> </w:t>
+      </w:r>
+      <w:r>
+        <w:t>também</w:t>
+      </w:r>
+      <w:r>
+        <w:t xml:space="preserve"> uma explanação sobre </w:t>
+      </w:r>
+      <w:r>
+        <w:t>geradores de analisadores léxicos e sintáticos</w:t>
+      </w:r>
+      <w:r>
+        <w:t>, como</w:t>
+      </w:r>
+      <w:bookmarkStart w:id="0" w:name="_GoBack"/>
+      <w:bookmarkEnd w:id="0"/>
+      <w:r>
+        <w:t xml:space="preserve"> o ANTLR</w:t>
+      </w:r>
+      <w:r>
+        <w:t>.</w:t>
+      </w:r>
+    </w:p>
+    <w:p>
+      <w:pPr>
+        <w:spacing w:after="240" w:line="240" w:lineRule="auto"/>
+        <w:ind w:firstLine="709"/>
+      </w:pPr>
+      <w:r>
+        <w:t>Em seguida, é dada uma explicação sobre padrões de projetos, e é dada uma explicação introdutória sobre alguns padrões de desenho importantes, bem como alguns padrões de arquitetura de software.</w:t>
+      </w:r>
+    </w:p>
+    <w:p>
+      <w:pPr>
+        <w:spacing w:after="240" w:line="240" w:lineRule="auto"/>
+        <w:ind w:firstLine="709"/>
+      </w:pPr>
+      <w:r>
+        <w:t>A próxima seção descreve como o Domain-Driven Design auxilia os desenvolvedores e os analistas de domínio a produzir</w:t>
+      </w:r>
+      <w:r>
+        <w:t xml:space="preserve"> software mais coerente com o negócio</w:t>
+      </w:r>
+      <w:r>
+        <w:t>.</w:t>
+      </w:r>
+    </w:p>
+    <w:p>
+      <w:pPr>
+        <w:spacing w:after="240" w:line="240" w:lineRule="auto"/>
+        <w:ind w:firstLine="709"/>
+      </w:pPr>
+      <w:r>
+        <w:t>Na sequência, é dada uma descrição completa sobre o que é Test Driven Development, e como essa técnica pode auxiliar a minimizar erros no desenvolvimento de software.</w:t>
+      </w:r>
+    </w:p>
+    <w:p>
+      <w:pPr>
+        <w:spacing w:after="240" w:line="240" w:lineRule="auto"/>
+        <w:ind w:firstLine="709"/>
+      </w:pPr>
+      <w:r>
+        <w:t xml:space="preserve">Por fim, é feita uma análise geral da tecnologia Java, e como outras linguagens de programação e </w:t>
+      </w:r>
+      <w:r>
+        <w:rPr>
+          <w:i/>
+        </w:rPr>
+        <w:t>frameworks</w:t>
+      </w:r>
+      <w:r>
+        <w:t xml:space="preserve"> podem ser usados nessa plataforma.</w:t>
       </w:r>
     </w:p>
     <w:p>
@@ -10032,7 +10140,10 @@
         <w:t xml:space="preserve"> utilizando para isso </w:t>
       </w:r>
       <w:r>
-        <w:t>desenvolvimento iterativo e a comunicação constante</w:t>
+        <w:t>desenvolvimento iterativo e</w:t>
+      </w:r>
+      <w:r>
+        <w:t xml:space="preserve"> comunicação constante</w:t>
       </w:r>
       <w:r>
         <w:t xml:space="preserve">. </w:t>
@@ -10041,7 +10152,13 @@
         <w:t xml:space="preserve"> </w:t>
       </w:r>
       <w:r>
-        <w:t xml:space="preserve">Fornece práticas em nível tático, na criação de um </w:t>
+        <w:t>Forn</w:t>
+      </w:r>
+      <w:r>
+        <w:t>ece práticas em nível tático e estratégico para</w:t>
+      </w:r>
+      <w:r>
+        <w:t xml:space="preserve"> criação de um </w:t>
       </w:r>
       <w:r>
         <w:t>modelo</w:t>
@@ -10050,7 +10167,22 @@
         <w:t xml:space="preserve"> de domínio</w:t>
       </w:r>
       <w:r>
-        <w:t xml:space="preserve"> sólido, e em nível estratégico, auxiliando na identificação das áreas mais importantes a serem atacadas e como essas áreas se comunicam.</w:t>
+        <w:t xml:space="preserve"> sólido</w:t>
+      </w:r>
+      <w:r>
+        <w:t>,</w:t>
+      </w:r>
+      <w:r>
+        <w:t xml:space="preserve"> auxiliando na identificação de áreas </w:t>
+      </w:r>
+      <w:r>
+        <w:t>importantes a serem atacadas</w:t>
+      </w:r>
+      <w:r>
+        <w:t>,</w:t>
+      </w:r>
+      <w:r>
+        <w:t xml:space="preserve"> e como essas áreas se comunicam.</w:t>
       </w:r>
       <w:r>
         <w:t xml:space="preserve"> </w:t>
@@ -14700,7 +14832,7 @@
         <w:ind w:firstLine="709"/>
       </w:pPr>
       <w:r>
-        <w:t>Neste capítulo são apresentados os recursos utilizados para realizar o desenvolvimento da aplicação proposta, que inclui especificação de usuários e requisitos, artefatos de análise e projeto e custo do projeto.</w:t>
+        <w:t>Neste capítulo são apresentados os recursos utilizados para realizar o desenvolvimento da aplicação proposta, que inclui especificação de usuários e requisitos, artefatos de análise e projeto.</w:t>
       </w:r>
     </w:p>
     <w:p>
@@ -23179,10 +23311,7 @@
         <w:t>Tabela 19</w:t>
       </w:r>
       <w:r>
-        <w:t xml:space="preserve">: Caso de uso para listagem </w:t>
-      </w:r>
-      <w:r>
-        <w:t>de heurísticas</w:t>
+        <w:t>: Caso de uso para listagem de heurísticas</w:t>
       </w:r>
     </w:p>
     <w:tbl>
@@ -24524,10 +24653,7 @@
         <w:t>Tabela 21</w:t>
       </w:r>
       <w:r>
-        <w:t xml:space="preserve">: Caso de uso para alteração </w:t>
-      </w:r>
-      <w:r>
-        <w:t>de heurísticas</w:t>
+        <w:t>: Caso de uso para alteração de heurísticas</w:t>
       </w:r>
     </w:p>
     <w:tbl>
@@ -25860,16 +25986,7 @@
         <w:t>Tabela 23</w:t>
       </w:r>
       <w:r>
-        <w:t xml:space="preserve">: Caso de uso para execução dos </w:t>
-      </w:r>
-      <w:r>
-        <w:t>teste</w:t>
-      </w:r>
-      <w:r>
-        <w:t>s</w:t>
-      </w:r>
-      <w:r>
-        <w:t xml:space="preserve"> de heurística</w:t>
+        <w:t>: Caso de uso para execução dos testes de heurística</w:t>
       </w:r>
     </w:p>
     <w:tbl>
@@ -26531,10 +26648,7 @@
         <w:t>24</w:t>
       </w:r>
       <w:r>
-        <w:t xml:space="preserve">: Caso de uso para listagem de </w:t>
-      </w:r>
-      <w:r>
-        <w:t>teste de heurística</w:t>
+        <w:t>: Caso de uso para listagem de teste de heurística</w:t>
       </w:r>
     </w:p>
     <w:tbl>
@@ -27200,10 +27314,7 @@
         <w:t>Tabela 25</w:t>
       </w:r>
       <w:r>
-        <w:t xml:space="preserve">: Caso de uso para inclusão de </w:t>
-      </w:r>
-      <w:r>
-        <w:t>teste de heurística</w:t>
+        <w:t>: Caso de uso para inclusão de teste de heurística</w:t>
       </w:r>
     </w:p>
     <w:tbl>
@@ -30495,10 +30606,10 @@
           <w:lang w:eastAsia="pt-BR"/>
         </w:rPr>
         <w:drawing>
-          <wp:inline distT="0" distB="0" distL="0" distR="0" wp14:anchorId="1EE49999" wp14:editId="06274E97">
-            <wp:extent cx="5400040" cy="2531110"/>
+          <wp:inline distT="0" distB="0" distL="0" distR="0" wp14:anchorId="709F007A" wp14:editId="26E30647">
+            <wp:extent cx="5400040" cy="2432050"/>
             <wp:effectExtent l="0" t="0" r="0" b="0"/>
-            <wp:docPr id="20" name="Imagem 20"/>
+            <wp:docPr id="45" name="Imagem 45"/>
             <wp:cNvGraphicFramePr>
               <a:graphicFrameLocks xmlns:a="http://schemas.openxmlformats.org/drawingml/2006/main" noChangeAspect="1"/>
             </wp:cNvGraphicFramePr>
@@ -30518,7 +30629,7 @@
                   <pic:spPr>
                     <a:xfrm>
                       <a:off x="0" y="0"/>
-                      <a:ext cx="5400040" cy="2531110"/>
+                      <a:ext cx="5400040" cy="2432050"/>
                     </a:xfrm>
                     <a:prstGeom prst="rect">
                       <a:avLst/>
@@ -30550,7 +30661,10 @@
         <w:t>Figura x: Diagrama de classes conceitual</w:t>
       </w:r>
       <w:r>
-        <w:t xml:space="preserve"> de </w:t>
+        <w:t xml:space="preserve"> para</w:t>
+      </w:r>
+      <w:r>
+        <w:t xml:space="preserve"> </w:t>
       </w:r>
       <w:r>
         <w:rPr>
@@ -30572,10 +30686,10 @@
           <w:lang w:eastAsia="pt-BR"/>
         </w:rPr>
         <w:drawing>
-          <wp:inline distT="0" distB="0" distL="0" distR="0" wp14:anchorId="23C20792" wp14:editId="11D4065E">
-            <wp:extent cx="5400040" cy="3060700"/>
+          <wp:inline distT="0" distB="0" distL="0" distR="0" wp14:anchorId="5D33D6AA" wp14:editId="51339B1C">
+            <wp:extent cx="5400040" cy="3117850"/>
             <wp:effectExtent l="0" t="0" r="0" b="0"/>
-            <wp:docPr id="30" name="Imagem 30"/>
+            <wp:docPr id="46" name="Imagem 46"/>
             <wp:cNvGraphicFramePr>
               <a:graphicFrameLocks xmlns:a="http://schemas.openxmlformats.org/drawingml/2006/main" noChangeAspect="1"/>
             </wp:cNvGraphicFramePr>
@@ -30595,7 +30709,7 @@
                   <pic:spPr>
                     <a:xfrm>
                       <a:off x="0" y="0"/>
-                      <a:ext cx="5400040" cy="3060700"/>
+                      <a:ext cx="5400040" cy="3117850"/>
                     </a:xfrm>
                     <a:prstGeom prst="rect">
                       <a:avLst/>
@@ -30638,10 +30752,10 @@
         </w:rPr>
         <w:lastRenderedPageBreak/>
         <w:drawing>
-          <wp:inline distT="0" distB="0" distL="0" distR="0" wp14:anchorId="6D04CB75" wp14:editId="64DFFC1C">
-            <wp:extent cx="5400040" cy="3530600"/>
+          <wp:inline distT="0" distB="0" distL="0" distR="0" wp14:anchorId="0A0EA7F8" wp14:editId="7E086FAC">
+            <wp:extent cx="5400040" cy="3539490"/>
             <wp:effectExtent l="0" t="0" r="0" b="0"/>
-            <wp:docPr id="31" name="Imagem 31"/>
+            <wp:docPr id="41" name="Imagem 41"/>
             <wp:cNvGraphicFramePr>
               <a:graphicFrameLocks xmlns:a="http://schemas.openxmlformats.org/drawingml/2006/main" noChangeAspect="1"/>
             </wp:cNvGraphicFramePr>
@@ -30661,7 +30775,7 @@
                   <pic:spPr>
                     <a:xfrm>
                       <a:off x="0" y="0"/>
-                      <a:ext cx="5400040" cy="3530600"/>
+                      <a:ext cx="5400040" cy="3539490"/>
                     </a:xfrm>
                     <a:prstGeom prst="rect">
                       <a:avLst/>
@@ -30684,101 +30798,26 @@
     </w:p>
     <w:p>
       <w:pPr>
-        <w:spacing w:after="240" w:line="240" w:lineRule="auto"/>
-        <w:rPr>
-          <w:rFonts w:asciiTheme="majorHAnsi" w:hAnsiTheme="majorHAnsi"/>
-          <w:b/>
-          <w:sz w:val="32"/>
-          <w:szCs w:val="32"/>
-        </w:rPr>
-      </w:pPr>
-      <w:r>
-        <w:rPr>
-          <w:rFonts w:asciiTheme="majorHAnsi" w:hAnsiTheme="majorHAnsi"/>
-          <w:b/>
-          <w:sz w:val="32"/>
-          <w:szCs w:val="32"/>
-        </w:rPr>
-        <w:t>3.4.2</w:t>
-      </w:r>
-      <w:r>
-        <w:rPr>
-          <w:rFonts w:asciiTheme="majorHAnsi" w:hAnsiTheme="majorHAnsi"/>
-          <w:b/>
-          <w:sz w:val="32"/>
-          <w:szCs w:val="32"/>
-        </w:rPr>
-        <w:t xml:space="preserve">. </w:t>
-      </w:r>
-      <w:r>
-        <w:rPr>
-          <w:rFonts w:asciiTheme="majorHAnsi" w:hAnsiTheme="majorHAnsi"/>
-          <w:b/>
-          <w:sz w:val="32"/>
-          <w:szCs w:val="32"/>
-        </w:rPr>
-        <w:t>Modelo DER</w:t>
-      </w:r>
-    </w:p>
-    <w:p>
-      <w:pPr>
-        <w:spacing w:after="240" w:line="240" w:lineRule="auto"/>
-        <w:ind w:firstLine="709"/>
-      </w:pPr>
-      <w:r>
-        <w:t>A figura x demonstra o modelo DER (</w:t>
-      </w:r>
-      <w:r>
-        <w:t>diagrama entidade-</w:t>
-      </w:r>
-      <w:r>
-        <w:t xml:space="preserve">relacionamento) das entidades e relacionamentos que o </w:t>
-      </w:r>
-      <w:r>
-        <w:rPr>
-          <w:i/>
-        </w:rPr>
-        <w:t>software</w:t>
-      </w:r>
-      <w:r>
-        <w:t xml:space="preserve"> possui</w:t>
-      </w:r>
-      <w:r>
-        <w:t xml:space="preserve"> (o gerenciamento de usuários e funções não está diretamente vinculado com o gerenciamento de heurísticas e testes</w:t>
-      </w:r>
-      <w:r>
-        <w:t xml:space="preserve"> de heurística</w:t>
-      </w:r>
-      <w:r>
-        <w:t>)</w:t>
-      </w:r>
-      <w:r>
-        <w:t>.</w:t>
-      </w:r>
-    </w:p>
-    <w:p>
-      <w:pPr>
-        <w:spacing w:after="240" w:line="240" w:lineRule="auto"/>
-      </w:pPr>
-      <w:r>
-        <w:t>Figura</w:t>
-      </w:r>
-      <w:r>
-        <w:t xml:space="preserve"> x: Modelo DER</w:t>
-      </w:r>
-    </w:p>
-    <w:p>
+        <w:spacing w:line="240" w:lineRule="auto"/>
+      </w:pPr>
+      <w:r>
+        <w:t>Figura x: Diagrama de classes conceitual dos controladores e repositórios</w:t>
+      </w:r>
+    </w:p>
+    <w:p>
+      <w:pPr>
+        <w:spacing w:line="240" w:lineRule="auto"/>
+      </w:pPr>
       <w:r>
         <w:rPr>
           <w:noProof/>
           <w:lang w:eastAsia="pt-BR"/>
         </w:rPr>
-        <w:lastRenderedPageBreak/>
         <w:drawing>
-          <wp:inline distT="0" distB="0" distL="0" distR="0" wp14:anchorId="6485BB9D" wp14:editId="4A330819">
-            <wp:extent cx="5400040" cy="3393440"/>
+          <wp:inline distT="0" distB="0" distL="0" distR="0" wp14:anchorId="7D4B1AD5" wp14:editId="70F50085">
+            <wp:extent cx="5400040" cy="2946400"/>
             <wp:effectExtent l="0" t="0" r="0" b="0"/>
-            <wp:docPr id="27" name="Imagem 27"/>
+            <wp:docPr id="42" name="Imagem 42"/>
             <wp:cNvGraphicFramePr>
               <a:graphicFrameLocks xmlns:a="http://schemas.openxmlformats.org/drawingml/2006/main" noChangeAspect="1"/>
             </wp:cNvGraphicFramePr>
@@ -30798,6 +30837,143 @@
                   <pic:spPr>
                     <a:xfrm>
                       <a:off x="0" y="0"/>
+                      <a:ext cx="5400040" cy="2946400"/>
+                    </a:xfrm>
+                    <a:prstGeom prst="rect">
+                      <a:avLst/>
+                    </a:prstGeom>
+                  </pic:spPr>
+                </pic:pic>
+              </a:graphicData>
+            </a:graphic>
+          </wp:inline>
+        </w:drawing>
+      </w:r>
+    </w:p>
+    <w:p>
+      <w:pPr>
+        <w:spacing w:after="240" w:line="240" w:lineRule="auto"/>
+      </w:pPr>
+      <w:r>
+        <w:t>Fonte: Próprio autor</w:t>
+      </w:r>
+    </w:p>
+    <w:p>
+      <w:pPr>
+        <w:spacing w:after="240" w:line="240" w:lineRule="auto"/>
+        <w:rPr>
+          <w:rFonts w:asciiTheme="majorHAnsi" w:hAnsiTheme="majorHAnsi"/>
+          <w:b/>
+          <w:sz w:val="32"/>
+          <w:szCs w:val="32"/>
+        </w:rPr>
+      </w:pPr>
+      <w:r>
+        <w:rPr>
+          <w:rFonts w:asciiTheme="majorHAnsi" w:hAnsiTheme="majorHAnsi"/>
+          <w:b/>
+          <w:sz w:val="32"/>
+          <w:szCs w:val="32"/>
+        </w:rPr>
+        <w:t>3.4.2</w:t>
+      </w:r>
+      <w:r>
+        <w:rPr>
+          <w:rFonts w:asciiTheme="majorHAnsi" w:hAnsiTheme="majorHAnsi"/>
+          <w:b/>
+          <w:sz w:val="32"/>
+          <w:szCs w:val="32"/>
+        </w:rPr>
+        <w:t xml:space="preserve">. </w:t>
+      </w:r>
+      <w:r>
+        <w:rPr>
+          <w:rFonts w:asciiTheme="majorHAnsi" w:hAnsiTheme="majorHAnsi"/>
+          <w:b/>
+          <w:sz w:val="32"/>
+          <w:szCs w:val="32"/>
+        </w:rPr>
+        <w:t>Modelo DER</w:t>
+      </w:r>
+    </w:p>
+    <w:p>
+      <w:pPr>
+        <w:spacing w:after="240" w:line="240" w:lineRule="auto"/>
+        <w:ind w:firstLine="709"/>
+      </w:pPr>
+      <w:r>
+        <w:t>A figura x demonstra o modelo DER (</w:t>
+      </w:r>
+      <w:r>
+        <w:t>diagrama entidade-</w:t>
+      </w:r>
+      <w:r>
+        <w:t xml:space="preserve">relacionamento) das entidades e relacionamentos que o </w:t>
+      </w:r>
+      <w:r>
+        <w:rPr>
+          <w:i/>
+        </w:rPr>
+        <w:t>software</w:t>
+      </w:r>
+      <w:r>
+        <w:t xml:space="preserve"> possui</w:t>
+      </w:r>
+      <w:r>
+        <w:t xml:space="preserve"> (o gerenciamento de usuários e funções não está diretamente vinculado com o gerenciamento de heurísticas e testes</w:t>
+      </w:r>
+      <w:r>
+        <w:t xml:space="preserve"> de heurística</w:t>
+      </w:r>
+      <w:r>
+        <w:t>)</w:t>
+      </w:r>
+      <w:r>
+        <w:t>.</w:t>
+      </w:r>
+    </w:p>
+    <w:p>
+      <w:pPr>
+        <w:spacing w:after="240" w:line="240" w:lineRule="auto"/>
+      </w:pPr>
+      <w:r>
+        <w:lastRenderedPageBreak/>
+        <w:t>Figura</w:t>
+      </w:r>
+      <w:r>
+        <w:t xml:space="preserve"> x: Modelo DER</w:t>
+      </w:r>
+    </w:p>
+    <w:p>
+      <w:r>
+        <w:rPr>
+          <w:noProof/>
+          <w:lang w:eastAsia="pt-BR"/>
+        </w:rPr>
+        <w:drawing>
+          <wp:inline distT="0" distB="0" distL="0" distR="0" wp14:anchorId="6485BB9D" wp14:editId="4A330819">
+            <wp:extent cx="5400040" cy="3393440"/>
+            <wp:effectExtent l="0" t="0" r="0" b="0"/>
+            <wp:docPr id="27" name="Imagem 27"/>
+            <wp:cNvGraphicFramePr>
+              <a:graphicFrameLocks xmlns:a="http://schemas.openxmlformats.org/drawingml/2006/main" noChangeAspect="1"/>
+            </wp:cNvGraphicFramePr>
+            <a:graphic xmlns:a="http://schemas.openxmlformats.org/drawingml/2006/main">
+              <a:graphicData uri="http://schemas.openxmlformats.org/drawingml/2006/picture">
+                <pic:pic xmlns:pic="http://schemas.openxmlformats.org/drawingml/2006/picture">
+                  <pic:nvPicPr>
+                    <pic:cNvPr id="1" name=""/>
+                    <pic:cNvPicPr/>
+                  </pic:nvPicPr>
+                  <pic:blipFill>
+                    <a:blip r:embed="rId45"/>
+                    <a:stretch>
+                      <a:fillRect/>
+                    </a:stretch>
+                  </pic:blipFill>
+                  <pic:spPr>
+                    <a:xfrm>
+                      <a:off x="0" y="0"/>
                       <a:ext cx="5400040" cy="3393440"/>
                     </a:xfrm>
                     <a:prstGeom prst="rect">
@@ -41725,7 +41901,7 @@
                     </pic:cNvPicPr>
                   </pic:nvPicPr>
                   <pic:blipFill>
-                    <a:blip r:embed="rId45">
+                    <a:blip r:embed="rId46">
                       <a:extLst>
                         <a:ext uri="{28A0092B-C50C-407E-A947-70E740481C1C}">
                           <a14:useLocalDpi xmlns:a14="http://schemas.microsoft.com/office/drawing/2010/main" val="0"/>
@@ -41869,7 +42045,7 @@
                     <pic:cNvPicPr/>
                   </pic:nvPicPr>
                   <pic:blipFill>
-                    <a:blip r:embed="rId46"/>
+                    <a:blip r:embed="rId47"/>
                     <a:stretch>
                       <a:fillRect/>
                     </a:stretch>
@@ -41924,71 +42100,6 @@
             <wp:extent cx="5400040" cy="2300605"/>
             <wp:effectExtent l="0" t="0" r="0" b="0"/>
             <wp:docPr id="11" name="Imagem 11"/>
-            <wp:cNvGraphicFramePr>
-              <a:graphicFrameLocks xmlns:a="http://schemas.openxmlformats.org/drawingml/2006/main" noChangeAspect="1"/>
-            </wp:cNvGraphicFramePr>
-            <a:graphic xmlns:a="http://schemas.openxmlformats.org/drawingml/2006/main">
-              <a:graphicData uri="http://schemas.openxmlformats.org/drawingml/2006/picture">
-                <pic:pic xmlns:pic="http://schemas.openxmlformats.org/drawingml/2006/picture">
-                  <pic:nvPicPr>
-                    <pic:cNvPr id="1" name=""/>
-                    <pic:cNvPicPr/>
-                  </pic:nvPicPr>
-                  <pic:blipFill>
-                    <a:blip r:embed="rId47"/>
-                    <a:stretch>
-                      <a:fillRect/>
-                    </a:stretch>
-                  </pic:blipFill>
-                  <pic:spPr>
-                    <a:xfrm>
-                      <a:off x="0" y="0"/>
-                      <a:ext cx="5400040" cy="2300605"/>
-                    </a:xfrm>
-                    <a:prstGeom prst="rect">
-                      <a:avLst/>
-                    </a:prstGeom>
-                  </pic:spPr>
-                </pic:pic>
-              </a:graphicData>
-            </a:graphic>
-          </wp:inline>
-        </w:drawing>
-      </w:r>
-    </w:p>
-    <w:p>
-      <w:pPr>
-        <w:spacing w:after="240" w:line="240" w:lineRule="auto"/>
-      </w:pPr>
-      <w:r>
-        <w:t>Fonte: Próprio autor</w:t>
-      </w:r>
-    </w:p>
-    <w:p>
-      <w:pPr>
-        <w:spacing w:line="240" w:lineRule="auto"/>
-      </w:pPr>
-      <w:r>
-        <w:t>Figura x: Diagrama de sequência</w:t>
-      </w:r>
-      <w:r>
-        <w:t xml:space="preserve"> de listagem de usuários</w:t>
-      </w:r>
-    </w:p>
-    <w:p>
-      <w:pPr>
-        <w:spacing w:line="240" w:lineRule="auto"/>
-      </w:pPr>
-      <w:r>
-        <w:rPr>
-          <w:noProof/>
-          <w:lang w:eastAsia="pt-BR"/>
-        </w:rPr>
-        <w:drawing>
-          <wp:inline distT="0" distB="0" distL="0" distR="0" wp14:anchorId="4F577046" wp14:editId="33B9A34F">
-            <wp:extent cx="5400040" cy="2242820"/>
-            <wp:effectExtent l="0" t="0" r="0" b="0"/>
-            <wp:docPr id="47" name="Imagem 47"/>
             <wp:cNvGraphicFramePr>
               <a:graphicFrameLocks xmlns:a="http://schemas.openxmlformats.org/drawingml/2006/main" noChangeAspect="1"/>
             </wp:cNvGraphicFramePr>
@@ -42008,7 +42119,7 @@
                   <pic:spPr>
                     <a:xfrm>
                       <a:off x="0" y="0"/>
-                      <a:ext cx="5400040" cy="2242820"/>
+                      <a:ext cx="5400040" cy="2300605"/>
                     </a:xfrm>
                     <a:prstGeom prst="rect">
                       <a:avLst/>
@@ -42037,7 +42148,7 @@
         <w:t>Figura x: Diagrama de sequência</w:t>
       </w:r>
       <w:r>
-        <w:t xml:space="preserve"> de inclusão de usuários</w:t>
+        <w:t xml:space="preserve"> de listagem de usuários</w:t>
       </w:r>
     </w:p>
     <w:p>
@@ -42050,10 +42161,10 @@
           <w:lang w:eastAsia="pt-BR"/>
         </w:rPr>
         <w:drawing>
-          <wp:inline distT="0" distB="0" distL="0" distR="0" wp14:anchorId="7060ABFA" wp14:editId="4FFF64D7">
-            <wp:extent cx="5400040" cy="2436495"/>
+          <wp:inline distT="0" distB="0" distL="0" distR="0" wp14:anchorId="4F577046" wp14:editId="33B9A34F">
+            <wp:extent cx="5400040" cy="2242820"/>
             <wp:effectExtent l="0" t="0" r="0" b="0"/>
-            <wp:docPr id="49" name="Imagem 49"/>
+            <wp:docPr id="47" name="Imagem 47"/>
             <wp:cNvGraphicFramePr>
               <a:graphicFrameLocks xmlns:a="http://schemas.openxmlformats.org/drawingml/2006/main" noChangeAspect="1"/>
             </wp:cNvGraphicFramePr>
@@ -42073,7 +42184,7 @@
                   <pic:spPr>
                     <a:xfrm>
                       <a:off x="0" y="0"/>
-                      <a:ext cx="5400040" cy="2436495"/>
+                      <a:ext cx="5400040" cy="2242820"/>
                     </a:xfrm>
                     <a:prstGeom prst="rect">
                       <a:avLst/>
@@ -42099,11 +42210,10 @@
         <w:spacing w:line="240" w:lineRule="auto"/>
       </w:pPr>
       <w:r>
-        <w:lastRenderedPageBreak/>
         <w:t>Figura x: Diagrama de sequência</w:t>
       </w:r>
       <w:r>
-        <w:t xml:space="preserve"> de alteração de usuários</w:t>
+        <w:t xml:space="preserve"> de inclusão de usuários</w:t>
       </w:r>
     </w:p>
     <w:p>
@@ -42116,10 +42226,10 @@
           <w:lang w:eastAsia="pt-BR"/>
         </w:rPr>
         <w:drawing>
-          <wp:inline distT="0" distB="0" distL="0" distR="0" wp14:anchorId="70223232" wp14:editId="77DA6CCE">
-            <wp:extent cx="5400040" cy="2846070"/>
+          <wp:inline distT="0" distB="0" distL="0" distR="0" wp14:anchorId="7060ABFA" wp14:editId="4FFF64D7">
+            <wp:extent cx="5400040" cy="2436495"/>
             <wp:effectExtent l="0" t="0" r="0" b="0"/>
-            <wp:docPr id="51" name="Imagem 51"/>
+            <wp:docPr id="49" name="Imagem 49"/>
             <wp:cNvGraphicFramePr>
               <a:graphicFrameLocks xmlns:a="http://schemas.openxmlformats.org/drawingml/2006/main" noChangeAspect="1"/>
             </wp:cNvGraphicFramePr>
@@ -42139,7 +42249,7 @@
                   <pic:spPr>
                     <a:xfrm>
                       <a:off x="0" y="0"/>
-                      <a:ext cx="5400040" cy="2846070"/>
+                      <a:ext cx="5400040" cy="2436495"/>
                     </a:xfrm>
                     <a:prstGeom prst="rect">
                       <a:avLst/>
@@ -42165,10 +42275,11 @@
         <w:spacing w:line="240" w:lineRule="auto"/>
       </w:pPr>
       <w:r>
+        <w:lastRenderedPageBreak/>
         <w:t>Figura x: Diagrama de sequência</w:t>
       </w:r>
       <w:r>
-        <w:t xml:space="preserve"> de exclusão de usuários</w:t>
+        <w:t xml:space="preserve"> de alteração de usuários</w:t>
       </w:r>
     </w:p>
     <w:p>
@@ -42181,10 +42292,10 @@
           <w:lang w:eastAsia="pt-BR"/>
         </w:rPr>
         <w:drawing>
-          <wp:inline distT="0" distB="0" distL="0" distR="0" wp14:anchorId="530C0E43" wp14:editId="09257731">
-            <wp:extent cx="5400040" cy="2258695"/>
+          <wp:inline distT="0" distB="0" distL="0" distR="0" wp14:anchorId="70223232" wp14:editId="77DA6CCE">
+            <wp:extent cx="5400040" cy="2846070"/>
             <wp:effectExtent l="0" t="0" r="0" b="0"/>
-            <wp:docPr id="52" name="Imagem 52"/>
+            <wp:docPr id="51" name="Imagem 51"/>
             <wp:cNvGraphicFramePr>
               <a:graphicFrameLocks xmlns:a="http://schemas.openxmlformats.org/drawingml/2006/main" noChangeAspect="1"/>
             </wp:cNvGraphicFramePr>
@@ -42204,7 +42315,7 @@
                   <pic:spPr>
                     <a:xfrm>
                       <a:off x="0" y="0"/>
-                      <a:ext cx="5400040" cy="2258695"/>
+                      <a:ext cx="5400040" cy="2846070"/>
                     </a:xfrm>
                     <a:prstGeom prst="rect">
                       <a:avLst/>
@@ -42233,7 +42344,7 @@
         <w:t>Figura x: Diagrama de sequência</w:t>
       </w:r>
       <w:r>
-        <w:t xml:space="preserve"> de listagem de heurísticas</w:t>
+        <w:t xml:space="preserve"> de exclusão de usuários</w:t>
       </w:r>
     </w:p>
     <w:p>
@@ -42245,12 +42356,11 @@
           <w:noProof/>
           <w:lang w:eastAsia="pt-BR"/>
         </w:rPr>
-        <w:lastRenderedPageBreak/>
         <w:drawing>
-          <wp:inline distT="0" distB="0" distL="0" distR="0" wp14:anchorId="45126A21" wp14:editId="46FE7072">
-            <wp:extent cx="5400040" cy="2270760"/>
+          <wp:inline distT="0" distB="0" distL="0" distR="0" wp14:anchorId="530C0E43" wp14:editId="09257731">
+            <wp:extent cx="5400040" cy="2258695"/>
             <wp:effectExtent l="0" t="0" r="0" b="0"/>
-            <wp:docPr id="33" name="Imagem 33"/>
+            <wp:docPr id="52" name="Imagem 52"/>
             <wp:cNvGraphicFramePr>
               <a:graphicFrameLocks xmlns:a="http://schemas.openxmlformats.org/drawingml/2006/main" noChangeAspect="1"/>
             </wp:cNvGraphicFramePr>
@@ -42270,7 +42380,7 @@
                   <pic:spPr>
                     <a:xfrm>
                       <a:off x="0" y="0"/>
-                      <a:ext cx="5400040" cy="2270760"/>
+                      <a:ext cx="5400040" cy="2258695"/>
                     </a:xfrm>
                     <a:prstGeom prst="rect">
                       <a:avLst/>
@@ -42299,7 +42409,7 @@
         <w:t>Figura x: Diagrama de sequência</w:t>
       </w:r>
       <w:r>
-        <w:t xml:space="preserve"> de inclusão de heurísticas</w:t>
+        <w:t xml:space="preserve"> de listagem de heurísticas</w:t>
       </w:r>
     </w:p>
     <w:p>
@@ -42311,11 +42421,12 @@
           <w:noProof/>
           <w:lang w:eastAsia="pt-BR"/>
         </w:rPr>
+        <w:lastRenderedPageBreak/>
         <w:drawing>
-          <wp:inline distT="0" distB="0" distL="0" distR="0" wp14:anchorId="1A67F78D" wp14:editId="1B3981AD">
-            <wp:extent cx="5400040" cy="2319655"/>
+          <wp:inline distT="0" distB="0" distL="0" distR="0" wp14:anchorId="45126A21" wp14:editId="46FE7072">
+            <wp:extent cx="5400040" cy="2270760"/>
             <wp:effectExtent l="0" t="0" r="0" b="0"/>
-            <wp:docPr id="43" name="Imagem 43"/>
+            <wp:docPr id="33" name="Imagem 33"/>
             <wp:cNvGraphicFramePr>
               <a:graphicFrameLocks xmlns:a="http://schemas.openxmlformats.org/drawingml/2006/main" noChangeAspect="1"/>
             </wp:cNvGraphicFramePr>
@@ -42335,7 +42446,7 @@
                   <pic:spPr>
                     <a:xfrm>
                       <a:off x="0" y="0"/>
-                      <a:ext cx="5400040" cy="2319655"/>
+                      <a:ext cx="5400040" cy="2270760"/>
                     </a:xfrm>
                     <a:prstGeom prst="rect">
                       <a:avLst/>
@@ -42364,7 +42475,7 @@
         <w:t>Figura x: Diagrama de sequência</w:t>
       </w:r>
       <w:r>
-        <w:t xml:space="preserve"> de alteração de heurísticas</w:t>
+        <w:t xml:space="preserve"> de inclusão de heurísticas</w:t>
       </w:r>
     </w:p>
     <w:p>
@@ -42377,10 +42488,10 @@
           <w:lang w:eastAsia="pt-BR"/>
         </w:rPr>
         <w:drawing>
-          <wp:inline distT="0" distB="0" distL="0" distR="0" wp14:anchorId="5114199A" wp14:editId="37C408B8">
-            <wp:extent cx="5400040" cy="2383155"/>
+          <wp:inline distT="0" distB="0" distL="0" distR="0" wp14:anchorId="1A67F78D" wp14:editId="1B3981AD">
+            <wp:extent cx="5400040" cy="2319655"/>
             <wp:effectExtent l="0" t="0" r="0" b="0"/>
-            <wp:docPr id="19" name="Imagem 19"/>
+            <wp:docPr id="43" name="Imagem 43"/>
             <wp:cNvGraphicFramePr>
               <a:graphicFrameLocks xmlns:a="http://schemas.openxmlformats.org/drawingml/2006/main" noChangeAspect="1"/>
             </wp:cNvGraphicFramePr>
@@ -42400,7 +42511,7 @@
                   <pic:spPr>
                     <a:xfrm>
                       <a:off x="0" y="0"/>
-                      <a:ext cx="5400040" cy="2383155"/>
+                      <a:ext cx="5400040" cy="2319655"/>
                     </a:xfrm>
                     <a:prstGeom prst="rect">
                       <a:avLst/>
@@ -42429,7 +42540,7 @@
         <w:t>Figura x: Diagrama de sequência</w:t>
       </w:r>
       <w:r>
-        <w:t xml:space="preserve"> de exclusão de heurísticas</w:t>
+        <w:t xml:space="preserve"> de alteração de heurísticas</w:t>
       </w:r>
     </w:p>
     <w:p>
@@ -42441,12 +42552,11 @@
           <w:noProof/>
           <w:lang w:eastAsia="pt-BR"/>
         </w:rPr>
-        <w:lastRenderedPageBreak/>
         <w:drawing>
-          <wp:inline distT="0" distB="0" distL="0" distR="0" wp14:anchorId="21A0F422" wp14:editId="113D04EC">
-            <wp:extent cx="5400040" cy="2543175"/>
+          <wp:inline distT="0" distB="0" distL="0" distR="0" wp14:anchorId="5114199A" wp14:editId="37C408B8">
+            <wp:extent cx="5400040" cy="2383155"/>
             <wp:effectExtent l="0" t="0" r="0" b="0"/>
-            <wp:docPr id="44" name="Imagem 44"/>
+            <wp:docPr id="19" name="Imagem 19"/>
             <wp:cNvGraphicFramePr>
               <a:graphicFrameLocks xmlns:a="http://schemas.openxmlformats.org/drawingml/2006/main" noChangeAspect="1"/>
             </wp:cNvGraphicFramePr>
@@ -42466,7 +42576,7 @@
                   <pic:spPr>
                     <a:xfrm>
                       <a:off x="0" y="0"/>
-                      <a:ext cx="5400040" cy="2543175"/>
+                      <a:ext cx="5400040" cy="2383155"/>
                     </a:xfrm>
                     <a:prstGeom prst="rect">
                       <a:avLst/>
@@ -42495,7 +42605,7 @@
         <w:t>Figura x: Diagrama de sequência</w:t>
       </w:r>
       <w:r>
-        <w:t xml:space="preserve"> de execução de testes de heurística</w:t>
+        <w:t xml:space="preserve"> de exclusão de heurísticas</w:t>
       </w:r>
     </w:p>
     <w:p>
@@ -42507,11 +42617,12 @@
           <w:noProof/>
           <w:lang w:eastAsia="pt-BR"/>
         </w:rPr>
+        <w:lastRenderedPageBreak/>
         <w:drawing>
-          <wp:inline distT="0" distB="0" distL="0" distR="0" wp14:anchorId="30B61095" wp14:editId="4098D8C1">
-            <wp:extent cx="5400040" cy="1773555"/>
+          <wp:inline distT="0" distB="0" distL="0" distR="0" wp14:anchorId="21A0F422" wp14:editId="113D04EC">
+            <wp:extent cx="5400040" cy="2543175"/>
             <wp:effectExtent l="0" t="0" r="0" b="0"/>
-            <wp:docPr id="53" name="Imagem 53"/>
+            <wp:docPr id="44" name="Imagem 44"/>
             <wp:cNvGraphicFramePr>
               <a:graphicFrameLocks xmlns:a="http://schemas.openxmlformats.org/drawingml/2006/main" noChangeAspect="1"/>
             </wp:cNvGraphicFramePr>
@@ -42531,7 +42642,7 @@
                   <pic:spPr>
                     <a:xfrm>
                       <a:off x="0" y="0"/>
-                      <a:ext cx="5400040" cy="1773555"/>
+                      <a:ext cx="5400040" cy="2543175"/>
                     </a:xfrm>
                     <a:prstGeom prst="rect">
                       <a:avLst/>
@@ -42560,7 +42671,7 @@
         <w:t>Figura x: Diagrama de sequência</w:t>
       </w:r>
       <w:r>
-        <w:t xml:space="preserve"> de listagem de testes de heurística</w:t>
+        <w:t xml:space="preserve"> de execução de testes de heurística</w:t>
       </w:r>
     </w:p>
     <w:p>
@@ -42573,10 +42684,10 @@
           <w:lang w:eastAsia="pt-BR"/>
         </w:rPr>
         <w:drawing>
-          <wp:inline distT="0" distB="0" distL="0" distR="0" wp14:anchorId="2192063B" wp14:editId="685F5E03">
-            <wp:extent cx="5400040" cy="1795780"/>
+          <wp:inline distT="0" distB="0" distL="0" distR="0" wp14:anchorId="30B61095" wp14:editId="4098D8C1">
+            <wp:extent cx="5400040" cy="1773555"/>
             <wp:effectExtent l="0" t="0" r="0" b="0"/>
-            <wp:docPr id="54" name="Imagem 54"/>
+            <wp:docPr id="53" name="Imagem 53"/>
             <wp:cNvGraphicFramePr>
               <a:graphicFrameLocks xmlns:a="http://schemas.openxmlformats.org/drawingml/2006/main" noChangeAspect="1"/>
             </wp:cNvGraphicFramePr>
@@ -42596,7 +42707,7 @@
                   <pic:spPr>
                     <a:xfrm>
                       <a:off x="0" y="0"/>
-                      <a:ext cx="5400040" cy="1795780"/>
+                      <a:ext cx="5400040" cy="1773555"/>
                     </a:xfrm>
                     <a:prstGeom prst="rect">
                       <a:avLst/>
@@ -42625,7 +42736,7 @@
         <w:t>Figura x: Diagrama de sequência</w:t>
       </w:r>
       <w:r>
-        <w:t xml:space="preserve"> de inclusão de teste de heurística</w:t>
+        <w:t xml:space="preserve"> de listagem de testes de heurística</w:t>
       </w:r>
     </w:p>
     <w:p>
@@ -42637,12 +42748,11 @@
           <w:noProof/>
           <w:lang w:eastAsia="pt-BR"/>
         </w:rPr>
-        <w:lastRenderedPageBreak/>
         <w:drawing>
-          <wp:inline distT="0" distB="0" distL="0" distR="0" wp14:anchorId="19DF717E" wp14:editId="3CF5AE39">
-            <wp:extent cx="5400040" cy="2119630"/>
+          <wp:inline distT="0" distB="0" distL="0" distR="0" wp14:anchorId="2192063B" wp14:editId="685F5E03">
+            <wp:extent cx="5400040" cy="1795780"/>
             <wp:effectExtent l="0" t="0" r="0" b="0"/>
-            <wp:docPr id="55" name="Imagem 55"/>
+            <wp:docPr id="54" name="Imagem 54"/>
             <wp:cNvGraphicFramePr>
               <a:graphicFrameLocks xmlns:a="http://schemas.openxmlformats.org/drawingml/2006/main" noChangeAspect="1"/>
             </wp:cNvGraphicFramePr>
@@ -42662,7 +42772,7 @@
                   <pic:spPr>
                     <a:xfrm>
                       <a:off x="0" y="0"/>
-                      <a:ext cx="5400040" cy="2119630"/>
+                      <a:ext cx="5400040" cy="1795780"/>
                     </a:xfrm>
                     <a:prstGeom prst="rect">
                       <a:avLst/>
@@ -42691,7 +42801,7 @@
         <w:t>Figura x: Diagrama de sequência</w:t>
       </w:r>
       <w:r>
-        <w:t xml:space="preserve"> de alteração de teste de heurística</w:t>
+        <w:t xml:space="preserve"> de inclusão de teste de heurística</w:t>
       </w:r>
     </w:p>
     <w:p>
@@ -42703,11 +42813,12 @@
           <w:noProof/>
           <w:lang w:eastAsia="pt-BR"/>
         </w:rPr>
+        <w:lastRenderedPageBreak/>
         <w:drawing>
-          <wp:inline distT="0" distB="0" distL="0" distR="0" wp14:anchorId="22746066" wp14:editId="46385B42">
-            <wp:extent cx="5400040" cy="2697480"/>
+          <wp:inline distT="0" distB="0" distL="0" distR="0" wp14:anchorId="19DF717E" wp14:editId="3CF5AE39">
+            <wp:extent cx="5400040" cy="2119630"/>
             <wp:effectExtent l="0" t="0" r="0" b="0"/>
-            <wp:docPr id="56" name="Imagem 56"/>
+            <wp:docPr id="55" name="Imagem 55"/>
             <wp:cNvGraphicFramePr>
               <a:graphicFrameLocks xmlns:a="http://schemas.openxmlformats.org/drawingml/2006/main" noChangeAspect="1"/>
             </wp:cNvGraphicFramePr>
@@ -42727,7 +42838,7 @@
                   <pic:spPr>
                     <a:xfrm>
                       <a:off x="0" y="0"/>
-                      <a:ext cx="5400040" cy="2697480"/>
+                      <a:ext cx="5400040" cy="2119630"/>
                     </a:xfrm>
                     <a:prstGeom prst="rect">
                       <a:avLst/>
@@ -42756,10 +42867,7 @@
         <w:t>Figura x: Diagrama de sequência</w:t>
       </w:r>
       <w:r>
-        <w:t xml:space="preserve"> </w:t>
-      </w:r>
-      <w:r>
-        <w:t>de exclusão de teste de heurística</w:t>
+        <w:t xml:space="preserve"> de alteração de teste de heurística</w:t>
       </w:r>
     </w:p>
     <w:p>
@@ -42772,10 +42880,10 @@
           <w:lang w:eastAsia="pt-BR"/>
         </w:rPr>
         <w:drawing>
-          <wp:inline distT="0" distB="0" distL="0" distR="0" wp14:anchorId="6C99B5E0" wp14:editId="5C7970A4">
-            <wp:extent cx="5400040" cy="2211070"/>
+          <wp:inline distT="0" distB="0" distL="0" distR="0" wp14:anchorId="22746066" wp14:editId="46385B42">
+            <wp:extent cx="5400040" cy="2697480"/>
             <wp:effectExtent l="0" t="0" r="0" b="0"/>
-            <wp:docPr id="57" name="Imagem 57"/>
+            <wp:docPr id="56" name="Imagem 56"/>
             <wp:cNvGraphicFramePr>
               <a:graphicFrameLocks xmlns:a="http://schemas.openxmlformats.org/drawingml/2006/main" noChangeAspect="1"/>
             </wp:cNvGraphicFramePr>
@@ -42795,6 +42903,74 @@
                   <pic:spPr>
                     <a:xfrm>
                       <a:off x="0" y="0"/>
+                      <a:ext cx="5400040" cy="2697480"/>
+                    </a:xfrm>
+                    <a:prstGeom prst="rect">
+                      <a:avLst/>
+                    </a:prstGeom>
+                  </pic:spPr>
+                </pic:pic>
+              </a:graphicData>
+            </a:graphic>
+          </wp:inline>
+        </w:drawing>
+      </w:r>
+    </w:p>
+    <w:p>
+      <w:pPr>
+        <w:spacing w:after="240" w:line="240" w:lineRule="auto"/>
+      </w:pPr>
+      <w:r>
+        <w:t>Fonte: Próprio autor</w:t>
+      </w:r>
+    </w:p>
+    <w:p>
+      <w:pPr>
+        <w:spacing w:line="240" w:lineRule="auto"/>
+      </w:pPr>
+      <w:r>
+        <w:t>Figura x: Diagrama de sequência</w:t>
+      </w:r>
+      <w:r>
+        <w:t xml:space="preserve"> </w:t>
+      </w:r>
+      <w:r>
+        <w:t>de exclusão de teste de heurística</w:t>
+      </w:r>
+    </w:p>
+    <w:p>
+      <w:pPr>
+        <w:spacing w:line="240" w:lineRule="auto"/>
+      </w:pPr>
+      <w:r>
+        <w:rPr>
+          <w:noProof/>
+          <w:lang w:eastAsia="pt-BR"/>
+        </w:rPr>
+        <w:drawing>
+          <wp:inline distT="0" distB="0" distL="0" distR="0" wp14:anchorId="6C99B5E0" wp14:editId="5C7970A4">
+            <wp:extent cx="5400040" cy="2211070"/>
+            <wp:effectExtent l="0" t="0" r="0" b="0"/>
+            <wp:docPr id="57" name="Imagem 57"/>
+            <wp:cNvGraphicFramePr>
+              <a:graphicFrameLocks xmlns:a="http://schemas.openxmlformats.org/drawingml/2006/main" noChangeAspect="1"/>
+            </wp:cNvGraphicFramePr>
+            <a:graphic xmlns:a="http://schemas.openxmlformats.org/drawingml/2006/main">
+              <a:graphicData uri="http://schemas.openxmlformats.org/drawingml/2006/picture">
+                <pic:pic xmlns:pic="http://schemas.openxmlformats.org/drawingml/2006/picture">
+                  <pic:nvPicPr>
+                    <pic:cNvPr id="1" name=""/>
+                    <pic:cNvPicPr/>
+                  </pic:nvPicPr>
+                  <pic:blipFill>
+                    <a:blip r:embed="rId61"/>
+                    <a:stretch>
+                      <a:fillRect/>
+                    </a:stretch>
+                  </pic:blipFill>
+                  <pic:spPr>
+                    <a:xfrm>
+                      <a:off x="0" y="0"/>
                       <a:ext cx="5400040" cy="2211070"/>
                     </a:xfrm>
                     <a:prstGeom prst="rect">
@@ -43583,8 +43759,8 @@
     <w:p/>
     <w:p/>
     <w:sectPr>
-      <w:headerReference w:type="default" r:id="rId61"/>
-      <w:footerReference w:type="default" r:id="rId62"/>
+      <w:headerReference w:type="default" r:id="rId62"/>
+      <w:footerReference w:type="default" r:id="rId63"/>
       <w:pgSz w:w="11906" w:h="16838" w:code="9"/>
       <w:pgMar w:top="1701" w:right="1701" w:bottom="1701" w:left="1701" w:header="709" w:footer="709" w:gutter="0"/>
       <w:pgNumType w:start="1"/>
@@ -43698,7 +43874,7 @@
           <w:rPr>
             <w:noProof/>
           </w:rPr>
-          <w:t>vii</w:t>
+          <w:t>xi</w:t>
         </w:r>
         <w:r>
           <w:rPr>
@@ -43752,7 +43928,7 @@
           <w:rPr>
             <w:noProof/>
           </w:rPr>
-          <w:t>8</w:t>
+          <w:t>16</w:t>
         </w:r>
         <w:r>
           <w:rPr>
@@ -47247,7 +47423,6 @@
   <w:style w:type="character" w:default="1" w:styleId="Fontepargpadro">
     <w:name w:val="Default Paragraph Font"/>
     <w:uiPriority w:val="1"/>
-    <w:semiHidden/>
     <w:unhideWhenUsed/>
   </w:style>
   <w:style w:type="table" w:default="1" w:styleId="Tabelanormal">
@@ -47952,7 +48127,7 @@
 </file>
 
 <file path=customXml/itemProps1.xml><?xml version="1.0" encoding="utf-8"?>
-<ds:datastoreItem xmlns:ds="http://schemas.openxmlformats.org/officeDocument/2006/customXml" ds:itemID="{7EFE338D-EAC2-40A1-B128-B0D632C42EE3}">
+<ds:datastoreItem xmlns:ds="http://schemas.openxmlformats.org/officeDocument/2006/customXml" ds:itemID="{60607815-039C-4568-B19E-7D4DE94AFDDF}">
   <ds:schemaRefs>
     <ds:schemaRef ds:uri="http://schemas.openxmlformats.org/officeDocument/2006/bibliography"/>
   </ds:schemaRefs>

</xml_diff>

<commit_message>
Revisão 1 TCC - I
</commit_message>
<xml_diff>
--- a/monografia.docx
+++ b/monografia.docx
@@ -5237,7 +5237,23 @@
           <w:sz w:val="40"/>
         </w:rPr>
         <w:lastRenderedPageBreak/>
-        <w:t>lista de Tabelas</w:t>
+        <w:t xml:space="preserve">lista de </w:t>
+      </w:r>
+      <w:bookmarkStart w:id="0" w:name="_GoBack"/>
+      <w:r>
+        <w:rPr>
+          <w:rFonts w:ascii="Bookman Old Style" w:hAnsi="Bookman Old Style"/>
+          <w:sz w:val="40"/>
+        </w:rPr>
+        <w:t>Tabela</w:t>
+      </w:r>
+      <w:bookmarkEnd w:id="0"/>
+      <w:r>
+        <w:rPr>
+          <w:rFonts w:ascii="Bookman Old Style" w:hAnsi="Bookman Old Style"/>
+          <w:sz w:val="40"/>
+        </w:rPr>
+        <w:t>s</w:t>
       </w:r>
     </w:p>
     <w:p>
@@ -9760,7 +9776,7 @@
         <w:tab/>
       </w:r>
       <w:r>
-        <w:t>41</w:t>
+        <w:t>37</w:t>
       </w:r>
     </w:p>
     <w:p>
@@ -9777,7 +9793,7 @@
         <w:tab/>
       </w:r>
       <w:r>
-        <w:t>49</w:t>
+        <w:t>45</w:t>
       </w:r>
     </w:p>
     <w:p>
@@ -9792,16 +9808,22 @@
         <w:t>Diagrama</w:t>
       </w:r>
       <w:r>
+        <w:t>s</w:t>
+      </w:r>
+      <w:r>
         <w:t xml:space="preserve"> de Classe</w:t>
       </w:r>
       <w:r>
+        <w:t xml:space="preserve"> Conceitual</w:t>
+      </w:r>
+      <w:r>
         <w:t xml:space="preserve"> </w:t>
       </w:r>
       <w:r>
         <w:tab/>
       </w:r>
       <w:r>
-        <w:t>49</w:t>
+        <w:t>45</w:t>
       </w:r>
     </w:p>
     <w:p>
@@ -9822,7 +9844,7 @@
         <w:tab/>
       </w:r>
       <w:r>
-        <w:t>50</w:t>
+        <w:t>46</w:t>
       </w:r>
     </w:p>
     <w:p>
@@ -9839,7 +9861,7 @@
         <w:tab/>
       </w:r>
       <w:r>
-        <w:t>52</w:t>
+        <w:t>48</w:t>
       </w:r>
     </w:p>
     <w:p>
@@ -9854,6 +9876,9 @@
         <w:t>Diagrama</w:t>
       </w:r>
       <w:r>
+        <w:t>s</w:t>
+      </w:r>
+      <w:r>
         <w:t xml:space="preserve"> de Classe</w:t>
       </w:r>
       <w:r>
@@ -9863,7 +9888,7 @@
         <w:tab/>
       </w:r>
       <w:r>
-        <w:t>52</w:t>
+        <w:t>48</w:t>
       </w:r>
     </w:p>
     <w:p>
@@ -9883,6 +9908,9 @@
       <w:r>
         <w:tab/>
       </w:r>
+      <w:r>
+        <w:t>51</w:t>
+      </w:r>
     </w:p>
     <w:p>
       <w:pPr>
@@ -9901,6 +9929,9 @@
       <w:r>
         <w:tab/>
       </w:r>
+      <w:r>
+        <w:t>51</w:t>
+      </w:r>
     </w:p>
     <w:p>
       <w:pPr>
@@ -9919,6 +9950,9 @@
       <w:r>
         <w:tab/>
       </w:r>
+      <w:r>
+        <w:t>57</w:t>
+      </w:r>
     </w:p>
     <w:p>
       <w:pPr>
@@ -9937,6 +9971,9 @@
       <w:r>
         <w:tab/>
       </w:r>
+      <w:r>
+        <w:t>58</w:t>
+      </w:r>
     </w:p>
     <w:p>
       <w:pPr>
@@ -9948,9 +9985,25 @@
       <w:r>
         <w:tab/>
       </w:r>
-    </w:p>
-    <w:p>
-      <w:pPr>
+      <w:r>
+        <w:t>64</w:t>
+      </w:r>
+    </w:p>
+    <w:p/>
+    <w:p/>
+    <w:p>
+      <w:pPr>
+        <w:pStyle w:val="Sumrio1"/>
+        <w:tabs>
+          <w:tab w:val="left" w:leader="dot" w:pos="7938"/>
+          <w:tab w:val="right" w:leader="dot" w:pos="9070"/>
+        </w:tabs>
+        <w:spacing w:before="0"/>
+        <w:rPr>
+          <w:rFonts w:ascii="Bookman Old Style" w:hAnsi="Bookman Old Style" w:cstheme="minorHAnsi"/>
+          <w:b w:val="0"/>
+          <w:sz w:val="22"/>
+        </w:rPr>
         <w:sectPr>
           <w:headerReference w:type="default" r:id="rId9"/>
           <w:footerReference w:type="default" r:id="rId10"/>
@@ -9961,6 +10014,38 @@
           <w:docGrid w:linePitch="360"/>
         </w:sectPr>
       </w:pPr>
+      <w:r>
+        <w:rPr>
+          <w:rFonts w:ascii="Bookman Old Style" w:hAnsi="Bookman Old Style" w:cstheme="minorHAnsi"/>
+          <w:b w:val="0"/>
+          <w:sz w:val="22"/>
+        </w:rPr>
+        <w:t>REFERÊNCIAS BibliogrÁFICAS</w:t>
+      </w:r>
+      <w:r>
+        <w:rPr>
+          <w:rFonts w:ascii="Bookman Old Style" w:hAnsi="Bookman Old Style" w:cstheme="minorHAnsi"/>
+          <w:b w:val="0"/>
+          <w:sz w:val="22"/>
+        </w:rPr>
+        <w:t xml:space="preserve"> </w:t>
+      </w:r>
+      <w:r>
+        <w:rPr>
+          <w:rFonts w:ascii="Bookman Old Style" w:hAnsi="Bookman Old Style" w:cstheme="minorHAnsi"/>
+          <w:b w:val="0"/>
+          <w:sz w:val="22"/>
+        </w:rPr>
+        <w:tab/>
+      </w:r>
+      <w:r>
+        <w:rPr>
+          <w:rFonts w:ascii="Bookman Old Style" w:hAnsi="Bookman Old Style" w:cstheme="minorHAnsi"/>
+          <w:b w:val="0"/>
+          <w:sz w:val="22"/>
+        </w:rPr>
+        <w:t>65</w:t>
+      </w:r>
     </w:p>
     <w:p>
       <w:pPr>
@@ -10696,7 +10781,7 @@
         <w:pStyle w:val="Legenda"/>
         <w:keepNext/>
       </w:pPr>
-      <w:bookmarkStart w:id="0" w:name="_Toc483430089"/>
+      <w:bookmarkStart w:id="1" w:name="_Toc483430089"/>
       <w:r>
         <w:t xml:space="preserve">Tabela </w:t>
       </w:r>
@@ -10714,7 +10799,7 @@
       <w:r>
         <w:t>Cronograma</w:t>
       </w:r>
-      <w:bookmarkEnd w:id="0"/>
+      <w:bookmarkEnd w:id="1"/>
     </w:p>
     <w:tbl>
       <w:tblPr>
@@ -12216,8 +12301,8 @@
         <w:pStyle w:val="Legenda"/>
         <w:keepNext/>
       </w:pPr>
-      <w:bookmarkStart w:id="1" w:name="_Toc483415317"/>
-      <w:bookmarkStart w:id="2" w:name="_Toc483430030"/>
+      <w:bookmarkStart w:id="2" w:name="_Toc483415317"/>
+      <w:bookmarkStart w:id="3" w:name="_Toc483430030"/>
       <w:r>
         <w:t xml:space="preserve">Figura </w:t>
       </w:r>
@@ -12235,8 +12320,8 @@
       <w:r>
         <w:t>Processo de tradução de um compilador</w:t>
       </w:r>
-      <w:bookmarkEnd w:id="1"/>
       <w:bookmarkEnd w:id="2"/>
+      <w:bookmarkEnd w:id="3"/>
     </w:p>
     <w:p>
       <w:pPr>
@@ -12336,8 +12421,8 @@
         <w:pStyle w:val="Legenda"/>
         <w:keepNext/>
       </w:pPr>
-      <w:bookmarkStart w:id="3" w:name="_Toc483415318"/>
-      <w:bookmarkStart w:id="4" w:name="_Toc483430031"/>
+      <w:bookmarkStart w:id="4" w:name="_Toc483415318"/>
+      <w:bookmarkStart w:id="5" w:name="_Toc483430031"/>
       <w:r>
         <w:lastRenderedPageBreak/>
         <w:t xml:space="preserve">Figura </w:t>
@@ -12356,8 +12441,8 @@
       <w:r>
         <w:t>Processo de compilação</w:t>
       </w:r>
-      <w:bookmarkEnd w:id="3"/>
       <w:bookmarkEnd w:id="4"/>
+      <w:bookmarkEnd w:id="5"/>
     </w:p>
     <w:p>
       <w:pPr>
@@ -13276,8 +13361,8 @@
         <w:pStyle w:val="Legenda"/>
         <w:keepNext/>
       </w:pPr>
-      <w:bookmarkStart w:id="5" w:name="_Toc483415319"/>
-      <w:bookmarkStart w:id="6" w:name="_Toc483430032"/>
+      <w:bookmarkStart w:id="6" w:name="_Toc483415319"/>
+      <w:bookmarkStart w:id="7" w:name="_Toc483430032"/>
       <w:r>
         <w:t xml:space="preserve">Figura </w:t>
       </w:r>
@@ -13295,8 +13380,8 @@
       <w:r>
         <w:t>Gramática g4 de uma calculadora simples</w:t>
       </w:r>
-      <w:bookmarkEnd w:id="5"/>
       <w:bookmarkEnd w:id="6"/>
+      <w:bookmarkEnd w:id="7"/>
     </w:p>
     <w:tbl>
       <w:tblPr>
@@ -14670,8 +14755,8 @@
         <w:pStyle w:val="Legenda"/>
         <w:keepNext/>
       </w:pPr>
-      <w:bookmarkStart w:id="7" w:name="_Toc483415320"/>
-      <w:bookmarkStart w:id="8" w:name="_Toc483430033"/>
+      <w:bookmarkStart w:id="8" w:name="_Toc483415320"/>
+      <w:bookmarkStart w:id="9" w:name="_Toc483430033"/>
       <w:r>
         <w:lastRenderedPageBreak/>
         <w:t xml:space="preserve">Figura </w:t>
@@ -14690,8 +14775,8 @@
       <w:r>
         <w:t>Diagrama de classe em UML do padrão Composite</w:t>
       </w:r>
-      <w:bookmarkEnd w:id="7"/>
       <w:bookmarkEnd w:id="8"/>
+      <w:bookmarkEnd w:id="9"/>
     </w:p>
     <w:p>
       <w:pPr>
@@ -14890,8 +14975,8 @@
         <w:pStyle w:val="Legenda"/>
         <w:keepNext/>
       </w:pPr>
-      <w:bookmarkStart w:id="9" w:name="_Toc483415321"/>
-      <w:bookmarkStart w:id="10" w:name="_Toc483430034"/>
+      <w:bookmarkStart w:id="10" w:name="_Toc483415321"/>
+      <w:bookmarkStart w:id="11" w:name="_Toc483430034"/>
       <w:r>
         <w:t xml:space="preserve">Figura </w:t>
       </w:r>
@@ -14909,8 +14994,8 @@
       <w:r>
         <w:t>Diagrama de classe em UML do padrão Visitor</w:t>
       </w:r>
-      <w:bookmarkEnd w:id="9"/>
       <w:bookmarkEnd w:id="10"/>
+      <w:bookmarkEnd w:id="11"/>
     </w:p>
     <w:p>
       <w:pPr>
@@ -16555,8 +16640,8 @@
         <w:pStyle w:val="Legenda"/>
         <w:keepNext/>
       </w:pPr>
-      <w:bookmarkStart w:id="11" w:name="_Toc483415322"/>
-      <w:bookmarkStart w:id="12" w:name="_Toc483430035"/>
+      <w:bookmarkStart w:id="12" w:name="_Toc483415322"/>
+      <w:bookmarkStart w:id="13" w:name="_Toc483430035"/>
       <w:r>
         <w:lastRenderedPageBreak/>
         <w:t xml:space="preserve">Figura </w:t>
@@ -16575,8 +16660,8 @@
       <w:r>
         <w:t>Clico de desenvolvimento do TDD (Vermelho, Verde, Refatorar)</w:t>
       </w:r>
-      <w:bookmarkEnd w:id="11"/>
       <w:bookmarkEnd w:id="12"/>
+      <w:bookmarkEnd w:id="13"/>
     </w:p>
     <w:p>
       <w:pPr>
@@ -16673,13 +16758,13 @@
         <w:t xml:space="preserve">, entre outros. A Figura </w:t>
       </w:r>
       <w:r>
-        <w:t>5</w:t>
+        <w:t>7</w:t>
       </w:r>
       <w:r>
         <w:t xml:space="preserve"> e a Figura </w:t>
       </w:r>
       <w:r>
-        <w:t>6</w:t>
+        <w:t>8</w:t>
       </w:r>
       <w:r>
         <w:t xml:space="preserve"> demonstram um exemplo de </w:t>
@@ -16699,8 +16784,8 @@
         <w:pStyle w:val="Legenda"/>
         <w:keepNext/>
       </w:pPr>
-      <w:bookmarkStart w:id="13" w:name="_Toc483415323"/>
-      <w:bookmarkStart w:id="14" w:name="_Toc483430036"/>
+      <w:bookmarkStart w:id="14" w:name="_Toc483415323"/>
+      <w:bookmarkStart w:id="15" w:name="_Toc483430036"/>
       <w:r>
         <w:t xml:space="preserve">Figura </w:t>
       </w:r>
@@ -16718,8 +16803,8 @@
       <w:r>
         <w:t>Exemplo de classe “Usuario”</w:t>
       </w:r>
-      <w:bookmarkEnd w:id="13"/>
       <w:bookmarkEnd w:id="14"/>
+      <w:bookmarkEnd w:id="15"/>
     </w:p>
     <w:tbl>
       <w:tblPr>
@@ -17119,8 +17204,8 @@
         <w:pStyle w:val="Legenda"/>
         <w:keepNext/>
       </w:pPr>
-      <w:bookmarkStart w:id="15" w:name="_Toc483415324"/>
-      <w:bookmarkStart w:id="16" w:name="_Toc483430037"/>
+      <w:bookmarkStart w:id="16" w:name="_Toc483415324"/>
+      <w:bookmarkStart w:id="17" w:name="_Toc483430037"/>
       <w:r>
         <w:t xml:space="preserve">Figura </w:t>
       </w:r>
@@ -17138,8 +17223,8 @@
       <w:r>
         <w:t>Teste unitário da classe “Usuario”</w:t>
       </w:r>
-      <w:bookmarkEnd w:id="15"/>
       <w:bookmarkEnd w:id="16"/>
+      <w:bookmarkEnd w:id="17"/>
     </w:p>
     <w:tbl>
       <w:tblPr>
@@ -17712,8 +17797,8 @@
         <w:pStyle w:val="Legenda"/>
         <w:keepNext/>
       </w:pPr>
-      <w:bookmarkStart w:id="17" w:name="_Toc483415325"/>
-      <w:bookmarkStart w:id="18" w:name="_Toc483430038"/>
+      <w:bookmarkStart w:id="18" w:name="_Toc483415325"/>
+      <w:bookmarkStart w:id="19" w:name="_Toc483430038"/>
       <w:r>
         <w:t xml:space="preserve">Figura </w:t>
       </w:r>
@@ -17737,8 +17822,8 @@
         </w:rPr>
         <w:t>bytecode</w:t>
       </w:r>
-      <w:bookmarkEnd w:id="17"/>
       <w:bookmarkEnd w:id="18"/>
+      <w:bookmarkEnd w:id="19"/>
     </w:p>
     <w:p>
       <w:pPr>
@@ -18058,8 +18143,8 @@
         <w:pStyle w:val="Legenda"/>
         <w:keepNext/>
       </w:pPr>
-      <w:bookmarkStart w:id="19" w:name="_Toc483415326"/>
-      <w:bookmarkStart w:id="20" w:name="_Toc483430039"/>
+      <w:bookmarkStart w:id="20" w:name="_Toc483415326"/>
+      <w:bookmarkStart w:id="21" w:name="_Toc483430039"/>
       <w:r>
         <w:lastRenderedPageBreak/>
         <w:t xml:space="preserve">Figura </w:t>
@@ -18078,8 +18163,8 @@
       <w:r>
         <w:t>A mesma aplicação Java executando em diferentes sistemas operacionais</w:t>
       </w:r>
-      <w:bookmarkEnd w:id="19"/>
       <w:bookmarkEnd w:id="20"/>
+      <w:bookmarkEnd w:id="21"/>
     </w:p>
     <w:p>
       <w:pPr>
@@ -18251,8 +18336,8 @@
         <w:pStyle w:val="Legenda"/>
         <w:keepNext/>
       </w:pPr>
-      <w:bookmarkStart w:id="21" w:name="_Toc483415327"/>
-      <w:bookmarkStart w:id="22" w:name="_Toc483430040"/>
+      <w:bookmarkStart w:id="22" w:name="_Toc483415327"/>
+      <w:bookmarkStart w:id="23" w:name="_Toc483430040"/>
       <w:r>
         <w:t xml:space="preserve">Figura </w:t>
       </w:r>
@@ -18270,8 +18355,8 @@
       <w:r>
         <w:t>Como a API e a JVM isolam a aplicação</w:t>
       </w:r>
-      <w:bookmarkEnd w:id="21"/>
       <w:bookmarkEnd w:id="22"/>
+      <w:bookmarkEnd w:id="23"/>
     </w:p>
     <w:p>
       <w:pPr>
@@ -18628,8 +18713,8 @@
         <w:pStyle w:val="Legenda"/>
         <w:keepNext/>
       </w:pPr>
-      <w:bookmarkStart w:id="23" w:name="_Toc483415328"/>
-      <w:bookmarkStart w:id="24" w:name="_Toc483430041"/>
+      <w:bookmarkStart w:id="24" w:name="_Toc483415328"/>
+      <w:bookmarkStart w:id="25" w:name="_Toc483430041"/>
       <w:r>
         <w:t xml:space="preserve">Figura </w:t>
       </w:r>
@@ -18647,8 +18732,8 @@
       <w:r>
         <w:t>Exemplo de como embarcar o Apache Groovy em um programa Java</w:t>
       </w:r>
-      <w:bookmarkEnd w:id="23"/>
       <w:bookmarkEnd w:id="24"/>
+      <w:bookmarkEnd w:id="25"/>
     </w:p>
     <w:tbl>
       <w:tblPr>
@@ -19179,8 +19264,8 @@
         <w:pStyle w:val="Legenda"/>
         <w:keepNext/>
       </w:pPr>
-      <w:bookmarkStart w:id="25" w:name="_Toc483415329"/>
-      <w:bookmarkStart w:id="26" w:name="_Toc483430042"/>
+      <w:bookmarkStart w:id="26" w:name="_Toc483415329"/>
+      <w:bookmarkStart w:id="27" w:name="_Toc483430042"/>
       <w:r>
         <w:lastRenderedPageBreak/>
         <w:t xml:space="preserve">Figura </w:t>
@@ -19199,8 +19284,8 @@
       <w:r>
         <w:t>Módulos que compõem o Spring Framework</w:t>
       </w:r>
-      <w:bookmarkEnd w:id="25"/>
       <w:bookmarkEnd w:id="26"/>
+      <w:bookmarkEnd w:id="27"/>
     </w:p>
     <w:p>
       <w:pPr>
@@ -19862,8 +19947,8 @@
         <w:pStyle w:val="Legenda"/>
         <w:keepNext/>
       </w:pPr>
-      <w:bookmarkStart w:id="27" w:name="_Toc483415330"/>
-      <w:bookmarkStart w:id="28" w:name="_Toc483430043"/>
+      <w:bookmarkStart w:id="28" w:name="_Toc483415330"/>
+      <w:bookmarkStart w:id="29" w:name="_Toc483430043"/>
       <w:r>
         <w:t xml:space="preserve">Figura </w:t>
       </w:r>
@@ -19881,8 +19966,8 @@
       <w:r>
         <w:t>Captura de tela do gerenciador de inicialização de projetos do Spring Boot</w:t>
       </w:r>
-      <w:bookmarkEnd w:id="27"/>
       <w:bookmarkEnd w:id="28"/>
+      <w:bookmarkEnd w:id="29"/>
     </w:p>
     <w:p>
       <w:pPr>
@@ -20490,7 +20575,7 @@
         <w:ind w:firstLine="709"/>
       </w:pPr>
       <w:r>
-        <w:t>As tabelas 1</w:t>
+        <w:t>As tabelas 2</w:t>
       </w:r>
       <w:r>
         <w:t xml:space="preserve"> </w:t>
@@ -20528,7 +20613,7 @@
         <w:pStyle w:val="Legenda"/>
         <w:keepNext/>
       </w:pPr>
-      <w:bookmarkStart w:id="29" w:name="_Toc483430090"/>
+      <w:bookmarkStart w:id="30" w:name="_Toc483430090"/>
       <w:r>
         <w:t xml:space="preserve">Tabela </w:t>
       </w:r>
@@ -20552,7 +20637,7 @@
         </w:rPr>
         <w:t>web</w:t>
       </w:r>
-      <w:bookmarkEnd w:id="29"/>
+      <w:bookmarkEnd w:id="30"/>
     </w:p>
     <w:tbl>
       <w:tblPr>
@@ -20882,7 +20967,7 @@
         <w:pStyle w:val="Legenda"/>
         <w:keepNext/>
       </w:pPr>
-      <w:bookmarkStart w:id="30" w:name="_Toc483430091"/>
+      <w:bookmarkStart w:id="31" w:name="_Toc483430091"/>
       <w:r>
         <w:t xml:space="preserve">Tabela </w:t>
       </w:r>
@@ -20900,7 +20985,7 @@
       <w:r>
         <w:t>Requisito funcional do sistema web responsivo</w:t>
       </w:r>
-      <w:bookmarkEnd w:id="30"/>
+      <w:bookmarkEnd w:id="31"/>
     </w:p>
     <w:tbl>
       <w:tblPr>
@@ -21192,7 +21277,7 @@
         <w:pStyle w:val="Legenda"/>
         <w:keepNext/>
       </w:pPr>
-      <w:bookmarkStart w:id="31" w:name="_Toc483430092"/>
+      <w:bookmarkStart w:id="32" w:name="_Toc483430092"/>
       <w:r>
         <w:t xml:space="preserve">Tabela </w:t>
       </w:r>
@@ -21210,7 +21295,7 @@
       <w:r>
         <w:t>Requisito funcional para resolução de expressão algébrica</w:t>
       </w:r>
-      <w:bookmarkEnd w:id="31"/>
+      <w:bookmarkEnd w:id="32"/>
     </w:p>
     <w:tbl>
       <w:tblPr>
@@ -21539,7 +21624,7 @@
         <w:pStyle w:val="Legenda"/>
         <w:keepNext/>
       </w:pPr>
-      <w:bookmarkStart w:id="32" w:name="_Toc483430093"/>
+      <w:bookmarkStart w:id="33" w:name="_Toc483430093"/>
       <w:r>
         <w:t xml:space="preserve">Tabela </w:t>
       </w:r>
@@ -21557,7 +21642,7 @@
       <w:r>
         <w:t>Requisito funcional para validação do usuário</w:t>
       </w:r>
-      <w:bookmarkEnd w:id="32"/>
+      <w:bookmarkEnd w:id="33"/>
     </w:p>
     <w:tbl>
       <w:tblPr>
@@ -21913,7 +21998,7 @@
         <w:pStyle w:val="Legenda"/>
         <w:keepNext/>
       </w:pPr>
-      <w:bookmarkStart w:id="33" w:name="_Toc483430094"/>
+      <w:bookmarkStart w:id="34" w:name="_Toc483430094"/>
       <w:r>
         <w:t xml:space="preserve">Tabela </w:t>
       </w:r>
@@ -21931,7 +22016,7 @@
       <w:r>
         <w:t>Requisito funcional para gerenciamento de usuários</w:t>
       </w:r>
-      <w:bookmarkEnd w:id="33"/>
+      <w:bookmarkEnd w:id="34"/>
     </w:p>
     <w:tbl>
       <w:tblPr>
@@ -22242,7 +22327,7 @@
         <w:pStyle w:val="Legenda"/>
         <w:keepNext/>
       </w:pPr>
-      <w:bookmarkStart w:id="34" w:name="_Toc483430095"/>
+      <w:bookmarkStart w:id="35" w:name="_Toc483430095"/>
       <w:r>
         <w:t xml:space="preserve">Tabela </w:t>
       </w:r>
@@ -22260,7 +22345,7 @@
       <w:r>
         <w:t>Requisito funcional para gerenciamento de heurísticas</w:t>
       </w:r>
-      <w:bookmarkEnd w:id="34"/>
+      <w:bookmarkEnd w:id="35"/>
     </w:p>
     <w:tbl>
       <w:tblPr>
@@ -22571,7 +22656,7 @@
         <w:pStyle w:val="Legenda"/>
         <w:keepNext/>
       </w:pPr>
-      <w:bookmarkStart w:id="35" w:name="_Toc483430096"/>
+      <w:bookmarkStart w:id="36" w:name="_Toc483430096"/>
       <w:r>
         <w:t xml:space="preserve">Tabela </w:t>
       </w:r>
@@ -22589,7 +22674,7 @@
       <w:r>
         <w:t>Requisito funcional para execução de testes de heurísticas</w:t>
       </w:r>
-      <w:bookmarkEnd w:id="35"/>
+      <w:bookmarkEnd w:id="36"/>
     </w:p>
     <w:tbl>
       <w:tblPr>
@@ -22881,7 +22966,7 @@
         <w:pStyle w:val="Legenda"/>
         <w:keepNext/>
       </w:pPr>
-      <w:bookmarkStart w:id="36" w:name="_Toc483430097"/>
+      <w:bookmarkStart w:id="37" w:name="_Toc483430097"/>
       <w:r>
         <w:lastRenderedPageBreak/>
         <w:t xml:space="preserve">Tabela </w:t>
@@ -22900,7 +22985,7 @@
       <w:r>
         <w:t>Requisito funcional para gerenciamento de heurísticas de teste</w:t>
       </w:r>
-      <w:bookmarkEnd w:id="36"/>
+      <w:bookmarkEnd w:id="37"/>
     </w:p>
     <w:tbl>
       <w:tblPr>
@@ -23250,13 +23335,25 @@
         <w:ind w:firstLine="709"/>
       </w:pPr>
       <w:r>
-        <w:t>As ta</w:t>
-      </w:r>
-      <w:r>
-        <w:t xml:space="preserve">belas </w:t>
-      </w:r>
-      <w:r>
-        <w:t>10 e 11</w:t>
+        <w:t>A</w:t>
+      </w:r>
+      <w:r>
+        <w:t xml:space="preserve"> ta</w:t>
+      </w:r>
+      <w:r>
+        <w:t>bela</w:t>
+      </w:r>
+      <w:r>
+        <w:t xml:space="preserve"> </w:t>
+      </w:r>
+      <w:r>
+        <w:t>10 e</w:t>
+      </w:r>
+      <w:r>
+        <w:t xml:space="preserve"> a tabela</w:t>
+      </w:r>
+      <w:r>
+        <w:t xml:space="preserve"> 11</w:t>
       </w:r>
       <w:r>
         <w:t xml:space="preserve"> definem quais propriedades e restrições o software deve atender:</w:t>
@@ -23267,7 +23364,7 @@
         <w:pStyle w:val="Legenda"/>
         <w:keepNext/>
       </w:pPr>
-      <w:bookmarkStart w:id="37" w:name="_Toc483430098"/>
+      <w:bookmarkStart w:id="38" w:name="_Toc483430098"/>
       <w:r>
         <w:t xml:space="preserve">Tabela </w:t>
       </w:r>
@@ -23285,7 +23382,7 @@
       <w:r>
         <w:t>Requisito não funcional de acesso à internet</w:t>
       </w:r>
-      <w:bookmarkEnd w:id="37"/>
+      <w:bookmarkEnd w:id="38"/>
     </w:p>
     <w:tbl>
       <w:tblPr>
@@ -23598,7 +23695,7 @@
         <w:pStyle w:val="Legenda"/>
         <w:keepNext/>
       </w:pPr>
-      <w:bookmarkStart w:id="38" w:name="_Toc483430099"/>
+      <w:bookmarkStart w:id="39" w:name="_Toc483430099"/>
       <w:r>
         <w:t xml:space="preserve">Tabela </w:t>
       </w:r>
@@ -23616,7 +23713,7 @@
       <w:r>
         <w:t>Requisito não funcional necessidade de ao menos um desenvolvedor</w:t>
       </w:r>
-      <w:bookmarkEnd w:id="38"/>
+      <w:bookmarkEnd w:id="39"/>
     </w:p>
     <w:tbl>
       <w:tblPr>
@@ -24022,7 +24119,43 @@
           <w:sz w:val="32"/>
           <w:szCs w:val="32"/>
         </w:rPr>
-        <w:t xml:space="preserve"> de caso de uso</w:t>
+        <w:t xml:space="preserve"> de </w:t>
+      </w:r>
+      <w:r>
+        <w:rPr>
+          <w:rFonts w:asciiTheme="majorHAnsi" w:hAnsiTheme="majorHAnsi"/>
+          <w:b/>
+          <w:sz w:val="32"/>
+          <w:szCs w:val="32"/>
+        </w:rPr>
+        <w:t>C</w:t>
+      </w:r>
+      <w:r>
+        <w:rPr>
+          <w:rFonts w:asciiTheme="majorHAnsi" w:hAnsiTheme="majorHAnsi"/>
+          <w:b/>
+          <w:sz w:val="32"/>
+          <w:szCs w:val="32"/>
+        </w:rPr>
+        <w:t xml:space="preserve">aso de </w:t>
+      </w:r>
+      <w:r>
+        <w:rPr>
+          <w:rFonts w:asciiTheme="majorHAnsi" w:hAnsiTheme="majorHAnsi"/>
+          <w:b/>
+          <w:sz w:val="32"/>
+          <w:szCs w:val="32"/>
+        </w:rPr>
+        <w:t>U</w:t>
+      </w:r>
+      <w:r>
+        <w:rPr>
+          <w:rFonts w:asciiTheme="majorHAnsi" w:hAnsiTheme="majorHAnsi"/>
+          <w:b/>
+          <w:sz w:val="32"/>
+          <w:szCs w:val="32"/>
+        </w:rPr>
+        <w:t>so</w:t>
       </w:r>
     </w:p>
     <w:p>
@@ -24090,8 +24223,8 @@
         <w:pStyle w:val="Legenda"/>
         <w:keepNext/>
       </w:pPr>
-      <w:bookmarkStart w:id="39" w:name="_Toc483415331"/>
-      <w:bookmarkStart w:id="40" w:name="_Toc483430044"/>
+      <w:bookmarkStart w:id="40" w:name="_Toc483415331"/>
+      <w:bookmarkStart w:id="41" w:name="_Toc483430044"/>
       <w:r>
         <w:lastRenderedPageBreak/>
         <w:t xml:space="preserve">Figura </w:t>
@@ -24110,8 +24243,8 @@
       <w:r>
         <w:t>Diagrama de caso de uso para resolução de expressões algébricas</w:t>
       </w:r>
-      <w:bookmarkEnd w:id="39"/>
       <w:bookmarkEnd w:id="40"/>
+      <w:bookmarkEnd w:id="41"/>
     </w:p>
     <w:p>
       <w:pPr>
@@ -24172,8 +24305,8 @@
         <w:pStyle w:val="Legenda"/>
         <w:keepNext/>
       </w:pPr>
-      <w:bookmarkStart w:id="41" w:name="_Toc483415332"/>
-      <w:bookmarkStart w:id="42" w:name="_Toc483430045"/>
+      <w:bookmarkStart w:id="42" w:name="_Toc483415332"/>
+      <w:bookmarkStart w:id="43" w:name="_Toc483430045"/>
       <w:r>
         <w:t xml:space="preserve">Figura </w:t>
       </w:r>
@@ -24191,8 +24324,8 @@
       <w:r>
         <w:t>Diagrama de caso de uso de login</w:t>
       </w:r>
-      <w:bookmarkEnd w:id="41"/>
       <w:bookmarkEnd w:id="42"/>
+      <w:bookmarkEnd w:id="43"/>
     </w:p>
     <w:p>
       <w:pPr>
@@ -24253,8 +24386,8 @@
         <w:pStyle w:val="Legenda"/>
         <w:keepNext/>
       </w:pPr>
-      <w:bookmarkStart w:id="43" w:name="_Toc483415333"/>
-      <w:bookmarkStart w:id="44" w:name="_Toc483430046"/>
+      <w:bookmarkStart w:id="44" w:name="_Toc483415333"/>
+      <w:bookmarkStart w:id="45" w:name="_Toc483430046"/>
       <w:r>
         <w:lastRenderedPageBreak/>
         <w:t xml:space="preserve">Figura </w:t>
@@ -24273,8 +24406,8 @@
       <w:r>
         <w:t>Diagrama de caso de uso para gerenciar usuários</w:t>
       </w:r>
-      <w:bookmarkEnd w:id="43"/>
       <w:bookmarkEnd w:id="44"/>
+      <w:bookmarkEnd w:id="45"/>
     </w:p>
     <w:p>
       <w:pPr>
@@ -24335,8 +24468,8 @@
         <w:pStyle w:val="Legenda"/>
         <w:keepNext/>
       </w:pPr>
-      <w:bookmarkStart w:id="45" w:name="_Toc483415334"/>
-      <w:bookmarkStart w:id="46" w:name="_Toc483430047"/>
+      <w:bookmarkStart w:id="46" w:name="_Toc483415334"/>
+      <w:bookmarkStart w:id="47" w:name="_Toc483430047"/>
       <w:r>
         <w:t xml:space="preserve">Figura </w:t>
       </w:r>
@@ -24354,8 +24487,8 @@
       <w:r>
         <w:t>Diagrama de caso de uso gerenciar heurísticas</w:t>
       </w:r>
-      <w:bookmarkEnd w:id="45"/>
       <w:bookmarkEnd w:id="46"/>
+      <w:bookmarkEnd w:id="47"/>
     </w:p>
     <w:p>
       <w:pPr>
@@ -24416,8 +24549,8 @@
         <w:pStyle w:val="Legenda"/>
         <w:keepNext/>
       </w:pPr>
-      <w:bookmarkStart w:id="47" w:name="_Toc483415335"/>
-      <w:bookmarkStart w:id="48" w:name="_Toc483430048"/>
+      <w:bookmarkStart w:id="48" w:name="_Toc483415335"/>
+      <w:bookmarkStart w:id="49" w:name="_Toc483430048"/>
       <w:r>
         <w:lastRenderedPageBreak/>
         <w:t xml:space="preserve">Figura </w:t>
@@ -24436,8 +24569,8 @@
       <w:r>
         <w:t>Diagrama de caso de uso para gerenciar testes de heurísticas</w:t>
       </w:r>
-      <w:bookmarkEnd w:id="47"/>
       <w:bookmarkEnd w:id="48"/>
+      <w:bookmarkEnd w:id="49"/>
     </w:p>
     <w:p>
       <w:pPr>
@@ -24496,6 +24629,7 @@
     <w:p>
       <w:pPr>
         <w:spacing w:after="240" w:line="240" w:lineRule="auto"/>
+        <w:ind w:firstLine="709"/>
       </w:pPr>
       <w:r>
         <w:t>A tabela 17</w:t>
@@ -24518,7 +24652,7 @@
         <w:pStyle w:val="Legenda"/>
         <w:keepNext/>
       </w:pPr>
-      <w:bookmarkStart w:id="49" w:name="_Toc483430100"/>
+      <w:bookmarkStart w:id="50" w:name="_Toc483430100"/>
       <w:r>
         <w:t xml:space="preserve">Tabela </w:t>
       </w:r>
@@ -24536,7 +24670,7 @@
       <w:r>
         <w:t>Atores e suas responsabilidades</w:t>
       </w:r>
-      <w:bookmarkEnd w:id="49"/>
+      <w:bookmarkEnd w:id="50"/>
     </w:p>
     <w:tbl>
       <w:tblPr>
@@ -24797,7 +24931,7 @@
         <w:t>As tabela</w:t>
       </w:r>
       <w:r>
-        <w:t>s 13</w:t>
+        <w:t>s 18</w:t>
       </w:r>
       <w:r>
         <w:t xml:space="preserve"> </w:t>
@@ -24809,7 +24943,7 @@
         <w:t xml:space="preserve"> </w:t>
       </w:r>
       <w:r>
-        <w:t>27</w:t>
+        <w:t>31</w:t>
       </w:r>
       <w:r>
         <w:t xml:space="preserve"> contêm uma descrição completa dos casos de uso, suas relações com os atores, requisitos funcionais e não funcionais, bem como as condições em que se aplicam.</w:t>
@@ -24820,7 +24954,7 @@
         <w:pStyle w:val="Legenda"/>
         <w:keepNext/>
       </w:pPr>
-      <w:bookmarkStart w:id="50" w:name="_Toc483430101"/>
+      <w:bookmarkStart w:id="51" w:name="_Toc483430101"/>
       <w:r>
         <w:t xml:space="preserve">Tabela </w:t>
       </w:r>
@@ -24841,7 +24975,7 @@
       <w:r>
         <w:t>aso de uso para resolução de expressões</w:t>
       </w:r>
-      <w:bookmarkEnd w:id="50"/>
+      <w:bookmarkEnd w:id="51"/>
     </w:p>
     <w:tbl>
       <w:tblPr>
@@ -25196,7 +25330,7 @@
         <w:pStyle w:val="Legenda"/>
         <w:keepNext/>
       </w:pPr>
-      <w:bookmarkStart w:id="51" w:name="_Toc483430102"/>
+      <w:bookmarkStart w:id="52" w:name="_Toc483430102"/>
       <w:r>
         <w:t xml:space="preserve">Tabela </w:t>
       </w:r>
@@ -25217,7 +25351,7 @@
       <w:r>
         <w:t>aso de uso para login</w:t>
       </w:r>
-      <w:bookmarkEnd w:id="51"/>
+      <w:bookmarkEnd w:id="52"/>
     </w:p>
     <w:tbl>
       <w:tblPr>
@@ -25579,7 +25713,7 @@
         <w:pStyle w:val="Legenda"/>
         <w:keepNext/>
       </w:pPr>
-      <w:bookmarkStart w:id="52" w:name="_Toc483430103"/>
+      <w:bookmarkStart w:id="53" w:name="_Toc483430103"/>
       <w:r>
         <w:t xml:space="preserve">Tabela </w:t>
       </w:r>
@@ -25600,7 +25734,7 @@
       <w:r>
         <w:t>aso de uso para listagem de usuários</w:t>
       </w:r>
-      <w:bookmarkEnd w:id="52"/>
+      <w:bookmarkEnd w:id="53"/>
     </w:p>
     <w:tbl>
       <w:tblPr>
@@ -25886,8 +26020,6 @@
               </w:rPr>
               <w:t>, Rq_05</w:t>
             </w:r>
-            <w:bookmarkStart w:id="53" w:name="_GoBack"/>
-            <w:bookmarkEnd w:id="53"/>
           </w:p>
         </w:tc>
       </w:tr>
@@ -26168,10 +26300,7 @@
               <w:t>O ator deve estar cadastrado no sistem</w:t>
             </w:r>
             <w:r>
-              <w:t>a</w:t>
-            </w:r>
-            <w:r>
-              <w:t>, e acessar a lista de usuários cadastrados</w:t>
+              <w:t>a, e acessar a lista de usuários cadastrados</w:t>
             </w:r>
           </w:p>
         </w:tc>
@@ -26600,13 +26729,7 @@
               <w:rPr>
                 <w:bCs/>
               </w:rPr>
-              <w:t>Os dados do usuário são alterados</w:t>
-            </w:r>
-            <w:r>
-              <w:rPr>
-                <w:bCs/>
-              </w:rPr>
-              <w:t xml:space="preserve"> caso não haja nenhum problema de validação de dados.</w:t>
+              <w:t>Os dados do usuário são alterados caso não haja nenhum problema de validação de dados.</w:t>
             </w:r>
           </w:p>
         </w:tc>
@@ -27363,31 +27486,7 @@
               <w:rPr>
                 <w:bCs/>
               </w:rPr>
-              <w:t xml:space="preserve">É exibida a lista de </w:t>
-            </w:r>
-            <w:r>
-              <w:rPr>
-                <w:bCs/>
-              </w:rPr>
-              <w:t>heurísticas</w:t>
-            </w:r>
-            <w:r>
-              <w:rPr>
-                <w:bCs/>
-              </w:rPr>
-              <w:t xml:space="preserve"> </w:t>
-            </w:r>
-            <w:r>
-              <w:rPr>
-                <w:bCs/>
-              </w:rPr>
-              <w:t>cadastrada</w:t>
-            </w:r>
-            <w:r>
-              <w:rPr>
-                <w:bCs/>
-              </w:rPr>
-              <w:t>s no sistema</w:t>
+              <w:t>É exibida a lista de heurísticas cadastradas no sistema</w:t>
             </w:r>
           </w:p>
         </w:tc>
@@ -27728,13 +27827,7 @@
               <w:t>O ator deve estar cadastrado no sistem</w:t>
             </w:r>
             <w:r>
-              <w:t xml:space="preserve">a, e acessar a lista de </w:t>
-            </w:r>
-            <w:r>
-              <w:t>heurísticas cadastrada</w:t>
-            </w:r>
-            <w:r>
-              <w:t>s</w:t>
+              <w:t>a, e acessar a lista de heurísticas cadastradas</w:t>
             </w:r>
           </w:p>
         </w:tc>
@@ -27778,31 +27871,7 @@
               <w:rPr>
                 <w:bCs/>
               </w:rPr>
-              <w:t>Um</w:t>
-            </w:r>
-            <w:r>
-              <w:rPr>
-                <w:bCs/>
-              </w:rPr>
-              <w:t>a nova heurística</w:t>
-            </w:r>
-            <w:r>
-              <w:rPr>
-                <w:bCs/>
-              </w:rPr>
-              <w:t xml:space="preserve"> </w:t>
-            </w:r>
-            <w:r>
-              <w:rPr>
-                <w:bCs/>
-              </w:rPr>
-              <w:t>é cadastrada</w:t>
-            </w:r>
-            <w:r>
-              <w:rPr>
-                <w:bCs/>
-              </w:rPr>
-              <w:t xml:space="preserve"> no sistema caso não haja nenhum problema de validação de dados.</w:t>
+              <w:t>Uma nova heurística é cadastrada no sistema caso não haja nenhum problema de validação de dados.</w:t>
             </w:r>
           </w:p>
         </w:tc>
@@ -28140,13 +28209,7 @@
               <w:t>O ator deve estar cadastrado no sistem</w:t>
             </w:r>
             <w:r>
-              <w:t xml:space="preserve">a, a lista de </w:t>
-            </w:r>
-            <w:r>
-              <w:t>heurísticas deve ser acessada, e uma heurística deve ser selecionada</w:t>
-            </w:r>
-            <w:r>
-              <w:t>.</w:t>
+              <w:t>a, a lista de heurísticas deve ser acessada, e uma heurística deve ser selecionada.</w:t>
             </w:r>
           </w:p>
         </w:tc>
@@ -28190,19 +28253,7 @@
               <w:rPr>
                 <w:bCs/>
               </w:rPr>
-              <w:t xml:space="preserve">Os dados </w:t>
-            </w:r>
-            <w:r>
-              <w:rPr>
-                <w:bCs/>
-              </w:rPr>
-              <w:t>da heurística</w:t>
-            </w:r>
-            <w:r>
-              <w:rPr>
-                <w:bCs/>
-              </w:rPr>
-              <w:t xml:space="preserve"> são alterados caso não haja nenhum problema de validação de dados.</w:t>
+              <w:t>Os dados da heurística são alterados caso não haja nenhum problema de validação de dados.</w:t>
             </w:r>
           </w:p>
         </w:tc>
@@ -28584,13 +28635,7 @@
               <w:rPr>
                 <w:bCs/>
               </w:rPr>
-              <w:t xml:space="preserve">Haverá a exclusão </w:t>
-            </w:r>
-            <w:r>
-              <w:rPr>
-                <w:bCs/>
-              </w:rPr>
-              <w:t>da heurística</w:t>
+              <w:t>Haverá a exclusão da heurística</w:t>
             </w:r>
           </w:p>
         </w:tc>
@@ -29350,19 +29395,7 @@
               <w:rPr>
                 <w:bCs/>
               </w:rPr>
-              <w:t xml:space="preserve">É exibida a lista de </w:t>
-            </w:r>
-            <w:r>
-              <w:rPr>
-                <w:bCs/>
-              </w:rPr>
-              <w:t>testes de heurística</w:t>
-            </w:r>
-            <w:r>
-              <w:rPr>
-                <w:bCs/>
-              </w:rPr>
-              <w:t xml:space="preserve"> cadastrados no sistema</w:t>
+              <w:t>É exibida a lista de testes de heurística cadastrados no sistema</w:t>
             </w:r>
           </w:p>
         </w:tc>
@@ -29706,13 +29739,7 @@
               <w:t>, a lista de heurísticas deve ser acessada</w:t>
             </w:r>
             <w:r>
-              <w:t xml:space="preserve">, e acessar a lista de </w:t>
-            </w:r>
-            <w:r>
-              <w:t>testes de heurísticas cadastrada</w:t>
-            </w:r>
-            <w:r>
-              <w:t>s</w:t>
+              <w:t>, e acessar a lista de testes de heurísticas cadastradas</w:t>
             </w:r>
           </w:p>
         </w:tc>
@@ -29756,19 +29783,7 @@
               <w:rPr>
                 <w:bCs/>
               </w:rPr>
-              <w:t xml:space="preserve">Um </w:t>
-            </w:r>
-            <w:r>
-              <w:rPr>
-                <w:bCs/>
-              </w:rPr>
-              <w:t>novo teste de heurística</w:t>
-            </w:r>
-            <w:r>
-              <w:rPr>
-                <w:bCs/>
-              </w:rPr>
-              <w:t xml:space="preserve"> é cadastrado no sistema caso não haja nenhum problema de validação de dados.</w:t>
+              <w:t>Um novo teste de heurística é cadastrado no sistema caso não haja nenhum problema de validação de dados.</w:t>
             </w:r>
           </w:p>
         </w:tc>
@@ -30106,28 +30121,13 @@
               <w:t>O ator deve estar cadastrado no sistem</w:t>
             </w:r>
             <w:r>
-              <w:t>a</w:t>
-            </w:r>
-            <w:r>
-              <w:t xml:space="preserve">, a lista de heurísticas deve ser acessada, </w:t>
-            </w:r>
-            <w:r>
-              <w:t xml:space="preserve">a lista de </w:t>
-            </w:r>
-            <w:r>
-              <w:t xml:space="preserve">testes de heurística deve ser </w:t>
+              <w:t xml:space="preserve">a, a lista de heurísticas deve ser acessada, a lista de testes de heurística deve ser </w:t>
             </w:r>
             <w:r>
               <w:t>acessada a partir de uma heurística</w:t>
             </w:r>
             <w:r>
-              <w:t xml:space="preserve">, e um </w:t>
-            </w:r>
-            <w:r>
-              <w:t>teste de heurística</w:t>
-            </w:r>
-            <w:r>
-              <w:t xml:space="preserve"> deve ser selecionado.</w:t>
+              <w:t>, e um teste de heurística deve ser selecionado.</w:t>
             </w:r>
           </w:p>
         </w:tc>
@@ -30183,13 +30183,7 @@
               <w:rPr>
                 <w:bCs/>
               </w:rPr>
-              <w:t xml:space="preserve"> de heurística</w:t>
-            </w:r>
-            <w:r>
-              <w:rPr>
-                <w:bCs/>
-              </w:rPr>
-              <w:t xml:space="preserve"> são alterados caso não haja nenhum problema de validação de dados.</w:t>
+              <w:t xml:space="preserve"> de heurística são alterados caso não haja nenhum problema de validação de dados.</w:t>
             </w:r>
           </w:p>
         </w:tc>
@@ -30575,13 +30569,7 @@
               <w:rPr>
                 <w:bCs/>
               </w:rPr>
-              <w:t xml:space="preserve">Haverá a exclusão </w:t>
-            </w:r>
-            <w:r>
-              <w:rPr>
-                <w:bCs/>
-              </w:rPr>
-              <w:t>do teste de heurística</w:t>
+              <w:t>Haverá a exclusão do teste de heurística</w:t>
             </w:r>
           </w:p>
         </w:tc>
@@ -30744,7 +30732,16 @@
           <w:sz w:val="32"/>
           <w:szCs w:val="32"/>
         </w:rPr>
-        <w:t>atividade</w:t>
+        <w:t>A</w:t>
+      </w:r>
+      <w:r>
+        <w:rPr>
+          <w:rFonts w:asciiTheme="majorHAnsi" w:hAnsiTheme="majorHAnsi"/>
+          <w:b/>
+          <w:sz w:val="32"/>
+          <w:szCs w:val="32"/>
+        </w:rPr>
+        <w:t>tividade</w:t>
       </w:r>
     </w:p>
     <w:p>
@@ -30753,7 +30750,10 @@
         <w:ind w:firstLine="709"/>
       </w:pPr>
       <w:r>
-        <w:t xml:space="preserve">As figuras x a x </w:t>
+        <w:t>As figuras 20 a 34</w:t>
+      </w:r>
+      <w:r>
+        <w:t xml:space="preserve"> </w:t>
       </w:r>
       <w:r>
         <w:t>descrevem</w:t>
@@ -32108,7 +32108,7 @@
           <w:sz w:val="32"/>
           <w:szCs w:val="32"/>
         </w:rPr>
-        <w:t>s Conceitual</w:t>
+        <w:t xml:space="preserve"> Conceitual</w:t>
       </w:r>
     </w:p>
     <w:p>
@@ -32117,7 +32117,10 @@
         <w:ind w:firstLine="709"/>
       </w:pPr>
       <w:r>
-        <w:t xml:space="preserve">As figuras x a x </w:t>
+        <w:t>As figuras 35 a 38</w:t>
+      </w:r>
+      <w:r>
+        <w:t xml:space="preserve"> </w:t>
       </w:r>
       <w:r>
         <w:t>demonstram uma representação conceitual</w:t>
@@ -32714,6 +32717,15 @@
           <w:sz w:val="32"/>
           <w:szCs w:val="32"/>
         </w:rPr>
+        <w:t>s</w:t>
+      </w:r>
+      <w:r>
+        <w:rPr>
+          <w:rFonts w:asciiTheme="majorHAnsi" w:hAnsiTheme="majorHAnsi"/>
+          <w:b/>
+          <w:sz w:val="32"/>
+          <w:szCs w:val="32"/>
+        </w:rPr>
         <w:t xml:space="preserve"> de </w:t>
       </w:r>
       <w:r>
@@ -33173,7 +33185,10 @@
         <w:ind w:firstLine="709"/>
       </w:pPr>
       <w:r>
-        <w:t>As tabelas x a x descrevem de forma abrangente as entidades</w:t>
+        <w:t>As tabelas 32 a 35</w:t>
+      </w:r>
+      <w:r>
+        <w:t xml:space="preserve"> descrevem de forma abrangente as entidades</w:t>
       </w:r>
       <w:r>
         <w:t>.</w:t>
@@ -34429,7 +34444,10 @@
       </w:pPr>
       <w:r>
         <w:lastRenderedPageBreak/>
-        <w:t>As tabelas x a x contêm a definição dos elementos do</w:t>
+        <w:t>As tabelas 36 a 50</w:t>
+      </w:r>
+      <w:r>
+        <w:t xml:space="preserve"> contêm a definição dos elementos do</w:t>
       </w:r>
       <w:r>
         <w:t xml:space="preserve"> dicionário de dad</w:t>
@@ -43973,7 +43991,13 @@
         <w:ind w:firstLine="709"/>
       </w:pPr>
       <w:r>
-        <w:t>As figuras x a x contêm os diagramas de sequência</w:t>
+        <w:t xml:space="preserve">As figuras </w:t>
+      </w:r>
+      <w:r>
+        <w:t>45 a 59</w:t>
+      </w:r>
+      <w:r>
+        <w:t xml:space="preserve"> contêm os diagramas de sequência</w:t>
       </w:r>
       <w:r>
         <w:t>.</w:t>
@@ -45588,6 +45612,7 @@
           <w:docPartUnique/>
         </w:docPartObj>
       </w:sdtPr>
+      <w:sdtEndPr/>
       <w:sdtContent>
         <w:r>
           <w:fldChar w:fldCharType="begin"/>
@@ -45642,6 +45667,7 @@
           <w:docPartUnique/>
         </w:docPartObj>
       </w:sdtPr>
+      <w:sdtEndPr/>
       <w:sdtContent>
         <w:r>
           <w:fldChar w:fldCharType="begin"/>
@@ -45656,7 +45682,7 @@
           <w:rPr>
             <w:noProof/>
           </w:rPr>
-          <w:t>34</w:t>
+          <w:t>9</w:t>
         </w:r>
         <w:r>
           <w:rPr>
@@ -49900,7 +49926,7 @@
 </file>
 
 <file path=customXml/itemProps1.xml><?xml version="1.0" encoding="utf-8"?>
-<ds:datastoreItem xmlns:ds="http://schemas.openxmlformats.org/officeDocument/2006/customXml" ds:itemID="{183C01E3-F045-4E35-986A-DED44EB1D928}">
+<ds:datastoreItem xmlns:ds="http://schemas.openxmlformats.org/officeDocument/2006/customXml" ds:itemID="{6482DA3F-47EB-4EC3-900A-A2460D64DE35}">
   <ds:schemaRefs>
     <ds:schemaRef ds:uri="http://schemas.openxmlformats.org/officeDocument/2006/bibliography"/>
   </ds:schemaRefs>

</xml_diff>